<commit_message>
small update to lab 4 tutorial
</commit_message>
<xml_diff>
--- a/Labs/Lab_4/DemoFilesAndDocumentation/Tutorial/Lab_4.docx
+++ b/Labs/Lab_4/DemoFilesAndDocumentation/Tutorial/Lab_4.docx
@@ -3915,7 +3915,19 @@
         <w:rPr>
           <w:rFonts w:ascii="Cambria" w:hAnsi="Cambria"/>
         </w:rPr>
-        <w:t xml:space="preserve">You can either use the ChipScope data obtained from Lab 2, or download the CDC file provided on the </w:t>
+        <w:t xml:space="preserve">You can either use the ChipScope data obtained from Lab 2, or download the </w:t>
+      </w:r>
+      <w:r>
+        <w:rPr>
+          <w:rFonts w:ascii="Cambria" w:hAnsi="Cambria"/>
+        </w:rPr>
+        <w:t>DC.prn</w:t>
+      </w:r>
+      <w:r>
+        <w:rPr>
+          <w:rFonts w:ascii="Cambria" w:hAnsi="Cambria"/>
+        </w:rPr>
+        <w:t xml:space="preserve"> file provided on the </w:t>
       </w:r>
       <w:proofErr w:type="spellStart"/>
       <w:r>
@@ -3952,7 +3964,7 @@
       </w:r>
       <w:r>
         <w:pict>
-          <v:rect id="_x0000_i1066" style="width:468pt;height:1pt" o:hralign="center" o:hrstd="t" o:hrnoshade="t" o:hr="t" fillcolor="black [3213]" stroked="f"/>
+          <v:rect id="_x0000_i1025" style="width:468pt;height:1pt" o:hralign="center" o:hrstd="t" o:hrnoshade="t" o:hr="t" fillcolor="black [3213]" stroked="f"/>
         </w:pict>
       </w:r>
     </w:p>
@@ -4100,7 +4112,7 @@
           <w:rFonts w:ascii="Cambria" w:hAnsi="Cambria" w:cs="Times New Roman"/>
         </w:rPr>
         <w:pict>
-          <v:rect id="_x0000_i1067" style="width:468pt;height:1pt" o:hralign="center" o:hrstd="t" o:hrnoshade="t" o:hr="t" fillcolor="black [3213]" stroked="f"/>
+          <v:rect id="_x0000_i1026" style="width:468pt;height:1pt" o:hralign="center" o:hrstd="t" o:hrnoshade="t" o:hr="t" fillcolor="black [3213]" stroked="f"/>
         </w:pict>
       </w:r>
     </w:p>
@@ -4453,14 +4465,14 @@
             <v:path o:extrusionok="f" gradientshapeok="t" o:connecttype="rect"/>
             <o:lock v:ext="edit" aspectratio="t"/>
           </v:shapetype>
-          <v:shape id="_x0000_i1025" type="#_x0000_t75" style="width:437.25pt;height:162.75pt" o:ole="" o:bordertopcolor="this" o:borderleftcolor="this" o:borderbottomcolor="this" o:borderrightcolor="this">
+          <v:shape id="_x0000_i1027" type="#_x0000_t75" style="width:437.25pt;height:162.75pt" o:ole="" o:bordertopcolor="this" o:borderleftcolor="this" o:borderbottomcolor="this" o:borderrightcolor="this">
             <v:imagedata r:id="rId9" o:title=""/>
             <w10:bordertop type="single" width="6"/>
             <w10:borderleft type="single" width="6"/>
             <w10:borderbottom type="single" width="6"/>
             <w10:borderright type="single" width="6"/>
           </v:shape>
-          <o:OLEObject Type="Embed" ProgID="PBrush" ShapeID="_x0000_i1025" DrawAspect="Content" ObjectID="_1428158532" r:id="rId10"/>
+          <o:OLEObject Type="Embed" ProgID="PBrush" ShapeID="_x0000_i1027" DrawAspect="Content" ObjectID="_1428158924" r:id="rId10"/>
         </w:object>
       </w:r>
     </w:p>
@@ -4626,10 +4638,10 @@
           <w:rFonts w:ascii="Cambria" w:hAnsi="Cambria" w:cs="Times New Roman"/>
         </w:rPr>
         <w:object w:dxaOrig="10141" w:dyaOrig="8626">
-          <v:shape id="_x0000_i1026" type="#_x0000_t75" style="width:459.75pt;height:391.5pt" o:ole="">
+          <v:shape id="_x0000_i1028" type="#_x0000_t75" style="width:459.75pt;height:391.5pt" o:ole="">
             <v:imagedata r:id="rId11" o:title=""/>
           </v:shape>
-          <o:OLEObject Type="Embed" ProgID="PBrush" ShapeID="_x0000_i1026" DrawAspect="Content" ObjectID="_1428158533" r:id="rId12"/>
+          <o:OLEObject Type="Embed" ProgID="PBrush" ShapeID="_x0000_i1028" DrawAspect="Content" ObjectID="_1428158925" r:id="rId12"/>
         </w:object>
       </w:r>
     </w:p>
@@ -4648,10 +4660,10 @@
           <w:rFonts w:ascii="Cambria" w:hAnsi="Cambria" w:cs="Times New Roman"/>
         </w:rPr>
         <w:object w:dxaOrig="10171" w:dyaOrig="4949">
-          <v:shape id="_x0000_i1068" type="#_x0000_t75" style="width:461.25pt;height:224.25pt" o:ole="">
+          <v:shape id="_x0000_i1029" type="#_x0000_t75" style="width:461.25pt;height:224.25pt" o:ole="">
             <v:imagedata r:id="rId13" o:title=""/>
           </v:shape>
-          <o:OLEObject Type="Embed" ProgID="PBrush" ShapeID="_x0000_i1068" DrawAspect="Content" ObjectID="_1428158534" r:id="rId14"/>
+          <o:OLEObject Type="Embed" ProgID="PBrush" ShapeID="_x0000_i1029" DrawAspect="Content" ObjectID="_1428158926" r:id="rId14"/>
         </w:object>
       </w:r>
     </w:p>
@@ -4836,7 +4848,7 @@
       </w:r>
       <w:r>
         <w:pict>
-          <v:rect id="_x0000_i1051" style="width:468pt;height:1pt" o:hralign="center" o:hrstd="t" o:hrnoshade="t" o:hr="t" fillcolor="black [3213]" stroked="f"/>
+          <v:rect id="_x0000_i1030" style="width:468pt;height:1pt" o:hralign="center" o:hrstd="t" o:hrnoshade="t" o:hr="t" fillcolor="black [3213]" stroked="f"/>
         </w:pict>
       </w:r>
     </w:p>
@@ -4859,7 +4871,7 @@
     <w:p>
       <w:r>
         <w:pict>
-          <v:rect id="_x0000_i1052" style="width:468pt;height:1pt" o:hralign="center" o:hrstd="t" o:hrnoshade="t" o:hr="t" fillcolor="black [3213]" stroked="f"/>
+          <v:rect id="_x0000_i1031" style="width:468pt;height:1pt" o:hralign="center" o:hrstd="t" o:hrnoshade="t" o:hr="t" fillcolor="black [3213]" stroked="f"/>
         </w:pict>
       </w:r>
     </w:p>
@@ -4871,10 +4883,10 @@
       </w:pPr>
       <w:r>
         <w:object w:dxaOrig="8444" w:dyaOrig="7126">
-          <v:shape id="_x0000_i1053" type="#_x0000_t75" style="width:422.25pt;height:356.25pt" o:ole="">
+          <v:shape id="_x0000_i1032" type="#_x0000_t75" style="width:422.25pt;height:356.25pt" o:ole="">
             <v:imagedata r:id="rId16" o:title=""/>
           </v:shape>
-          <o:OLEObject Type="Embed" ProgID="PBrush" ShapeID="_x0000_i1053" DrawAspect="Content" ObjectID="_1428158535" r:id="rId17"/>
+          <o:OLEObject Type="Embed" ProgID="PBrush" ShapeID="_x0000_i1032" DrawAspect="Content" ObjectID="_1428158927" r:id="rId17"/>
         </w:object>
       </w:r>
     </w:p>
@@ -4937,14 +4949,14 @@
           <w:rFonts w:ascii="Cambria" w:hAnsi="Cambria" w:cs="Times New Roman"/>
         </w:rPr>
         <w:object w:dxaOrig="4874" w:dyaOrig="9749">
-          <v:shape id="_x0000_i1027" type="#_x0000_t75" style="width:226.5pt;height:452.25pt" o:ole="" o:bordertopcolor="this" o:borderleftcolor="this" o:borderbottomcolor="this" o:borderrightcolor="this">
+          <v:shape id="_x0000_i1033" type="#_x0000_t75" style="width:226.5pt;height:452.25pt" o:ole="" o:bordertopcolor="this" o:borderleftcolor="this" o:borderbottomcolor="this" o:borderrightcolor="this">
             <v:imagedata r:id="rId18" o:title=""/>
             <w10:bordertop type="single" width="6"/>
             <w10:borderleft type="single" width="6"/>
             <w10:borderbottom type="single" width="6"/>
             <w10:borderright type="single" width="6"/>
           </v:shape>
-          <o:OLEObject Type="Embed" ProgID="PBrush" ShapeID="_x0000_i1027" DrawAspect="Content" ObjectID="_1428158536" r:id="rId19"/>
+          <o:OLEObject Type="Embed" ProgID="PBrush" ShapeID="_x0000_i1033" DrawAspect="Content" ObjectID="_1428158928" r:id="rId19"/>
         </w:object>
       </w:r>
     </w:p>
@@ -5331,8 +5343,8 @@
         <w:pStyle w:val="Heading2"/>
       </w:pPr>
       <w:bookmarkStart w:id="22" w:name="_Toc343523384"/>
-      <w:bookmarkStart w:id="23" w:name="_Toc343252530"/>
-      <w:bookmarkStart w:id="24" w:name="_Toc354415925"/>
+      <w:bookmarkStart w:id="23" w:name="_Toc354415925"/>
+      <w:bookmarkStart w:id="24" w:name="_Toc343252530"/>
       <w:r>
         <w:t>2</w:t>
       </w:r>
@@ -5346,7 +5358,7 @@
         <w:t>Create MCU Simulink Design</w:t>
       </w:r>
       <w:bookmarkEnd w:id="22"/>
-      <w:bookmarkEnd w:id="24"/>
+      <w:bookmarkEnd w:id="23"/>
     </w:p>
     <w:p>
       <w:pPr>
@@ -5439,10 +5451,10 @@
           <w:rFonts w:ascii="Cambria" w:hAnsi="Cambria" w:cs="Times New Roman"/>
         </w:rPr>
         <w:object w:dxaOrig="7589" w:dyaOrig="8731">
-          <v:shape id="_x0000_i1028" type="#_x0000_t75" style="width:351.75pt;height:405pt" o:ole="">
+          <v:shape id="_x0000_i1034" type="#_x0000_t75" style="width:351.75pt;height:405pt" o:ole="">
             <v:imagedata r:id="rId20" o:title=""/>
           </v:shape>
-          <o:OLEObject Type="Embed" ProgID="PBrush" ShapeID="_x0000_i1028" DrawAspect="Content" ObjectID="_1428158537" r:id="rId21"/>
+          <o:OLEObject Type="Embed" ProgID="PBrush" ShapeID="_x0000_i1034" DrawAspect="Content" ObjectID="_1428158929" r:id="rId21"/>
         </w:object>
       </w:r>
     </w:p>
@@ -5502,7 +5514,7 @@
             <v:imagedata r:id="rId22" o:title=""/>
             <w10:wrap type="square" anchorx="margin" anchory="margin"/>
           </v:shape>
-          <o:OLEObject Type="Embed" ProgID="PBrush" ShapeID="_x0000_s1311" DrawAspect="Content" ObjectID="_1428158559" r:id="rId23"/>
+          <o:OLEObject Type="Embed" ProgID="PBrush" ShapeID="_x0000_s1311" DrawAspect="Content" ObjectID="_1428158951" r:id="rId23"/>
         </w:pict>
       </w:r>
       <w:r>
@@ -5839,10 +5851,10 @@
           <w:rFonts w:ascii="Cambria" w:hAnsi="Cambria" w:cs="Times New Roman"/>
         </w:rPr>
         <w:object w:dxaOrig="9164" w:dyaOrig="7381">
-          <v:shape id="_x0000_i1029" type="#_x0000_t75" style="width:458.25pt;height:369pt" o:ole="">
+          <v:shape id="_x0000_i1035" type="#_x0000_t75" style="width:458.25pt;height:369pt" o:ole="">
             <v:imagedata r:id="rId24" o:title=""/>
           </v:shape>
-          <o:OLEObject Type="Embed" ProgID="PBrush" ShapeID="_x0000_i1029" DrawAspect="Content" ObjectID="_1428158538" r:id="rId25"/>
+          <o:OLEObject Type="Embed" ProgID="PBrush" ShapeID="_x0000_i1035" DrawAspect="Content" ObjectID="_1428158930" r:id="rId25"/>
         </w:object>
       </w:r>
     </w:p>
@@ -6041,14 +6053,14 @@
           <w:rFonts w:ascii="Cambria" w:hAnsi="Cambria" w:cs="Times New Roman"/>
         </w:rPr>
         <w:object w:dxaOrig="8385" w:dyaOrig="3555">
-          <v:shape id="_x0000_i1030" type="#_x0000_t75" style="width:419.25pt;height:177.75pt" o:ole="" o:bordertopcolor="this" o:borderleftcolor="this" o:borderbottomcolor="this" o:borderrightcolor="this">
+          <v:shape id="_x0000_i1036" type="#_x0000_t75" style="width:419.25pt;height:177.75pt" o:ole="" o:bordertopcolor="this" o:borderleftcolor="this" o:borderbottomcolor="this" o:borderrightcolor="this">
             <v:imagedata r:id="rId26" o:title=""/>
             <w10:bordertop type="single" width="6"/>
             <w10:borderleft type="single" width="6"/>
             <w10:borderbottom type="single" width="6"/>
             <w10:borderright type="single" width="6"/>
           </v:shape>
-          <o:OLEObject Type="Embed" ProgID="PBrush" ShapeID="_x0000_i1030" DrawAspect="Content" ObjectID="_1428158539" r:id="rId27"/>
+          <o:OLEObject Type="Embed" ProgID="PBrush" ShapeID="_x0000_i1036" DrawAspect="Content" ObjectID="_1428158931" r:id="rId27"/>
         </w:object>
       </w:r>
     </w:p>
@@ -6274,10 +6286,10 @@
           <w:rFonts w:ascii="Cambria" w:hAnsi="Cambria" w:cs="Times New Roman"/>
         </w:rPr>
         <w:object w:dxaOrig="7694" w:dyaOrig="10696">
-          <v:shape id="_x0000_i1054" type="#_x0000_t75" style="width:384.75pt;height:534.75pt" o:ole="">
+          <v:shape id="_x0000_i1037" type="#_x0000_t75" style="width:384.75pt;height:534.75pt" o:ole="">
             <v:imagedata r:id="rId28" o:title=""/>
           </v:shape>
-          <o:OLEObject Type="Embed" ProgID="PBrush" ShapeID="_x0000_i1054" DrawAspect="Content" ObjectID="_1428158540" r:id="rId29"/>
+          <o:OLEObject Type="Embed" ProgID="PBrush" ShapeID="_x0000_i1037" DrawAspect="Content" ObjectID="_1428158932" r:id="rId29"/>
         </w:object>
       </w:r>
     </w:p>
@@ -6797,7 +6809,7 @@
       </w:pPr>
       <w:bookmarkStart w:id="28" w:name="_Toc343523386"/>
       <w:bookmarkStart w:id="29" w:name="_Toc354415928"/>
-      <w:bookmarkEnd w:id="23"/>
+      <w:bookmarkEnd w:id="24"/>
       <w:r>
         <w:rPr>
           <w:rStyle w:val="Heading1Char"/>
@@ -7131,14 +7143,14 @@
           <w:rFonts w:ascii="Cambria" w:hAnsi="Cambria" w:cs="Times New Roman"/>
         </w:rPr>
         <w:object w:dxaOrig="6029" w:dyaOrig="2910">
-          <v:shape id="_x0000_i1031" type="#_x0000_t75" style="width:246.75pt;height:119.25pt" o:ole="">
+          <v:shape id="_x0000_i1038" type="#_x0000_t75" style="width:246.75pt;height:119.25pt" o:ole="" o:bordertopcolor="this" o:borderleftcolor="this" o:borderbottomcolor="this" o:borderrightcolor="this">
             <v:imagedata r:id="rId30" o:title=""/>
             <w10:bordertop type="single" width="4"/>
             <w10:borderleft type="single" width="4"/>
             <w10:borderbottom type="single" width="4"/>
             <w10:borderright type="single" width="4"/>
           </v:shape>
-          <o:OLEObject Type="Embed" ProgID="PBrush" ShapeID="_x0000_i1031" DrawAspect="Content" ObjectID="_1428158541" r:id="rId31"/>
+          <o:OLEObject Type="Embed" ProgID="PBrush" ShapeID="_x0000_i1038" DrawAspect="Content" ObjectID="_1428158933" r:id="rId31"/>
         </w:object>
       </w:r>
     </w:p>
@@ -9325,7 +9337,7 @@
       </w:r>
       <w:r>
         <w:pict>
-          <v:rect id="_x0000_i1032" style="width:468pt;height:1pt" o:hralign="center" o:hrstd="t" o:hrnoshade="t" o:hr="t" fillcolor="black [3213]" stroked="f"/>
+          <v:rect id="_x0000_i1039" style="width:468pt;height:1pt" o:hralign="center" o:hrstd="t" o:hrnoshade="t" o:hr="t" fillcolor="black [3213]" stroked="f"/>
         </w:pict>
       </w:r>
     </w:p>
@@ -9476,7 +9488,7 @@
           <w:rFonts w:ascii="Cambria" w:hAnsi="Cambria" w:cs="Times New Roman"/>
         </w:rPr>
         <w:pict>
-          <v:rect id="_x0000_i1033" style="width:468pt;height:1pt" o:hralign="center" o:hrstd="t" o:hrnoshade="t" o:hr="t" fillcolor="black [3213]" stroked="f"/>
+          <v:rect id="_x0000_i1040" style="width:468pt;height:1pt" o:hralign="center" o:hrstd="t" o:hrnoshade="t" o:hr="t" fillcolor="black [3213]" stroked="f"/>
         </w:pict>
       </w:r>
     </w:p>
@@ -9537,10 +9549,10 @@
           <w:rFonts w:ascii="Cambria" w:hAnsi="Cambria" w:cs="Times New Roman"/>
         </w:rPr>
         <w:object w:dxaOrig="9586" w:dyaOrig="2625">
-          <v:shape id="_x0000_i1034" type="#_x0000_t75" style="width:406.5pt;height:110.25pt" o:ole="">
+          <v:shape id="_x0000_i1041" type="#_x0000_t75" style="width:406.5pt;height:110.25pt" o:ole="">
             <v:imagedata r:id="rId32" o:title=""/>
           </v:shape>
-          <o:OLEObject Type="Embed" ProgID="PBrush" ShapeID="_x0000_i1034" DrawAspect="Content" ObjectID="_1428158542" r:id="rId33"/>
+          <o:OLEObject Type="Embed" ProgID="PBrush" ShapeID="_x0000_i1041" DrawAspect="Content" ObjectID="_1428158934" r:id="rId33"/>
         </w:object>
       </w:r>
     </w:p>
@@ -9893,7 +9905,7 @@
       </w:r>
       <w:r>
         <w:pict>
-          <v:rect id="_x0000_i1035" style="width:468pt;height:1pt" o:hralign="center" o:hrstd="t" o:hrnoshade="t" o:hr="t" fillcolor="black [3213]" stroked="f"/>
+          <v:rect id="_x0000_i1042" style="width:468pt;height:1pt" o:hralign="center" o:hrstd="t" o:hrnoshade="t" o:hr="t" fillcolor="black [3213]" stroked="f"/>
         </w:pict>
       </w:r>
     </w:p>
@@ -9975,7 +9987,7 @@
       </w:pPr>
       <w:r>
         <w:pict>
-          <v:rect id="_x0000_i1036" style="width:468pt;height:1pt" o:hralign="center" o:hrstd="t" o:hrnoshade="t" o:hr="t" fillcolor="black [3213]" stroked="f"/>
+          <v:rect id="_x0000_i1043" style="width:468pt;height:1pt" o:hralign="center" o:hrstd="t" o:hrnoshade="t" o:hr="t" fillcolor="black [3213]" stroked="f"/>
         </w:pict>
       </w:r>
     </w:p>
@@ -10143,14 +10155,14 @@
       </w:pPr>
       <w:r>
         <w:object w:dxaOrig="9360" w:dyaOrig="9862">
-          <v:shape id="_x0000_i1037" type="#_x0000_t75" style="width:462.75pt;height:488.25pt" o:ole="">
+          <v:shape id="_x0000_i1044" type="#_x0000_t75" style="width:462.75pt;height:488.25pt" o:ole="" o:bordertopcolor="this" o:borderleftcolor="this" o:borderbottomcolor="this" o:borderrightcolor="this">
             <v:imagedata r:id="rId35" o:title=""/>
             <w10:bordertop type="single" width="6"/>
             <w10:borderleft type="single" width="6"/>
             <w10:borderbottom type="single" width="6"/>
             <w10:borderright type="single" width="6"/>
           </v:shape>
-          <o:OLEObject Type="Embed" ProgID="Word.OpenDocumentText.12" ShapeID="_x0000_i1037" DrawAspect="Content" ObjectID="_1428158543" r:id="rId36"/>
+          <o:OLEObject Type="Embed" ProgID="Word.OpenDocumentText.12" ShapeID="_x0000_i1044" DrawAspect="Content" ObjectID="_1428158935" r:id="rId36"/>
         </w:object>
       </w:r>
     </w:p>
@@ -10802,7 +10814,7 @@
       </w:r>
       <w:r>
         <w:pict>
-          <v:rect id="_x0000_i1038" style="width:468pt;height:1pt" o:hralign="center" o:hrstd="t" o:hrnoshade="t" o:hr="t" fillcolor="black [3213]" stroked="f"/>
+          <v:rect id="_x0000_i1045" style="width:468pt;height:1pt" o:hralign="center" o:hrstd="t" o:hrnoshade="t" o:hr="t" fillcolor="black [3213]" stroked="f"/>
         </w:pict>
       </w:r>
     </w:p>
@@ -10909,7 +10921,7 @@
           <w:rFonts w:ascii="Cambria" w:hAnsi="Cambria" w:cs="Times New Roman"/>
         </w:rPr>
         <w:pict>
-          <v:rect id="_x0000_i1039" style="width:468pt;height:1pt" o:hralign="center" o:hrstd="t" o:hrnoshade="t" o:hr="t" fillcolor="black [3213]" stroked="f"/>
+          <v:rect id="_x0000_i1046" style="width:468pt;height:1pt" o:hralign="center" o:hrstd="t" o:hrnoshade="t" o:hr="t" fillcolor="black [3213]" stroked="f"/>
         </w:pict>
       </w:r>
     </w:p>
@@ -10928,14 +10940,14 @@
           <w:rFonts w:ascii="Cambria" w:hAnsi="Cambria" w:cs="Times New Roman"/>
         </w:rPr>
         <w:object w:dxaOrig="9360" w:dyaOrig="12914">
-          <v:shape id="_x0000_i1069" type="#_x0000_t75" style="width:438pt;height:600pt" o:ole="">
+          <v:shape id="_x0000_i1047" type="#_x0000_t75" style="width:438pt;height:600pt" o:ole="" o:bordertopcolor="this" o:borderleftcolor="this" o:borderbottomcolor="this" o:borderrightcolor="this">
             <v:imagedata r:id="rId37" o:title=""/>
             <w10:bordertop type="single" width="8"/>
             <w10:borderleft type="single" width="8"/>
             <w10:borderbottom type="single" width="8"/>
             <w10:borderright type="single" width="8"/>
           </v:shape>
-          <o:OLEObject Type="Embed" ProgID="Word.OpenDocumentText.12" ShapeID="_x0000_i1069" DrawAspect="Content" ObjectID="_1428158544" r:id="rId38"/>
+          <o:OLEObject Type="Embed" ProgID="Word.OpenDocumentText.12" ShapeID="_x0000_i1047" DrawAspect="Content" ObjectID="_1428158936" r:id="rId38"/>
         </w:object>
       </w:r>
     </w:p>
@@ -11139,21 +11151,7 @@
             <w:rStyle w:val="Hyperlink"/>
             <w:rFonts w:ascii="Cambria" w:hAnsi="Cambria" w:cs="Times New Roman"/>
           </w:rPr>
-          <w:t>Chilipe</w:t>
-        </w:r>
-        <w:r>
-          <w:rPr>
-            <w:rStyle w:val="Hyperlink"/>
-            <w:rFonts w:ascii="Cambria" w:hAnsi="Cambria" w:cs="Times New Roman"/>
-          </w:rPr>
-          <w:t>p</w:t>
-        </w:r>
-        <w:r>
-          <w:rPr>
-            <w:rStyle w:val="Hyperlink"/>
-            <w:rFonts w:ascii="Cambria" w:hAnsi="Cambria" w:cs="Times New Roman"/>
-          </w:rPr>
-          <w:t>per.c</w:t>
+          <w:t>Chilipepper.c</w:t>
         </w:r>
         <w:proofErr w:type="spellEnd"/>
       </w:hyperlink>
@@ -11239,7 +11237,7 @@
       </w:r>
       <w:r>
         <w:pict>
-          <v:rect id="_x0000_i1040" style="width:468pt;height:1pt" o:hralign="center" o:hrstd="t" o:hrnoshade="t" o:hr="t" fillcolor="black [3213]" stroked="f"/>
+          <v:rect id="_x0000_i1048" style="width:468pt;height:1pt" o:hralign="center" o:hrstd="t" o:hrnoshade="t" o:hr="t" fillcolor="black [3213]" stroked="f"/>
         </w:pict>
       </w:r>
     </w:p>
@@ -11327,7 +11325,7 @@
           <w:rFonts w:ascii="Cambria" w:hAnsi="Cambria" w:cs="Times New Roman"/>
         </w:rPr>
         <w:pict>
-          <v:rect id="_x0000_i1041" style="width:468pt;height:1pt" o:hralign="center" o:hrstd="t" o:hrnoshade="t" o:hr="t" fillcolor="black [3213]" stroked="f"/>
+          <v:rect id="_x0000_i1049" style="width:468pt;height:1pt" o:hralign="center" o:hrstd="t" o:hrnoshade="t" o:hr="t" fillcolor="black [3213]" stroked="f"/>
         </w:pict>
       </w:r>
     </w:p>
@@ -11438,14 +11436,14 @@
           <w:rFonts w:asciiTheme="majorHAnsi" w:hAnsiTheme="majorHAnsi"/>
         </w:rPr>
         <w:object w:dxaOrig="3074" w:dyaOrig="1367">
-          <v:shape id="_x0000_i1055" type="#_x0000_t75" style="width:153.75pt;height:68.25pt" o:ole="">
+          <v:shape id="_x0000_i1050" type="#_x0000_t75" style="width:153.75pt;height:68.25pt" o:ole="" o:bordertopcolor="this" o:borderleftcolor="this" o:borderbottomcolor="this" o:borderrightcolor="this">
             <v:imagedata r:id="rId41" o:title=""/>
             <w10:bordertop type="single" width="6"/>
             <w10:borderleft type="single" width="6"/>
             <w10:borderbottom type="single" width="6"/>
             <w10:borderright type="single" width="6"/>
           </v:shape>
-          <o:OLEObject Type="Embed" ProgID="Word.OpenDocumentText.12" ShapeID="_x0000_i1055" DrawAspect="Content" ObjectID="_1428158545" r:id="rId42"/>
+          <o:OLEObject Type="Embed" ProgID="Word.OpenDocumentText.12" ShapeID="_x0000_i1050" DrawAspect="Content" ObjectID="_1428158937" r:id="rId42"/>
         </w:object>
       </w:r>
     </w:p>
@@ -11532,7 +11530,7 @@
       </w:r>
       <w:r>
         <w:pict>
-          <v:rect id="_x0000_i1042" style="width:468pt;height:1pt" o:hralign="center" o:hrstd="t" o:hrnoshade="t" o:hr="t" fillcolor="black [3213]" stroked="f"/>
+          <v:rect id="_x0000_i1051" style="width:468pt;height:1pt" o:hralign="center" o:hrstd="t" o:hrnoshade="t" o:hr="t" fillcolor="black [3213]" stroked="f"/>
         </w:pict>
       </w:r>
     </w:p>
@@ -11589,7 +11587,7 @@
           <w:rFonts w:ascii="Cambria" w:hAnsi="Cambria" w:cs="Times New Roman"/>
         </w:rPr>
         <w:pict>
-          <v:rect id="_x0000_i1043" style="width:468pt;height:1pt" o:hralign="center" o:hrstd="t" o:hrnoshade="t" o:hr="t" fillcolor="black [3213]" stroked="f"/>
+          <v:rect id="_x0000_i1052" style="width:468pt;height:1pt" o:hralign="center" o:hrstd="t" o:hrnoshade="t" o:hr="t" fillcolor="black [3213]" stroked="f"/>
         </w:pict>
       </w:r>
     </w:p>
@@ -12174,7 +12172,7 @@
       </w:r>
       <w:r>
         <w:pict>
-          <v:rect id="_x0000_i1044" style="width:468pt;height:1pt" o:hralign="center" o:hrstd="t" o:hrnoshade="t" o:hr="t" fillcolor="black [3213]" stroked="f"/>
+          <v:rect id="_x0000_i1053" style="width:468pt;height:1pt" o:hralign="center" o:hrstd="t" o:hrnoshade="t" o:hr="t" fillcolor="black [3213]" stroked="f"/>
         </w:pict>
       </w:r>
     </w:p>
@@ -12261,7 +12259,7 @@
       </w:pPr>
       <w:r>
         <w:pict>
-          <v:rect id="_x0000_i1045" style="width:468pt;height:1pt" o:hralign="center" o:hrstd="t" o:hrnoshade="t" o:hr="t" fillcolor="black [3213]" stroked="f"/>
+          <v:rect id="_x0000_i1054" style="width:468pt;height:1pt" o:hralign="center" o:hrstd="t" o:hrnoshade="t" o:hr="t" fillcolor="black [3213]" stroked="f"/>
         </w:pict>
       </w:r>
     </w:p>
@@ -12289,10 +12287,10 @@
           <w:rFonts w:ascii="Cambria" w:hAnsi="Cambria" w:cs="Times New Roman"/>
         </w:rPr>
         <w:object w:dxaOrig="9091" w:dyaOrig="6046">
-          <v:shape id="_x0000_i1046" type="#_x0000_t75" style="width:454.5pt;height:302.25pt" o:ole="">
+          <v:shape id="_x0000_i1055" type="#_x0000_t75" style="width:454.5pt;height:302.25pt" o:ole="">
             <v:imagedata r:id="rId43" o:title=""/>
           </v:shape>
-          <o:OLEObject Type="Embed" ProgID="PBrush" ShapeID="_x0000_i1046" DrawAspect="Content" ObjectID="_1428158546" r:id="rId44"/>
+          <o:OLEObject Type="Embed" ProgID="PBrush" ShapeID="_x0000_i1055" DrawAspect="Content" ObjectID="_1428158938" r:id="rId44"/>
         </w:object>
       </w:r>
     </w:p>
@@ -12441,14 +12439,14 @@
       </w:pPr>
       <w:r>
         <w:object w:dxaOrig="5431" w:dyaOrig="2040">
-          <v:shape id="_x0000_i1047" type="#_x0000_t75" style="width:271.5pt;height:102pt" o:ole="" o:bordertopcolor="this" o:borderleftcolor="this" o:borderbottomcolor="this" o:borderrightcolor="this">
+          <v:shape id="_x0000_i1056" type="#_x0000_t75" style="width:271.5pt;height:102pt" o:ole="" o:bordertopcolor="this" o:borderleftcolor="this" o:borderbottomcolor="this" o:borderrightcolor="this">
             <v:imagedata r:id="rId45" o:title=""/>
             <w10:bordertop type="single" width="6"/>
             <w10:borderleft type="single" width="6"/>
             <w10:borderbottom type="single" width="6"/>
             <w10:borderright type="single" width="6"/>
           </v:shape>
-          <o:OLEObject Type="Embed" ProgID="PBrush" ShapeID="_x0000_i1047" DrawAspect="Content" ObjectID="_1428158547" r:id="rId46"/>
+          <o:OLEObject Type="Embed" ProgID="PBrush" ShapeID="_x0000_i1056" DrawAspect="Content" ObjectID="_1428158939" r:id="rId46"/>
         </w:object>
       </w:r>
     </w:p>
@@ -12660,10 +12658,10 @@
           <w:rFonts w:ascii="Cambria" w:hAnsi="Cambria" w:cs="Times New Roman"/>
         </w:rPr>
         <w:object w:dxaOrig="225" w:dyaOrig="150">
-          <v:shape id="_x0000_i1048" type="#_x0000_t75" style="width:11.25pt;height:7.5pt" o:ole="">
+          <v:shape id="_x0000_i1057" type="#_x0000_t75" style="width:11.25pt;height:7.5pt" o:ole="">
             <v:imagedata r:id="rId47" o:title=""/>
           </v:shape>
-          <o:OLEObject Type="Embed" ProgID="PBrush" ShapeID="_x0000_i1048" DrawAspect="Content" ObjectID="_1428158548" r:id="rId48"/>
+          <o:OLEObject Type="Embed" ProgID="PBrush" ShapeID="_x0000_i1057" DrawAspect="Content" ObjectID="_1428158940" r:id="rId48"/>
         </w:object>
       </w:r>
       <w:r>
@@ -12934,10 +12932,10 @@
       </w:r>
       <w:r>
         <w:object w:dxaOrig="360" w:dyaOrig="330">
-          <v:shape id="_x0000_i1049" type="#_x0000_t75" style="width:18pt;height:16.5pt" o:ole="">
+          <v:shape id="_x0000_i1058" type="#_x0000_t75" style="width:18pt;height:16.5pt" o:ole="">
             <v:imagedata r:id="rId49" o:title=""/>
           </v:shape>
-          <o:OLEObject Type="Embed" ProgID="PBrush" ShapeID="_x0000_i1049" DrawAspect="Content" ObjectID="_1428158549" r:id="rId50"/>
+          <o:OLEObject Type="Embed" ProgID="PBrush" ShapeID="_x0000_i1058" DrawAspect="Content" ObjectID="_1428158941" r:id="rId50"/>
         </w:object>
       </w:r>
       <w:r>
@@ -12959,10 +12957,10 @@
           <w:rFonts w:ascii="Cambria" w:hAnsi="Cambria" w:cs="Times New Roman"/>
         </w:rPr>
         <w:object w:dxaOrig="8129" w:dyaOrig="2160">
-          <v:shape id="_x0000_i1050" type="#_x0000_t75" style="width:406.5pt;height:108pt" o:ole="">
+          <v:shape id="_x0000_i1059" type="#_x0000_t75" style="width:406.5pt;height:108pt" o:ole="">
             <v:imagedata r:id="rId51" o:title=""/>
           </v:shape>
-          <o:OLEObject Type="Embed" ProgID="PBrush" ShapeID="_x0000_i1050" DrawAspect="Content" ObjectID="_1428158550" r:id="rId52"/>
+          <o:OLEObject Type="Embed" ProgID="PBrush" ShapeID="_x0000_i1059" DrawAspect="Content" ObjectID="_1428158942" r:id="rId52"/>
         </w:object>
       </w:r>
     </w:p>
@@ -13375,14 +13373,14 @@
           <w:rFonts w:ascii="Cambria" w:hAnsi="Cambria" w:cs="Times New Roman"/>
         </w:rPr>
         <w:object w:dxaOrig="9286" w:dyaOrig="5581">
-          <v:shape id="_x0000_i1058" type="#_x0000_t75" style="width:464.25pt;height:279pt" o:ole="">
+          <v:shape id="_x0000_i1060" type="#_x0000_t75" style="width:464.25pt;height:279pt" o:ole="" o:bordertopcolor="this" o:borderleftcolor="this" o:borderbottomcolor="this" o:borderrightcolor="this">
             <v:imagedata r:id="rId53" o:title=""/>
             <w10:bordertop type="single" width="6"/>
             <w10:borderleft type="single" width="6"/>
             <w10:borderbottom type="single" width="6"/>
             <w10:borderright type="single" width="6"/>
           </v:shape>
-          <o:OLEObject Type="Embed" ProgID="PBrush" ShapeID="_x0000_i1058" DrawAspect="Content" ObjectID="_1428158551" r:id="rId54"/>
+          <o:OLEObject Type="Embed" ProgID="PBrush" ShapeID="_x0000_i1060" DrawAspect="Content" ObjectID="_1428158943" r:id="rId54"/>
         </w:object>
       </w:r>
     </w:p>
@@ -13566,7 +13564,7 @@
       </w:r>
       <w:r>
         <w:pict>
-          <v:rect id="_x0000_i1059" style="width:468pt;height:1pt" o:hralign="center" o:hrstd="t" o:hrnoshade="t" o:hr="t" fillcolor="black [3213]" stroked="f"/>
+          <v:rect id="_x0000_i1061" style="width:468pt;height:1pt" o:hralign="center" o:hrstd="t" o:hrnoshade="t" o:hr="t" fillcolor="black [3213]" stroked="f"/>
         </w:pict>
       </w:r>
     </w:p>
@@ -13651,7 +13649,7 @@
           <w:rFonts w:ascii="Cambria" w:hAnsi="Cambria" w:cs="Times New Roman"/>
         </w:rPr>
         <w:pict>
-          <v:rect id="_x0000_i1060" style="width:468pt;height:1pt" o:hralign="center" o:hrstd="t" o:hrnoshade="t" o:hr="t" fillcolor="black [3213]" stroked="f"/>
+          <v:rect id="_x0000_i1062" style="width:468pt;height:1pt" o:hralign="center" o:hrstd="t" o:hrnoshade="t" o:hr="t" fillcolor="black [3213]" stroked="f"/>
         </w:pict>
       </w:r>
     </w:p>
@@ -13665,14 +13663,14 @@
           <w:rFonts w:ascii="Cambria" w:hAnsi="Cambria"/>
         </w:rPr>
         <w:object w:dxaOrig="9286" w:dyaOrig="5534">
-          <v:shape id="_x0000_i1056" type="#_x0000_t75" style="width:455.25pt;height:271.5pt" o:ole="">
+          <v:shape id="_x0000_i1063" type="#_x0000_t75" style="width:455.25pt;height:271.5pt" o:ole="" o:bordertopcolor="this" o:borderleftcolor="this" o:borderbottomcolor="this" o:borderrightcolor="this">
             <v:imagedata r:id="rId55" o:title=""/>
             <w10:bordertop type="single" width="6"/>
             <w10:borderleft type="single" width="6"/>
             <w10:borderbottom type="single" width="6"/>
             <w10:borderright type="single" width="6"/>
           </v:shape>
-          <o:OLEObject Type="Embed" ProgID="PBrush" ShapeID="_x0000_i1056" DrawAspect="Content" ObjectID="_1428158552" r:id="rId56"/>
+          <o:OLEObject Type="Embed" ProgID="PBrush" ShapeID="_x0000_i1063" DrawAspect="Content" ObjectID="_1428158944" r:id="rId56"/>
         </w:object>
       </w:r>
     </w:p>
@@ -13711,10 +13709,10 @@
           <w:rFonts w:asciiTheme="majorHAnsi" w:hAnsiTheme="majorHAnsi"/>
         </w:rPr>
         <w:object w:dxaOrig="9286" w:dyaOrig="5551">
-          <v:shape id="_x0000_i1057" type="#_x0000_t75" style="width:456.75pt;height:273pt" o:ole="">
+          <v:shape id="_x0000_i1064" type="#_x0000_t75" style="width:456.75pt;height:273pt" o:ole="">
             <v:imagedata r:id="rId57" o:title=""/>
           </v:shape>
-          <o:OLEObject Type="Embed" ProgID="PBrush" ShapeID="_x0000_i1057" DrawAspect="Content" ObjectID="_1428158553" r:id="rId58"/>
+          <o:OLEObject Type="Embed" ProgID="PBrush" ShapeID="_x0000_i1064" DrawAspect="Content" ObjectID="_1428158945" r:id="rId58"/>
         </w:object>
       </w:r>
     </w:p>
@@ -13829,13 +13827,13 @@
           <w:szCs w:val="20"/>
         </w:rPr>
         <w:object w:dxaOrig="9360" w:dyaOrig="10649">
-          <v:shape id="_x0000_i1063" type="#_x0000_t75" style="width:468pt;height:532.5pt" o:ole="" o:bordertopcolor="this" o:borderleftcolor="this" o:borderrightcolor="this">
+          <v:shape id="_x0000_i1065" type="#_x0000_t75" style="width:468pt;height:532.5pt" o:ole="" o:bordertopcolor="this" o:borderleftcolor="this" o:borderrightcolor="this">
             <v:imagedata r:id="rId59" o:title=""/>
             <w10:bordertop type="single" width="4"/>
             <w10:borderleft type="single" width="4"/>
             <w10:borderright type="single" width="4"/>
           </v:shape>
-          <o:OLEObject Type="Embed" ProgID="Word.OpenDocumentText.12" ShapeID="_x0000_i1063" DrawAspect="Content" ObjectID="_1428158554" r:id="rId60"/>
+          <o:OLEObject Type="Embed" ProgID="Word.OpenDocumentText.12" ShapeID="_x0000_i1065" DrawAspect="Content" ObjectID="_1428158946" r:id="rId60"/>
         </w:object>
       </w:r>
     </w:p>
@@ -13858,12 +13856,12 @@
           <w:szCs w:val="20"/>
         </w:rPr>
         <w:object w:dxaOrig="9360" w:dyaOrig="12444">
-          <v:shape id="_x0000_i1064" type="#_x0000_t75" style="width:468pt;height:622.5pt" o:ole="" o:borderleftcolor="this" o:borderrightcolor="this">
+          <v:shape id="_x0000_i1066" type="#_x0000_t75" style="width:468pt;height:622.5pt" o:ole="" o:borderleftcolor="this" o:borderrightcolor="this">
             <v:imagedata r:id="rId61" o:title=""/>
             <w10:borderleft type="single" width="4"/>
             <w10:borderright type="single" width="4"/>
           </v:shape>
-          <o:OLEObject Type="Embed" ProgID="Word.OpenDocumentText.12" ShapeID="_x0000_i1064" DrawAspect="Content" ObjectID="_1428158555" r:id="rId62"/>
+          <o:OLEObject Type="Embed" ProgID="Word.OpenDocumentText.12" ShapeID="_x0000_i1066" DrawAspect="Content" ObjectID="_1428158947" r:id="rId62"/>
         </w:object>
       </w:r>
     </w:p>
@@ -13886,13 +13884,13 @@
           <w:szCs w:val="20"/>
         </w:rPr>
         <w:object w:dxaOrig="9360" w:dyaOrig="7703">
-          <v:shape id="_x0000_i1065" type="#_x0000_t75" style="width:468pt;height:385.5pt" o:ole="" o:borderleftcolor="this" o:borderbottomcolor="this" o:borderrightcolor="this">
+          <v:shape id="_x0000_i1067" type="#_x0000_t75" style="width:468pt;height:385.5pt" o:ole="" o:borderleftcolor="this" o:borderbottomcolor="this" o:borderrightcolor="this">
             <v:imagedata r:id="rId63" o:title=""/>
             <w10:borderleft type="single" width="4"/>
             <w10:borderbottom type="single" width="4"/>
             <w10:borderright type="single" width="4"/>
           </v:shape>
-          <o:OLEObject Type="Embed" ProgID="Word.OpenDocumentText.12" ShapeID="_x0000_i1065" DrawAspect="Content" ObjectID="_1428158556" r:id="rId64"/>
+          <o:OLEObject Type="Embed" ProgID="Word.OpenDocumentText.12" ShapeID="_x0000_i1067" DrawAspect="Content" ObjectID="_1428158948" r:id="rId64"/>
         </w:object>
       </w:r>
     </w:p>
@@ -13978,13 +13976,13 @@
           <w:szCs w:val="20"/>
         </w:rPr>
         <w:object w:dxaOrig="9360" w:dyaOrig="10716">
-          <v:shape id="_x0000_i1061" type="#_x0000_t75" style="width:468pt;height:535.5pt" o:ole="" o:bordertopcolor="this" o:borderleftcolor="this" o:borderbottomcolor="this" o:borderrightcolor="this">
+          <v:shape id="_x0000_i1068" type="#_x0000_t75" style="width:468pt;height:535.5pt" o:ole="" o:bordertopcolor="this" o:borderleftcolor="this" o:borderbottomcolor="this" o:borderrightcolor="this">
             <v:imagedata r:id="rId65" o:title=""/>
             <w10:bordertop type="single" width="4"/>
             <w10:borderleft type="single" width="4"/>
             <w10:borderright type="single" width="4"/>
           </v:shape>
-          <o:OLEObject Type="Embed" ProgID="Word.OpenDocumentText.12" ShapeID="_x0000_i1061" DrawAspect="Content" ObjectID="_1428158557" r:id="rId66"/>
+          <o:OLEObject Type="Embed" ProgID="Word.OpenDocumentText.12" ShapeID="_x0000_i1068" DrawAspect="Content" ObjectID="_1428158949" r:id="rId66"/>
         </w:object>
       </w:r>
     </w:p>
@@ -14007,13 +14005,13 @@
           <w:szCs w:val="20"/>
         </w:rPr>
         <w:object w:dxaOrig="9360" w:dyaOrig="6933">
-          <v:shape id="_x0000_i1062" type="#_x0000_t75" style="width:468pt;height:346.5pt" o:ole="" o:borderleftcolor="this" o:borderbottomcolor="this" o:borderrightcolor="this">
+          <v:shape id="_x0000_i1069" type="#_x0000_t75" style="width:468pt;height:346.5pt" o:ole="" o:borderleftcolor="this" o:borderbottomcolor="this" o:borderrightcolor="this">
             <v:imagedata r:id="rId67" o:title=""/>
             <w10:borderleft type="single" width="4"/>
             <w10:borderbottom type="single" width="4"/>
             <w10:borderright type="single" width="4"/>
           </v:shape>
-          <o:OLEObject Type="Embed" ProgID="Word.OpenDocumentText.12" ShapeID="_x0000_i1062" DrawAspect="Content" ObjectID="_1428158558" r:id="rId68"/>
+          <o:OLEObject Type="Embed" ProgID="Word.OpenDocumentText.12" ShapeID="_x0000_i1069" DrawAspect="Content" ObjectID="_1428158950" r:id="rId68"/>
         </w:object>
       </w:r>
     </w:p>
@@ -14064,9 +14062,9 @@
       <w:tblLook w:val="04A0"/>
     </w:tblPr>
     <w:tblGrid>
-      <w:gridCol w:w="4283"/>
-      <w:gridCol w:w="1009"/>
-      <w:gridCol w:w="4284"/>
+      <w:gridCol w:w="4309"/>
+      <w:gridCol w:w="958"/>
+      <w:gridCol w:w="4309"/>
     </w:tblGrid>
     <w:tr>
       <w:trPr>
@@ -14134,7 +14132,7 @@
               <w:bCs/>
               <w:noProof/>
             </w:rPr>
-            <w:t>33</w:t>
+            <w:t>4</w:t>
           </w:r>
           <w:r>
             <w:rPr>
@@ -18676,7 +18674,7 @@
 </file>
 
 <file path=customXml/itemProps2.xml><?xml version="1.0" encoding="utf-8"?>
-<ds:datastoreItem xmlns:ds="http://schemas.openxmlformats.org/officeDocument/2006/customXml" ds:itemID="{261718F5-2921-4A78-B72E-2962A8AC0679}">
+<ds:datastoreItem xmlns:ds="http://schemas.openxmlformats.org/officeDocument/2006/customXml" ds:itemID="{A1E895C5-CC96-4FFD-8F89-F63FC07234EA}">
   <ds:schemaRefs>
     <ds:schemaRef ds:uri="http://schemas.openxmlformats.org/officeDocument/2006/bibliography"/>
   </ds:schemaRefs>

</xml_diff>

<commit_message>
small updates to lab 4 tutorial
</commit_message>
<xml_diff>
--- a/Labs/Lab_4/DemoFilesAndDocumentation/Tutorial/Lab_4.docx
+++ b/Labs/Lab_4/DemoFilesAndDocumentation/Tutorial/Lab_4.docx
@@ -4305,21 +4305,24 @@
       <w:proofErr w:type="spellStart"/>
       <w:r>
         <w:rPr>
-          <w:rFonts w:ascii="Cambria" w:hAnsi="Cambria" w:cs="Times New Roman"/>
+          <w:rFonts w:ascii="Courier New" w:hAnsi="Courier New" w:cs="Courier New"/>
+          <w:sz w:val="20"/>
         </w:rPr>
         <w:t>dc</w:t>
       </w:r>
       <w:r>
         <w:rPr>
-          <w:rFonts w:ascii="Cambria" w:hAnsi="Cambria" w:cs="Times New Roman"/>
+          <w:rFonts w:ascii="Courier New" w:hAnsi="Courier New" w:cs="Courier New"/>
+          <w:sz w:val="20"/>
         </w:rPr>
         <w:t>_</w:t>
       </w:r>
       <w:r>
         <w:rPr>
-          <w:rFonts w:ascii="Cambria" w:hAnsi="Cambria" w:cs="Times New Roman"/>
-        </w:rPr>
-        <w:t>offset_correction</w:t>
+          <w:rFonts w:ascii="Courier New" w:hAnsi="Courier New" w:cs="Courier New"/>
+          <w:sz w:val="20"/>
+        </w:rPr>
+        <w:t>offset</w:t>
       </w:r>
       <w:proofErr w:type="spellEnd"/>
       <w:r>
@@ -4472,7 +4475,7 @@
             <w10:borderbottom type="single" width="6"/>
             <w10:borderright type="single" width="6"/>
           </v:shape>
-          <o:OLEObject Type="Embed" ProgID="PBrush" ShapeID="_x0000_i1027" DrawAspect="Content" ObjectID="_1428158924" r:id="rId10"/>
+          <o:OLEObject Type="Embed" ProgID="PBrush" ShapeID="_x0000_i1027" DrawAspect="Content" ObjectID="_1428235553" r:id="rId10"/>
         </w:object>
       </w:r>
     </w:p>
@@ -4641,7 +4644,7 @@
           <v:shape id="_x0000_i1028" type="#_x0000_t75" style="width:459.75pt;height:391.5pt" o:ole="">
             <v:imagedata r:id="rId11" o:title=""/>
           </v:shape>
-          <o:OLEObject Type="Embed" ProgID="PBrush" ShapeID="_x0000_i1028" DrawAspect="Content" ObjectID="_1428158925" r:id="rId12"/>
+          <o:OLEObject Type="Embed" ProgID="PBrush" ShapeID="_x0000_i1028" DrawAspect="Content" ObjectID="_1428235554" r:id="rId12"/>
         </w:object>
       </w:r>
     </w:p>
@@ -4663,7 +4666,7 @@
           <v:shape id="_x0000_i1029" type="#_x0000_t75" style="width:461.25pt;height:224.25pt" o:ole="">
             <v:imagedata r:id="rId13" o:title=""/>
           </v:shape>
-          <o:OLEObject Type="Embed" ProgID="PBrush" ShapeID="_x0000_i1029" DrawAspect="Content" ObjectID="_1428158926" r:id="rId14"/>
+          <o:OLEObject Type="Embed" ProgID="PBrush" ShapeID="_x0000_i1029" DrawAspect="Content" ObjectID="_1428235555" r:id="rId14"/>
         </w:object>
       </w:r>
     </w:p>
@@ -4886,7 +4889,7 @@
           <v:shape id="_x0000_i1032" type="#_x0000_t75" style="width:422.25pt;height:356.25pt" o:ole="">
             <v:imagedata r:id="rId16" o:title=""/>
           </v:shape>
-          <o:OLEObject Type="Embed" ProgID="PBrush" ShapeID="_x0000_i1032" DrawAspect="Content" ObjectID="_1428158927" r:id="rId17"/>
+          <o:OLEObject Type="Embed" ProgID="PBrush" ShapeID="_x0000_i1032" DrawAspect="Content" ObjectID="_1428235556" r:id="rId17"/>
         </w:object>
       </w:r>
     </w:p>
@@ -4956,7 +4959,7 @@
             <w10:borderbottom type="single" width="6"/>
             <w10:borderright type="single" width="6"/>
           </v:shape>
-          <o:OLEObject Type="Embed" ProgID="PBrush" ShapeID="_x0000_i1033" DrawAspect="Content" ObjectID="_1428158928" r:id="rId19"/>
+          <o:OLEObject Type="Embed" ProgID="PBrush" ShapeID="_x0000_i1033" DrawAspect="Content" ObjectID="_1428235557" r:id="rId19"/>
         </w:object>
       </w:r>
     </w:p>
@@ -5454,7 +5457,7 @@
           <v:shape id="_x0000_i1034" type="#_x0000_t75" style="width:351.75pt;height:405pt" o:ole="">
             <v:imagedata r:id="rId20" o:title=""/>
           </v:shape>
-          <o:OLEObject Type="Embed" ProgID="PBrush" ShapeID="_x0000_i1034" DrawAspect="Content" ObjectID="_1428158929" r:id="rId21"/>
+          <o:OLEObject Type="Embed" ProgID="PBrush" ShapeID="_x0000_i1034" DrawAspect="Content" ObjectID="_1428235558" r:id="rId21"/>
         </w:object>
       </w:r>
     </w:p>
@@ -5514,7 +5517,7 @@
             <v:imagedata r:id="rId22" o:title=""/>
             <w10:wrap type="square" anchorx="margin" anchory="margin"/>
           </v:shape>
-          <o:OLEObject Type="Embed" ProgID="PBrush" ShapeID="_x0000_s1311" DrawAspect="Content" ObjectID="_1428158951" r:id="rId23"/>
+          <o:OLEObject Type="Embed" ProgID="PBrush" ShapeID="_x0000_s1311" DrawAspect="Content" ObjectID="_1428235580" r:id="rId23"/>
         </w:pict>
       </w:r>
       <w:r>
@@ -5854,7 +5857,7 @@
           <v:shape id="_x0000_i1035" type="#_x0000_t75" style="width:458.25pt;height:369pt" o:ole="">
             <v:imagedata r:id="rId24" o:title=""/>
           </v:shape>
-          <o:OLEObject Type="Embed" ProgID="PBrush" ShapeID="_x0000_i1035" DrawAspect="Content" ObjectID="_1428158930" r:id="rId25"/>
+          <o:OLEObject Type="Embed" ProgID="PBrush" ShapeID="_x0000_i1035" DrawAspect="Content" ObjectID="_1428235559" r:id="rId25"/>
         </w:object>
       </w:r>
     </w:p>
@@ -6060,7 +6063,7 @@
             <w10:borderbottom type="single" width="6"/>
             <w10:borderright type="single" width="6"/>
           </v:shape>
-          <o:OLEObject Type="Embed" ProgID="PBrush" ShapeID="_x0000_i1036" DrawAspect="Content" ObjectID="_1428158931" r:id="rId27"/>
+          <o:OLEObject Type="Embed" ProgID="PBrush" ShapeID="_x0000_i1036" DrawAspect="Content" ObjectID="_1428235560" r:id="rId27"/>
         </w:object>
       </w:r>
     </w:p>
@@ -6289,7 +6292,7 @@
           <v:shape id="_x0000_i1037" type="#_x0000_t75" style="width:384.75pt;height:534.75pt" o:ole="">
             <v:imagedata r:id="rId28" o:title=""/>
           </v:shape>
-          <o:OLEObject Type="Embed" ProgID="PBrush" ShapeID="_x0000_i1037" DrawAspect="Content" ObjectID="_1428158932" r:id="rId29"/>
+          <o:OLEObject Type="Embed" ProgID="PBrush" ShapeID="_x0000_i1037" DrawAspect="Content" ObjectID="_1428235561" r:id="rId29"/>
         </w:object>
       </w:r>
     </w:p>
@@ -7005,20 +7008,12 @@
           <w:rFonts w:ascii="Cambria" w:hAnsi="Cambria" w:cs="Times New Roman"/>
         </w:rPr>
       </w:pPr>
-      <w:proofErr w:type="spellStart"/>
-      <w:r>
-        <w:rPr>
-          <w:rFonts w:ascii="Cambria" w:hAnsi="Cambria" w:cs="Times New Roman"/>
-        </w:rPr>
-        <w:t>d</w:t>
-      </w:r>
-      <w:r>
-        <w:rPr>
-          <w:rFonts w:ascii="Cambria" w:hAnsi="Cambria" w:cs="Times New Roman"/>
-        </w:rPr>
-        <w:t>c_offset</w:t>
-      </w:r>
-      <w:proofErr w:type="spellEnd"/>
+      <w:r>
+        <w:rPr>
+          <w:rFonts w:ascii="Cambria" w:hAnsi="Cambria" w:cs="Times New Roman"/>
+        </w:rPr>
+        <w:t>DC Offset</w:t>
+      </w:r>
       <w:r>
         <w:rPr>
           <w:rFonts w:ascii="Cambria" w:hAnsi="Cambria" w:cs="Times New Roman"/>
@@ -7100,6 +7095,38 @@
     </w:p>
     <w:p>
       <w:pPr>
+        <w:pStyle w:val="ListParagraph"/>
+        <w:numPr>
+          <w:ilvl w:val="0"/>
+          <w:numId w:val="3"/>
+        </w:numPr>
+        <w:rPr>
+          <w:rFonts w:ascii="Cambria" w:hAnsi="Cambria" w:cs="Times New Roman"/>
+        </w:rPr>
+      </w:pPr>
+      <w:r>
+        <w:rPr>
+          <w:rFonts w:ascii="Cambria" w:hAnsi="Cambria" w:cs="Times New Roman"/>
+        </w:rPr>
+        <w:t>AXI_UART (</w:t>
+      </w:r>
+      <w:proofErr w:type="spellStart"/>
+      <w:r>
+        <w:rPr>
+          <w:rFonts w:ascii="Cambria" w:hAnsi="Cambria" w:cs="Times New Roman"/>
+        </w:rPr>
+        <w:t>Lite</w:t>
+      </w:r>
+      <w:proofErr w:type="spellEnd"/>
+      <w:r>
+        <w:rPr>
+          <w:rFonts w:ascii="Cambria" w:hAnsi="Cambria" w:cs="Times New Roman"/>
+        </w:rPr>
+        <w:t>) Core</w:t>
+      </w:r>
+    </w:p>
+    <w:p>
+      <w:pPr>
         <w:rPr>
           <w:rFonts w:ascii="Cambria" w:hAnsi="Cambria" w:cs="Times New Roman"/>
         </w:rPr>
@@ -7122,6 +7149,13 @@
         </w:rPr>
         <w:t>-1 Below.</w:t>
       </w:r>
+    </w:p>
+    <w:p>
+      <w:pPr>
+        <w:rPr>
+          <w:rFonts w:ascii="Cambria" w:hAnsi="Cambria" w:cs="Times New Roman"/>
+        </w:rPr>
+      </w:pPr>
     </w:p>
     <w:p>
       <w:pPr>
@@ -7150,7 +7184,7 @@
             <w10:borderbottom type="single" width="4"/>
             <w10:borderright type="single" width="4"/>
           </v:shape>
-          <o:OLEObject Type="Embed" ProgID="PBrush" ShapeID="_x0000_i1038" DrawAspect="Content" ObjectID="_1428158933" r:id="rId31"/>
+          <o:OLEObject Type="Embed" ProgID="PBrush" ShapeID="_x0000_i1038" DrawAspect="Content" ObjectID="_1428235562" r:id="rId31"/>
         </w:object>
       </w:r>
     </w:p>
@@ -7183,12 +7217,23 @@
     </w:p>
     <w:p>
       <w:pPr>
+        <w:spacing w:after="0"/>
+      </w:pPr>
+    </w:p>
+    <w:p>
+      <w:pPr>
+        <w:spacing w:after="0"/>
+      </w:pPr>
+    </w:p>
+    <w:p>
+      <w:pPr>
         <w:pStyle w:val="Heading2"/>
         <w:spacing w:before="0"/>
       </w:pPr>
       <w:bookmarkStart w:id="47" w:name="_Toc343523389"/>
       <w:bookmarkStart w:id="48" w:name="_Toc354415931"/>
       <w:r>
+        <w:lastRenderedPageBreak/>
         <w:t>3</w:t>
       </w:r>
       <w:r>
@@ -7406,7 +7451,6 @@
         <w:rPr>
           <w:rFonts w:ascii="Cambria" w:hAnsi="Cambria" w:cs="Times New Roman"/>
         </w:rPr>
-        <w:lastRenderedPageBreak/>
         <w:t xml:space="preserve">Next are the </w:t>
       </w:r>
       <w:proofErr w:type="spellStart"/>
@@ -8303,18 +8347,12 @@
     </w:p>
     <w:p>
       <w:pPr>
-        <w:rPr>
-          <w:rFonts w:ascii="Cambria" w:hAnsi="Cambria" w:cs="Times New Roman"/>
-        </w:rPr>
-      </w:pPr>
-    </w:p>
-    <w:p>
-      <w:pPr>
         <w:pStyle w:val="Heading2"/>
       </w:pPr>
       <w:bookmarkStart w:id="54" w:name="_Toc343523391"/>
       <w:bookmarkStart w:id="55" w:name="_Toc354415936"/>
       <w:r>
+        <w:lastRenderedPageBreak/>
         <w:t>3</w:t>
       </w:r>
       <w:r>
@@ -8342,14 +8380,7 @@
         <w:rPr>
           <w:rFonts w:ascii="Cambria" w:hAnsi="Cambria" w:cs="Times New Roman"/>
         </w:rPr>
-        <w:t xml:space="preserve">The Clock Generator is used in this project to distribute the appropriate clock signals to each of the PCores, as well as any external hardware which may require a clock signal. For this project, the </w:t>
-      </w:r>
-      <w:r>
-        <w:rPr>
-          <w:rFonts w:ascii="Cambria" w:hAnsi="Cambria" w:cs="Times New Roman"/>
-        </w:rPr>
-        <w:lastRenderedPageBreak/>
-        <w:t xml:space="preserve">Clock Generator is sourced from the 40 MHz </w:t>
+        <w:t xml:space="preserve">The Clock Generator is used in this project to distribute the appropriate clock signals to each of the PCores, as well as any external hardware which may require a clock signal. For this project, the Clock Generator is sourced from the 40 MHz </w:t>
       </w:r>
       <w:proofErr w:type="spellStart"/>
       <w:r>
@@ -8827,6 +8858,7 @@
     <w:p>
       <w:pPr>
         <w:pStyle w:val="ListParagraph"/>
+        <w:spacing w:after="0"/>
         <w:rPr>
           <w:rFonts w:ascii="Cambria" w:hAnsi="Cambria" w:cs="Times New Roman"/>
         </w:rPr>
@@ -9502,6 +9534,7 @@
         <w:rPr>
           <w:rFonts w:ascii="Cambria" w:hAnsi="Cambria" w:cs="Times New Roman"/>
         </w:rPr>
+        <w:lastRenderedPageBreak/>
         <w:t>Your Clock Generator port</w:t>
       </w:r>
       <w:r>
@@ -9552,7 +9585,7 @@
           <v:shape id="_x0000_i1041" type="#_x0000_t75" style="width:406.5pt;height:110.25pt" o:ole="">
             <v:imagedata r:id="rId32" o:title=""/>
           </v:shape>
-          <o:OLEObject Type="Embed" ProgID="PBrush" ShapeID="_x0000_i1041" DrawAspect="Content" ObjectID="_1428158934" r:id="rId33"/>
+          <o:OLEObject Type="Embed" ProgID="PBrush" ShapeID="_x0000_i1041" DrawAspect="Content" ObjectID="_1428235563" r:id="rId33"/>
         </w:object>
       </w:r>
     </w:p>
@@ -10162,7 +10195,7 @@
             <w10:borderbottom type="single" width="6"/>
             <w10:borderright type="single" width="6"/>
           </v:shape>
-          <o:OLEObject Type="Embed" ProgID="Word.OpenDocumentText.12" ShapeID="_x0000_i1044" DrawAspect="Content" ObjectID="_1428158935" r:id="rId36"/>
+          <o:OLEObject Type="Embed" ProgID="Word.OpenDocumentText.12" ShapeID="_x0000_i1044" DrawAspect="Content" ObjectID="_1428235564" r:id="rId36"/>
         </w:object>
       </w:r>
     </w:p>
@@ -10940,14 +10973,14 @@
           <w:rFonts w:ascii="Cambria" w:hAnsi="Cambria" w:cs="Times New Roman"/>
         </w:rPr>
         <w:object w:dxaOrig="9360" w:dyaOrig="12914">
-          <v:shape id="_x0000_i1047" type="#_x0000_t75" style="width:438pt;height:600pt" o:ole="" o:bordertopcolor="this" o:borderleftcolor="this" o:borderbottomcolor="this" o:borderrightcolor="this">
+          <v:shape id="_x0000_i1069" type="#_x0000_t75" style="width:438pt;height:600pt" o:ole="">
             <v:imagedata r:id="rId37" o:title=""/>
             <w10:bordertop type="single" width="8"/>
             <w10:borderleft type="single" width="8"/>
             <w10:borderbottom type="single" width="8"/>
             <w10:borderright type="single" width="8"/>
           </v:shape>
-          <o:OLEObject Type="Embed" ProgID="Word.OpenDocumentText.12" ShapeID="_x0000_i1047" DrawAspect="Content" ObjectID="_1428158936" r:id="rId38"/>
+          <o:OLEObject Type="Embed" ProgID="Word.OpenDocumentText.12" ShapeID="_x0000_i1069" DrawAspect="Content" ObjectID="_1428235565" r:id="rId38"/>
         </w:object>
       </w:r>
     </w:p>
@@ -11237,7 +11270,7 @@
       </w:r>
       <w:r>
         <w:pict>
-          <v:rect id="_x0000_i1048" style="width:468pt;height:1pt" o:hralign="center" o:hrstd="t" o:hrnoshade="t" o:hr="t" fillcolor="black [3213]" stroked="f"/>
+          <v:rect id="_x0000_i1047" style="width:468pt;height:1pt" o:hralign="center" o:hrstd="t" o:hrnoshade="t" o:hr="t" fillcolor="black [3213]" stroked="f"/>
         </w:pict>
       </w:r>
     </w:p>
@@ -11325,7 +11358,7 @@
           <w:rFonts w:ascii="Cambria" w:hAnsi="Cambria" w:cs="Times New Roman"/>
         </w:rPr>
         <w:pict>
-          <v:rect id="_x0000_i1049" style="width:468pt;height:1pt" o:hralign="center" o:hrstd="t" o:hrnoshade="t" o:hr="t" fillcolor="black [3213]" stroked="f"/>
+          <v:rect id="_x0000_i1048" style="width:468pt;height:1pt" o:hralign="center" o:hrstd="t" o:hrnoshade="t" o:hr="t" fillcolor="black [3213]" stroked="f"/>
         </w:pict>
       </w:r>
     </w:p>
@@ -11436,14 +11469,14 @@
           <w:rFonts w:asciiTheme="majorHAnsi" w:hAnsiTheme="majorHAnsi"/>
         </w:rPr>
         <w:object w:dxaOrig="3074" w:dyaOrig="1367">
-          <v:shape id="_x0000_i1050" type="#_x0000_t75" style="width:153.75pt;height:68.25pt" o:ole="" o:bordertopcolor="this" o:borderleftcolor="this" o:borderbottomcolor="this" o:borderrightcolor="this">
+          <v:shape id="_x0000_i1049" type="#_x0000_t75" style="width:153.75pt;height:68.25pt" o:ole="" o:bordertopcolor="this" o:borderleftcolor="this" o:borderbottomcolor="this" o:borderrightcolor="this">
             <v:imagedata r:id="rId41" o:title=""/>
             <w10:bordertop type="single" width="6"/>
             <w10:borderleft type="single" width="6"/>
             <w10:borderbottom type="single" width="6"/>
             <w10:borderright type="single" width="6"/>
           </v:shape>
-          <o:OLEObject Type="Embed" ProgID="Word.OpenDocumentText.12" ShapeID="_x0000_i1050" DrawAspect="Content" ObjectID="_1428158937" r:id="rId42"/>
+          <o:OLEObject Type="Embed" ProgID="Word.OpenDocumentText.12" ShapeID="_x0000_i1049" DrawAspect="Content" ObjectID="_1428235566" r:id="rId42"/>
         </w:object>
       </w:r>
     </w:p>
@@ -11530,68 +11563,75 @@
       </w:r>
       <w:r>
         <w:pict>
+          <v:rect id="_x0000_i1050" style="width:468pt;height:1pt" o:hralign="center" o:hrstd="t" o:hrnoshade="t" o:hr="t" fillcolor="black [3213]" stroked="f"/>
+        </w:pict>
+      </w:r>
+    </w:p>
+    <w:p>
+      <w:pPr>
+        <w:spacing w:after="0" w:line="240" w:lineRule="auto"/>
+        <w:ind w:left="1620"/>
+        <w:rPr>
+          <w:rFonts w:ascii="Cambria" w:hAnsi="Cambria" w:cs="Times New Roman"/>
+        </w:rPr>
+      </w:pPr>
+      <w:r>
+        <w:rPr>
+          <w:rFonts w:ascii="Cambria" w:hAnsi="Cambria"/>
+        </w:rPr>
+        <w:t xml:space="preserve">If you are still not able to compile your C design due to include errors, you may need to tell SDK where your PCore drivers are stored. If you click on Xilinx Tools </w:t>
+      </w:r>
+      <w:r>
+        <w:rPr>
+          <w:rFonts w:asciiTheme="majorHAnsi" w:hAnsiTheme="majorHAnsi"/>
+          <w:b/>
+        </w:rPr>
+        <w:sym w:font="Wingdings" w:char="F0E0"/>
+      </w:r>
+      <w:r>
+        <w:rPr>
+          <w:rFonts w:asciiTheme="majorHAnsi" w:hAnsiTheme="majorHAnsi"/>
+          <w:b/>
+        </w:rPr>
+        <w:t xml:space="preserve"> </w:t>
+      </w:r>
+      <w:r>
+        <w:rPr>
+          <w:rFonts w:asciiTheme="majorHAnsi" w:hAnsiTheme="majorHAnsi"/>
+        </w:rPr>
+        <w:t>Repositories,</w:t>
+      </w:r>
+      <w:r>
+        <w:rPr>
+          <w:rFonts w:asciiTheme="majorHAnsi" w:hAnsiTheme="majorHAnsi"/>
+        </w:rPr>
+        <w:t xml:space="preserve"> you can specify (in Global Repositories) where the EDK directory of your project is. (This will need to be changed for each new project)</w:t>
+      </w:r>
+    </w:p>
+    <w:p>
+      <w:pPr>
+        <w:spacing w:after="0"/>
+        <w:rPr>
+          <w:rFonts w:ascii="Cambria" w:hAnsi="Cambria" w:cs="Times New Roman"/>
+        </w:rPr>
+      </w:pPr>
+      <w:r>
+        <w:rPr>
+          <w:rFonts w:ascii="Cambria" w:hAnsi="Cambria" w:cs="Times New Roman"/>
+        </w:rPr>
+        <w:pict>
           <v:rect id="_x0000_i1051" style="width:468pt;height:1pt" o:hralign="center" o:hrstd="t" o:hrnoshade="t" o:hr="t" fillcolor="black [3213]" stroked="f"/>
         </w:pict>
       </w:r>
     </w:p>
-    <w:p>
-      <w:pPr>
-        <w:spacing w:after="0" w:line="240" w:lineRule="auto"/>
-        <w:ind w:left="1620"/>
-        <w:rPr>
-          <w:rFonts w:ascii="Cambria" w:hAnsi="Cambria" w:cs="Times New Roman"/>
-        </w:rPr>
-      </w:pPr>
-      <w:r>
-        <w:rPr>
-          <w:rFonts w:ascii="Cambria" w:hAnsi="Cambria"/>
-        </w:rPr>
-        <w:t xml:space="preserve">If you are still not able to compile your C design due to include errors, you may need to tell SDK where your PCore drivers are stored. If you click on Xilinx Tools </w:t>
-      </w:r>
-      <w:r>
+    <w:p/>
+    <w:p>
+      <w:pPr>
         <w:rPr>
           <w:rFonts w:asciiTheme="majorHAnsi" w:hAnsiTheme="majorHAnsi"/>
-          <w:b/>
-        </w:rPr>
-        <w:sym w:font="Wingdings" w:char="F0E0"/>
-      </w:r>
-      <w:r>
-        <w:rPr>
-          <w:rFonts w:asciiTheme="majorHAnsi" w:hAnsiTheme="majorHAnsi"/>
-          <w:b/>
-        </w:rPr>
-        <w:t xml:space="preserve"> </w:t>
-      </w:r>
-      <w:r>
-        <w:rPr>
-          <w:rFonts w:asciiTheme="majorHAnsi" w:hAnsiTheme="majorHAnsi"/>
-        </w:rPr>
-        <w:t>Repositories,</w:t>
-      </w:r>
-      <w:r>
-        <w:rPr>
-          <w:rFonts w:asciiTheme="majorHAnsi" w:hAnsiTheme="majorHAnsi"/>
-        </w:rPr>
-        <w:t xml:space="preserve"> you can specify (in Global Repositories) where the EDK directory of your project is. (This will need to be changed for each new project)</w:t>
-      </w:r>
-    </w:p>
-    <w:p>
-      <w:pPr>
-        <w:spacing w:after="0"/>
-        <w:rPr>
-          <w:rFonts w:ascii="Cambria" w:hAnsi="Cambria" w:cs="Times New Roman"/>
-        </w:rPr>
-      </w:pPr>
-      <w:r>
-        <w:rPr>
-          <w:rFonts w:ascii="Cambria" w:hAnsi="Cambria" w:cs="Times New Roman"/>
-        </w:rPr>
-        <w:pict>
-          <v:rect id="_x0000_i1052" style="width:468pt;height:1pt" o:hralign="center" o:hrstd="t" o:hrnoshade="t" o:hr="t" fillcolor="black [3213]" stroked="f"/>
-        </w:pict>
-      </w:r>
-    </w:p>
-    <w:p/>
+        </w:rPr>
+      </w:pPr>
+    </w:p>
     <w:p>
       <w:pPr>
         <w:rPr>
@@ -12172,7 +12212,7 @@
       </w:r>
       <w:r>
         <w:pict>
-          <v:rect id="_x0000_i1053" style="width:468pt;height:1pt" o:hralign="center" o:hrstd="t" o:hrnoshade="t" o:hr="t" fillcolor="black [3213]" stroked="f"/>
+          <v:rect id="_x0000_i1052" style="width:468pt;height:1pt" o:hralign="center" o:hrstd="t" o:hrnoshade="t" o:hr="t" fillcolor="black [3213]" stroked="f"/>
         </w:pict>
       </w:r>
     </w:p>
@@ -12259,7 +12299,7 @@
       </w:pPr>
       <w:r>
         <w:pict>
-          <v:rect id="_x0000_i1054" style="width:468pt;height:1pt" o:hralign="center" o:hrstd="t" o:hrnoshade="t" o:hr="t" fillcolor="black [3213]" stroked="f"/>
+          <v:rect id="_x0000_i1053" style="width:468pt;height:1pt" o:hralign="center" o:hrstd="t" o:hrnoshade="t" o:hr="t" fillcolor="black [3213]" stroked="f"/>
         </w:pict>
       </w:r>
     </w:p>
@@ -12287,10 +12327,10 @@
           <w:rFonts w:ascii="Cambria" w:hAnsi="Cambria" w:cs="Times New Roman"/>
         </w:rPr>
         <w:object w:dxaOrig="9091" w:dyaOrig="6046">
-          <v:shape id="_x0000_i1055" type="#_x0000_t75" style="width:454.5pt;height:302.25pt" o:ole="">
+          <v:shape id="_x0000_i1054" type="#_x0000_t75" style="width:454.5pt;height:302.25pt" o:ole="">
             <v:imagedata r:id="rId43" o:title=""/>
           </v:shape>
-          <o:OLEObject Type="Embed" ProgID="PBrush" ShapeID="_x0000_i1055" DrawAspect="Content" ObjectID="_1428158938" r:id="rId44"/>
+          <o:OLEObject Type="Embed" ProgID="PBrush" ShapeID="_x0000_i1054" DrawAspect="Content" ObjectID="_1428235567" r:id="rId44"/>
         </w:object>
       </w:r>
     </w:p>
@@ -12439,14 +12479,14 @@
       </w:pPr>
       <w:r>
         <w:object w:dxaOrig="5431" w:dyaOrig="2040">
-          <v:shape id="_x0000_i1056" type="#_x0000_t75" style="width:271.5pt;height:102pt" o:ole="" o:bordertopcolor="this" o:borderleftcolor="this" o:borderbottomcolor="this" o:borderrightcolor="this">
+          <v:shape id="_x0000_i1055" type="#_x0000_t75" style="width:271.5pt;height:102pt" o:ole="" o:bordertopcolor="this" o:borderleftcolor="this" o:borderbottomcolor="this" o:borderrightcolor="this">
             <v:imagedata r:id="rId45" o:title=""/>
             <w10:bordertop type="single" width="6"/>
             <w10:borderleft type="single" width="6"/>
             <w10:borderbottom type="single" width="6"/>
             <w10:borderright type="single" width="6"/>
           </v:shape>
-          <o:OLEObject Type="Embed" ProgID="PBrush" ShapeID="_x0000_i1056" DrawAspect="Content" ObjectID="_1428158939" r:id="rId46"/>
+          <o:OLEObject Type="Embed" ProgID="PBrush" ShapeID="_x0000_i1055" DrawAspect="Content" ObjectID="_1428235568" r:id="rId46"/>
         </w:object>
       </w:r>
     </w:p>
@@ -12658,10 +12698,10 @@
           <w:rFonts w:ascii="Cambria" w:hAnsi="Cambria" w:cs="Times New Roman"/>
         </w:rPr>
         <w:object w:dxaOrig="225" w:dyaOrig="150">
-          <v:shape id="_x0000_i1057" type="#_x0000_t75" style="width:11.25pt;height:7.5pt" o:ole="">
+          <v:shape id="_x0000_i1056" type="#_x0000_t75" style="width:11.25pt;height:7.5pt" o:ole="">
             <v:imagedata r:id="rId47" o:title=""/>
           </v:shape>
-          <o:OLEObject Type="Embed" ProgID="PBrush" ShapeID="_x0000_i1057" DrawAspect="Content" ObjectID="_1428158940" r:id="rId48"/>
+          <o:OLEObject Type="Embed" ProgID="PBrush" ShapeID="_x0000_i1056" DrawAspect="Content" ObjectID="_1428235569" r:id="rId48"/>
         </w:object>
       </w:r>
       <w:r>
@@ -12932,10 +12972,10 @@
       </w:r>
       <w:r>
         <w:object w:dxaOrig="360" w:dyaOrig="330">
-          <v:shape id="_x0000_i1058" type="#_x0000_t75" style="width:18pt;height:16.5pt" o:ole="">
+          <v:shape id="_x0000_i1057" type="#_x0000_t75" style="width:18pt;height:16.5pt" o:ole="">
             <v:imagedata r:id="rId49" o:title=""/>
           </v:shape>
-          <o:OLEObject Type="Embed" ProgID="PBrush" ShapeID="_x0000_i1058" DrawAspect="Content" ObjectID="_1428158941" r:id="rId50"/>
+          <o:OLEObject Type="Embed" ProgID="PBrush" ShapeID="_x0000_i1057" DrawAspect="Content" ObjectID="_1428235570" r:id="rId50"/>
         </w:object>
       </w:r>
       <w:r>
@@ -12957,10 +12997,10 @@
           <w:rFonts w:ascii="Cambria" w:hAnsi="Cambria" w:cs="Times New Roman"/>
         </w:rPr>
         <w:object w:dxaOrig="8129" w:dyaOrig="2160">
-          <v:shape id="_x0000_i1059" type="#_x0000_t75" style="width:406.5pt;height:108pt" o:ole="">
+          <v:shape id="_x0000_i1058" type="#_x0000_t75" style="width:406.5pt;height:108pt" o:ole="">
             <v:imagedata r:id="rId51" o:title=""/>
           </v:shape>
-          <o:OLEObject Type="Embed" ProgID="PBrush" ShapeID="_x0000_i1059" DrawAspect="Content" ObjectID="_1428158942" r:id="rId52"/>
+          <o:OLEObject Type="Embed" ProgID="PBrush" ShapeID="_x0000_i1058" DrawAspect="Content" ObjectID="_1428235571" r:id="rId52"/>
         </w:object>
       </w:r>
     </w:p>
@@ -13373,14 +13413,14 @@
           <w:rFonts w:ascii="Cambria" w:hAnsi="Cambria" w:cs="Times New Roman"/>
         </w:rPr>
         <w:object w:dxaOrig="9286" w:dyaOrig="5581">
-          <v:shape id="_x0000_i1060" type="#_x0000_t75" style="width:464.25pt;height:279pt" o:ole="" o:bordertopcolor="this" o:borderleftcolor="this" o:borderbottomcolor="this" o:borderrightcolor="this">
+          <v:shape id="_x0000_i1059" type="#_x0000_t75" style="width:464.25pt;height:279pt" o:ole="" o:bordertopcolor="this" o:borderleftcolor="this" o:borderbottomcolor="this" o:borderrightcolor="this">
             <v:imagedata r:id="rId53" o:title=""/>
             <w10:bordertop type="single" width="6"/>
             <w10:borderleft type="single" width="6"/>
             <w10:borderbottom type="single" width="6"/>
             <w10:borderright type="single" width="6"/>
           </v:shape>
-          <o:OLEObject Type="Embed" ProgID="PBrush" ShapeID="_x0000_i1060" DrawAspect="Content" ObjectID="_1428158943" r:id="rId54"/>
+          <o:OLEObject Type="Embed" ProgID="PBrush" ShapeID="_x0000_i1059" DrawAspect="Content" ObjectID="_1428235572" r:id="rId54"/>
         </w:object>
       </w:r>
     </w:p>
@@ -13564,7 +13604,7 @@
       </w:r>
       <w:r>
         <w:pict>
-          <v:rect id="_x0000_i1061" style="width:468pt;height:1pt" o:hralign="center" o:hrstd="t" o:hrnoshade="t" o:hr="t" fillcolor="black [3213]" stroked="f"/>
+          <v:rect id="_x0000_i1060" style="width:468pt;height:1pt" o:hralign="center" o:hrstd="t" o:hrnoshade="t" o:hr="t" fillcolor="black [3213]" stroked="f"/>
         </w:pict>
       </w:r>
     </w:p>
@@ -13649,7 +13689,7 @@
           <w:rFonts w:ascii="Cambria" w:hAnsi="Cambria" w:cs="Times New Roman"/>
         </w:rPr>
         <w:pict>
-          <v:rect id="_x0000_i1062" style="width:468pt;height:1pt" o:hralign="center" o:hrstd="t" o:hrnoshade="t" o:hr="t" fillcolor="black [3213]" stroked="f"/>
+          <v:rect id="_x0000_i1061" style="width:468pt;height:1pt" o:hralign="center" o:hrstd="t" o:hrnoshade="t" o:hr="t" fillcolor="black [3213]" stroked="f"/>
         </w:pict>
       </w:r>
     </w:p>
@@ -13663,14 +13703,14 @@
           <w:rFonts w:ascii="Cambria" w:hAnsi="Cambria"/>
         </w:rPr>
         <w:object w:dxaOrig="9286" w:dyaOrig="5534">
-          <v:shape id="_x0000_i1063" type="#_x0000_t75" style="width:455.25pt;height:271.5pt" o:ole="" o:bordertopcolor="this" o:borderleftcolor="this" o:borderbottomcolor="this" o:borderrightcolor="this">
+          <v:shape id="_x0000_i1062" type="#_x0000_t75" style="width:455.25pt;height:271.5pt" o:ole="" o:bordertopcolor="this" o:borderleftcolor="this" o:borderbottomcolor="this" o:borderrightcolor="this">
             <v:imagedata r:id="rId55" o:title=""/>
             <w10:bordertop type="single" width="6"/>
             <w10:borderleft type="single" width="6"/>
             <w10:borderbottom type="single" width="6"/>
             <w10:borderright type="single" width="6"/>
           </v:shape>
-          <o:OLEObject Type="Embed" ProgID="PBrush" ShapeID="_x0000_i1063" DrawAspect="Content" ObjectID="_1428158944" r:id="rId56"/>
+          <o:OLEObject Type="Embed" ProgID="PBrush" ShapeID="_x0000_i1062" DrawAspect="Content" ObjectID="_1428235573" r:id="rId56"/>
         </w:object>
       </w:r>
     </w:p>
@@ -13709,10 +13749,10 @@
           <w:rFonts w:asciiTheme="majorHAnsi" w:hAnsiTheme="majorHAnsi"/>
         </w:rPr>
         <w:object w:dxaOrig="9286" w:dyaOrig="5551">
-          <v:shape id="_x0000_i1064" type="#_x0000_t75" style="width:456.75pt;height:273pt" o:ole="">
+          <v:shape id="_x0000_i1063" type="#_x0000_t75" style="width:456.75pt;height:273pt" o:ole="">
             <v:imagedata r:id="rId57" o:title=""/>
           </v:shape>
-          <o:OLEObject Type="Embed" ProgID="PBrush" ShapeID="_x0000_i1064" DrawAspect="Content" ObjectID="_1428158945" r:id="rId58"/>
+          <o:OLEObject Type="Embed" ProgID="PBrush" ShapeID="_x0000_i1063" DrawAspect="Content" ObjectID="_1428235574" r:id="rId58"/>
         </w:object>
       </w:r>
     </w:p>
@@ -13827,13 +13867,13 @@
           <w:szCs w:val="20"/>
         </w:rPr>
         <w:object w:dxaOrig="9360" w:dyaOrig="10649">
-          <v:shape id="_x0000_i1065" type="#_x0000_t75" style="width:468pt;height:532.5pt" o:ole="" o:bordertopcolor="this" o:borderleftcolor="this" o:borderrightcolor="this">
+          <v:shape id="_x0000_i1064" type="#_x0000_t75" style="width:468pt;height:532.5pt" o:ole="" o:bordertopcolor="this" o:borderleftcolor="this" o:borderrightcolor="this">
             <v:imagedata r:id="rId59" o:title=""/>
             <w10:bordertop type="single" width="4"/>
             <w10:borderleft type="single" width="4"/>
             <w10:borderright type="single" width="4"/>
           </v:shape>
-          <o:OLEObject Type="Embed" ProgID="Word.OpenDocumentText.12" ShapeID="_x0000_i1065" DrawAspect="Content" ObjectID="_1428158946" r:id="rId60"/>
+          <o:OLEObject Type="Embed" ProgID="Word.OpenDocumentText.12" ShapeID="_x0000_i1064" DrawAspect="Content" ObjectID="_1428235575" r:id="rId60"/>
         </w:object>
       </w:r>
     </w:p>
@@ -13856,12 +13896,12 @@
           <w:szCs w:val="20"/>
         </w:rPr>
         <w:object w:dxaOrig="9360" w:dyaOrig="12444">
-          <v:shape id="_x0000_i1066" type="#_x0000_t75" style="width:468pt;height:622.5pt" o:ole="" o:borderleftcolor="this" o:borderrightcolor="this">
+          <v:shape id="_x0000_i1065" type="#_x0000_t75" style="width:468pt;height:622.5pt" o:ole="" o:borderleftcolor="this" o:borderrightcolor="this">
             <v:imagedata r:id="rId61" o:title=""/>
             <w10:borderleft type="single" width="4"/>
             <w10:borderright type="single" width="4"/>
           </v:shape>
-          <o:OLEObject Type="Embed" ProgID="Word.OpenDocumentText.12" ShapeID="_x0000_i1066" DrawAspect="Content" ObjectID="_1428158947" r:id="rId62"/>
+          <o:OLEObject Type="Embed" ProgID="Word.OpenDocumentText.12" ShapeID="_x0000_i1065" DrawAspect="Content" ObjectID="_1428235576" r:id="rId62"/>
         </w:object>
       </w:r>
     </w:p>
@@ -13884,13 +13924,13 @@
           <w:szCs w:val="20"/>
         </w:rPr>
         <w:object w:dxaOrig="9360" w:dyaOrig="7703">
-          <v:shape id="_x0000_i1067" type="#_x0000_t75" style="width:468pt;height:385.5pt" o:ole="" o:borderleftcolor="this" o:borderbottomcolor="this" o:borderrightcolor="this">
+          <v:shape id="_x0000_i1066" type="#_x0000_t75" style="width:468pt;height:385.5pt" o:ole="" o:borderleftcolor="this" o:borderbottomcolor="this" o:borderrightcolor="this">
             <v:imagedata r:id="rId63" o:title=""/>
             <w10:borderleft type="single" width="4"/>
             <w10:borderbottom type="single" width="4"/>
             <w10:borderright type="single" width="4"/>
           </v:shape>
-          <o:OLEObject Type="Embed" ProgID="Word.OpenDocumentText.12" ShapeID="_x0000_i1067" DrawAspect="Content" ObjectID="_1428158948" r:id="rId64"/>
+          <o:OLEObject Type="Embed" ProgID="Word.OpenDocumentText.12" ShapeID="_x0000_i1066" DrawAspect="Content" ObjectID="_1428235577" r:id="rId64"/>
         </w:object>
       </w:r>
     </w:p>
@@ -13976,13 +14016,13 @@
           <w:szCs w:val="20"/>
         </w:rPr>
         <w:object w:dxaOrig="9360" w:dyaOrig="10716">
-          <v:shape id="_x0000_i1068" type="#_x0000_t75" style="width:468pt;height:535.5pt" o:ole="" o:bordertopcolor="this" o:borderleftcolor="this" o:borderbottomcolor="this" o:borderrightcolor="this">
+          <v:shape id="_x0000_i1067" type="#_x0000_t75" style="width:468pt;height:535.5pt" o:ole="" o:bordertopcolor="this" o:borderleftcolor="this" o:borderbottomcolor="this" o:borderrightcolor="this">
             <v:imagedata r:id="rId65" o:title=""/>
             <w10:bordertop type="single" width="4"/>
             <w10:borderleft type="single" width="4"/>
             <w10:borderright type="single" width="4"/>
           </v:shape>
-          <o:OLEObject Type="Embed" ProgID="Word.OpenDocumentText.12" ShapeID="_x0000_i1068" DrawAspect="Content" ObjectID="_1428158949" r:id="rId66"/>
+          <o:OLEObject Type="Embed" ProgID="Word.OpenDocumentText.12" ShapeID="_x0000_i1067" DrawAspect="Content" ObjectID="_1428235578" r:id="rId66"/>
         </w:object>
       </w:r>
     </w:p>
@@ -14005,13 +14045,13 @@
           <w:szCs w:val="20"/>
         </w:rPr>
         <w:object w:dxaOrig="9360" w:dyaOrig="6933">
-          <v:shape id="_x0000_i1069" type="#_x0000_t75" style="width:468pt;height:346.5pt" o:ole="" o:borderleftcolor="this" o:borderbottomcolor="this" o:borderrightcolor="this">
+          <v:shape id="_x0000_i1068" type="#_x0000_t75" style="width:468pt;height:346.5pt" o:ole="" o:borderleftcolor="this" o:borderbottomcolor="this" o:borderrightcolor="this">
             <v:imagedata r:id="rId67" o:title=""/>
             <w10:borderleft type="single" width="4"/>
             <w10:borderbottom type="single" width="4"/>
             <w10:borderright type="single" width="4"/>
           </v:shape>
-          <o:OLEObject Type="Embed" ProgID="Word.OpenDocumentText.12" ShapeID="_x0000_i1069" DrawAspect="Content" ObjectID="_1428158950" r:id="rId68"/>
+          <o:OLEObject Type="Embed" ProgID="Word.OpenDocumentText.12" ShapeID="_x0000_i1068" DrawAspect="Content" ObjectID="_1428235579" r:id="rId68"/>
         </w:object>
       </w:r>
     </w:p>
@@ -14132,7 +14172,7 @@
               <w:bCs/>
               <w:noProof/>
             </w:rPr>
-            <w:t>4</w:t>
+            <w:t>31</w:t>
           </w:r>
           <w:r>
             <w:rPr>
@@ -18674,7 +18714,7 @@
 </file>
 
 <file path=customXml/itemProps2.xml><?xml version="1.0" encoding="utf-8"?>
-<ds:datastoreItem xmlns:ds="http://schemas.openxmlformats.org/officeDocument/2006/customXml" ds:itemID="{A1E895C5-CC96-4FFD-8F89-F63FC07234EA}">
+<ds:datastoreItem xmlns:ds="http://schemas.openxmlformats.org/officeDocument/2006/customXml" ds:itemID="{CC7936A3-4D09-4258-AC4C-DA1FCD5929ED}">
   <ds:schemaRefs>
     <ds:schemaRef ds:uri="http://schemas.openxmlformats.org/officeDocument/2006/bibliography"/>
   </ds:schemaRefs>

</xml_diff>

<commit_message>
slight updates to Lab 4
</commit_message>
<xml_diff>
--- a/Labs/Lab_4/DemoFilesAndDocumentation/Tutorial/Lab_4.docx
+++ b/Labs/Lab_4/DemoFilesAndDocumentation/Tutorial/Lab_4.docx
@@ -4475,7 +4475,7 @@
             <w10:borderbottom type="single" width="6"/>
             <w10:borderright type="single" width="6"/>
           </v:shape>
-          <o:OLEObject Type="Embed" ProgID="PBrush" ShapeID="_x0000_i1027" DrawAspect="Content" ObjectID="_1428235553" r:id="rId10"/>
+          <o:OLEObject Type="Embed" ProgID="PBrush" ShapeID="_x0000_i1027" DrawAspect="Content" ObjectID="_1428407445" r:id="rId10"/>
         </w:object>
       </w:r>
     </w:p>
@@ -4644,7 +4644,7 @@
           <v:shape id="_x0000_i1028" type="#_x0000_t75" style="width:459.75pt;height:391.5pt" o:ole="">
             <v:imagedata r:id="rId11" o:title=""/>
           </v:shape>
-          <o:OLEObject Type="Embed" ProgID="PBrush" ShapeID="_x0000_i1028" DrawAspect="Content" ObjectID="_1428235554" r:id="rId12"/>
+          <o:OLEObject Type="Embed" ProgID="PBrush" ShapeID="_x0000_i1028" DrawAspect="Content" ObjectID="_1428407446" r:id="rId12"/>
         </w:object>
       </w:r>
     </w:p>
@@ -4666,7 +4666,7 @@
           <v:shape id="_x0000_i1029" type="#_x0000_t75" style="width:461.25pt;height:224.25pt" o:ole="">
             <v:imagedata r:id="rId13" o:title=""/>
           </v:shape>
-          <o:OLEObject Type="Embed" ProgID="PBrush" ShapeID="_x0000_i1029" DrawAspect="Content" ObjectID="_1428235555" r:id="rId14"/>
+          <o:OLEObject Type="Embed" ProgID="PBrush" ShapeID="_x0000_i1029" DrawAspect="Content" ObjectID="_1428407447" r:id="rId14"/>
         </w:object>
       </w:r>
     </w:p>
@@ -4889,7 +4889,7 @@
           <v:shape id="_x0000_i1032" type="#_x0000_t75" style="width:422.25pt;height:356.25pt" o:ole="">
             <v:imagedata r:id="rId16" o:title=""/>
           </v:shape>
-          <o:OLEObject Type="Embed" ProgID="PBrush" ShapeID="_x0000_i1032" DrawAspect="Content" ObjectID="_1428235556" r:id="rId17"/>
+          <o:OLEObject Type="Embed" ProgID="PBrush" ShapeID="_x0000_i1032" DrawAspect="Content" ObjectID="_1428407448" r:id="rId17"/>
         </w:object>
       </w:r>
     </w:p>
@@ -4959,7 +4959,7 @@
             <w10:borderbottom type="single" width="6"/>
             <w10:borderright type="single" width="6"/>
           </v:shape>
-          <o:OLEObject Type="Embed" ProgID="PBrush" ShapeID="_x0000_i1033" DrawAspect="Content" ObjectID="_1428235557" r:id="rId19"/>
+          <o:OLEObject Type="Embed" ProgID="PBrush" ShapeID="_x0000_i1033" DrawAspect="Content" ObjectID="_1428407449" r:id="rId19"/>
         </w:object>
       </w:r>
     </w:p>
@@ -5457,7 +5457,7 @@
           <v:shape id="_x0000_i1034" type="#_x0000_t75" style="width:351.75pt;height:405pt" o:ole="">
             <v:imagedata r:id="rId20" o:title=""/>
           </v:shape>
-          <o:OLEObject Type="Embed" ProgID="PBrush" ShapeID="_x0000_i1034" DrawAspect="Content" ObjectID="_1428235558" r:id="rId21"/>
+          <o:OLEObject Type="Embed" ProgID="PBrush" ShapeID="_x0000_i1034" DrawAspect="Content" ObjectID="_1428407450" r:id="rId21"/>
         </w:object>
       </w:r>
     </w:p>
@@ -5517,7 +5517,7 @@
             <v:imagedata r:id="rId22" o:title=""/>
             <w10:wrap type="square" anchorx="margin" anchory="margin"/>
           </v:shape>
-          <o:OLEObject Type="Embed" ProgID="PBrush" ShapeID="_x0000_s1311" DrawAspect="Content" ObjectID="_1428235580" r:id="rId23"/>
+          <o:OLEObject Type="Embed" ProgID="PBrush" ShapeID="_x0000_s1311" DrawAspect="Content" ObjectID="_1428407472" r:id="rId23"/>
         </w:pict>
       </w:r>
       <w:r>
@@ -5857,7 +5857,7 @@
           <v:shape id="_x0000_i1035" type="#_x0000_t75" style="width:458.25pt;height:369pt" o:ole="">
             <v:imagedata r:id="rId24" o:title=""/>
           </v:shape>
-          <o:OLEObject Type="Embed" ProgID="PBrush" ShapeID="_x0000_i1035" DrawAspect="Content" ObjectID="_1428235559" r:id="rId25"/>
+          <o:OLEObject Type="Embed" ProgID="PBrush" ShapeID="_x0000_i1035" DrawAspect="Content" ObjectID="_1428407451" r:id="rId25"/>
         </w:object>
       </w:r>
     </w:p>
@@ -6063,7 +6063,7 @@
             <w10:borderbottom type="single" width="6"/>
             <w10:borderright type="single" width="6"/>
           </v:shape>
-          <o:OLEObject Type="Embed" ProgID="PBrush" ShapeID="_x0000_i1036" DrawAspect="Content" ObjectID="_1428235560" r:id="rId27"/>
+          <o:OLEObject Type="Embed" ProgID="PBrush" ShapeID="_x0000_i1036" DrawAspect="Content" ObjectID="_1428407452" r:id="rId27"/>
         </w:object>
       </w:r>
     </w:p>
@@ -6292,7 +6292,7 @@
           <v:shape id="_x0000_i1037" type="#_x0000_t75" style="width:384.75pt;height:534.75pt" o:ole="">
             <v:imagedata r:id="rId28" o:title=""/>
           </v:shape>
-          <o:OLEObject Type="Embed" ProgID="PBrush" ShapeID="_x0000_i1037" DrawAspect="Content" ObjectID="_1428235561" r:id="rId29"/>
+          <o:OLEObject Type="Embed" ProgID="PBrush" ShapeID="_x0000_i1037" DrawAspect="Content" ObjectID="_1428407453" r:id="rId29"/>
         </w:object>
       </w:r>
     </w:p>
@@ -7184,7 +7184,7 @@
             <w10:borderbottom type="single" width="4"/>
             <w10:borderright type="single" width="4"/>
           </v:shape>
-          <o:OLEObject Type="Embed" ProgID="PBrush" ShapeID="_x0000_i1038" DrawAspect="Content" ObjectID="_1428235562" r:id="rId31"/>
+          <o:OLEObject Type="Embed" ProgID="PBrush" ShapeID="_x0000_i1038" DrawAspect="Content" ObjectID="_1428407454" r:id="rId31"/>
         </w:object>
       </w:r>
     </w:p>
@@ -7233,7 +7233,6 @@
       <w:bookmarkStart w:id="47" w:name="_Toc343523389"/>
       <w:bookmarkStart w:id="48" w:name="_Toc354415931"/>
       <w:r>
-        <w:lastRenderedPageBreak/>
         <w:t>3</w:t>
       </w:r>
       <w:r>
@@ -8342,6 +8341,7 @@
         <w:rPr>
           <w:rFonts w:ascii="Cambria" w:hAnsi="Cambria" w:cs="Times New Roman"/>
         </w:rPr>
+        <w:lastRenderedPageBreak/>
         <w:t>Make sure the RX and TX pins are configured properly as External Ports.</w:t>
       </w:r>
     </w:p>
@@ -8352,7 +8352,6 @@
       <w:bookmarkStart w:id="54" w:name="_Toc343523391"/>
       <w:bookmarkStart w:id="55" w:name="_Toc354415936"/>
       <w:r>
-        <w:lastRenderedPageBreak/>
         <w:t>3</w:t>
       </w:r>
       <w:r>
@@ -9386,6 +9385,7 @@
           <w:rFonts w:ascii="Cambria" w:hAnsi="Cambria" w:cs="Times New Roman"/>
           <w:noProof/>
         </w:rPr>
+        <w:lastRenderedPageBreak/>
         <w:pict>
           <v:shape id="_x0000_s1323" type="#_x0000_t202" style="position:absolute;left:0;text-align:left;margin-left:12pt;margin-top:7.7pt;width:44.4pt;height:24.3pt;z-index:251737088" fillcolor="#8db3e2 [1311]" strokecolor="#8db3e2 [1311]">
             <v:textbox style="mso-next-textbox:#_x0000_s1323">
@@ -9534,7 +9534,6 @@
         <w:rPr>
           <w:rFonts w:ascii="Cambria" w:hAnsi="Cambria" w:cs="Times New Roman"/>
         </w:rPr>
-        <w:lastRenderedPageBreak/>
         <w:t>Your Clock Generator port</w:t>
       </w:r>
       <w:r>
@@ -9585,7 +9584,7 @@
           <v:shape id="_x0000_i1041" type="#_x0000_t75" style="width:406.5pt;height:110.25pt" o:ole="">
             <v:imagedata r:id="rId32" o:title=""/>
           </v:shape>
-          <o:OLEObject Type="Embed" ProgID="PBrush" ShapeID="_x0000_i1041" DrawAspect="Content" ObjectID="_1428235563" r:id="rId33"/>
+          <o:OLEObject Type="Embed" ProgID="PBrush" ShapeID="_x0000_i1041" DrawAspect="Content" ObjectID="_1428407455" r:id="rId33"/>
         </w:object>
       </w:r>
     </w:p>
@@ -10112,7 +10111,14 @@
         <w:rPr>
           <w:rFonts w:ascii="Cambria" w:hAnsi="Cambria" w:cs="Times New Roman"/>
         </w:rPr>
-        <w:t xml:space="preserve">. The steps to perform are identical to those in the previous labs; however they must be performed for </w:t>
+        <w:t xml:space="preserve">. The </w:t>
+      </w:r>
+      <w:r>
+        <w:rPr>
+          <w:rFonts w:ascii="Cambria" w:hAnsi="Cambria" w:cs="Times New Roman"/>
+        </w:rPr>
+        <w:lastRenderedPageBreak/>
+        <w:t xml:space="preserve">steps to perform are identical to those in the previous labs; however they must be performed for </w:t>
       </w:r>
       <w:r>
         <w:rPr>
@@ -10195,7 +10201,7 @@
             <w10:borderbottom type="single" width="6"/>
             <w10:borderright type="single" width="6"/>
           </v:shape>
-          <o:OLEObject Type="Embed" ProgID="Word.OpenDocumentText.12" ShapeID="_x0000_i1044" DrawAspect="Content" ObjectID="_1428235564" r:id="rId36"/>
+          <o:OLEObject Type="Embed" ProgID="Word.OpenDocumentText.12" ShapeID="_x0000_i1044" DrawAspect="Content" ObjectID="_1428407456" r:id="rId36"/>
         </w:object>
       </w:r>
     </w:p>
@@ -10980,7 +10986,7 @@
             <w10:borderbottom type="single" width="8"/>
             <w10:borderright type="single" width="8"/>
           </v:shape>
-          <o:OLEObject Type="Embed" ProgID="Word.OpenDocumentText.12" ShapeID="_x0000_i1069" DrawAspect="Content" ObjectID="_1428235565" r:id="rId38"/>
+          <o:OLEObject Type="Embed" ProgID="Word.OpenDocumentText.12" ShapeID="_x0000_i1069" DrawAspect="Content" ObjectID="_1428407457" r:id="rId38"/>
         </w:object>
       </w:r>
     </w:p>
@@ -11476,7 +11482,7 @@
             <w10:borderbottom type="single" width="6"/>
             <w10:borderright type="single" width="6"/>
           </v:shape>
-          <o:OLEObject Type="Embed" ProgID="Word.OpenDocumentText.12" ShapeID="_x0000_i1049" DrawAspect="Content" ObjectID="_1428235566" r:id="rId42"/>
+          <o:OLEObject Type="Embed" ProgID="Word.OpenDocumentText.12" ShapeID="_x0000_i1049" DrawAspect="Content" ObjectID="_1428407458" r:id="rId42"/>
         </w:object>
       </w:r>
     </w:p>
@@ -12330,7 +12336,7 @@
           <v:shape id="_x0000_i1054" type="#_x0000_t75" style="width:454.5pt;height:302.25pt" o:ole="">
             <v:imagedata r:id="rId43" o:title=""/>
           </v:shape>
-          <o:OLEObject Type="Embed" ProgID="PBrush" ShapeID="_x0000_i1054" DrawAspect="Content" ObjectID="_1428235567" r:id="rId44"/>
+          <o:OLEObject Type="Embed" ProgID="PBrush" ShapeID="_x0000_i1054" DrawAspect="Content" ObjectID="_1428407459" r:id="rId44"/>
         </w:object>
       </w:r>
     </w:p>
@@ -12486,7 +12492,7 @@
             <w10:borderbottom type="single" width="6"/>
             <w10:borderright type="single" width="6"/>
           </v:shape>
-          <o:OLEObject Type="Embed" ProgID="PBrush" ShapeID="_x0000_i1055" DrawAspect="Content" ObjectID="_1428235568" r:id="rId46"/>
+          <o:OLEObject Type="Embed" ProgID="PBrush" ShapeID="_x0000_i1055" DrawAspect="Content" ObjectID="_1428407460" r:id="rId46"/>
         </w:object>
       </w:r>
     </w:p>
@@ -12701,7 +12707,7 @@
           <v:shape id="_x0000_i1056" type="#_x0000_t75" style="width:11.25pt;height:7.5pt" o:ole="">
             <v:imagedata r:id="rId47" o:title=""/>
           </v:shape>
-          <o:OLEObject Type="Embed" ProgID="PBrush" ShapeID="_x0000_i1056" DrawAspect="Content" ObjectID="_1428235569" r:id="rId48"/>
+          <o:OLEObject Type="Embed" ProgID="PBrush" ShapeID="_x0000_i1056" DrawAspect="Content" ObjectID="_1428407461" r:id="rId48"/>
         </w:object>
       </w:r>
       <w:r>
@@ -12975,7 +12981,7 @@
           <v:shape id="_x0000_i1057" type="#_x0000_t75" style="width:18pt;height:16.5pt" o:ole="">
             <v:imagedata r:id="rId49" o:title=""/>
           </v:shape>
-          <o:OLEObject Type="Embed" ProgID="PBrush" ShapeID="_x0000_i1057" DrawAspect="Content" ObjectID="_1428235570" r:id="rId50"/>
+          <o:OLEObject Type="Embed" ProgID="PBrush" ShapeID="_x0000_i1057" DrawAspect="Content" ObjectID="_1428407462" r:id="rId50"/>
         </w:object>
       </w:r>
       <w:r>
@@ -13000,7 +13006,7 @@
           <v:shape id="_x0000_i1058" type="#_x0000_t75" style="width:406.5pt;height:108pt" o:ole="">
             <v:imagedata r:id="rId51" o:title=""/>
           </v:shape>
-          <o:OLEObject Type="Embed" ProgID="PBrush" ShapeID="_x0000_i1058" DrawAspect="Content" ObjectID="_1428235571" r:id="rId52"/>
+          <o:OLEObject Type="Embed" ProgID="PBrush" ShapeID="_x0000_i1058" DrawAspect="Content" ObjectID="_1428407463" r:id="rId52"/>
         </w:object>
       </w:r>
     </w:p>
@@ -13420,7 +13426,7 @@
             <w10:borderbottom type="single" width="6"/>
             <w10:borderright type="single" width="6"/>
           </v:shape>
-          <o:OLEObject Type="Embed" ProgID="PBrush" ShapeID="_x0000_i1059" DrawAspect="Content" ObjectID="_1428235572" r:id="rId54"/>
+          <o:OLEObject Type="Embed" ProgID="PBrush" ShapeID="_x0000_i1059" DrawAspect="Content" ObjectID="_1428407464" r:id="rId54"/>
         </w:object>
       </w:r>
     </w:p>
@@ -13710,7 +13716,7 @@
             <w10:borderbottom type="single" width="6"/>
             <w10:borderright type="single" width="6"/>
           </v:shape>
-          <o:OLEObject Type="Embed" ProgID="PBrush" ShapeID="_x0000_i1062" DrawAspect="Content" ObjectID="_1428235573" r:id="rId56"/>
+          <o:OLEObject Type="Embed" ProgID="PBrush" ShapeID="_x0000_i1062" DrawAspect="Content" ObjectID="_1428407465" r:id="rId56"/>
         </w:object>
       </w:r>
     </w:p>
@@ -13752,7 +13758,7 @@
           <v:shape id="_x0000_i1063" type="#_x0000_t75" style="width:456.75pt;height:273pt" o:ole="">
             <v:imagedata r:id="rId57" o:title=""/>
           </v:shape>
-          <o:OLEObject Type="Embed" ProgID="PBrush" ShapeID="_x0000_i1063" DrawAspect="Content" ObjectID="_1428235574" r:id="rId58"/>
+          <o:OLEObject Type="Embed" ProgID="PBrush" ShapeID="_x0000_i1063" DrawAspect="Content" ObjectID="_1428407466" r:id="rId58"/>
         </w:object>
       </w:r>
     </w:p>
@@ -13873,7 +13879,7 @@
             <w10:borderleft type="single" width="4"/>
             <w10:borderright type="single" width="4"/>
           </v:shape>
-          <o:OLEObject Type="Embed" ProgID="Word.OpenDocumentText.12" ShapeID="_x0000_i1064" DrawAspect="Content" ObjectID="_1428235575" r:id="rId60"/>
+          <o:OLEObject Type="Embed" ProgID="Word.OpenDocumentText.12" ShapeID="_x0000_i1064" DrawAspect="Content" ObjectID="_1428407467" r:id="rId60"/>
         </w:object>
       </w:r>
     </w:p>
@@ -13901,7 +13907,7 @@
             <w10:borderleft type="single" width="4"/>
             <w10:borderright type="single" width="4"/>
           </v:shape>
-          <o:OLEObject Type="Embed" ProgID="Word.OpenDocumentText.12" ShapeID="_x0000_i1065" DrawAspect="Content" ObjectID="_1428235576" r:id="rId62"/>
+          <o:OLEObject Type="Embed" ProgID="Word.OpenDocumentText.12" ShapeID="_x0000_i1065" DrawAspect="Content" ObjectID="_1428407468" r:id="rId62"/>
         </w:object>
       </w:r>
     </w:p>
@@ -13930,7 +13936,7 @@
             <w10:borderbottom type="single" width="4"/>
             <w10:borderright type="single" width="4"/>
           </v:shape>
-          <o:OLEObject Type="Embed" ProgID="Word.OpenDocumentText.12" ShapeID="_x0000_i1066" DrawAspect="Content" ObjectID="_1428235577" r:id="rId64"/>
+          <o:OLEObject Type="Embed" ProgID="Word.OpenDocumentText.12" ShapeID="_x0000_i1066" DrawAspect="Content" ObjectID="_1428407469" r:id="rId64"/>
         </w:object>
       </w:r>
     </w:p>
@@ -14022,7 +14028,7 @@
             <w10:borderleft type="single" width="4"/>
             <w10:borderright type="single" width="4"/>
           </v:shape>
-          <o:OLEObject Type="Embed" ProgID="Word.OpenDocumentText.12" ShapeID="_x0000_i1067" DrawAspect="Content" ObjectID="_1428235578" r:id="rId66"/>
+          <o:OLEObject Type="Embed" ProgID="Word.OpenDocumentText.12" ShapeID="_x0000_i1067" DrawAspect="Content" ObjectID="_1428407470" r:id="rId66"/>
         </w:object>
       </w:r>
     </w:p>
@@ -14051,7 +14057,7 @@
             <w10:borderbottom type="single" width="4"/>
             <w10:borderright type="single" width="4"/>
           </v:shape>
-          <o:OLEObject Type="Embed" ProgID="Word.OpenDocumentText.12" ShapeID="_x0000_i1068" DrawAspect="Content" ObjectID="_1428235579" r:id="rId68"/>
+          <o:OLEObject Type="Embed" ProgID="Word.OpenDocumentText.12" ShapeID="_x0000_i1068" DrawAspect="Content" ObjectID="_1428407471" r:id="rId68"/>
         </w:object>
       </w:r>
     </w:p>
@@ -14172,7 +14178,7 @@
               <w:bCs/>
               <w:noProof/>
             </w:rPr>
-            <w:t>31</w:t>
+            <w:t>28</w:t>
           </w:r>
           <w:r>
             <w:rPr>
@@ -18714,7 +18720,7 @@
 </file>
 
 <file path=customXml/itemProps2.xml><?xml version="1.0" encoding="utf-8"?>
-<ds:datastoreItem xmlns:ds="http://schemas.openxmlformats.org/officeDocument/2006/customXml" ds:itemID="{CC7936A3-4D09-4258-AC4C-DA1FCD5929ED}">
+<ds:datastoreItem xmlns:ds="http://schemas.openxmlformats.org/officeDocument/2006/customXml" ds:itemID="{03C59229-2E53-4522-9FFB-68CD5E197D43}">
   <ds:schemaRefs>
     <ds:schemaRef ds:uri="http://schemas.openxmlformats.org/officeDocument/2006/bibliography"/>
   </ds:schemaRefs>

</xml_diff>

<commit_message>
update to lab 4 Documentation
</commit_message>
<xml_diff>
--- a/Labs/Lab_4/DemoFilesAndDocumentation/Tutorial/Lab_4.docx
+++ b/Labs/Lab_4/DemoFilesAndDocumentation/Tutorial/Lab_4.docx
@@ -379,7 +379,7 @@
             </w:rPr>
             <w:fldChar w:fldCharType="separate"/>
           </w:r>
-          <w:hyperlink w:anchor="_Toc354415917" w:history="1">
+          <w:hyperlink w:anchor="_Toc355357371" w:history="1">
             <w:r>
               <w:rPr>
                 <w:rStyle w:val="Hyperlink"/>
@@ -407,7 +407,7 @@
                 <w:noProof/>
                 <w:webHidden/>
               </w:rPr>
-              <w:instrText xml:space="preserve"> PAGEREF _Toc354415917 \h </w:instrText>
+              <w:instrText xml:space="preserve"> PAGEREF _Toc355357371 \h </w:instrText>
             </w:r>
             <w:r>
               <w:rPr>
@@ -446,7 +446,7 @@
               <w:noProof/>
             </w:rPr>
           </w:pPr>
-          <w:hyperlink w:anchor="_Toc354415918" w:history="1">
+          <w:hyperlink w:anchor="_Toc355357372" w:history="1">
             <w:r>
               <w:rPr>
                 <w:rStyle w:val="Hyperlink"/>
@@ -473,7 +473,7 @@
                 <w:noProof/>
                 <w:webHidden/>
               </w:rPr>
-              <w:instrText xml:space="preserve"> PAGEREF _Toc354415918 \h </w:instrText>
+              <w:instrText xml:space="preserve"> PAGEREF _Toc355357372 \h </w:instrText>
             </w:r>
             <w:r>
               <w:rPr>
@@ -512,7 +512,7 @@
               <w:noProof/>
             </w:rPr>
           </w:pPr>
-          <w:hyperlink w:anchor="_Toc354415919" w:history="1">
+          <w:hyperlink w:anchor="_Toc355357373" w:history="1">
             <w:r>
               <w:rPr>
                 <w:rStyle w:val="Hyperlink"/>
@@ -539,7 +539,7 @@
                 <w:noProof/>
                 <w:webHidden/>
               </w:rPr>
-              <w:instrText xml:space="preserve"> PAGEREF _Toc354415919 \h </w:instrText>
+              <w:instrText xml:space="preserve"> PAGEREF _Toc355357373 \h </w:instrText>
             </w:r>
             <w:r>
               <w:rPr>
@@ -581,7 +581,7 @@
               <w:noProof/>
             </w:rPr>
           </w:pPr>
-          <w:hyperlink w:anchor="_Toc354415920" w:history="1">
+          <w:hyperlink w:anchor="_Toc355357374" w:history="1">
             <w:r>
               <w:rPr>
                 <w:rStyle w:val="Hyperlink"/>
@@ -611,7 +611,7 @@
                 <w:noProof/>
                 <w:webHidden/>
               </w:rPr>
-              <w:instrText xml:space="preserve"> PAGEREF _Toc354415920 \h </w:instrText>
+              <w:instrText xml:space="preserve"> PAGEREF _Toc355357374 \h </w:instrText>
             </w:r>
             <w:r>
               <w:rPr>
@@ -650,7 +650,7 @@
               <w:noProof/>
             </w:rPr>
           </w:pPr>
-          <w:hyperlink w:anchor="_Toc354415921" w:history="1">
+          <w:hyperlink w:anchor="_Toc355357375" w:history="1">
             <w:r>
               <w:rPr>
                 <w:rStyle w:val="Hyperlink"/>
@@ -691,7 +691,7 @@
                 <w:noProof/>
                 <w:webHidden/>
               </w:rPr>
-              <w:instrText xml:space="preserve"> PAGEREF _Toc354415921 \h </w:instrText>
+              <w:instrText xml:space="preserve"> PAGEREF _Toc355357375 \h </w:instrText>
             </w:r>
             <w:r>
               <w:rPr>
@@ -730,7 +730,7 @@
               <w:noProof/>
             </w:rPr>
           </w:pPr>
-          <w:hyperlink w:anchor="_Toc354415922" w:history="1">
+          <w:hyperlink w:anchor="_Toc355357376" w:history="1">
             <w:r>
               <w:rPr>
                 <w:rStyle w:val="Hyperlink"/>
@@ -771,7 +771,7 @@
                 <w:noProof/>
                 <w:webHidden/>
               </w:rPr>
-              <w:instrText xml:space="preserve"> PAGEREF _Toc354415922 \h </w:instrText>
+              <w:instrText xml:space="preserve"> PAGEREF _Toc355357376 \h </w:instrText>
             </w:r>
             <w:r>
               <w:rPr>
@@ -810,7 +810,7 @@
               <w:noProof/>
             </w:rPr>
           </w:pPr>
-          <w:hyperlink w:anchor="_Toc354415923" w:history="1">
+          <w:hyperlink w:anchor="_Toc355357377" w:history="1">
             <w:r>
               <w:rPr>
                 <w:rStyle w:val="Hyperlink"/>
@@ -837,7 +837,7 @@
                 <w:noProof/>
                 <w:webHidden/>
               </w:rPr>
-              <w:instrText xml:space="preserve"> PAGEREF _Toc354415923 \h </w:instrText>
+              <w:instrText xml:space="preserve"> PAGEREF _Toc355357377 \h </w:instrText>
             </w:r>
             <w:r>
               <w:rPr>
@@ -879,7 +879,7 @@
               <w:noProof/>
             </w:rPr>
           </w:pPr>
-          <w:hyperlink w:anchor="_Toc354415924" w:history="1">
+          <w:hyperlink w:anchor="_Toc355357378" w:history="1">
             <w:r>
               <w:rPr>
                 <w:rStyle w:val="Hyperlink"/>
@@ -909,7 +909,7 @@
                 <w:noProof/>
                 <w:webHidden/>
               </w:rPr>
-              <w:instrText xml:space="preserve"> PAGEREF _Toc354415924 \h </w:instrText>
+              <w:instrText xml:space="preserve"> PAGEREF _Toc355357378 \h </w:instrText>
             </w:r>
             <w:r>
               <w:rPr>
@@ -948,7 +948,7 @@
               <w:noProof/>
             </w:rPr>
           </w:pPr>
-          <w:hyperlink w:anchor="_Toc354415925" w:history="1">
+          <w:hyperlink w:anchor="_Toc355357379" w:history="1">
             <w:r>
               <w:rPr>
                 <w:rStyle w:val="Hyperlink"/>
@@ -989,7 +989,7 @@
                 <w:noProof/>
                 <w:webHidden/>
               </w:rPr>
-              <w:instrText xml:space="preserve"> PAGEREF _Toc354415925 \h </w:instrText>
+              <w:instrText xml:space="preserve"> PAGEREF _Toc355357379 \h </w:instrText>
             </w:r>
             <w:r>
               <w:rPr>
@@ -1028,7 +1028,7 @@
               <w:noProof/>
             </w:rPr>
           </w:pPr>
-          <w:hyperlink w:anchor="_Toc354415926" w:history="1">
+          <w:hyperlink w:anchor="_Toc355357380" w:history="1">
             <w:r>
               <w:rPr>
                 <w:rStyle w:val="Hyperlink"/>
@@ -1069,7 +1069,7 @@
                 <w:noProof/>
                 <w:webHidden/>
               </w:rPr>
-              <w:instrText xml:space="preserve"> PAGEREF _Toc354415926 \h </w:instrText>
+              <w:instrText xml:space="preserve"> PAGEREF _Toc355357380 \h </w:instrText>
             </w:r>
             <w:r>
               <w:rPr>
@@ -1108,7 +1108,7 @@
               <w:noProof/>
             </w:rPr>
           </w:pPr>
-          <w:hyperlink w:anchor="_Toc354415927" w:history="1">
+          <w:hyperlink w:anchor="_Toc355357381" w:history="1">
             <w:r>
               <w:rPr>
                 <w:rStyle w:val="Hyperlink"/>
@@ -1149,7 +1149,7 @@
                 <w:noProof/>
                 <w:webHidden/>
               </w:rPr>
-              <w:instrText xml:space="preserve"> PAGEREF _Toc354415927 \h </w:instrText>
+              <w:instrText xml:space="preserve"> PAGEREF _Toc355357381 \h </w:instrText>
             </w:r>
             <w:r>
               <w:rPr>
@@ -1191,7 +1191,7 @@
               <w:noProof/>
             </w:rPr>
           </w:pPr>
-          <w:hyperlink w:anchor="_Toc354415928" w:history="1">
+          <w:hyperlink w:anchor="_Toc355357382" w:history="1">
             <w:r>
               <w:rPr>
                 <w:rStyle w:val="Hyperlink"/>
@@ -1221,7 +1221,7 @@
                 <w:noProof/>
                 <w:webHidden/>
               </w:rPr>
-              <w:instrText xml:space="preserve"> PAGEREF _Toc354415928 \h </w:instrText>
+              <w:instrText xml:space="preserve"> PAGEREF _Toc355357382 \h </w:instrText>
             </w:r>
             <w:r>
               <w:rPr>
@@ -1260,7 +1260,7 @@
               <w:noProof/>
             </w:rPr>
           </w:pPr>
-          <w:hyperlink w:anchor="_Toc354415930" w:history="1">
+          <w:hyperlink w:anchor="_Toc355357384" w:history="1">
             <w:r>
               <w:rPr>
                 <w:rStyle w:val="Hyperlink"/>
@@ -1301,7 +1301,7 @@
                 <w:noProof/>
                 <w:webHidden/>
               </w:rPr>
-              <w:instrText xml:space="preserve"> PAGEREF _Toc354415930 \h </w:instrText>
+              <w:instrText xml:space="preserve"> PAGEREF _Toc355357384 \h </w:instrText>
             </w:r>
             <w:r>
               <w:rPr>
@@ -1340,7 +1340,7 @@
               <w:noProof/>
             </w:rPr>
           </w:pPr>
-          <w:hyperlink w:anchor="_Toc354415931" w:history="1">
+          <w:hyperlink w:anchor="_Toc355357385" w:history="1">
             <w:r>
               <w:rPr>
                 <w:rStyle w:val="Hyperlink"/>
@@ -1381,7 +1381,7 @@
                 <w:noProof/>
                 <w:webHidden/>
               </w:rPr>
-              <w:instrText xml:space="preserve"> PAGEREF _Toc354415931 \h </w:instrText>
+              <w:instrText xml:space="preserve"> PAGEREF _Toc355357385 \h </w:instrText>
             </w:r>
             <w:r>
               <w:rPr>
@@ -1401,7 +1401,7 @@
                 <w:noProof/>
                 <w:webHidden/>
               </w:rPr>
-              <w:t>15</w:t>
+              <w:t>16</w:t>
             </w:r>
             <w:r>
               <w:rPr>
@@ -1420,7 +1420,7 @@
               <w:noProof/>
             </w:rPr>
           </w:pPr>
-          <w:hyperlink w:anchor="_Toc354415932" w:history="1">
+          <w:hyperlink w:anchor="_Toc355357386" w:history="1">
             <w:r>
               <w:rPr>
                 <w:rStyle w:val="Hyperlink"/>
@@ -1461,7 +1461,7 @@
                 <w:noProof/>
                 <w:webHidden/>
               </w:rPr>
-              <w:instrText xml:space="preserve"> PAGEREF _Toc354415932 \h </w:instrText>
+              <w:instrText xml:space="preserve"> PAGEREF _Toc355357386 \h </w:instrText>
             </w:r>
             <w:r>
               <w:rPr>
@@ -1500,7 +1500,7 @@
               <w:noProof/>
             </w:rPr>
           </w:pPr>
-          <w:hyperlink w:anchor="_Toc354415933" w:history="1">
+          <w:hyperlink w:anchor="_Toc355357387" w:history="1">
             <w:r>
               <w:rPr>
                 <w:rStyle w:val="Hyperlink"/>
@@ -1541,7 +1541,7 @@
                 <w:noProof/>
                 <w:webHidden/>
               </w:rPr>
-              <w:instrText xml:space="preserve"> PAGEREF _Toc354415933 \h </w:instrText>
+              <w:instrText xml:space="preserve"> PAGEREF _Toc355357387 \h </w:instrText>
             </w:r>
             <w:r>
               <w:rPr>
@@ -1580,7 +1580,7 @@
               <w:noProof/>
             </w:rPr>
           </w:pPr>
-          <w:hyperlink w:anchor="_Toc354415934" w:history="1">
+          <w:hyperlink w:anchor="_Toc355357388" w:history="1">
             <w:r>
               <w:rPr>
                 <w:rStyle w:val="Hyperlink"/>
@@ -1621,7 +1621,7 @@
                 <w:noProof/>
                 <w:webHidden/>
               </w:rPr>
-              <w:instrText xml:space="preserve"> PAGEREF _Toc354415934 \h </w:instrText>
+              <w:instrText xml:space="preserve"> PAGEREF _Toc355357388 \h </w:instrText>
             </w:r>
             <w:r>
               <w:rPr>
@@ -1660,7 +1660,7 @@
               <w:noProof/>
             </w:rPr>
           </w:pPr>
-          <w:hyperlink w:anchor="_Toc354415935" w:history="1">
+          <w:hyperlink w:anchor="_Toc355357389" w:history="1">
             <w:r>
               <w:rPr>
                 <w:rStyle w:val="Hyperlink"/>
@@ -1701,7 +1701,7 @@
                 <w:noProof/>
                 <w:webHidden/>
               </w:rPr>
-              <w:instrText xml:space="preserve"> PAGEREF _Toc354415935 \h </w:instrText>
+              <w:instrText xml:space="preserve"> PAGEREF _Toc355357389 \h </w:instrText>
             </w:r>
             <w:r>
               <w:rPr>
@@ -1740,7 +1740,7 @@
               <w:noProof/>
             </w:rPr>
           </w:pPr>
-          <w:hyperlink w:anchor="_Toc354415936" w:history="1">
+          <w:hyperlink w:anchor="_Toc355357390" w:history="1">
             <w:r>
               <w:rPr>
                 <w:rStyle w:val="Hyperlink"/>
@@ -1781,7 +1781,7 @@
                 <w:noProof/>
                 <w:webHidden/>
               </w:rPr>
-              <w:instrText xml:space="preserve"> PAGEREF _Toc354415936 \h </w:instrText>
+              <w:instrText xml:space="preserve"> PAGEREF _Toc355357390 \h </w:instrText>
             </w:r>
             <w:r>
               <w:rPr>
@@ -1801,7 +1801,7 @@
                 <w:noProof/>
                 <w:webHidden/>
               </w:rPr>
-              <w:t>16</w:t>
+              <w:t>17</w:t>
             </w:r>
             <w:r>
               <w:rPr>
@@ -1820,7 +1820,7 @@
               <w:noProof/>
             </w:rPr>
           </w:pPr>
-          <w:hyperlink w:anchor="_Toc354415937" w:history="1">
+          <w:hyperlink w:anchor="_Toc355357391" w:history="1">
             <w:r>
               <w:rPr>
                 <w:rStyle w:val="Hyperlink"/>
@@ -1861,7 +1861,7 @@
                 <w:noProof/>
                 <w:webHidden/>
               </w:rPr>
-              <w:instrText xml:space="preserve"> PAGEREF _Toc354415937 \h </w:instrText>
+              <w:instrText xml:space="preserve"> PAGEREF _Toc355357391 \h </w:instrText>
             </w:r>
             <w:r>
               <w:rPr>
@@ -1903,7 +1903,7 @@
               <w:noProof/>
             </w:rPr>
           </w:pPr>
-          <w:hyperlink w:anchor="_Toc354415938" w:history="1">
+          <w:hyperlink w:anchor="_Toc355357392" w:history="1">
             <w:r>
               <w:rPr>
                 <w:rStyle w:val="Hyperlink"/>
@@ -1933,7 +1933,7 @@
                 <w:noProof/>
                 <w:webHidden/>
               </w:rPr>
-              <w:instrText xml:space="preserve"> PAGEREF _Toc354415938 \h </w:instrText>
+              <w:instrText xml:space="preserve"> PAGEREF _Toc355357392 \h </w:instrText>
             </w:r>
             <w:r>
               <w:rPr>
@@ -1972,7 +1972,7 @@
               <w:noProof/>
             </w:rPr>
           </w:pPr>
-          <w:hyperlink w:anchor="_Toc354415940" w:history="1">
+          <w:hyperlink w:anchor="_Toc355357394" w:history="1">
             <w:r>
               <w:rPr>
                 <w:rStyle w:val="Hyperlink"/>
@@ -2013,7 +2013,7 @@
                 <w:noProof/>
                 <w:webHidden/>
               </w:rPr>
-              <w:instrText xml:space="preserve"> PAGEREF _Toc354415940 \h </w:instrText>
+              <w:instrText xml:space="preserve"> PAGEREF _Toc355357394 \h </w:instrText>
             </w:r>
             <w:r>
               <w:rPr>
@@ -2052,7 +2052,7 @@
               <w:noProof/>
             </w:rPr>
           </w:pPr>
-          <w:hyperlink w:anchor="_Toc354415941" w:history="1">
+          <w:hyperlink w:anchor="_Toc355357395" w:history="1">
             <w:r>
               <w:rPr>
                 <w:rStyle w:val="Hyperlink"/>
@@ -2093,7 +2093,7 @@
                 <w:noProof/>
                 <w:webHidden/>
               </w:rPr>
-              <w:instrText xml:space="preserve"> PAGEREF _Toc354415941 \h </w:instrText>
+              <w:instrText xml:space="preserve"> PAGEREF _Toc355357395 \h </w:instrText>
             </w:r>
             <w:r>
               <w:rPr>
@@ -2132,7 +2132,7 @@
               <w:noProof/>
             </w:rPr>
           </w:pPr>
-          <w:hyperlink w:anchor="_Toc354415942" w:history="1">
+          <w:hyperlink w:anchor="_Toc355357396" w:history="1">
             <w:r>
               <w:rPr>
                 <w:rStyle w:val="Hyperlink"/>
@@ -2173,7 +2173,7 @@
                 <w:noProof/>
                 <w:webHidden/>
               </w:rPr>
-              <w:instrText xml:space="preserve"> PAGEREF _Toc354415942 \h </w:instrText>
+              <w:instrText xml:space="preserve"> PAGEREF _Toc355357396 \h </w:instrText>
             </w:r>
             <w:r>
               <w:rPr>
@@ -2212,7 +2212,7 @@
               <w:noProof/>
             </w:rPr>
           </w:pPr>
-          <w:hyperlink w:anchor="_Toc354415943" w:history="1">
+          <w:hyperlink w:anchor="_Toc355357397" w:history="1">
             <w:r>
               <w:rPr>
                 <w:rStyle w:val="Hyperlink"/>
@@ -2253,7 +2253,7 @@
                 <w:noProof/>
                 <w:webHidden/>
               </w:rPr>
-              <w:instrText xml:space="preserve"> PAGEREF _Toc354415943 \h </w:instrText>
+              <w:instrText xml:space="preserve"> PAGEREF _Toc355357397 \h </w:instrText>
             </w:r>
             <w:r>
               <w:rPr>
@@ -2295,7 +2295,7 @@
               <w:noProof/>
             </w:rPr>
           </w:pPr>
-          <w:hyperlink w:anchor="_Toc354415944" w:history="1">
+          <w:hyperlink w:anchor="_Toc355357398" w:history="1">
             <w:r>
               <w:rPr>
                 <w:rStyle w:val="Hyperlink"/>
@@ -2325,7 +2325,7 @@
                 <w:noProof/>
                 <w:webHidden/>
               </w:rPr>
-              <w:instrText xml:space="preserve"> PAGEREF _Toc354415944 \h </w:instrText>
+              <w:instrText xml:space="preserve"> PAGEREF _Toc355357398 \h </w:instrText>
             </w:r>
             <w:r>
               <w:rPr>
@@ -2364,7 +2364,7 @@
               <w:noProof/>
             </w:rPr>
           </w:pPr>
-          <w:hyperlink w:anchor="_Toc354415945" w:history="1">
+          <w:hyperlink w:anchor="_Toc355357399" w:history="1">
             <w:r>
               <w:rPr>
                 <w:rStyle w:val="Hyperlink"/>
@@ -2405,7 +2405,7 @@
                 <w:noProof/>
                 <w:webHidden/>
               </w:rPr>
-              <w:instrText xml:space="preserve"> PAGEREF _Toc354415945 \h </w:instrText>
+              <w:instrText xml:space="preserve"> PAGEREF _Toc355357399 \h </w:instrText>
             </w:r>
             <w:r>
               <w:rPr>
@@ -2448,7 +2448,7 @@
               <w:noProof/>
             </w:rPr>
           </w:pPr>
-          <w:hyperlink w:anchor="_Toc354415946" w:history="1">
+          <w:hyperlink w:anchor="_Toc355357400" w:history="1">
             <w:r>
               <w:rPr>
                 <w:rStyle w:val="Hyperlink"/>
@@ -2489,7 +2489,7 @@
                 <w:noProof/>
                 <w:webHidden/>
               </w:rPr>
-              <w:instrText xml:space="preserve"> PAGEREF _Toc354415946 \h </w:instrText>
+              <w:instrText xml:space="preserve"> PAGEREF _Toc355357400 \h </w:instrText>
             </w:r>
             <w:r>
               <w:rPr>
@@ -2532,7 +2532,7 @@
               <w:noProof/>
             </w:rPr>
           </w:pPr>
-          <w:hyperlink w:anchor="_Toc354415947" w:history="1">
+          <w:hyperlink w:anchor="_Toc355357401" w:history="1">
             <w:r>
               <w:rPr>
                 <w:rStyle w:val="Hyperlink"/>
@@ -2573,7 +2573,7 @@
                 <w:noProof/>
                 <w:webHidden/>
               </w:rPr>
-              <w:instrText xml:space="preserve"> PAGEREF _Toc354415947 \h </w:instrText>
+              <w:instrText xml:space="preserve"> PAGEREF _Toc355357401 \h </w:instrText>
             </w:r>
             <w:r>
               <w:rPr>
@@ -2662,7 +2662,7 @@
           <w:rFonts w:cs="Calibri"/>
         </w:rPr>
       </w:pPr>
-      <w:bookmarkStart w:id="0" w:name="_Toc354415917"/>
+      <w:bookmarkStart w:id="0" w:name="_Toc355357371"/>
       <w:r>
         <w:rPr>
           <w:rFonts w:cs="Calibri"/>
@@ -2976,7 +2976,7 @@
       <w:pPr>
         <w:pStyle w:val="Heading2"/>
       </w:pPr>
-      <w:bookmarkStart w:id="1" w:name="_Toc354415918"/>
+      <w:bookmarkStart w:id="1" w:name="_Toc355357372"/>
       <w:r>
         <w:t>Procedure</w:t>
       </w:r>
@@ -3163,7 +3163,7 @@
       <w:pPr>
         <w:pStyle w:val="Heading2"/>
       </w:pPr>
-      <w:bookmarkStart w:id="2" w:name="_Toc354415919"/>
+      <w:bookmarkStart w:id="2" w:name="_Toc355357373"/>
       <w:r>
         <w:t>Objectives</w:t>
       </w:r>
@@ -3365,7 +3365,7 @@
         </w:rPr>
       </w:pPr>
       <w:bookmarkStart w:id="3" w:name="_Toc345686910"/>
-      <w:bookmarkStart w:id="4" w:name="_Toc354415920"/>
+      <w:bookmarkStart w:id="4" w:name="_Toc355357374"/>
       <w:r>
         <w:rPr>
           <w:rStyle w:val="Heading1Char"/>
@@ -3471,7 +3471,7 @@
       <w:pPr>
         <w:pStyle w:val="Heading2"/>
       </w:pPr>
-      <w:bookmarkStart w:id="16" w:name="_Toc354415921"/>
+      <w:bookmarkStart w:id="16" w:name="_Toc355357375"/>
       <w:r>
         <w:t>1.1</w:t>
       </w:r>
@@ -3765,7 +3765,7 @@
       <w:pPr>
         <w:pStyle w:val="Heading2"/>
       </w:pPr>
-      <w:bookmarkStart w:id="17" w:name="_Toc354415922"/>
+      <w:bookmarkStart w:id="17" w:name="_Toc355357376"/>
       <w:r>
         <w:t>1.2</w:t>
       </w:r>
@@ -4255,7 +4255,7 @@
         <w:pStyle w:val="Heading2"/>
       </w:pPr>
       <w:bookmarkStart w:id="18" w:name="_Toc345686913"/>
-      <w:bookmarkStart w:id="19" w:name="_Toc354415923"/>
+      <w:bookmarkStart w:id="19" w:name="_Toc355357377"/>
       <w:r>
         <w:t xml:space="preserve">1.3    </w:t>
       </w:r>
@@ -4475,7 +4475,7 @@
             <w10:borderbottom type="single" width="6"/>
             <w10:borderright type="single" width="6"/>
           </v:shape>
-          <o:OLEObject Type="Embed" ProgID="PBrush" ShapeID="_x0000_i1027" DrawAspect="Content" ObjectID="_1428407445" r:id="rId10"/>
+          <o:OLEObject Type="Embed" ProgID="PBrush" ShapeID="_x0000_i1027" DrawAspect="Content" ObjectID="_1429099364" r:id="rId10"/>
         </w:object>
       </w:r>
     </w:p>
@@ -4641,10 +4641,10 @@
           <w:rFonts w:ascii="Cambria" w:hAnsi="Cambria" w:cs="Times New Roman"/>
         </w:rPr>
         <w:object w:dxaOrig="10141" w:dyaOrig="8626">
-          <v:shape id="_x0000_i1028" type="#_x0000_t75" style="width:459.75pt;height:391.5pt" o:ole="">
+          <v:shape id="_x0000_i1067" type="#_x0000_t75" style="width:435.75pt;height:371.25pt" o:ole="">
             <v:imagedata r:id="rId11" o:title=""/>
           </v:shape>
-          <o:OLEObject Type="Embed" ProgID="PBrush" ShapeID="_x0000_i1028" DrawAspect="Content" ObjectID="_1428407446" r:id="rId12"/>
+          <o:OLEObject Type="Embed" ProgID="PBrush" ShapeID="_x0000_i1067" DrawAspect="Content" ObjectID="_1429099365" r:id="rId12"/>
         </w:object>
       </w:r>
     </w:p>
@@ -4662,11 +4662,11 @@
         <w:rPr>
           <w:rFonts w:ascii="Cambria" w:hAnsi="Cambria" w:cs="Times New Roman"/>
         </w:rPr>
-        <w:object w:dxaOrig="10171" w:dyaOrig="4949">
-          <v:shape id="_x0000_i1029" type="#_x0000_t75" style="width:461.25pt;height:224.25pt" o:ole="">
+        <w:object w:dxaOrig="10739" w:dyaOrig="5924">
+          <v:shape id="_x0000_i1068" type="#_x0000_t75" style="width:441.75pt;height:243.75pt" o:ole="">
             <v:imagedata r:id="rId13" o:title=""/>
           </v:shape>
-          <o:OLEObject Type="Embed" ProgID="PBrush" ShapeID="_x0000_i1029" DrawAspect="Content" ObjectID="_1428407447" r:id="rId14"/>
+          <o:OLEObject Type="Embed" ProgID="PBrush" ShapeID="_x0000_i1068" DrawAspect="Content" ObjectID="_1429099366" r:id="rId14"/>
         </w:object>
       </w:r>
     </w:p>
@@ -4851,7 +4851,7 @@
       </w:r>
       <w:r>
         <w:pict>
-          <v:rect id="_x0000_i1030" style="width:468pt;height:1pt" o:hralign="center" o:hrstd="t" o:hrnoshade="t" o:hr="t" fillcolor="black [3213]" stroked="f"/>
+          <v:rect id="_x0000_i1028" style="width:468pt;height:1pt" o:hralign="center" o:hrstd="t" o:hrnoshade="t" o:hr="t" fillcolor="black [3213]" stroked="f"/>
         </w:pict>
       </w:r>
     </w:p>
@@ -4874,7 +4874,7 @@
     <w:p>
       <w:r>
         <w:pict>
-          <v:rect id="_x0000_i1031" style="width:468pt;height:1pt" o:hralign="center" o:hrstd="t" o:hrnoshade="t" o:hr="t" fillcolor="black [3213]" stroked="f"/>
+          <v:rect id="_x0000_i1029" style="width:468pt;height:1pt" o:hralign="center" o:hrstd="t" o:hrnoshade="t" o:hr="t" fillcolor="black [3213]" stroked="f"/>
         </w:pict>
       </w:r>
     </w:p>
@@ -4886,10 +4886,10 @@
       </w:pPr>
       <w:r>
         <w:object w:dxaOrig="8444" w:dyaOrig="7126">
-          <v:shape id="_x0000_i1032" type="#_x0000_t75" style="width:422.25pt;height:356.25pt" o:ole="">
+          <v:shape id="_x0000_i1030" type="#_x0000_t75" style="width:422.25pt;height:356.25pt" o:ole="">
             <v:imagedata r:id="rId16" o:title=""/>
           </v:shape>
-          <o:OLEObject Type="Embed" ProgID="PBrush" ShapeID="_x0000_i1032" DrawAspect="Content" ObjectID="_1428407448" r:id="rId17"/>
+          <o:OLEObject Type="Embed" ProgID="PBrush" ShapeID="_x0000_i1030" DrawAspect="Content" ObjectID="_1429099367" r:id="rId17"/>
         </w:object>
       </w:r>
     </w:p>
@@ -4952,14 +4952,14 @@
           <w:rFonts w:ascii="Cambria" w:hAnsi="Cambria" w:cs="Times New Roman"/>
         </w:rPr>
         <w:object w:dxaOrig="4874" w:dyaOrig="9749">
-          <v:shape id="_x0000_i1033" type="#_x0000_t75" style="width:226.5pt;height:452.25pt" o:ole="" o:bordertopcolor="this" o:borderleftcolor="this" o:borderbottomcolor="this" o:borderrightcolor="this">
+          <v:shape id="_x0000_i1031" type="#_x0000_t75" style="width:226.5pt;height:452.25pt" o:ole="" o:bordertopcolor="this" o:borderleftcolor="this" o:borderbottomcolor="this" o:borderrightcolor="this">
             <v:imagedata r:id="rId18" o:title=""/>
             <w10:bordertop type="single" width="6"/>
             <w10:borderleft type="single" width="6"/>
             <w10:borderbottom type="single" width="6"/>
             <w10:borderright type="single" width="6"/>
           </v:shape>
-          <o:OLEObject Type="Embed" ProgID="PBrush" ShapeID="_x0000_i1033" DrawAspect="Content" ObjectID="_1428407449" r:id="rId19"/>
+          <o:OLEObject Type="Embed" ProgID="PBrush" ShapeID="_x0000_i1031" DrawAspect="Content" ObjectID="_1429099368" r:id="rId19"/>
         </w:object>
       </w:r>
     </w:p>
@@ -5222,7 +5222,7 @@
         </w:rPr>
       </w:pPr>
       <w:bookmarkStart w:id="20" w:name="_Toc343523382"/>
-      <w:bookmarkStart w:id="21" w:name="_Toc354415924"/>
+      <w:bookmarkStart w:id="21" w:name="_Toc355357378"/>
       <w:r>
         <w:rPr>
           <w:rStyle w:val="Heading1Char"/>
@@ -5346,8 +5346,8 @@
         <w:pStyle w:val="Heading2"/>
       </w:pPr>
       <w:bookmarkStart w:id="22" w:name="_Toc343523384"/>
-      <w:bookmarkStart w:id="23" w:name="_Toc354415925"/>
-      <w:bookmarkStart w:id="24" w:name="_Toc343252530"/>
+      <w:bookmarkStart w:id="23" w:name="_Toc343252530"/>
+      <w:bookmarkStart w:id="24" w:name="_Toc355357379"/>
       <w:r>
         <w:t>2</w:t>
       </w:r>
@@ -5361,7 +5361,7 @@
         <w:t>Create MCU Simulink Design</w:t>
       </w:r>
       <w:bookmarkEnd w:id="22"/>
-      <w:bookmarkEnd w:id="23"/>
+      <w:bookmarkEnd w:id="24"/>
     </w:p>
     <w:p>
       <w:pPr>
@@ -5454,10 +5454,10 @@
           <w:rFonts w:ascii="Cambria" w:hAnsi="Cambria" w:cs="Times New Roman"/>
         </w:rPr>
         <w:object w:dxaOrig="7589" w:dyaOrig="8731">
-          <v:shape id="_x0000_i1034" type="#_x0000_t75" style="width:351.75pt;height:405pt" o:ole="">
+          <v:shape id="_x0000_i1032" type="#_x0000_t75" style="width:351.75pt;height:405pt" o:ole="">
             <v:imagedata r:id="rId20" o:title=""/>
           </v:shape>
-          <o:OLEObject Type="Embed" ProgID="PBrush" ShapeID="_x0000_i1034" DrawAspect="Content" ObjectID="_1428407450" r:id="rId21"/>
+          <o:OLEObject Type="Embed" ProgID="PBrush" ShapeID="_x0000_i1032" DrawAspect="Content" ObjectID="_1429099369" r:id="rId21"/>
         </w:object>
       </w:r>
     </w:p>
@@ -5517,7 +5517,7 @@
             <v:imagedata r:id="rId22" o:title=""/>
             <w10:wrap type="square" anchorx="margin" anchory="margin"/>
           </v:shape>
-          <o:OLEObject Type="Embed" ProgID="PBrush" ShapeID="_x0000_s1311" DrawAspect="Content" ObjectID="_1428407472" r:id="rId23"/>
+          <o:OLEObject Type="Embed" ProgID="PBrush" ShapeID="_x0000_s1311" DrawAspect="Content" ObjectID="_1429099391" r:id="rId23"/>
         </w:pict>
       </w:r>
       <w:r>
@@ -5736,7 +5736,7 @@
         <w:pStyle w:val="Heading2"/>
       </w:pPr>
       <w:bookmarkStart w:id="25" w:name="_Toc343523385"/>
-      <w:bookmarkStart w:id="26" w:name="_Toc354415926"/>
+      <w:bookmarkStart w:id="26" w:name="_Toc355357380"/>
       <w:r>
         <w:t>2.2</w:t>
       </w:r>
@@ -5854,10 +5854,10 @@
           <w:rFonts w:ascii="Cambria" w:hAnsi="Cambria" w:cs="Times New Roman"/>
         </w:rPr>
         <w:object w:dxaOrig="9164" w:dyaOrig="7381">
-          <v:shape id="_x0000_i1035" type="#_x0000_t75" style="width:458.25pt;height:369pt" o:ole="">
+          <v:shape id="_x0000_i1033" type="#_x0000_t75" style="width:458.25pt;height:369pt" o:ole="">
             <v:imagedata r:id="rId24" o:title=""/>
           </v:shape>
-          <o:OLEObject Type="Embed" ProgID="PBrush" ShapeID="_x0000_i1035" DrawAspect="Content" ObjectID="_1428407451" r:id="rId25"/>
+          <o:OLEObject Type="Embed" ProgID="PBrush" ShapeID="_x0000_i1033" DrawAspect="Content" ObjectID="_1429099370" r:id="rId25"/>
         </w:object>
       </w:r>
     </w:p>
@@ -6056,14 +6056,14 @@
           <w:rFonts w:ascii="Cambria" w:hAnsi="Cambria" w:cs="Times New Roman"/>
         </w:rPr>
         <w:object w:dxaOrig="8385" w:dyaOrig="3555">
-          <v:shape id="_x0000_i1036" type="#_x0000_t75" style="width:419.25pt;height:177.75pt" o:ole="" o:bordertopcolor="this" o:borderleftcolor="this" o:borderbottomcolor="this" o:borderrightcolor="this">
+          <v:shape id="_x0000_i1034" type="#_x0000_t75" style="width:419.25pt;height:177.75pt" o:ole="" o:bordertopcolor="this" o:borderleftcolor="this" o:borderbottomcolor="this" o:borderrightcolor="this">
             <v:imagedata r:id="rId26" o:title=""/>
             <w10:bordertop type="single" width="6"/>
             <w10:borderleft type="single" width="6"/>
             <w10:borderbottom type="single" width="6"/>
             <w10:borderright type="single" width="6"/>
           </v:shape>
-          <o:OLEObject Type="Embed" ProgID="PBrush" ShapeID="_x0000_i1036" DrawAspect="Content" ObjectID="_1428407452" r:id="rId27"/>
+          <o:OLEObject Type="Embed" ProgID="PBrush" ShapeID="_x0000_i1034" DrawAspect="Content" ObjectID="_1429099371" r:id="rId27"/>
         </w:object>
       </w:r>
     </w:p>
@@ -6113,7 +6113,7 @@
       <w:pPr>
         <w:pStyle w:val="Heading2"/>
       </w:pPr>
-      <w:bookmarkStart w:id="27" w:name="_Toc354415927"/>
+      <w:bookmarkStart w:id="27" w:name="_Toc355357381"/>
       <w:r>
         <w:t xml:space="preserve">2.3 </w:t>
       </w:r>
@@ -6289,10 +6289,10 @@
           <w:rFonts w:ascii="Cambria" w:hAnsi="Cambria" w:cs="Times New Roman"/>
         </w:rPr>
         <w:object w:dxaOrig="7694" w:dyaOrig="10696">
-          <v:shape id="_x0000_i1037" type="#_x0000_t75" style="width:384.75pt;height:534.75pt" o:ole="">
+          <v:shape id="_x0000_i1035" type="#_x0000_t75" style="width:384.75pt;height:534.75pt" o:ole="">
             <v:imagedata r:id="rId28" o:title=""/>
           </v:shape>
-          <o:OLEObject Type="Embed" ProgID="PBrush" ShapeID="_x0000_i1037" DrawAspect="Content" ObjectID="_1428407453" r:id="rId29"/>
+          <o:OLEObject Type="Embed" ProgID="PBrush" ShapeID="_x0000_i1035" DrawAspect="Content" ObjectID="_1429099372" r:id="rId29"/>
         </w:object>
       </w:r>
     </w:p>
@@ -6811,8 +6811,8 @@
         </w:rPr>
       </w:pPr>
       <w:bookmarkStart w:id="28" w:name="_Toc343523386"/>
-      <w:bookmarkStart w:id="29" w:name="_Toc354415928"/>
-      <w:bookmarkEnd w:id="24"/>
+      <w:bookmarkStart w:id="29" w:name="_Toc355357382"/>
+      <w:bookmarkEnd w:id="23"/>
       <w:r>
         <w:rPr>
           <w:rStyle w:val="Heading1Char"/>
@@ -6918,6 +6918,7 @@
       <w:bookmarkStart w:id="42" w:name="_Toc354410708"/>
       <w:bookmarkStart w:id="43" w:name="_Toc354410739"/>
       <w:bookmarkStart w:id="44" w:name="_Toc354415929"/>
+      <w:bookmarkStart w:id="45" w:name="_Toc355357383"/>
       <w:bookmarkEnd w:id="30"/>
       <w:bookmarkEnd w:id="31"/>
       <w:bookmarkEnd w:id="32"/>
@@ -6933,13 +6934,14 @@
       <w:bookmarkEnd w:id="42"/>
       <w:bookmarkEnd w:id="43"/>
       <w:bookmarkEnd w:id="44"/>
+      <w:bookmarkEnd w:id="45"/>
     </w:p>
     <w:p>
       <w:pPr>
         <w:pStyle w:val="Heading2"/>
       </w:pPr>
-      <w:bookmarkStart w:id="45" w:name="_Toc343523388"/>
-      <w:bookmarkStart w:id="46" w:name="_Toc354415930"/>
+      <w:bookmarkStart w:id="46" w:name="_Toc343523388"/>
+      <w:bookmarkStart w:id="47" w:name="_Toc355357384"/>
       <w:r>
         <w:t>3</w:t>
       </w:r>
@@ -6952,8 +6954,8 @@
       <w:r>
         <w:t>Needed IP Cores</w:t>
       </w:r>
-      <w:bookmarkEnd w:id="45"/>
       <w:bookmarkEnd w:id="46"/>
+      <w:bookmarkEnd w:id="47"/>
     </w:p>
     <w:p>
       <w:pPr>
@@ -7177,14 +7179,14 @@
           <w:rFonts w:ascii="Cambria" w:hAnsi="Cambria" w:cs="Times New Roman"/>
         </w:rPr>
         <w:object w:dxaOrig="6029" w:dyaOrig="2910">
-          <v:shape id="_x0000_i1038" type="#_x0000_t75" style="width:246.75pt;height:119.25pt" o:ole="" o:bordertopcolor="this" o:borderleftcolor="this" o:borderbottomcolor="this" o:borderrightcolor="this">
+          <v:shape id="_x0000_i1036" type="#_x0000_t75" style="width:246.75pt;height:119.25pt" o:ole="" o:bordertopcolor="this" o:borderleftcolor="this" o:borderbottomcolor="this" o:borderrightcolor="this">
             <v:imagedata r:id="rId30" o:title=""/>
             <w10:bordertop type="single" width="4"/>
             <w10:borderleft type="single" width="4"/>
             <w10:borderbottom type="single" width="4"/>
             <w10:borderright type="single" width="4"/>
           </v:shape>
-          <o:OLEObject Type="Embed" ProgID="PBrush" ShapeID="_x0000_i1038" DrawAspect="Content" ObjectID="_1428407454" r:id="rId31"/>
+          <o:OLEObject Type="Embed" ProgID="PBrush" ShapeID="_x0000_i1036" DrawAspect="Content" ObjectID="_1429099373" r:id="rId31"/>
         </w:object>
       </w:r>
     </w:p>
@@ -7230,8 +7232,8 @@
         <w:pStyle w:val="Heading2"/>
         <w:spacing w:before="0"/>
       </w:pPr>
-      <w:bookmarkStart w:id="47" w:name="_Toc343523389"/>
-      <w:bookmarkStart w:id="48" w:name="_Toc354415931"/>
+      <w:bookmarkStart w:id="48" w:name="_Toc343523389"/>
+      <w:bookmarkStart w:id="49" w:name="_Toc355357385"/>
       <w:r>
         <w:t>3</w:t>
       </w:r>
@@ -7250,8 +7252,8 @@
       <w:r>
         <w:t xml:space="preserve"> Driver Port</w:t>
       </w:r>
-      <w:bookmarkEnd w:id="47"/>
       <w:bookmarkEnd w:id="48"/>
+      <w:bookmarkEnd w:id="49"/>
     </w:p>
     <w:p>
       <w:pPr>
@@ -7657,8 +7659,8 @@
       <w:pPr>
         <w:pStyle w:val="Heading2"/>
       </w:pPr>
-      <w:bookmarkStart w:id="49" w:name="_Toc343523390"/>
-      <w:bookmarkStart w:id="50" w:name="_Toc354415932"/>
+      <w:bookmarkStart w:id="50" w:name="_Toc343523390"/>
+      <w:bookmarkStart w:id="51" w:name="_Toc355357386"/>
       <w:r>
         <w:t>3</w:t>
       </w:r>
@@ -7671,8 +7673,8 @@
       <w:r>
         <w:t>Configuring the MCU Port</w:t>
       </w:r>
-      <w:bookmarkEnd w:id="49"/>
       <w:bookmarkEnd w:id="50"/>
+      <w:bookmarkEnd w:id="51"/>
     </w:p>
     <w:p>
       <w:pPr>
@@ -7813,7 +7815,7 @@
       <w:pPr>
         <w:pStyle w:val="Heading2"/>
       </w:pPr>
-      <w:bookmarkStart w:id="51" w:name="_Toc354415933"/>
+      <w:bookmarkStart w:id="52" w:name="_Toc355357387"/>
       <w:r>
         <w:t>3</w:t>
       </w:r>
@@ -7832,7 +7834,7 @@
       <w:r>
         <w:t xml:space="preserve"> Port</w:t>
       </w:r>
-      <w:bookmarkEnd w:id="51"/>
+      <w:bookmarkEnd w:id="52"/>
     </w:p>
     <w:p>
       <w:pPr>
@@ -8010,7 +8012,7 @@
       <w:pPr>
         <w:pStyle w:val="Heading2"/>
       </w:pPr>
-      <w:bookmarkStart w:id="52" w:name="_Toc354415934"/>
+      <w:bookmarkStart w:id="53" w:name="_Toc355357388"/>
       <w:r>
         <w:t>3.5</w:t>
       </w:r>
@@ -8026,7 +8028,7 @@
       <w:r>
         <w:t xml:space="preserve"> Port</w:t>
       </w:r>
-      <w:bookmarkEnd w:id="52"/>
+      <w:bookmarkEnd w:id="53"/>
     </w:p>
     <w:p>
       <w:pPr>
@@ -8271,7 +8273,7 @@
         <w:keepNext/>
         <w:ind w:left="900" w:hanging="540"/>
       </w:pPr>
-      <w:bookmarkStart w:id="53" w:name="_Toc354415935"/>
+      <w:bookmarkStart w:id="54" w:name="_Toc355357389"/>
       <w:r>
         <w:t>3.6</w:t>
       </w:r>
@@ -8287,7 +8289,7 @@
       <w:r>
         <w:t xml:space="preserve"> Core</w:t>
       </w:r>
-      <w:bookmarkEnd w:id="53"/>
+      <w:bookmarkEnd w:id="54"/>
     </w:p>
     <w:p>
       <w:pPr>
@@ -8349,8 +8351,8 @@
       <w:pPr>
         <w:pStyle w:val="Heading2"/>
       </w:pPr>
-      <w:bookmarkStart w:id="54" w:name="_Toc343523391"/>
-      <w:bookmarkStart w:id="55" w:name="_Toc354415936"/>
+      <w:bookmarkStart w:id="55" w:name="_Toc343523391"/>
+      <w:bookmarkStart w:id="56" w:name="_Toc355357390"/>
       <w:r>
         <w:t>3</w:t>
       </w:r>
@@ -8366,8 +8368,8 @@
       <w:r>
         <w:t>Configuring the Clock Generator IP Core</w:t>
       </w:r>
-      <w:bookmarkEnd w:id="54"/>
       <w:bookmarkEnd w:id="55"/>
+      <w:bookmarkEnd w:id="56"/>
     </w:p>
     <w:p>
       <w:pPr>
@@ -9368,7 +9370,7 @@
       </w:r>
       <w:r>
         <w:pict>
-          <v:rect id="_x0000_i1039" style="width:468pt;height:1pt" o:hralign="center" o:hrstd="t" o:hrnoshade="t" o:hr="t" fillcolor="black [3213]" stroked="f"/>
+          <v:rect id="_x0000_i1037" style="width:468pt;height:1pt" o:hralign="center" o:hrstd="t" o:hrnoshade="t" o:hr="t" fillcolor="black [3213]" stroked="f"/>
         </w:pict>
       </w:r>
     </w:p>
@@ -9520,7 +9522,7 @@
           <w:rFonts w:ascii="Cambria" w:hAnsi="Cambria" w:cs="Times New Roman"/>
         </w:rPr>
         <w:pict>
-          <v:rect id="_x0000_i1040" style="width:468pt;height:1pt" o:hralign="center" o:hrstd="t" o:hrnoshade="t" o:hr="t" fillcolor="black [3213]" stroked="f"/>
+          <v:rect id="_x0000_i1038" style="width:468pt;height:1pt" o:hralign="center" o:hrstd="t" o:hrnoshade="t" o:hr="t" fillcolor="black [3213]" stroked="f"/>
         </w:pict>
       </w:r>
     </w:p>
@@ -9581,10 +9583,10 @@
           <w:rFonts w:ascii="Cambria" w:hAnsi="Cambria" w:cs="Times New Roman"/>
         </w:rPr>
         <w:object w:dxaOrig="9586" w:dyaOrig="2625">
-          <v:shape id="_x0000_i1041" type="#_x0000_t75" style="width:406.5pt;height:110.25pt" o:ole="">
+          <v:shape id="_x0000_i1039" type="#_x0000_t75" style="width:406.5pt;height:110.25pt" o:ole="">
             <v:imagedata r:id="rId32" o:title=""/>
           </v:shape>
-          <o:OLEObject Type="Embed" ProgID="PBrush" ShapeID="_x0000_i1041" DrawAspect="Content" ObjectID="_1428407455" r:id="rId33"/>
+          <o:OLEObject Type="Embed" ProgID="PBrush" ShapeID="_x0000_i1039" DrawAspect="Content" ObjectID="_1429099374" r:id="rId33"/>
         </w:object>
       </w:r>
     </w:p>
@@ -9623,8 +9625,8 @@
       <w:pPr>
         <w:pStyle w:val="Heading2"/>
       </w:pPr>
-      <w:bookmarkStart w:id="56" w:name="_Toc343523392"/>
-      <w:bookmarkStart w:id="57" w:name="_Toc354415937"/>
+      <w:bookmarkStart w:id="57" w:name="_Toc343523392"/>
+      <w:bookmarkStart w:id="58" w:name="_Toc355357391"/>
       <w:r>
         <w:t>3</w:t>
       </w:r>
@@ -9641,8 +9643,8 @@
       <w:r>
         <w:t xml:space="preserve"> Assignments</w:t>
       </w:r>
-      <w:bookmarkEnd w:id="56"/>
       <w:bookmarkEnd w:id="57"/>
+      <w:bookmarkEnd w:id="58"/>
     </w:p>
     <w:p>
       <w:pPr>
@@ -9937,7 +9939,7 @@
       </w:r>
       <w:r>
         <w:pict>
-          <v:rect id="_x0000_i1042" style="width:468pt;height:1pt" o:hralign="center" o:hrstd="t" o:hrnoshade="t" o:hr="t" fillcolor="black [3213]" stroked="f"/>
+          <v:rect id="_x0000_i1040" style="width:468pt;height:1pt" o:hralign="center" o:hrstd="t" o:hrnoshade="t" o:hr="t" fillcolor="black [3213]" stroked="f"/>
         </w:pict>
       </w:r>
     </w:p>
@@ -10019,7 +10021,7 @@
       </w:pPr>
       <w:r>
         <w:pict>
-          <v:rect id="_x0000_i1043" style="width:468pt;height:1pt" o:hralign="center" o:hrstd="t" o:hrnoshade="t" o:hr="t" fillcolor="black [3213]" stroked="f"/>
+          <v:rect id="_x0000_i1041" style="width:468pt;height:1pt" o:hralign="center" o:hrstd="t" o:hrnoshade="t" o:hr="t" fillcolor="black [3213]" stroked="f"/>
         </w:pict>
       </w:r>
     </w:p>
@@ -10185,8 +10187,8 @@
         </w:rPr>
       </w:pPr>
     </w:p>
-    <w:bookmarkStart w:id="58" w:name="_MON_1422444579"/>
-    <w:bookmarkEnd w:id="58"/>
+    <w:bookmarkStart w:id="59" w:name="_MON_1422444579"/>
+    <w:bookmarkEnd w:id="59"/>
     <w:p>
       <w:pPr>
         <w:keepNext/>
@@ -10194,14 +10196,14 @@
       </w:pPr>
       <w:r>
         <w:object w:dxaOrig="9360" w:dyaOrig="9862">
-          <v:shape id="_x0000_i1044" type="#_x0000_t75" style="width:462.75pt;height:488.25pt" o:ole="" o:bordertopcolor="this" o:borderleftcolor="this" o:borderbottomcolor="this" o:borderrightcolor="this">
+          <v:shape id="_x0000_i1042" type="#_x0000_t75" style="width:462.75pt;height:488.25pt" o:ole="" o:bordertopcolor="this" o:borderleftcolor="this" o:borderbottomcolor="this" o:borderrightcolor="this">
             <v:imagedata r:id="rId35" o:title=""/>
             <w10:bordertop type="single" width="6"/>
             <w10:borderleft type="single" width="6"/>
             <w10:borderbottom type="single" width="6"/>
             <w10:borderright type="single" width="6"/>
           </v:shape>
-          <o:OLEObject Type="Embed" ProgID="Word.OpenDocumentText.12" ShapeID="_x0000_i1044" DrawAspect="Content" ObjectID="_1428407456" r:id="rId36"/>
+          <o:OLEObject Type="Embed" ProgID="Word.OpenDocumentText.12" ShapeID="_x0000_i1042" DrawAspect="Content" ObjectID="_1429099375" r:id="rId36"/>
         </w:object>
       </w:r>
     </w:p>
@@ -10237,8 +10239,8 @@
           <w:szCs w:val="36"/>
         </w:rPr>
       </w:pPr>
-      <w:bookmarkStart w:id="59" w:name="_Toc343523393"/>
-      <w:bookmarkStart w:id="60" w:name="_Toc354415938"/>
+      <w:bookmarkStart w:id="60" w:name="_Toc343523393"/>
+      <w:bookmarkStart w:id="61" w:name="_Toc355357392"/>
       <w:r>
         <w:rPr>
           <w:rStyle w:val="Heading1Char"/>
@@ -10254,8 +10256,8 @@
         </w:rPr>
         <w:t>roject</w:t>
       </w:r>
-      <w:bookmarkEnd w:id="59"/>
       <w:bookmarkEnd w:id="60"/>
+      <w:bookmarkEnd w:id="61"/>
       <w:r>
         <w:rPr>
           <w:rFonts w:ascii="Cambria" w:hAnsi="Cambria" w:cs="Times New Roman"/>
@@ -10325,22 +10327,22 @@
           <w:szCs w:val="26"/>
         </w:rPr>
       </w:pPr>
-      <w:bookmarkStart w:id="61" w:name="_Toc348691128"/>
-      <w:bookmarkStart w:id="62" w:name="_Toc351974247"/>
-      <w:bookmarkStart w:id="63" w:name="_Toc351974388"/>
-      <w:bookmarkStart w:id="64" w:name="_Toc351974418"/>
-      <w:bookmarkStart w:id="65" w:name="_Toc351974940"/>
-      <w:bookmarkStart w:id="66" w:name="_Toc351975218"/>
-      <w:bookmarkStart w:id="67" w:name="_Toc351975247"/>
-      <w:bookmarkStart w:id="68" w:name="_Toc351975480"/>
-      <w:bookmarkStart w:id="69" w:name="_Toc351975538"/>
-      <w:bookmarkStart w:id="70" w:name="_Toc353875999"/>
-      <w:bookmarkStart w:id="71" w:name="_Toc353876094"/>
-      <w:bookmarkStart w:id="72" w:name="_Toc353876126"/>
-      <w:bookmarkStart w:id="73" w:name="_Toc354410718"/>
-      <w:bookmarkStart w:id="74" w:name="_Toc354410749"/>
-      <w:bookmarkStart w:id="75" w:name="_Toc354415939"/>
-      <w:bookmarkEnd w:id="61"/>
+      <w:bookmarkStart w:id="62" w:name="_Toc348691128"/>
+      <w:bookmarkStart w:id="63" w:name="_Toc351974247"/>
+      <w:bookmarkStart w:id="64" w:name="_Toc351974388"/>
+      <w:bookmarkStart w:id="65" w:name="_Toc351974418"/>
+      <w:bookmarkStart w:id="66" w:name="_Toc351974940"/>
+      <w:bookmarkStart w:id="67" w:name="_Toc351975218"/>
+      <w:bookmarkStart w:id="68" w:name="_Toc351975247"/>
+      <w:bookmarkStart w:id="69" w:name="_Toc351975480"/>
+      <w:bookmarkStart w:id="70" w:name="_Toc351975538"/>
+      <w:bookmarkStart w:id="71" w:name="_Toc353875999"/>
+      <w:bookmarkStart w:id="72" w:name="_Toc353876094"/>
+      <w:bookmarkStart w:id="73" w:name="_Toc353876126"/>
+      <w:bookmarkStart w:id="74" w:name="_Toc354410718"/>
+      <w:bookmarkStart w:id="75" w:name="_Toc354410749"/>
+      <w:bookmarkStart w:id="76" w:name="_Toc354415939"/>
+      <w:bookmarkStart w:id="77" w:name="_Toc355357393"/>
       <w:bookmarkEnd w:id="62"/>
       <w:bookmarkEnd w:id="63"/>
       <w:bookmarkEnd w:id="64"/>
@@ -10355,27 +10357,29 @@
       <w:bookmarkEnd w:id="73"/>
       <w:bookmarkEnd w:id="74"/>
       <w:bookmarkEnd w:id="75"/>
-    </w:p>
-    <w:p>
-      <w:pPr>
-        <w:pStyle w:val="Heading2"/>
-      </w:pPr>
-      <w:bookmarkStart w:id="76" w:name="_Toc343523395"/>
-      <w:bookmarkStart w:id="77" w:name="_Toc354415940"/>
-      <w:r>
-        <w:t>4</w:t>
-      </w:r>
-      <w:r>
-        <w:t xml:space="preserve">.1 </w:t>
-      </w:r>
-      <w:r>
-        <w:tab/>
-      </w:r>
-      <w:r>
-        <w:t>Creating a new C Project</w:t>
-      </w:r>
       <w:bookmarkEnd w:id="76"/>
       <w:bookmarkEnd w:id="77"/>
+    </w:p>
+    <w:p>
+      <w:pPr>
+        <w:pStyle w:val="Heading2"/>
+      </w:pPr>
+      <w:bookmarkStart w:id="78" w:name="_Toc343523395"/>
+      <w:bookmarkStart w:id="79" w:name="_Toc355357394"/>
+      <w:r>
+        <w:t>4</w:t>
+      </w:r>
+      <w:r>
+        <w:t xml:space="preserve">.1 </w:t>
+      </w:r>
+      <w:r>
+        <w:tab/>
+      </w:r>
+      <w:r>
+        <w:t>Creating a new C Project</w:t>
+      </w:r>
+      <w:bookmarkEnd w:id="78"/>
+      <w:bookmarkEnd w:id="79"/>
     </w:p>
     <w:p>
       <w:pPr>
@@ -10853,7 +10857,7 @@
       </w:r>
       <w:r>
         <w:pict>
-          <v:rect id="_x0000_i1045" style="width:468pt;height:1pt" o:hralign="center" o:hrstd="t" o:hrnoshade="t" o:hr="t" fillcolor="black [3213]" stroked="f"/>
+          <v:rect id="_x0000_i1043" style="width:468pt;height:1pt" o:hralign="center" o:hrstd="t" o:hrnoshade="t" o:hr="t" fillcolor="black [3213]" stroked="f"/>
         </w:pict>
       </w:r>
     </w:p>
@@ -10960,12 +10964,12 @@
           <w:rFonts w:ascii="Cambria" w:hAnsi="Cambria" w:cs="Times New Roman"/>
         </w:rPr>
         <w:pict>
-          <v:rect id="_x0000_i1046" style="width:468pt;height:1pt" o:hralign="center" o:hrstd="t" o:hrnoshade="t" o:hr="t" fillcolor="black [3213]" stroked="f"/>
+          <v:rect id="_x0000_i1044" style="width:468pt;height:1pt" o:hralign="center" o:hrstd="t" o:hrnoshade="t" o:hr="t" fillcolor="black [3213]" stroked="f"/>
         </w:pict>
       </w:r>
     </w:p>
-    <w:bookmarkStart w:id="78" w:name="_MON_1413626687"/>
-    <w:bookmarkEnd w:id="78"/>
+    <w:bookmarkStart w:id="80" w:name="_MON_1413626687"/>
+    <w:bookmarkEnd w:id="80"/>
     <w:p>
       <w:pPr>
         <w:keepNext/>
@@ -10986,7 +10990,7 @@
             <w10:borderbottom type="single" width="8"/>
             <w10:borderright type="single" width="8"/>
           </v:shape>
-          <o:OLEObject Type="Embed" ProgID="Word.OpenDocumentText.12" ShapeID="_x0000_i1069" DrawAspect="Content" ObjectID="_1428407457" r:id="rId38"/>
+          <o:OLEObject Type="Embed" ProgID="Word.OpenDocumentText.12" ShapeID="_x0000_i1069" DrawAspect="Content" ObjectID="_1429099376" r:id="rId38"/>
         </w:object>
       </w:r>
     </w:p>
@@ -11060,7 +11064,7 @@
       <w:pPr>
         <w:pStyle w:val="Heading2"/>
       </w:pPr>
-      <w:bookmarkStart w:id="79" w:name="_Toc354415941"/>
+      <w:bookmarkStart w:id="81" w:name="_Toc355357395"/>
       <w:r>
         <w:lastRenderedPageBreak/>
         <w:t>4</w:t>
@@ -11075,7 +11079,7 @@
       <w:r>
         <w:t>files</w:t>
       </w:r>
-      <w:bookmarkEnd w:id="79"/>
+      <w:bookmarkEnd w:id="81"/>
     </w:p>
     <w:p>
       <w:pPr>
@@ -11254,7 +11258,7 @@
       <w:pPr>
         <w:pStyle w:val="Heading2"/>
       </w:pPr>
-      <w:bookmarkStart w:id="80" w:name="_Toc343523396"/>
+      <w:bookmarkStart w:id="82" w:name="_Toc343523396"/>
     </w:p>
     <w:p>
       <w:pPr>
@@ -11276,7 +11280,7 @@
       </w:r>
       <w:r>
         <w:pict>
-          <v:rect id="_x0000_i1047" style="width:468pt;height:1pt" o:hralign="center" o:hrstd="t" o:hrnoshade="t" o:hr="t" fillcolor="black [3213]" stroked="f"/>
+          <v:rect id="_x0000_i1045" style="width:468pt;height:1pt" o:hralign="center" o:hrstd="t" o:hrnoshade="t" o:hr="t" fillcolor="black [3213]" stroked="f"/>
         </w:pict>
       </w:r>
     </w:p>
@@ -11364,7 +11368,7 @@
           <w:rFonts w:ascii="Cambria" w:hAnsi="Cambria" w:cs="Times New Roman"/>
         </w:rPr>
         <w:pict>
-          <v:rect id="_x0000_i1048" style="width:468pt;height:1pt" o:hralign="center" o:hrstd="t" o:hrnoshade="t" o:hr="t" fillcolor="black [3213]" stroked="f"/>
+          <v:rect id="_x0000_i1046" style="width:468pt;height:1pt" o:hralign="center" o:hrstd="t" o:hrnoshade="t" o:hr="t" fillcolor="black [3213]" stroked="f"/>
         </w:pict>
       </w:r>
     </w:p>
@@ -11464,8 +11468,8 @@
         <w:t xml:space="preserve"> cores for this Lab.</w:t>
       </w:r>
     </w:p>
-    <w:bookmarkStart w:id="81" w:name="_MON_1427291402"/>
-    <w:bookmarkEnd w:id="81"/>
+    <w:bookmarkStart w:id="83" w:name="_MON_1427291402"/>
+    <w:bookmarkEnd w:id="83"/>
     <w:p>
       <w:pPr>
         <w:jc w:val="center"/>
@@ -11475,14 +11479,14 @@
           <w:rFonts w:asciiTheme="majorHAnsi" w:hAnsiTheme="majorHAnsi"/>
         </w:rPr>
         <w:object w:dxaOrig="3074" w:dyaOrig="1367">
-          <v:shape id="_x0000_i1049" type="#_x0000_t75" style="width:153.75pt;height:68.25pt" o:ole="" o:bordertopcolor="this" o:borderleftcolor="this" o:borderbottomcolor="this" o:borderrightcolor="this">
+          <v:shape id="_x0000_i1047" type="#_x0000_t75" style="width:153.75pt;height:68.25pt" o:ole="" o:bordertopcolor="this" o:borderleftcolor="this" o:borderbottomcolor="this" o:borderrightcolor="this">
             <v:imagedata r:id="rId41" o:title=""/>
             <w10:bordertop type="single" width="6"/>
             <w10:borderleft type="single" width="6"/>
             <w10:borderbottom type="single" width="6"/>
             <w10:borderright type="single" width="6"/>
           </v:shape>
-          <o:OLEObject Type="Embed" ProgID="Word.OpenDocumentText.12" ShapeID="_x0000_i1049" DrawAspect="Content" ObjectID="_1428407458" r:id="rId42"/>
+          <o:OLEObject Type="Embed" ProgID="Word.OpenDocumentText.12" ShapeID="_x0000_i1047" DrawAspect="Content" ObjectID="_1429099377" r:id="rId42"/>
         </w:object>
       </w:r>
     </w:p>
@@ -11569,7 +11573,7 @@
       </w:r>
       <w:r>
         <w:pict>
-          <v:rect id="_x0000_i1050" style="width:468pt;height:1pt" o:hralign="center" o:hrstd="t" o:hrnoshade="t" o:hr="t" fillcolor="black [3213]" stroked="f"/>
+          <v:rect id="_x0000_i1048" style="width:468pt;height:1pt" o:hralign="center" o:hrstd="t" o:hrnoshade="t" o:hr="t" fillcolor="black [3213]" stroked="f"/>
         </w:pict>
       </w:r>
     </w:p>
@@ -11626,7 +11630,7 @@
           <w:rFonts w:ascii="Cambria" w:hAnsi="Cambria" w:cs="Times New Roman"/>
         </w:rPr>
         <w:pict>
-          <v:rect id="_x0000_i1051" style="width:468pt;height:1pt" o:hralign="center" o:hrstd="t" o:hrnoshade="t" o:hr="t" fillcolor="black [3213]" stroked="f"/>
+          <v:rect id="_x0000_i1049" style="width:468pt;height:1pt" o:hralign="center" o:hrstd="t" o:hrnoshade="t" o:hr="t" fillcolor="black [3213]" stroked="f"/>
         </w:pict>
       </w:r>
     </w:p>
@@ -11649,7 +11653,7 @@
       <w:pPr>
         <w:pStyle w:val="Heading2"/>
       </w:pPr>
-      <w:bookmarkStart w:id="82" w:name="_Toc354415942"/>
+      <w:bookmarkStart w:id="84" w:name="_Toc355357396"/>
       <w:r>
         <w:lastRenderedPageBreak/>
         <w:t>4</w:t>
@@ -11673,8 +11677,8 @@
       <w:r>
         <w:t>iMPACT</w:t>
       </w:r>
-      <w:bookmarkEnd w:id="80"/>
       <w:bookmarkEnd w:id="82"/>
+      <w:bookmarkEnd w:id="84"/>
       <w:proofErr w:type="spellEnd"/>
     </w:p>
     <w:p>
@@ -12218,7 +12222,7 @@
       </w:r>
       <w:r>
         <w:pict>
-          <v:rect id="_x0000_i1052" style="width:468pt;height:1pt" o:hralign="center" o:hrstd="t" o:hrnoshade="t" o:hr="t" fillcolor="black [3213]" stroked="f"/>
+          <v:rect id="_x0000_i1050" style="width:468pt;height:1pt" o:hralign="center" o:hrstd="t" o:hrnoshade="t" o:hr="t" fillcolor="black [3213]" stroked="f"/>
         </w:pict>
       </w:r>
     </w:p>
@@ -12305,7 +12309,7 @@
       </w:pPr>
       <w:r>
         <w:pict>
-          <v:rect id="_x0000_i1053" style="width:468pt;height:1pt" o:hralign="center" o:hrstd="t" o:hrnoshade="t" o:hr="t" fillcolor="black [3213]" stroked="f"/>
+          <v:rect id="_x0000_i1051" style="width:468pt;height:1pt" o:hralign="center" o:hrstd="t" o:hrnoshade="t" o:hr="t" fillcolor="black [3213]" stroked="f"/>
         </w:pict>
       </w:r>
     </w:p>
@@ -12333,10 +12337,10 @@
           <w:rFonts w:ascii="Cambria" w:hAnsi="Cambria" w:cs="Times New Roman"/>
         </w:rPr>
         <w:object w:dxaOrig="9091" w:dyaOrig="6046">
-          <v:shape id="_x0000_i1054" type="#_x0000_t75" style="width:454.5pt;height:302.25pt" o:ole="">
+          <v:shape id="_x0000_i1052" type="#_x0000_t75" style="width:454.5pt;height:302.25pt" o:ole="">
             <v:imagedata r:id="rId43" o:title=""/>
           </v:shape>
-          <o:OLEObject Type="Embed" ProgID="PBrush" ShapeID="_x0000_i1054" DrawAspect="Content" ObjectID="_1428407459" r:id="rId44"/>
+          <o:OLEObject Type="Embed" ProgID="PBrush" ShapeID="_x0000_i1052" DrawAspect="Content" ObjectID="_1429099378" r:id="rId44"/>
         </w:object>
       </w:r>
     </w:p>
@@ -12478,21 +12482,21 @@
       </w:pPr>
     </w:p>
     <w:p/>
-    <w:bookmarkStart w:id="83" w:name="_Toc343523397"/>
+    <w:bookmarkStart w:id="85" w:name="_Toc343523397"/>
     <w:p>
       <w:pPr>
         <w:jc w:val="center"/>
       </w:pPr>
       <w:r>
         <w:object w:dxaOrig="5431" w:dyaOrig="2040">
-          <v:shape id="_x0000_i1055" type="#_x0000_t75" style="width:271.5pt;height:102pt" o:ole="" o:bordertopcolor="this" o:borderleftcolor="this" o:borderbottomcolor="this" o:borderrightcolor="this">
+          <v:shape id="_x0000_i1053" type="#_x0000_t75" style="width:271.5pt;height:102pt" o:ole="" o:bordertopcolor="this" o:borderleftcolor="this" o:borderbottomcolor="this" o:borderrightcolor="this">
             <v:imagedata r:id="rId45" o:title=""/>
             <w10:bordertop type="single" width="6"/>
             <w10:borderleft type="single" width="6"/>
             <w10:borderbottom type="single" width="6"/>
             <w10:borderright type="single" width="6"/>
           </v:shape>
-          <o:OLEObject Type="Embed" ProgID="PBrush" ShapeID="_x0000_i1055" DrawAspect="Content" ObjectID="_1428407460" r:id="rId46"/>
+          <o:OLEObject Type="Embed" ProgID="PBrush" ShapeID="_x0000_i1053" DrawAspect="Content" ObjectID="_1429099379" r:id="rId46"/>
         </w:object>
       </w:r>
     </w:p>
@@ -12518,7 +12522,7 @@
       <w:pPr>
         <w:pStyle w:val="Heading2"/>
       </w:pPr>
-      <w:bookmarkStart w:id="84" w:name="_Toc354415943"/>
+      <w:bookmarkStart w:id="86" w:name="_Toc355357397"/>
       <w:r>
         <w:t>4</w:t>
       </w:r>
@@ -12534,8 +12538,8 @@
       <w:r>
         <w:t>Debugging with SDK</w:t>
       </w:r>
-      <w:bookmarkEnd w:id="83"/>
-      <w:bookmarkEnd w:id="84"/>
+      <w:bookmarkEnd w:id="85"/>
+      <w:bookmarkEnd w:id="86"/>
     </w:p>
     <w:p>
       <w:pPr>
@@ -12704,10 +12708,10 @@
           <w:rFonts w:ascii="Cambria" w:hAnsi="Cambria" w:cs="Times New Roman"/>
         </w:rPr>
         <w:object w:dxaOrig="225" w:dyaOrig="150">
-          <v:shape id="_x0000_i1056" type="#_x0000_t75" style="width:11.25pt;height:7.5pt" o:ole="">
+          <v:shape id="_x0000_i1054" type="#_x0000_t75" style="width:11.25pt;height:7.5pt" o:ole="">
             <v:imagedata r:id="rId47" o:title=""/>
           </v:shape>
-          <o:OLEObject Type="Embed" ProgID="PBrush" ShapeID="_x0000_i1056" DrawAspect="Content" ObjectID="_1428407461" r:id="rId48"/>
+          <o:OLEObject Type="Embed" ProgID="PBrush" ShapeID="_x0000_i1054" DrawAspect="Content" ObjectID="_1429099380" r:id="rId48"/>
         </w:object>
       </w:r>
       <w:r>
@@ -12796,7 +12800,7 @@
           <w:szCs w:val="36"/>
         </w:rPr>
       </w:pPr>
-      <w:bookmarkStart w:id="85" w:name="_Toc354415944"/>
+      <w:bookmarkStart w:id="87" w:name="_Toc355357398"/>
       <w:r>
         <w:rPr>
           <w:rStyle w:val="Heading1Char"/>
@@ -12805,7 +12809,7 @@
         <w:lastRenderedPageBreak/>
         <w:t>Testing and Design Verification</w:t>
       </w:r>
-      <w:bookmarkEnd w:id="85"/>
+      <w:bookmarkEnd w:id="87"/>
       <w:r>
         <w:rPr>
           <w:rFonts w:ascii="Cambria" w:hAnsi="Cambria" w:cs="Times New Roman"/>
@@ -12840,7 +12844,7 @@
       <w:pPr>
         <w:pStyle w:val="Heading2"/>
       </w:pPr>
-      <w:bookmarkStart w:id="86" w:name="_Toc354415945"/>
+      <w:bookmarkStart w:id="88" w:name="_Toc355357399"/>
       <w:r>
         <w:t>5</w:t>
       </w:r>
@@ -12853,7 +12857,7 @@
       <w:r>
         <w:t>Verification with ChipScope Pro</w:t>
       </w:r>
-      <w:bookmarkEnd w:id="86"/>
+      <w:bookmarkEnd w:id="88"/>
     </w:p>
     <w:p>
       <w:pPr>
@@ -12978,10 +12982,10 @@
       </w:r>
       <w:r>
         <w:object w:dxaOrig="360" w:dyaOrig="330">
-          <v:shape id="_x0000_i1057" type="#_x0000_t75" style="width:18pt;height:16.5pt" o:ole="">
+          <v:shape id="_x0000_i1055" type="#_x0000_t75" style="width:18pt;height:16.5pt" o:ole="">
             <v:imagedata r:id="rId49" o:title=""/>
           </v:shape>
-          <o:OLEObject Type="Embed" ProgID="PBrush" ShapeID="_x0000_i1057" DrawAspect="Content" ObjectID="_1428407462" r:id="rId50"/>
+          <o:OLEObject Type="Embed" ProgID="PBrush" ShapeID="_x0000_i1055" DrawAspect="Content" ObjectID="_1429099381" r:id="rId50"/>
         </w:object>
       </w:r>
       <w:r>
@@ -13003,10 +13007,10 @@
           <w:rFonts w:ascii="Cambria" w:hAnsi="Cambria" w:cs="Times New Roman"/>
         </w:rPr>
         <w:object w:dxaOrig="8129" w:dyaOrig="2160">
-          <v:shape id="_x0000_i1058" type="#_x0000_t75" style="width:406.5pt;height:108pt" o:ole="">
+          <v:shape id="_x0000_i1056" type="#_x0000_t75" style="width:406.5pt;height:108pt" o:ole="">
             <v:imagedata r:id="rId51" o:title=""/>
           </v:shape>
-          <o:OLEObject Type="Embed" ProgID="PBrush" ShapeID="_x0000_i1058" DrawAspect="Content" ObjectID="_1428407463" r:id="rId52"/>
+          <o:OLEObject Type="Embed" ProgID="PBrush" ShapeID="_x0000_i1056" DrawAspect="Content" ObjectID="_1429099382" r:id="rId52"/>
         </w:object>
       </w:r>
     </w:p>
@@ -13419,14 +13423,14 @@
           <w:rFonts w:ascii="Cambria" w:hAnsi="Cambria" w:cs="Times New Roman"/>
         </w:rPr>
         <w:object w:dxaOrig="9286" w:dyaOrig="5581">
-          <v:shape id="_x0000_i1059" type="#_x0000_t75" style="width:464.25pt;height:279pt" o:ole="" o:bordertopcolor="this" o:borderleftcolor="this" o:borderbottomcolor="this" o:borderrightcolor="this">
+          <v:shape id="_x0000_i1057" type="#_x0000_t75" style="width:464.25pt;height:279pt" o:ole="" o:bordertopcolor="this" o:borderleftcolor="this" o:borderbottomcolor="this" o:borderrightcolor="this">
             <v:imagedata r:id="rId53" o:title=""/>
             <w10:bordertop type="single" width="6"/>
             <w10:borderleft type="single" width="6"/>
             <w10:borderbottom type="single" width="6"/>
             <w10:borderright type="single" width="6"/>
           </v:shape>
-          <o:OLEObject Type="Embed" ProgID="PBrush" ShapeID="_x0000_i1059" DrawAspect="Content" ObjectID="_1428407464" r:id="rId54"/>
+          <o:OLEObject Type="Embed" ProgID="PBrush" ShapeID="_x0000_i1057" DrawAspect="Content" ObjectID="_1429099383" r:id="rId54"/>
         </w:object>
       </w:r>
     </w:p>
@@ -13610,7 +13614,7 @@
       </w:r>
       <w:r>
         <w:pict>
-          <v:rect id="_x0000_i1060" style="width:468pt;height:1pt" o:hralign="center" o:hrstd="t" o:hrnoshade="t" o:hr="t" fillcolor="black [3213]" stroked="f"/>
+          <v:rect id="_x0000_i1058" style="width:468pt;height:1pt" o:hralign="center" o:hrstd="t" o:hrnoshade="t" o:hr="t" fillcolor="black [3213]" stroked="f"/>
         </w:pict>
       </w:r>
     </w:p>
@@ -13695,7 +13699,7 @@
           <w:rFonts w:ascii="Cambria" w:hAnsi="Cambria" w:cs="Times New Roman"/>
         </w:rPr>
         <w:pict>
-          <v:rect id="_x0000_i1061" style="width:468pt;height:1pt" o:hralign="center" o:hrstd="t" o:hrnoshade="t" o:hr="t" fillcolor="black [3213]" stroked="f"/>
+          <v:rect id="_x0000_i1059" style="width:468pt;height:1pt" o:hralign="center" o:hrstd="t" o:hrnoshade="t" o:hr="t" fillcolor="black [3213]" stroked="f"/>
         </w:pict>
       </w:r>
     </w:p>
@@ -13709,14 +13713,14 @@
           <w:rFonts w:ascii="Cambria" w:hAnsi="Cambria"/>
         </w:rPr>
         <w:object w:dxaOrig="9286" w:dyaOrig="5534">
-          <v:shape id="_x0000_i1062" type="#_x0000_t75" style="width:455.25pt;height:271.5pt" o:ole="" o:bordertopcolor="this" o:borderleftcolor="this" o:borderbottomcolor="this" o:borderrightcolor="this">
+          <v:shape id="_x0000_i1060" type="#_x0000_t75" style="width:455.25pt;height:271.5pt" o:ole="" o:bordertopcolor="this" o:borderleftcolor="this" o:borderbottomcolor="this" o:borderrightcolor="this">
             <v:imagedata r:id="rId55" o:title=""/>
             <w10:bordertop type="single" width="6"/>
             <w10:borderleft type="single" width="6"/>
             <w10:borderbottom type="single" width="6"/>
             <w10:borderright type="single" width="6"/>
           </v:shape>
-          <o:OLEObject Type="Embed" ProgID="PBrush" ShapeID="_x0000_i1062" DrawAspect="Content" ObjectID="_1428407465" r:id="rId56"/>
+          <o:OLEObject Type="Embed" ProgID="PBrush" ShapeID="_x0000_i1060" DrawAspect="Content" ObjectID="_1429099384" r:id="rId56"/>
         </w:object>
       </w:r>
     </w:p>
@@ -13745,7 +13749,7 @@
       </w:r>
     </w:p>
     <w:p/>
-    <w:bookmarkStart w:id="87" w:name="_Toc345686935"/>
+    <w:bookmarkStart w:id="89" w:name="_Toc345686935"/>
     <w:p>
       <w:pPr>
         <w:keepNext/>
@@ -13755,10 +13759,10 @@
           <w:rFonts w:asciiTheme="majorHAnsi" w:hAnsiTheme="majorHAnsi"/>
         </w:rPr>
         <w:object w:dxaOrig="9286" w:dyaOrig="5551">
-          <v:shape id="_x0000_i1063" type="#_x0000_t75" style="width:456.75pt;height:273pt" o:ole="">
+          <v:shape id="_x0000_i1061" type="#_x0000_t75" style="width:456.75pt;height:273pt" o:ole="">
             <v:imagedata r:id="rId57" o:title=""/>
           </v:shape>
-          <o:OLEObject Type="Embed" ProgID="PBrush" ShapeID="_x0000_i1063" DrawAspect="Content" ObjectID="_1428407466" r:id="rId58"/>
+          <o:OLEObject Type="Embed" ProgID="PBrush" ShapeID="_x0000_i1061" DrawAspect="Content" ObjectID="_1429099385" r:id="rId58"/>
         </w:object>
       </w:r>
     </w:p>
@@ -13800,16 +13804,16 @@
       <w:pPr>
         <w:pStyle w:val="AppendixHeading"/>
       </w:pPr>
-      <w:bookmarkStart w:id="88" w:name="_Toc354415946"/>
+      <w:bookmarkStart w:id="90" w:name="_Toc355357400"/>
       <w:r>
         <w:lastRenderedPageBreak/>
         <w:t xml:space="preserve">MATLAB </w:t>
       </w:r>
-      <w:bookmarkEnd w:id="87"/>
+      <w:bookmarkEnd w:id="89"/>
       <w:r>
         <w:t>Test Bench</w:t>
       </w:r>
-      <w:bookmarkEnd w:id="88"/>
+      <w:bookmarkEnd w:id="90"/>
     </w:p>
     <w:p>
       <w:pPr>
@@ -13854,8 +13858,8 @@
         </w:rPr>
       </w:pPr>
     </w:p>
-    <w:bookmarkStart w:id="89" w:name="_MON_1427624353"/>
-    <w:bookmarkEnd w:id="89"/>
+    <w:bookmarkStart w:id="91" w:name="_MON_1427624353"/>
+    <w:bookmarkEnd w:id="91"/>
     <w:p>
       <w:pPr>
         <w:rPr>
@@ -13872,19 +13876,19 @@
           <w:sz w:val="20"/>
           <w:szCs w:val="20"/>
         </w:rPr>
-        <w:object w:dxaOrig="9360" w:dyaOrig="10649">
-          <v:shape id="_x0000_i1064" type="#_x0000_t75" style="width:468pt;height:532.5pt" o:ole="" o:bordertopcolor="this" o:borderleftcolor="this" o:borderrightcolor="this">
+        <w:object w:dxaOrig="9360" w:dyaOrig="10454">
+          <v:shape id="_x0000_i1064" type="#_x0000_t75" style="width:468pt;height:522.75pt" o:ole="">
             <v:imagedata r:id="rId59" o:title=""/>
             <w10:bordertop type="single" width="4"/>
             <w10:borderleft type="single" width="4"/>
             <w10:borderright type="single" width="4"/>
           </v:shape>
-          <o:OLEObject Type="Embed" ProgID="Word.OpenDocumentText.12" ShapeID="_x0000_i1064" DrawAspect="Content" ObjectID="_1428407467" r:id="rId60"/>
+          <o:OLEObject Type="Embed" ProgID="Word.OpenDocumentText.12" ShapeID="_x0000_i1064" DrawAspect="Content" ObjectID="_1429099386" r:id="rId60"/>
         </w:object>
       </w:r>
     </w:p>
-    <w:bookmarkStart w:id="90" w:name="_MON_1427624406"/>
-    <w:bookmarkEnd w:id="90"/>
+    <w:bookmarkStart w:id="92" w:name="_MON_1427624406"/>
+    <w:bookmarkEnd w:id="92"/>
     <w:p>
       <w:pPr>
         <w:rPr>
@@ -13901,42 +13905,32 @@
           <w:sz w:val="20"/>
           <w:szCs w:val="20"/>
         </w:rPr>
-        <w:object w:dxaOrig="9360" w:dyaOrig="12444">
-          <v:shape id="_x0000_i1065" type="#_x0000_t75" style="width:468pt;height:622.5pt" o:ole="" o:borderleftcolor="this" o:borderrightcolor="this">
+        <w:object w:dxaOrig="9360" w:dyaOrig="12856">
+          <v:shape id="_x0000_i1065" type="#_x0000_t75" style="width:468pt;height:642.75pt" o:ole="">
             <v:imagedata r:id="rId61" o:title=""/>
             <w10:borderleft type="single" width="4"/>
             <w10:borderright type="single" width="4"/>
           </v:shape>
-          <o:OLEObject Type="Embed" ProgID="Word.OpenDocumentText.12" ShapeID="_x0000_i1065" DrawAspect="Content" ObjectID="_1428407468" r:id="rId62"/>
+          <o:OLEObject Type="Embed" ProgID="Word.OpenDocumentText.12" ShapeID="_x0000_i1065" DrawAspect="Content" ObjectID="_1429099387" r:id="rId62"/>
         </w:object>
       </w:r>
-    </w:p>
-    <w:bookmarkStart w:id="91" w:name="_MON_1427624527"/>
-    <w:bookmarkEnd w:id="91"/>
-    <w:p>
-      <w:pPr>
+      <w:bookmarkStart w:id="93" w:name="_MON_1427624527"/>
+      <w:bookmarkEnd w:id="93"/>
+      <w:r>
         <w:rPr>
           <w:rFonts w:ascii="Courier New" w:hAnsi="Courier New" w:cs="Courier New"/>
           <w:color w:val="000000"/>
           <w:sz w:val="20"/>
           <w:szCs w:val="20"/>
         </w:rPr>
-      </w:pPr>
-      <w:r>
-        <w:rPr>
-          <w:rFonts w:ascii="Courier New" w:hAnsi="Courier New" w:cs="Courier New"/>
-          <w:color w:val="000000"/>
-          <w:sz w:val="20"/>
-          <w:szCs w:val="20"/>
-        </w:rPr>
-        <w:object w:dxaOrig="9360" w:dyaOrig="7703">
-          <v:shape id="_x0000_i1066" type="#_x0000_t75" style="width:468pt;height:385.5pt" o:ole="" o:borderleftcolor="this" o:borderbottomcolor="this" o:borderrightcolor="this">
+        <w:object w:dxaOrig="9360" w:dyaOrig="12503">
+          <v:shape id="_x0000_i1066" type="#_x0000_t75" style="width:468pt;height:625.5pt" o:ole="">
             <v:imagedata r:id="rId63" o:title=""/>
             <w10:borderleft type="single" width="4"/>
             <w10:borderbottom type="single" width="4"/>
             <w10:borderright type="single" width="4"/>
           </v:shape>
-          <o:OLEObject Type="Embed" ProgID="Word.OpenDocumentText.12" ShapeID="_x0000_i1066" DrawAspect="Content" ObjectID="_1428407469" r:id="rId64"/>
+          <o:OLEObject Type="Embed" ProgID="Word.OpenDocumentText.12" ShapeID="_x0000_i1066" DrawAspect="Content" ObjectID="_1429099388" r:id="rId64"/>
         </w:object>
       </w:r>
     </w:p>
@@ -13944,17 +13938,17 @@
       <w:pPr>
         <w:pStyle w:val="AppendixHeading"/>
       </w:pPr>
-      <w:bookmarkStart w:id="92" w:name="_Toc345686936"/>
-      <w:bookmarkStart w:id="93" w:name="_Toc354415947"/>
+      <w:bookmarkStart w:id="94" w:name="_Toc345686936"/>
+      <w:bookmarkStart w:id="95" w:name="_Toc355357401"/>
       <w:r>
         <w:lastRenderedPageBreak/>
         <w:t xml:space="preserve">MATLAB </w:t>
       </w:r>
-      <w:bookmarkEnd w:id="92"/>
+      <w:bookmarkEnd w:id="94"/>
       <w:r>
         <w:t>DC Offset Correction</w:t>
       </w:r>
-      <w:bookmarkEnd w:id="93"/>
+      <w:bookmarkEnd w:id="95"/>
     </w:p>
     <w:p>
       <w:pPr>
@@ -14003,8 +13997,8 @@
       </w:r>
       <w:proofErr w:type="spellEnd"/>
     </w:p>
-    <w:bookmarkStart w:id="94" w:name="_MON_1427624150"/>
-    <w:bookmarkEnd w:id="94"/>
+    <w:bookmarkStart w:id="96" w:name="_MON_1427624150"/>
+    <w:bookmarkEnd w:id="96"/>
     <w:p>
       <w:pPr>
         <w:rPr>
@@ -14022,18 +14016,18 @@
           <w:szCs w:val="20"/>
         </w:rPr>
         <w:object w:dxaOrig="9360" w:dyaOrig="10716">
-          <v:shape id="_x0000_i1067" type="#_x0000_t75" style="width:468pt;height:535.5pt" o:ole="" o:bordertopcolor="this" o:borderleftcolor="this" o:borderbottomcolor="this" o:borderrightcolor="this">
+          <v:shape id="_x0000_i1062" type="#_x0000_t75" style="width:468pt;height:535.5pt" o:ole="" o:bordertopcolor="this" o:borderleftcolor="this" o:borderbottomcolor="this" o:borderrightcolor="this">
             <v:imagedata r:id="rId65" o:title=""/>
             <w10:bordertop type="single" width="4"/>
             <w10:borderleft type="single" width="4"/>
             <w10:borderright type="single" width="4"/>
           </v:shape>
-          <o:OLEObject Type="Embed" ProgID="Word.OpenDocumentText.12" ShapeID="_x0000_i1067" DrawAspect="Content" ObjectID="_1428407470" r:id="rId66"/>
+          <o:OLEObject Type="Embed" ProgID="Word.OpenDocumentText.12" ShapeID="_x0000_i1062" DrawAspect="Content" ObjectID="_1429099389" r:id="rId66"/>
         </w:object>
       </w:r>
     </w:p>
-    <w:bookmarkStart w:id="95" w:name="_MON_1427624279"/>
-    <w:bookmarkEnd w:id="95"/>
+    <w:bookmarkStart w:id="97" w:name="_MON_1427624279"/>
+    <w:bookmarkEnd w:id="97"/>
     <w:p>
       <w:pPr>
         <w:rPr>
@@ -14051,13 +14045,13 @@
           <w:szCs w:val="20"/>
         </w:rPr>
         <w:object w:dxaOrig="9360" w:dyaOrig="6933">
-          <v:shape id="_x0000_i1068" type="#_x0000_t75" style="width:468pt;height:346.5pt" o:ole="" o:borderleftcolor="this" o:borderbottomcolor="this" o:borderrightcolor="this">
+          <v:shape id="_x0000_i1063" type="#_x0000_t75" style="width:468pt;height:346.5pt" o:ole="" o:borderleftcolor="this" o:borderbottomcolor="this" o:borderrightcolor="this">
             <v:imagedata r:id="rId67" o:title=""/>
             <w10:borderleft type="single" width="4"/>
             <w10:borderbottom type="single" width="4"/>
             <w10:borderright type="single" width="4"/>
           </v:shape>
-          <o:OLEObject Type="Embed" ProgID="Word.OpenDocumentText.12" ShapeID="_x0000_i1068" DrawAspect="Content" ObjectID="_1428407471" r:id="rId68"/>
+          <o:OLEObject Type="Embed" ProgID="Word.OpenDocumentText.12" ShapeID="_x0000_i1063" DrawAspect="Content" ObjectID="_1429099390" r:id="rId68"/>
         </w:object>
       </w:r>
     </w:p>
@@ -14108,9 +14102,9 @@
       <w:tblLook w:val="04A0"/>
     </w:tblPr>
     <w:tblGrid>
-      <w:gridCol w:w="4309"/>
-      <w:gridCol w:w="958"/>
-      <w:gridCol w:w="4309"/>
+      <w:gridCol w:w="4283"/>
+      <w:gridCol w:w="1009"/>
+      <w:gridCol w:w="4284"/>
     </w:tblGrid>
     <w:tr>
       <w:trPr>
@@ -14178,7 +14172,7 @@
               <w:bCs/>
               <w:noProof/>
             </w:rPr>
-            <w:t>28</w:t>
+            <w:t>6</w:t>
           </w:r>
           <w:r>
             <w:rPr>
@@ -18720,7 +18714,7 @@
 </file>
 
 <file path=customXml/itemProps2.xml><?xml version="1.0" encoding="utf-8"?>
-<ds:datastoreItem xmlns:ds="http://schemas.openxmlformats.org/officeDocument/2006/customXml" ds:itemID="{03C59229-2E53-4522-9FFB-68CD5E197D43}">
+<ds:datastoreItem xmlns:ds="http://schemas.openxmlformats.org/officeDocument/2006/customXml" ds:itemID="{7ABF7B7C-052F-4DA5-826E-3BA85E0801C3}">
   <ds:schemaRefs>
     <ds:schemaRef ds:uri="http://schemas.openxmlformats.org/officeDocument/2006/bibliography"/>
   </ds:schemaRefs>

</xml_diff>

<commit_message>
Another small update to Lab 4 Document
</commit_message>
<xml_diff>
--- a/Labs/Lab_4/DemoFilesAndDocumentation/Tutorial/Lab_4.docx
+++ b/Labs/Lab_4/DemoFilesAndDocumentation/Tutorial/Lab_4.docx
@@ -379,7 +379,7 @@
             </w:rPr>
             <w:fldChar w:fldCharType="separate"/>
           </w:r>
-          <w:hyperlink w:anchor="_Toc355357371" w:history="1">
+          <w:hyperlink w:anchor="_Toc355357881" w:history="1">
             <w:r>
               <w:rPr>
                 <w:rStyle w:val="Hyperlink"/>
@@ -407,7 +407,7 @@
                 <w:noProof/>
                 <w:webHidden/>
               </w:rPr>
-              <w:instrText xml:space="preserve"> PAGEREF _Toc355357371 \h </w:instrText>
+              <w:instrText xml:space="preserve"> PAGEREF _Toc355357881 \h </w:instrText>
             </w:r>
             <w:r>
               <w:rPr>
@@ -446,7 +446,7 @@
               <w:noProof/>
             </w:rPr>
           </w:pPr>
-          <w:hyperlink w:anchor="_Toc355357372" w:history="1">
+          <w:hyperlink w:anchor="_Toc355357882" w:history="1">
             <w:r>
               <w:rPr>
                 <w:rStyle w:val="Hyperlink"/>
@@ -473,7 +473,7 @@
                 <w:noProof/>
                 <w:webHidden/>
               </w:rPr>
-              <w:instrText xml:space="preserve"> PAGEREF _Toc355357372 \h </w:instrText>
+              <w:instrText xml:space="preserve"> PAGEREF _Toc355357882 \h </w:instrText>
             </w:r>
             <w:r>
               <w:rPr>
@@ -512,7 +512,7 @@
               <w:noProof/>
             </w:rPr>
           </w:pPr>
-          <w:hyperlink w:anchor="_Toc355357373" w:history="1">
+          <w:hyperlink w:anchor="_Toc355357883" w:history="1">
             <w:r>
               <w:rPr>
                 <w:rStyle w:val="Hyperlink"/>
@@ -539,7 +539,7 @@
                 <w:noProof/>
                 <w:webHidden/>
               </w:rPr>
-              <w:instrText xml:space="preserve"> PAGEREF _Toc355357373 \h </w:instrText>
+              <w:instrText xml:space="preserve"> PAGEREF _Toc355357883 \h </w:instrText>
             </w:r>
             <w:r>
               <w:rPr>
@@ -581,7 +581,7 @@
               <w:noProof/>
             </w:rPr>
           </w:pPr>
-          <w:hyperlink w:anchor="_Toc355357374" w:history="1">
+          <w:hyperlink w:anchor="_Toc355357884" w:history="1">
             <w:r>
               <w:rPr>
                 <w:rStyle w:val="Hyperlink"/>
@@ -611,7 +611,7 @@
                 <w:noProof/>
                 <w:webHidden/>
               </w:rPr>
-              <w:instrText xml:space="preserve"> PAGEREF _Toc355357374 \h </w:instrText>
+              <w:instrText xml:space="preserve"> PAGEREF _Toc355357884 \h </w:instrText>
             </w:r>
             <w:r>
               <w:rPr>
@@ -650,7 +650,7 @@
               <w:noProof/>
             </w:rPr>
           </w:pPr>
-          <w:hyperlink w:anchor="_Toc355357375" w:history="1">
+          <w:hyperlink w:anchor="_Toc355357885" w:history="1">
             <w:r>
               <w:rPr>
                 <w:rStyle w:val="Hyperlink"/>
@@ -691,7 +691,7 @@
                 <w:noProof/>
                 <w:webHidden/>
               </w:rPr>
-              <w:instrText xml:space="preserve"> PAGEREF _Toc355357375 \h </w:instrText>
+              <w:instrText xml:space="preserve"> PAGEREF _Toc355357885 \h </w:instrText>
             </w:r>
             <w:r>
               <w:rPr>
@@ -730,7 +730,7 @@
               <w:noProof/>
             </w:rPr>
           </w:pPr>
-          <w:hyperlink w:anchor="_Toc355357376" w:history="1">
+          <w:hyperlink w:anchor="_Toc355357886" w:history="1">
             <w:r>
               <w:rPr>
                 <w:rStyle w:val="Hyperlink"/>
@@ -771,7 +771,7 @@
                 <w:noProof/>
                 <w:webHidden/>
               </w:rPr>
-              <w:instrText xml:space="preserve"> PAGEREF _Toc355357376 \h </w:instrText>
+              <w:instrText xml:space="preserve"> PAGEREF _Toc355357886 \h </w:instrText>
             </w:r>
             <w:r>
               <w:rPr>
@@ -810,7 +810,7 @@
               <w:noProof/>
             </w:rPr>
           </w:pPr>
-          <w:hyperlink w:anchor="_Toc355357377" w:history="1">
+          <w:hyperlink w:anchor="_Toc355357887" w:history="1">
             <w:r>
               <w:rPr>
                 <w:rStyle w:val="Hyperlink"/>
@@ -837,7 +837,7 @@
                 <w:noProof/>
                 <w:webHidden/>
               </w:rPr>
-              <w:instrText xml:space="preserve"> PAGEREF _Toc355357377 \h </w:instrText>
+              <w:instrText xml:space="preserve"> PAGEREF _Toc355357887 \h </w:instrText>
             </w:r>
             <w:r>
               <w:rPr>
@@ -879,7 +879,7 @@
               <w:noProof/>
             </w:rPr>
           </w:pPr>
-          <w:hyperlink w:anchor="_Toc355357378" w:history="1">
+          <w:hyperlink w:anchor="_Toc355357888" w:history="1">
             <w:r>
               <w:rPr>
                 <w:rStyle w:val="Hyperlink"/>
@@ -909,7 +909,7 @@
                 <w:noProof/>
                 <w:webHidden/>
               </w:rPr>
-              <w:instrText xml:space="preserve"> PAGEREF _Toc355357378 \h </w:instrText>
+              <w:instrText xml:space="preserve"> PAGEREF _Toc355357888 \h </w:instrText>
             </w:r>
             <w:r>
               <w:rPr>
@@ -948,7 +948,7 @@
               <w:noProof/>
             </w:rPr>
           </w:pPr>
-          <w:hyperlink w:anchor="_Toc355357379" w:history="1">
+          <w:hyperlink w:anchor="_Toc355357889" w:history="1">
             <w:r>
               <w:rPr>
                 <w:rStyle w:val="Hyperlink"/>
@@ -989,7 +989,7 @@
                 <w:noProof/>
                 <w:webHidden/>
               </w:rPr>
-              <w:instrText xml:space="preserve"> PAGEREF _Toc355357379 \h </w:instrText>
+              <w:instrText xml:space="preserve"> PAGEREF _Toc355357889 \h </w:instrText>
             </w:r>
             <w:r>
               <w:rPr>
@@ -1028,7 +1028,7 @@
               <w:noProof/>
             </w:rPr>
           </w:pPr>
-          <w:hyperlink w:anchor="_Toc355357380" w:history="1">
+          <w:hyperlink w:anchor="_Toc355357890" w:history="1">
             <w:r>
               <w:rPr>
                 <w:rStyle w:val="Hyperlink"/>
@@ -1069,7 +1069,7 @@
                 <w:noProof/>
                 <w:webHidden/>
               </w:rPr>
-              <w:instrText xml:space="preserve"> PAGEREF _Toc355357380 \h </w:instrText>
+              <w:instrText xml:space="preserve"> PAGEREF _Toc355357890 \h </w:instrText>
             </w:r>
             <w:r>
               <w:rPr>
@@ -1108,7 +1108,7 @@
               <w:noProof/>
             </w:rPr>
           </w:pPr>
-          <w:hyperlink w:anchor="_Toc355357381" w:history="1">
+          <w:hyperlink w:anchor="_Toc355357891" w:history="1">
             <w:r>
               <w:rPr>
                 <w:rStyle w:val="Hyperlink"/>
@@ -1149,7 +1149,7 @@
                 <w:noProof/>
                 <w:webHidden/>
               </w:rPr>
-              <w:instrText xml:space="preserve"> PAGEREF _Toc355357381 \h </w:instrText>
+              <w:instrText xml:space="preserve"> PAGEREF _Toc355357891 \h </w:instrText>
             </w:r>
             <w:r>
               <w:rPr>
@@ -1191,7 +1191,7 @@
               <w:noProof/>
             </w:rPr>
           </w:pPr>
-          <w:hyperlink w:anchor="_Toc355357382" w:history="1">
+          <w:hyperlink w:anchor="_Toc355357892" w:history="1">
             <w:r>
               <w:rPr>
                 <w:rStyle w:val="Hyperlink"/>
@@ -1221,7 +1221,7 @@
                 <w:noProof/>
                 <w:webHidden/>
               </w:rPr>
-              <w:instrText xml:space="preserve"> PAGEREF _Toc355357382 \h </w:instrText>
+              <w:instrText xml:space="preserve"> PAGEREF _Toc355357892 \h </w:instrText>
             </w:r>
             <w:r>
               <w:rPr>
@@ -1260,7 +1260,7 @@
               <w:noProof/>
             </w:rPr>
           </w:pPr>
-          <w:hyperlink w:anchor="_Toc355357384" w:history="1">
+          <w:hyperlink w:anchor="_Toc355357894" w:history="1">
             <w:r>
               <w:rPr>
                 <w:rStyle w:val="Hyperlink"/>
@@ -1301,7 +1301,7 @@
                 <w:noProof/>
                 <w:webHidden/>
               </w:rPr>
-              <w:instrText xml:space="preserve"> PAGEREF _Toc355357384 \h </w:instrText>
+              <w:instrText xml:space="preserve"> PAGEREF _Toc355357894 \h </w:instrText>
             </w:r>
             <w:r>
               <w:rPr>
@@ -1340,7 +1340,7 @@
               <w:noProof/>
             </w:rPr>
           </w:pPr>
-          <w:hyperlink w:anchor="_Toc355357385" w:history="1">
+          <w:hyperlink w:anchor="_Toc355357895" w:history="1">
             <w:r>
               <w:rPr>
                 <w:rStyle w:val="Hyperlink"/>
@@ -1381,7 +1381,7 @@
                 <w:noProof/>
                 <w:webHidden/>
               </w:rPr>
-              <w:instrText xml:space="preserve"> PAGEREF _Toc355357385 \h </w:instrText>
+              <w:instrText xml:space="preserve"> PAGEREF _Toc355357895 \h </w:instrText>
             </w:r>
             <w:r>
               <w:rPr>
@@ -1420,7 +1420,7 @@
               <w:noProof/>
             </w:rPr>
           </w:pPr>
-          <w:hyperlink w:anchor="_Toc355357386" w:history="1">
+          <w:hyperlink w:anchor="_Toc355357896" w:history="1">
             <w:r>
               <w:rPr>
                 <w:rStyle w:val="Hyperlink"/>
@@ -1461,7 +1461,7 @@
                 <w:noProof/>
                 <w:webHidden/>
               </w:rPr>
-              <w:instrText xml:space="preserve"> PAGEREF _Toc355357386 \h </w:instrText>
+              <w:instrText xml:space="preserve"> PAGEREF _Toc355357896 \h </w:instrText>
             </w:r>
             <w:r>
               <w:rPr>
@@ -1500,7 +1500,7 @@
               <w:noProof/>
             </w:rPr>
           </w:pPr>
-          <w:hyperlink w:anchor="_Toc355357387" w:history="1">
+          <w:hyperlink w:anchor="_Toc355357897" w:history="1">
             <w:r>
               <w:rPr>
                 <w:rStyle w:val="Hyperlink"/>
@@ -1541,7 +1541,7 @@
                 <w:noProof/>
                 <w:webHidden/>
               </w:rPr>
-              <w:instrText xml:space="preserve"> PAGEREF _Toc355357387 \h </w:instrText>
+              <w:instrText xml:space="preserve"> PAGEREF _Toc355357897 \h </w:instrText>
             </w:r>
             <w:r>
               <w:rPr>
@@ -1580,7 +1580,7 @@
               <w:noProof/>
             </w:rPr>
           </w:pPr>
-          <w:hyperlink w:anchor="_Toc355357388" w:history="1">
+          <w:hyperlink w:anchor="_Toc355357898" w:history="1">
             <w:r>
               <w:rPr>
                 <w:rStyle w:val="Hyperlink"/>
@@ -1621,7 +1621,7 @@
                 <w:noProof/>
                 <w:webHidden/>
               </w:rPr>
-              <w:instrText xml:space="preserve"> PAGEREF _Toc355357388 \h </w:instrText>
+              <w:instrText xml:space="preserve"> PAGEREF _Toc355357898 \h </w:instrText>
             </w:r>
             <w:r>
               <w:rPr>
@@ -1660,7 +1660,7 @@
               <w:noProof/>
             </w:rPr>
           </w:pPr>
-          <w:hyperlink w:anchor="_Toc355357389" w:history="1">
+          <w:hyperlink w:anchor="_Toc355357899" w:history="1">
             <w:r>
               <w:rPr>
                 <w:rStyle w:val="Hyperlink"/>
@@ -1701,7 +1701,7 @@
                 <w:noProof/>
                 <w:webHidden/>
               </w:rPr>
-              <w:instrText xml:space="preserve"> PAGEREF _Toc355357389 \h </w:instrText>
+              <w:instrText xml:space="preserve"> PAGEREF _Toc355357899 \h </w:instrText>
             </w:r>
             <w:r>
               <w:rPr>
@@ -1740,7 +1740,7 @@
               <w:noProof/>
             </w:rPr>
           </w:pPr>
-          <w:hyperlink w:anchor="_Toc355357390" w:history="1">
+          <w:hyperlink w:anchor="_Toc355357900" w:history="1">
             <w:r>
               <w:rPr>
                 <w:rStyle w:val="Hyperlink"/>
@@ -1781,7 +1781,7 @@
                 <w:noProof/>
                 <w:webHidden/>
               </w:rPr>
-              <w:instrText xml:space="preserve"> PAGEREF _Toc355357390 \h </w:instrText>
+              <w:instrText xml:space="preserve"> PAGEREF _Toc355357900 \h </w:instrText>
             </w:r>
             <w:r>
               <w:rPr>
@@ -1820,7 +1820,7 @@
               <w:noProof/>
             </w:rPr>
           </w:pPr>
-          <w:hyperlink w:anchor="_Toc355357391" w:history="1">
+          <w:hyperlink w:anchor="_Toc355357901" w:history="1">
             <w:r>
               <w:rPr>
                 <w:rStyle w:val="Hyperlink"/>
@@ -1861,7 +1861,7 @@
                 <w:noProof/>
                 <w:webHidden/>
               </w:rPr>
-              <w:instrText xml:space="preserve"> PAGEREF _Toc355357391 \h </w:instrText>
+              <w:instrText xml:space="preserve"> PAGEREF _Toc355357901 \h </w:instrText>
             </w:r>
             <w:r>
               <w:rPr>
@@ -1903,7 +1903,7 @@
               <w:noProof/>
             </w:rPr>
           </w:pPr>
-          <w:hyperlink w:anchor="_Toc355357392" w:history="1">
+          <w:hyperlink w:anchor="_Toc355357902" w:history="1">
             <w:r>
               <w:rPr>
                 <w:rStyle w:val="Hyperlink"/>
@@ -1933,7 +1933,7 @@
                 <w:noProof/>
                 <w:webHidden/>
               </w:rPr>
-              <w:instrText xml:space="preserve"> PAGEREF _Toc355357392 \h </w:instrText>
+              <w:instrText xml:space="preserve"> PAGEREF _Toc355357902 \h </w:instrText>
             </w:r>
             <w:r>
               <w:rPr>
@@ -1972,7 +1972,7 @@
               <w:noProof/>
             </w:rPr>
           </w:pPr>
-          <w:hyperlink w:anchor="_Toc355357394" w:history="1">
+          <w:hyperlink w:anchor="_Toc355357904" w:history="1">
             <w:r>
               <w:rPr>
                 <w:rStyle w:val="Hyperlink"/>
@@ -2013,7 +2013,7 @@
                 <w:noProof/>
                 <w:webHidden/>
               </w:rPr>
-              <w:instrText xml:space="preserve"> PAGEREF _Toc355357394 \h </w:instrText>
+              <w:instrText xml:space="preserve"> PAGEREF _Toc355357904 \h </w:instrText>
             </w:r>
             <w:r>
               <w:rPr>
@@ -2052,7 +2052,7 @@
               <w:noProof/>
             </w:rPr>
           </w:pPr>
-          <w:hyperlink w:anchor="_Toc355357395" w:history="1">
+          <w:hyperlink w:anchor="_Toc355357905" w:history="1">
             <w:r>
               <w:rPr>
                 <w:rStyle w:val="Hyperlink"/>
@@ -2093,7 +2093,7 @@
                 <w:noProof/>
                 <w:webHidden/>
               </w:rPr>
-              <w:instrText xml:space="preserve"> PAGEREF _Toc355357395 \h </w:instrText>
+              <w:instrText xml:space="preserve"> PAGEREF _Toc355357905 \h </w:instrText>
             </w:r>
             <w:r>
               <w:rPr>
@@ -2132,7 +2132,7 @@
               <w:noProof/>
             </w:rPr>
           </w:pPr>
-          <w:hyperlink w:anchor="_Toc355357396" w:history="1">
+          <w:hyperlink w:anchor="_Toc355357906" w:history="1">
             <w:r>
               <w:rPr>
                 <w:rStyle w:val="Hyperlink"/>
@@ -2173,7 +2173,7 @@
                 <w:noProof/>
                 <w:webHidden/>
               </w:rPr>
-              <w:instrText xml:space="preserve"> PAGEREF _Toc355357396 \h </w:instrText>
+              <w:instrText xml:space="preserve"> PAGEREF _Toc355357906 \h </w:instrText>
             </w:r>
             <w:r>
               <w:rPr>
@@ -2212,7 +2212,7 @@
               <w:noProof/>
             </w:rPr>
           </w:pPr>
-          <w:hyperlink w:anchor="_Toc355357397" w:history="1">
+          <w:hyperlink w:anchor="_Toc355357907" w:history="1">
             <w:r>
               <w:rPr>
                 <w:rStyle w:val="Hyperlink"/>
@@ -2253,7 +2253,7 @@
                 <w:noProof/>
                 <w:webHidden/>
               </w:rPr>
-              <w:instrText xml:space="preserve"> PAGEREF _Toc355357397 \h </w:instrText>
+              <w:instrText xml:space="preserve"> PAGEREF _Toc355357907 \h </w:instrText>
             </w:r>
             <w:r>
               <w:rPr>
@@ -2295,7 +2295,7 @@
               <w:noProof/>
             </w:rPr>
           </w:pPr>
-          <w:hyperlink w:anchor="_Toc355357398" w:history="1">
+          <w:hyperlink w:anchor="_Toc355357908" w:history="1">
             <w:r>
               <w:rPr>
                 <w:rStyle w:val="Hyperlink"/>
@@ -2325,7 +2325,7 @@
                 <w:noProof/>
                 <w:webHidden/>
               </w:rPr>
-              <w:instrText xml:space="preserve"> PAGEREF _Toc355357398 \h </w:instrText>
+              <w:instrText xml:space="preserve"> PAGEREF _Toc355357908 \h </w:instrText>
             </w:r>
             <w:r>
               <w:rPr>
@@ -2364,7 +2364,7 @@
               <w:noProof/>
             </w:rPr>
           </w:pPr>
-          <w:hyperlink w:anchor="_Toc355357399" w:history="1">
+          <w:hyperlink w:anchor="_Toc355357909" w:history="1">
             <w:r>
               <w:rPr>
                 <w:rStyle w:val="Hyperlink"/>
@@ -2405,7 +2405,7 @@
                 <w:noProof/>
                 <w:webHidden/>
               </w:rPr>
-              <w:instrText xml:space="preserve"> PAGEREF _Toc355357399 \h </w:instrText>
+              <w:instrText xml:space="preserve"> PAGEREF _Toc355357909 \h </w:instrText>
             </w:r>
             <w:r>
               <w:rPr>
@@ -2448,7 +2448,7 @@
               <w:noProof/>
             </w:rPr>
           </w:pPr>
-          <w:hyperlink w:anchor="_Toc355357400" w:history="1">
+          <w:hyperlink w:anchor="_Toc355357910" w:history="1">
             <w:r>
               <w:rPr>
                 <w:rStyle w:val="Hyperlink"/>
@@ -2489,7 +2489,7 @@
                 <w:noProof/>
                 <w:webHidden/>
               </w:rPr>
-              <w:instrText xml:space="preserve"> PAGEREF _Toc355357400 \h </w:instrText>
+              <w:instrText xml:space="preserve"> PAGEREF _Toc355357910 \h </w:instrText>
             </w:r>
             <w:r>
               <w:rPr>
@@ -2532,7 +2532,7 @@
               <w:noProof/>
             </w:rPr>
           </w:pPr>
-          <w:hyperlink w:anchor="_Toc355357401" w:history="1">
+          <w:hyperlink w:anchor="_Toc355357911" w:history="1">
             <w:r>
               <w:rPr>
                 <w:rStyle w:val="Hyperlink"/>
@@ -2573,7 +2573,7 @@
                 <w:noProof/>
                 <w:webHidden/>
               </w:rPr>
-              <w:instrText xml:space="preserve"> PAGEREF _Toc355357401 \h </w:instrText>
+              <w:instrText xml:space="preserve"> PAGEREF _Toc355357911 \h </w:instrText>
             </w:r>
             <w:r>
               <w:rPr>
@@ -2662,7 +2662,7 @@
           <w:rFonts w:cs="Calibri"/>
         </w:rPr>
       </w:pPr>
-      <w:bookmarkStart w:id="0" w:name="_Toc355357371"/>
+      <w:bookmarkStart w:id="0" w:name="_Toc355357881"/>
       <w:r>
         <w:rPr>
           <w:rFonts w:cs="Calibri"/>
@@ -2976,7 +2976,7 @@
       <w:pPr>
         <w:pStyle w:val="Heading2"/>
       </w:pPr>
-      <w:bookmarkStart w:id="1" w:name="_Toc355357372"/>
+      <w:bookmarkStart w:id="1" w:name="_Toc355357882"/>
       <w:r>
         <w:t>Procedure</w:t>
       </w:r>
@@ -3163,7 +3163,7 @@
       <w:pPr>
         <w:pStyle w:val="Heading2"/>
       </w:pPr>
-      <w:bookmarkStart w:id="2" w:name="_Toc355357373"/>
+      <w:bookmarkStart w:id="2" w:name="_Toc355357883"/>
       <w:r>
         <w:t>Objectives</w:t>
       </w:r>
@@ -3365,7 +3365,7 @@
         </w:rPr>
       </w:pPr>
       <w:bookmarkStart w:id="3" w:name="_Toc345686910"/>
-      <w:bookmarkStart w:id="4" w:name="_Toc355357374"/>
+      <w:bookmarkStart w:id="4" w:name="_Toc355357884"/>
       <w:r>
         <w:rPr>
           <w:rStyle w:val="Heading1Char"/>
@@ -3471,7 +3471,7 @@
       <w:pPr>
         <w:pStyle w:val="Heading2"/>
       </w:pPr>
-      <w:bookmarkStart w:id="16" w:name="_Toc355357375"/>
+      <w:bookmarkStart w:id="16" w:name="_Toc355357885"/>
       <w:r>
         <w:t>1.1</w:t>
       </w:r>
@@ -3765,7 +3765,7 @@
       <w:pPr>
         <w:pStyle w:val="Heading2"/>
       </w:pPr>
-      <w:bookmarkStart w:id="17" w:name="_Toc355357376"/>
+      <w:bookmarkStart w:id="17" w:name="_Toc355357886"/>
       <w:r>
         <w:t>1.2</w:t>
       </w:r>
@@ -4255,7 +4255,7 @@
         <w:pStyle w:val="Heading2"/>
       </w:pPr>
       <w:bookmarkStart w:id="18" w:name="_Toc345686913"/>
-      <w:bookmarkStart w:id="19" w:name="_Toc355357377"/>
+      <w:bookmarkStart w:id="19" w:name="_Toc355357887"/>
       <w:r>
         <w:t xml:space="preserve">1.3    </w:t>
       </w:r>
@@ -4475,7 +4475,7 @@
             <w10:borderbottom type="single" width="6"/>
             <w10:borderright type="single" width="6"/>
           </v:shape>
-          <o:OLEObject Type="Embed" ProgID="PBrush" ShapeID="_x0000_i1027" DrawAspect="Content" ObjectID="_1429099364" r:id="rId10"/>
+          <o:OLEObject Type="Embed" ProgID="PBrush" ShapeID="_x0000_i1027" DrawAspect="Content" ObjectID="_1429099826" r:id="rId10"/>
         </w:object>
       </w:r>
     </w:p>
@@ -4641,10 +4641,10 @@
           <w:rFonts w:ascii="Cambria" w:hAnsi="Cambria" w:cs="Times New Roman"/>
         </w:rPr>
         <w:object w:dxaOrig="10141" w:dyaOrig="8626">
-          <v:shape id="_x0000_i1067" type="#_x0000_t75" style="width:435.75pt;height:371.25pt" o:ole="">
+          <v:shape id="_x0000_i1028" type="#_x0000_t75" style="width:435.75pt;height:371.25pt" o:ole="">
             <v:imagedata r:id="rId11" o:title=""/>
           </v:shape>
-          <o:OLEObject Type="Embed" ProgID="PBrush" ShapeID="_x0000_i1067" DrawAspect="Content" ObjectID="_1429099365" r:id="rId12"/>
+          <o:OLEObject Type="Embed" ProgID="PBrush" ShapeID="_x0000_i1028" DrawAspect="Content" ObjectID="_1429099827" r:id="rId12"/>
         </w:object>
       </w:r>
     </w:p>
@@ -4663,10 +4663,10 @@
           <w:rFonts w:ascii="Cambria" w:hAnsi="Cambria" w:cs="Times New Roman"/>
         </w:rPr>
         <w:object w:dxaOrig="10739" w:dyaOrig="5924">
-          <v:shape id="_x0000_i1068" type="#_x0000_t75" style="width:441.75pt;height:243.75pt" o:ole="">
+          <v:shape id="_x0000_i1029" type="#_x0000_t75" style="width:441.75pt;height:243.75pt" o:ole="">
             <v:imagedata r:id="rId13" o:title=""/>
           </v:shape>
-          <o:OLEObject Type="Embed" ProgID="PBrush" ShapeID="_x0000_i1068" DrawAspect="Content" ObjectID="_1429099366" r:id="rId14"/>
+          <o:OLEObject Type="Embed" ProgID="PBrush" ShapeID="_x0000_i1029" DrawAspect="Content" ObjectID="_1429099828" r:id="rId14"/>
         </w:object>
       </w:r>
     </w:p>
@@ -4851,7 +4851,7 @@
       </w:r>
       <w:r>
         <w:pict>
-          <v:rect id="_x0000_i1028" style="width:468pt;height:1pt" o:hralign="center" o:hrstd="t" o:hrnoshade="t" o:hr="t" fillcolor="black [3213]" stroked="f"/>
+          <v:rect id="_x0000_i1030" style="width:468pt;height:1pt" o:hralign="center" o:hrstd="t" o:hrnoshade="t" o:hr="t" fillcolor="black [3213]" stroked="f"/>
         </w:pict>
       </w:r>
     </w:p>
@@ -4874,7 +4874,7 @@
     <w:p>
       <w:r>
         <w:pict>
-          <v:rect id="_x0000_i1029" style="width:468pt;height:1pt" o:hralign="center" o:hrstd="t" o:hrnoshade="t" o:hr="t" fillcolor="black [3213]" stroked="f"/>
+          <v:rect id="_x0000_i1031" style="width:468pt;height:1pt" o:hralign="center" o:hrstd="t" o:hrnoshade="t" o:hr="t" fillcolor="black [3213]" stroked="f"/>
         </w:pict>
       </w:r>
     </w:p>
@@ -4886,10 +4886,10 @@
       </w:pPr>
       <w:r>
         <w:object w:dxaOrig="8444" w:dyaOrig="7126">
-          <v:shape id="_x0000_i1030" type="#_x0000_t75" style="width:422.25pt;height:356.25pt" o:ole="">
+          <v:shape id="_x0000_i1032" type="#_x0000_t75" style="width:422.25pt;height:356.25pt" o:ole="">
             <v:imagedata r:id="rId16" o:title=""/>
           </v:shape>
-          <o:OLEObject Type="Embed" ProgID="PBrush" ShapeID="_x0000_i1030" DrawAspect="Content" ObjectID="_1429099367" r:id="rId17"/>
+          <o:OLEObject Type="Embed" ProgID="PBrush" ShapeID="_x0000_i1032" DrawAspect="Content" ObjectID="_1429099829" r:id="rId17"/>
         </w:object>
       </w:r>
     </w:p>
@@ -4952,14 +4952,14 @@
           <w:rFonts w:ascii="Cambria" w:hAnsi="Cambria" w:cs="Times New Roman"/>
         </w:rPr>
         <w:object w:dxaOrig="4874" w:dyaOrig="9749">
-          <v:shape id="_x0000_i1031" type="#_x0000_t75" style="width:226.5pt;height:452.25pt" o:ole="" o:bordertopcolor="this" o:borderleftcolor="this" o:borderbottomcolor="this" o:borderrightcolor="this">
+          <v:shape id="_x0000_i1033" type="#_x0000_t75" style="width:226.5pt;height:452.25pt" o:ole="" o:bordertopcolor="this" o:borderleftcolor="this" o:borderbottomcolor="this" o:borderrightcolor="this">
             <v:imagedata r:id="rId18" o:title=""/>
             <w10:bordertop type="single" width="6"/>
             <w10:borderleft type="single" width="6"/>
             <w10:borderbottom type="single" width="6"/>
             <w10:borderright type="single" width="6"/>
           </v:shape>
-          <o:OLEObject Type="Embed" ProgID="PBrush" ShapeID="_x0000_i1031" DrawAspect="Content" ObjectID="_1429099368" r:id="rId19"/>
+          <o:OLEObject Type="Embed" ProgID="PBrush" ShapeID="_x0000_i1033" DrawAspect="Content" ObjectID="_1429099830" r:id="rId19"/>
         </w:object>
       </w:r>
     </w:p>
@@ -5222,7 +5222,7 @@
         </w:rPr>
       </w:pPr>
       <w:bookmarkStart w:id="20" w:name="_Toc343523382"/>
-      <w:bookmarkStart w:id="21" w:name="_Toc355357378"/>
+      <w:bookmarkStart w:id="21" w:name="_Toc355357888"/>
       <w:r>
         <w:rPr>
           <w:rStyle w:val="Heading1Char"/>
@@ -5347,7 +5347,7 @@
       </w:pPr>
       <w:bookmarkStart w:id="22" w:name="_Toc343523384"/>
       <w:bookmarkStart w:id="23" w:name="_Toc343252530"/>
-      <w:bookmarkStart w:id="24" w:name="_Toc355357379"/>
+      <w:bookmarkStart w:id="24" w:name="_Toc355357889"/>
       <w:r>
         <w:t>2</w:t>
       </w:r>
@@ -5454,10 +5454,10 @@
           <w:rFonts w:ascii="Cambria" w:hAnsi="Cambria" w:cs="Times New Roman"/>
         </w:rPr>
         <w:object w:dxaOrig="7589" w:dyaOrig="8731">
-          <v:shape id="_x0000_i1032" type="#_x0000_t75" style="width:351.75pt;height:405pt" o:ole="">
+          <v:shape id="_x0000_i1034" type="#_x0000_t75" style="width:351.75pt;height:405pt" o:ole="">
             <v:imagedata r:id="rId20" o:title=""/>
           </v:shape>
-          <o:OLEObject Type="Embed" ProgID="PBrush" ShapeID="_x0000_i1032" DrawAspect="Content" ObjectID="_1429099369" r:id="rId21"/>
+          <o:OLEObject Type="Embed" ProgID="PBrush" ShapeID="_x0000_i1034" DrawAspect="Content" ObjectID="_1429099831" r:id="rId21"/>
         </w:object>
       </w:r>
     </w:p>
@@ -5517,7 +5517,7 @@
             <v:imagedata r:id="rId22" o:title=""/>
             <w10:wrap type="square" anchorx="margin" anchory="margin"/>
           </v:shape>
-          <o:OLEObject Type="Embed" ProgID="PBrush" ShapeID="_x0000_s1311" DrawAspect="Content" ObjectID="_1429099391" r:id="rId23"/>
+          <o:OLEObject Type="Embed" ProgID="PBrush" ShapeID="_x0000_s1311" DrawAspect="Content" ObjectID="_1429099853" r:id="rId23"/>
         </w:pict>
       </w:r>
       <w:r>
@@ -5736,7 +5736,7 @@
         <w:pStyle w:val="Heading2"/>
       </w:pPr>
       <w:bookmarkStart w:id="25" w:name="_Toc343523385"/>
-      <w:bookmarkStart w:id="26" w:name="_Toc355357380"/>
+      <w:bookmarkStart w:id="26" w:name="_Toc355357890"/>
       <w:r>
         <w:t>2.2</w:t>
       </w:r>
@@ -5854,10 +5854,10 @@
           <w:rFonts w:ascii="Cambria" w:hAnsi="Cambria" w:cs="Times New Roman"/>
         </w:rPr>
         <w:object w:dxaOrig="9164" w:dyaOrig="7381">
-          <v:shape id="_x0000_i1033" type="#_x0000_t75" style="width:458.25pt;height:369pt" o:ole="">
+          <v:shape id="_x0000_i1035" type="#_x0000_t75" style="width:458.25pt;height:369pt" o:ole="">
             <v:imagedata r:id="rId24" o:title=""/>
           </v:shape>
-          <o:OLEObject Type="Embed" ProgID="PBrush" ShapeID="_x0000_i1033" DrawAspect="Content" ObjectID="_1429099370" r:id="rId25"/>
+          <o:OLEObject Type="Embed" ProgID="PBrush" ShapeID="_x0000_i1035" DrawAspect="Content" ObjectID="_1429099832" r:id="rId25"/>
         </w:object>
       </w:r>
     </w:p>
@@ -6056,14 +6056,14 @@
           <w:rFonts w:ascii="Cambria" w:hAnsi="Cambria" w:cs="Times New Roman"/>
         </w:rPr>
         <w:object w:dxaOrig="8385" w:dyaOrig="3555">
-          <v:shape id="_x0000_i1034" type="#_x0000_t75" style="width:419.25pt;height:177.75pt" o:ole="" o:bordertopcolor="this" o:borderleftcolor="this" o:borderbottomcolor="this" o:borderrightcolor="this">
+          <v:shape id="_x0000_i1036" type="#_x0000_t75" style="width:419.25pt;height:177.75pt" o:ole="" o:bordertopcolor="this" o:borderleftcolor="this" o:borderbottomcolor="this" o:borderrightcolor="this">
             <v:imagedata r:id="rId26" o:title=""/>
             <w10:bordertop type="single" width="6"/>
             <w10:borderleft type="single" width="6"/>
             <w10:borderbottom type="single" width="6"/>
             <w10:borderright type="single" width="6"/>
           </v:shape>
-          <o:OLEObject Type="Embed" ProgID="PBrush" ShapeID="_x0000_i1034" DrawAspect="Content" ObjectID="_1429099371" r:id="rId27"/>
+          <o:OLEObject Type="Embed" ProgID="PBrush" ShapeID="_x0000_i1036" DrawAspect="Content" ObjectID="_1429099833" r:id="rId27"/>
         </w:object>
       </w:r>
     </w:p>
@@ -6113,7 +6113,7 @@
       <w:pPr>
         <w:pStyle w:val="Heading2"/>
       </w:pPr>
-      <w:bookmarkStart w:id="27" w:name="_Toc355357381"/>
+      <w:bookmarkStart w:id="27" w:name="_Toc355357891"/>
       <w:r>
         <w:t xml:space="preserve">2.3 </w:t>
       </w:r>
@@ -6289,10 +6289,10 @@
           <w:rFonts w:ascii="Cambria" w:hAnsi="Cambria" w:cs="Times New Roman"/>
         </w:rPr>
         <w:object w:dxaOrig="7694" w:dyaOrig="10696">
-          <v:shape id="_x0000_i1035" type="#_x0000_t75" style="width:384.75pt;height:534.75pt" o:ole="">
+          <v:shape id="_x0000_i1037" type="#_x0000_t75" style="width:384.75pt;height:534.75pt" o:ole="">
             <v:imagedata r:id="rId28" o:title=""/>
           </v:shape>
-          <o:OLEObject Type="Embed" ProgID="PBrush" ShapeID="_x0000_i1035" DrawAspect="Content" ObjectID="_1429099372" r:id="rId29"/>
+          <o:OLEObject Type="Embed" ProgID="PBrush" ShapeID="_x0000_i1037" DrawAspect="Content" ObjectID="_1429099834" r:id="rId29"/>
         </w:object>
       </w:r>
     </w:p>
@@ -6811,7 +6811,7 @@
         </w:rPr>
       </w:pPr>
       <w:bookmarkStart w:id="28" w:name="_Toc343523386"/>
-      <w:bookmarkStart w:id="29" w:name="_Toc355357382"/>
+      <w:bookmarkStart w:id="29" w:name="_Toc355357892"/>
       <w:bookmarkEnd w:id="23"/>
       <w:r>
         <w:rPr>
@@ -6919,6 +6919,7 @@
       <w:bookmarkStart w:id="43" w:name="_Toc354410739"/>
       <w:bookmarkStart w:id="44" w:name="_Toc354415929"/>
       <w:bookmarkStart w:id="45" w:name="_Toc355357383"/>
+      <w:bookmarkStart w:id="46" w:name="_Toc355357893"/>
       <w:bookmarkEnd w:id="30"/>
       <w:bookmarkEnd w:id="31"/>
       <w:bookmarkEnd w:id="32"/>
@@ -6935,13 +6936,14 @@
       <w:bookmarkEnd w:id="43"/>
       <w:bookmarkEnd w:id="44"/>
       <w:bookmarkEnd w:id="45"/>
+      <w:bookmarkEnd w:id="46"/>
     </w:p>
     <w:p>
       <w:pPr>
         <w:pStyle w:val="Heading2"/>
       </w:pPr>
-      <w:bookmarkStart w:id="46" w:name="_Toc343523388"/>
-      <w:bookmarkStart w:id="47" w:name="_Toc355357384"/>
+      <w:bookmarkStart w:id="47" w:name="_Toc343523388"/>
+      <w:bookmarkStart w:id="48" w:name="_Toc355357894"/>
       <w:r>
         <w:t>3</w:t>
       </w:r>
@@ -6954,8 +6956,8 @@
       <w:r>
         <w:t>Needed IP Cores</w:t>
       </w:r>
-      <w:bookmarkEnd w:id="46"/>
       <w:bookmarkEnd w:id="47"/>
+      <w:bookmarkEnd w:id="48"/>
     </w:p>
     <w:p>
       <w:pPr>
@@ -7179,14 +7181,14 @@
           <w:rFonts w:ascii="Cambria" w:hAnsi="Cambria" w:cs="Times New Roman"/>
         </w:rPr>
         <w:object w:dxaOrig="6029" w:dyaOrig="2910">
-          <v:shape id="_x0000_i1036" type="#_x0000_t75" style="width:246.75pt;height:119.25pt" o:ole="" o:bordertopcolor="this" o:borderleftcolor="this" o:borderbottomcolor="this" o:borderrightcolor="this">
+          <v:shape id="_x0000_i1038" type="#_x0000_t75" style="width:246.75pt;height:119.25pt" o:ole="" o:bordertopcolor="this" o:borderleftcolor="this" o:borderbottomcolor="this" o:borderrightcolor="this">
             <v:imagedata r:id="rId30" o:title=""/>
             <w10:bordertop type="single" width="4"/>
             <w10:borderleft type="single" width="4"/>
             <w10:borderbottom type="single" width="4"/>
             <w10:borderright type="single" width="4"/>
           </v:shape>
-          <o:OLEObject Type="Embed" ProgID="PBrush" ShapeID="_x0000_i1036" DrawAspect="Content" ObjectID="_1429099373" r:id="rId31"/>
+          <o:OLEObject Type="Embed" ProgID="PBrush" ShapeID="_x0000_i1038" DrawAspect="Content" ObjectID="_1429099835" r:id="rId31"/>
         </w:object>
       </w:r>
     </w:p>
@@ -7232,8 +7234,8 @@
         <w:pStyle w:val="Heading2"/>
         <w:spacing w:before="0"/>
       </w:pPr>
-      <w:bookmarkStart w:id="48" w:name="_Toc343523389"/>
-      <w:bookmarkStart w:id="49" w:name="_Toc355357385"/>
+      <w:bookmarkStart w:id="49" w:name="_Toc343523389"/>
+      <w:bookmarkStart w:id="50" w:name="_Toc355357895"/>
       <w:r>
         <w:t>3</w:t>
       </w:r>
@@ -7252,8 +7254,8 @@
       <w:r>
         <w:t xml:space="preserve"> Driver Port</w:t>
       </w:r>
-      <w:bookmarkEnd w:id="48"/>
       <w:bookmarkEnd w:id="49"/>
+      <w:bookmarkEnd w:id="50"/>
     </w:p>
     <w:p>
       <w:pPr>
@@ -7659,8 +7661,8 @@
       <w:pPr>
         <w:pStyle w:val="Heading2"/>
       </w:pPr>
-      <w:bookmarkStart w:id="50" w:name="_Toc343523390"/>
-      <w:bookmarkStart w:id="51" w:name="_Toc355357386"/>
+      <w:bookmarkStart w:id="51" w:name="_Toc343523390"/>
+      <w:bookmarkStart w:id="52" w:name="_Toc355357896"/>
       <w:r>
         <w:t>3</w:t>
       </w:r>
@@ -7673,8 +7675,8 @@
       <w:r>
         <w:t>Configuring the MCU Port</w:t>
       </w:r>
-      <w:bookmarkEnd w:id="50"/>
       <w:bookmarkEnd w:id="51"/>
+      <w:bookmarkEnd w:id="52"/>
     </w:p>
     <w:p>
       <w:pPr>
@@ -7815,7 +7817,7 @@
       <w:pPr>
         <w:pStyle w:val="Heading2"/>
       </w:pPr>
-      <w:bookmarkStart w:id="52" w:name="_Toc355357387"/>
+      <w:bookmarkStart w:id="53" w:name="_Toc355357897"/>
       <w:r>
         <w:t>3</w:t>
       </w:r>
@@ -7834,7 +7836,7 @@
       <w:r>
         <w:t xml:space="preserve"> Port</w:t>
       </w:r>
-      <w:bookmarkEnd w:id="52"/>
+      <w:bookmarkEnd w:id="53"/>
     </w:p>
     <w:p>
       <w:pPr>
@@ -8012,7 +8014,7 @@
       <w:pPr>
         <w:pStyle w:val="Heading2"/>
       </w:pPr>
-      <w:bookmarkStart w:id="53" w:name="_Toc355357388"/>
+      <w:bookmarkStart w:id="54" w:name="_Toc355357898"/>
       <w:r>
         <w:t>3.5</w:t>
       </w:r>
@@ -8028,7 +8030,7 @@
       <w:r>
         <w:t xml:space="preserve"> Port</w:t>
       </w:r>
-      <w:bookmarkEnd w:id="53"/>
+      <w:bookmarkEnd w:id="54"/>
     </w:p>
     <w:p>
       <w:pPr>
@@ -8273,7 +8275,7 @@
         <w:keepNext/>
         <w:ind w:left="900" w:hanging="540"/>
       </w:pPr>
-      <w:bookmarkStart w:id="54" w:name="_Toc355357389"/>
+      <w:bookmarkStart w:id="55" w:name="_Toc355357899"/>
       <w:r>
         <w:t>3.6</w:t>
       </w:r>
@@ -8289,7 +8291,7 @@
       <w:r>
         <w:t xml:space="preserve"> Core</w:t>
       </w:r>
-      <w:bookmarkEnd w:id="54"/>
+      <w:bookmarkEnd w:id="55"/>
     </w:p>
     <w:p>
       <w:pPr>
@@ -8351,8 +8353,8 @@
       <w:pPr>
         <w:pStyle w:val="Heading2"/>
       </w:pPr>
-      <w:bookmarkStart w:id="55" w:name="_Toc343523391"/>
-      <w:bookmarkStart w:id="56" w:name="_Toc355357390"/>
+      <w:bookmarkStart w:id="56" w:name="_Toc343523391"/>
+      <w:bookmarkStart w:id="57" w:name="_Toc355357900"/>
       <w:r>
         <w:t>3</w:t>
       </w:r>
@@ -8368,8 +8370,8 @@
       <w:r>
         <w:t>Configuring the Clock Generator IP Core</w:t>
       </w:r>
-      <w:bookmarkEnd w:id="55"/>
       <w:bookmarkEnd w:id="56"/>
+      <w:bookmarkEnd w:id="57"/>
     </w:p>
     <w:p>
       <w:pPr>
@@ -9370,7 +9372,7 @@
       </w:r>
       <w:r>
         <w:pict>
-          <v:rect id="_x0000_i1037" style="width:468pt;height:1pt" o:hralign="center" o:hrstd="t" o:hrnoshade="t" o:hr="t" fillcolor="black [3213]" stroked="f"/>
+          <v:rect id="_x0000_i1039" style="width:468pt;height:1pt" o:hralign="center" o:hrstd="t" o:hrnoshade="t" o:hr="t" fillcolor="black [3213]" stroked="f"/>
         </w:pict>
       </w:r>
     </w:p>
@@ -9522,7 +9524,7 @@
           <w:rFonts w:ascii="Cambria" w:hAnsi="Cambria" w:cs="Times New Roman"/>
         </w:rPr>
         <w:pict>
-          <v:rect id="_x0000_i1038" style="width:468pt;height:1pt" o:hralign="center" o:hrstd="t" o:hrnoshade="t" o:hr="t" fillcolor="black [3213]" stroked="f"/>
+          <v:rect id="_x0000_i1040" style="width:468pt;height:1pt" o:hralign="center" o:hrstd="t" o:hrnoshade="t" o:hr="t" fillcolor="black [3213]" stroked="f"/>
         </w:pict>
       </w:r>
     </w:p>
@@ -9583,10 +9585,10 @@
           <w:rFonts w:ascii="Cambria" w:hAnsi="Cambria" w:cs="Times New Roman"/>
         </w:rPr>
         <w:object w:dxaOrig="9586" w:dyaOrig="2625">
-          <v:shape id="_x0000_i1039" type="#_x0000_t75" style="width:406.5pt;height:110.25pt" o:ole="">
+          <v:shape id="_x0000_i1041" type="#_x0000_t75" style="width:406.5pt;height:110.25pt" o:ole="">
             <v:imagedata r:id="rId32" o:title=""/>
           </v:shape>
-          <o:OLEObject Type="Embed" ProgID="PBrush" ShapeID="_x0000_i1039" DrawAspect="Content" ObjectID="_1429099374" r:id="rId33"/>
+          <o:OLEObject Type="Embed" ProgID="PBrush" ShapeID="_x0000_i1041" DrawAspect="Content" ObjectID="_1429099836" r:id="rId33"/>
         </w:object>
       </w:r>
     </w:p>
@@ -9625,8 +9627,8 @@
       <w:pPr>
         <w:pStyle w:val="Heading2"/>
       </w:pPr>
-      <w:bookmarkStart w:id="57" w:name="_Toc343523392"/>
-      <w:bookmarkStart w:id="58" w:name="_Toc355357391"/>
+      <w:bookmarkStart w:id="58" w:name="_Toc343523392"/>
+      <w:bookmarkStart w:id="59" w:name="_Toc355357901"/>
       <w:r>
         <w:t>3</w:t>
       </w:r>
@@ -9643,8 +9645,8 @@
       <w:r>
         <w:t xml:space="preserve"> Assignments</w:t>
       </w:r>
-      <w:bookmarkEnd w:id="57"/>
       <w:bookmarkEnd w:id="58"/>
+      <w:bookmarkEnd w:id="59"/>
     </w:p>
     <w:p>
       <w:pPr>
@@ -9939,7 +9941,7 @@
       </w:r>
       <w:r>
         <w:pict>
-          <v:rect id="_x0000_i1040" style="width:468pt;height:1pt" o:hralign="center" o:hrstd="t" o:hrnoshade="t" o:hr="t" fillcolor="black [3213]" stroked="f"/>
+          <v:rect id="_x0000_i1042" style="width:468pt;height:1pt" o:hralign="center" o:hrstd="t" o:hrnoshade="t" o:hr="t" fillcolor="black [3213]" stroked="f"/>
         </w:pict>
       </w:r>
     </w:p>
@@ -10021,7 +10023,7 @@
       </w:pPr>
       <w:r>
         <w:pict>
-          <v:rect id="_x0000_i1041" style="width:468pt;height:1pt" o:hralign="center" o:hrstd="t" o:hrnoshade="t" o:hr="t" fillcolor="black [3213]" stroked="f"/>
+          <v:rect id="_x0000_i1043" style="width:468pt;height:1pt" o:hralign="center" o:hrstd="t" o:hrnoshade="t" o:hr="t" fillcolor="black [3213]" stroked="f"/>
         </w:pict>
       </w:r>
     </w:p>
@@ -10187,8 +10189,8 @@
         </w:rPr>
       </w:pPr>
     </w:p>
-    <w:bookmarkStart w:id="59" w:name="_MON_1422444579"/>
-    <w:bookmarkEnd w:id="59"/>
+    <w:bookmarkStart w:id="60" w:name="_MON_1422444579"/>
+    <w:bookmarkEnd w:id="60"/>
     <w:p>
       <w:pPr>
         <w:keepNext/>
@@ -10196,14 +10198,14 @@
       </w:pPr>
       <w:r>
         <w:object w:dxaOrig="9360" w:dyaOrig="9862">
-          <v:shape id="_x0000_i1042" type="#_x0000_t75" style="width:462.75pt;height:488.25pt" o:ole="" o:bordertopcolor="this" o:borderleftcolor="this" o:borderbottomcolor="this" o:borderrightcolor="this">
+          <v:shape id="_x0000_i1044" type="#_x0000_t75" style="width:462.75pt;height:488.25pt" o:ole="" o:bordertopcolor="this" o:borderleftcolor="this" o:borderbottomcolor="this" o:borderrightcolor="this">
             <v:imagedata r:id="rId35" o:title=""/>
             <w10:bordertop type="single" width="6"/>
             <w10:borderleft type="single" width="6"/>
             <w10:borderbottom type="single" width="6"/>
             <w10:borderright type="single" width="6"/>
           </v:shape>
-          <o:OLEObject Type="Embed" ProgID="Word.OpenDocumentText.12" ShapeID="_x0000_i1042" DrawAspect="Content" ObjectID="_1429099375" r:id="rId36"/>
+          <o:OLEObject Type="Embed" ProgID="Word.OpenDocumentText.12" ShapeID="_x0000_i1044" DrawAspect="Content" ObjectID="_1429099837" r:id="rId36"/>
         </w:object>
       </w:r>
     </w:p>
@@ -10239,8 +10241,8 @@
           <w:szCs w:val="36"/>
         </w:rPr>
       </w:pPr>
-      <w:bookmarkStart w:id="60" w:name="_Toc343523393"/>
-      <w:bookmarkStart w:id="61" w:name="_Toc355357392"/>
+      <w:bookmarkStart w:id="61" w:name="_Toc343523393"/>
+      <w:bookmarkStart w:id="62" w:name="_Toc355357902"/>
       <w:r>
         <w:rPr>
           <w:rStyle w:val="Heading1Char"/>
@@ -10256,8 +10258,8 @@
         </w:rPr>
         <w:t>roject</w:t>
       </w:r>
-      <w:bookmarkEnd w:id="60"/>
       <w:bookmarkEnd w:id="61"/>
+      <w:bookmarkEnd w:id="62"/>
       <w:r>
         <w:rPr>
           <w:rFonts w:ascii="Cambria" w:hAnsi="Cambria" w:cs="Times New Roman"/>
@@ -10327,23 +10329,23 @@
           <w:szCs w:val="26"/>
         </w:rPr>
       </w:pPr>
-      <w:bookmarkStart w:id="62" w:name="_Toc348691128"/>
-      <w:bookmarkStart w:id="63" w:name="_Toc351974247"/>
-      <w:bookmarkStart w:id="64" w:name="_Toc351974388"/>
-      <w:bookmarkStart w:id="65" w:name="_Toc351974418"/>
-      <w:bookmarkStart w:id="66" w:name="_Toc351974940"/>
-      <w:bookmarkStart w:id="67" w:name="_Toc351975218"/>
-      <w:bookmarkStart w:id="68" w:name="_Toc351975247"/>
-      <w:bookmarkStart w:id="69" w:name="_Toc351975480"/>
-      <w:bookmarkStart w:id="70" w:name="_Toc351975538"/>
-      <w:bookmarkStart w:id="71" w:name="_Toc353875999"/>
-      <w:bookmarkStart w:id="72" w:name="_Toc353876094"/>
-      <w:bookmarkStart w:id="73" w:name="_Toc353876126"/>
-      <w:bookmarkStart w:id="74" w:name="_Toc354410718"/>
-      <w:bookmarkStart w:id="75" w:name="_Toc354410749"/>
-      <w:bookmarkStart w:id="76" w:name="_Toc354415939"/>
-      <w:bookmarkStart w:id="77" w:name="_Toc355357393"/>
-      <w:bookmarkEnd w:id="62"/>
+      <w:bookmarkStart w:id="63" w:name="_Toc348691128"/>
+      <w:bookmarkStart w:id="64" w:name="_Toc351974247"/>
+      <w:bookmarkStart w:id="65" w:name="_Toc351974388"/>
+      <w:bookmarkStart w:id="66" w:name="_Toc351974418"/>
+      <w:bookmarkStart w:id="67" w:name="_Toc351974940"/>
+      <w:bookmarkStart w:id="68" w:name="_Toc351975218"/>
+      <w:bookmarkStart w:id="69" w:name="_Toc351975247"/>
+      <w:bookmarkStart w:id="70" w:name="_Toc351975480"/>
+      <w:bookmarkStart w:id="71" w:name="_Toc351975538"/>
+      <w:bookmarkStart w:id="72" w:name="_Toc353875999"/>
+      <w:bookmarkStart w:id="73" w:name="_Toc353876094"/>
+      <w:bookmarkStart w:id="74" w:name="_Toc353876126"/>
+      <w:bookmarkStart w:id="75" w:name="_Toc354410718"/>
+      <w:bookmarkStart w:id="76" w:name="_Toc354410749"/>
+      <w:bookmarkStart w:id="77" w:name="_Toc354415939"/>
+      <w:bookmarkStart w:id="78" w:name="_Toc355357393"/>
+      <w:bookmarkStart w:id="79" w:name="_Toc355357903"/>
       <w:bookmarkEnd w:id="63"/>
       <w:bookmarkEnd w:id="64"/>
       <w:bookmarkEnd w:id="65"/>
@@ -10359,27 +10361,29 @@
       <w:bookmarkEnd w:id="75"/>
       <w:bookmarkEnd w:id="76"/>
       <w:bookmarkEnd w:id="77"/>
-    </w:p>
-    <w:p>
-      <w:pPr>
-        <w:pStyle w:val="Heading2"/>
-      </w:pPr>
-      <w:bookmarkStart w:id="78" w:name="_Toc343523395"/>
-      <w:bookmarkStart w:id="79" w:name="_Toc355357394"/>
-      <w:r>
-        <w:t>4</w:t>
-      </w:r>
-      <w:r>
-        <w:t xml:space="preserve">.1 </w:t>
-      </w:r>
-      <w:r>
-        <w:tab/>
-      </w:r>
-      <w:r>
-        <w:t>Creating a new C Project</w:t>
-      </w:r>
       <w:bookmarkEnd w:id="78"/>
       <w:bookmarkEnd w:id="79"/>
+    </w:p>
+    <w:p>
+      <w:pPr>
+        <w:pStyle w:val="Heading2"/>
+      </w:pPr>
+      <w:bookmarkStart w:id="80" w:name="_Toc343523395"/>
+      <w:bookmarkStart w:id="81" w:name="_Toc355357904"/>
+      <w:r>
+        <w:t>4</w:t>
+      </w:r>
+      <w:r>
+        <w:t xml:space="preserve">.1 </w:t>
+      </w:r>
+      <w:r>
+        <w:tab/>
+      </w:r>
+      <w:r>
+        <w:t>Creating a new C Project</w:t>
+      </w:r>
+      <w:bookmarkEnd w:id="80"/>
+      <w:bookmarkEnd w:id="81"/>
     </w:p>
     <w:p>
       <w:pPr>
@@ -10857,7 +10861,7 @@
       </w:r>
       <w:r>
         <w:pict>
-          <v:rect id="_x0000_i1043" style="width:468pt;height:1pt" o:hralign="center" o:hrstd="t" o:hrnoshade="t" o:hr="t" fillcolor="black [3213]" stroked="f"/>
+          <v:rect id="_x0000_i1045" style="width:468pt;height:1pt" o:hralign="center" o:hrstd="t" o:hrnoshade="t" o:hr="t" fillcolor="black [3213]" stroked="f"/>
         </w:pict>
       </w:r>
     </w:p>
@@ -10964,12 +10968,12 @@
           <w:rFonts w:ascii="Cambria" w:hAnsi="Cambria" w:cs="Times New Roman"/>
         </w:rPr>
         <w:pict>
-          <v:rect id="_x0000_i1044" style="width:468pt;height:1pt" o:hralign="center" o:hrstd="t" o:hrnoshade="t" o:hr="t" fillcolor="black [3213]" stroked="f"/>
+          <v:rect id="_x0000_i1046" style="width:468pt;height:1pt" o:hralign="center" o:hrstd="t" o:hrnoshade="t" o:hr="t" fillcolor="black [3213]" stroked="f"/>
         </w:pict>
       </w:r>
     </w:p>
-    <w:bookmarkStart w:id="80" w:name="_MON_1413626687"/>
-    <w:bookmarkEnd w:id="80"/>
+    <w:bookmarkStart w:id="82" w:name="_MON_1413626687"/>
+    <w:bookmarkEnd w:id="82"/>
     <w:p>
       <w:pPr>
         <w:keepNext/>
@@ -10983,14 +10987,14 @@
           <w:rFonts w:ascii="Cambria" w:hAnsi="Cambria" w:cs="Times New Roman"/>
         </w:rPr>
         <w:object w:dxaOrig="9360" w:dyaOrig="12914">
-          <v:shape id="_x0000_i1069" type="#_x0000_t75" style="width:438pt;height:600pt" o:ole="">
+          <v:shape id="_x0000_i1047" type="#_x0000_t75" style="width:438pt;height:600pt" o:ole="" o:bordertopcolor="this" o:borderleftcolor="this" o:borderbottomcolor="this" o:borderrightcolor="this">
             <v:imagedata r:id="rId37" o:title=""/>
             <w10:bordertop type="single" width="8"/>
             <w10:borderleft type="single" width="8"/>
             <w10:borderbottom type="single" width="8"/>
             <w10:borderright type="single" width="8"/>
           </v:shape>
-          <o:OLEObject Type="Embed" ProgID="Word.OpenDocumentText.12" ShapeID="_x0000_i1069" DrawAspect="Content" ObjectID="_1429099376" r:id="rId38"/>
+          <o:OLEObject Type="Embed" ProgID="Word.OpenDocumentText.12" ShapeID="_x0000_i1047" DrawAspect="Content" ObjectID="_1429099838" r:id="rId38"/>
         </w:object>
       </w:r>
     </w:p>
@@ -11064,7 +11068,7 @@
       <w:pPr>
         <w:pStyle w:val="Heading2"/>
       </w:pPr>
-      <w:bookmarkStart w:id="81" w:name="_Toc355357395"/>
+      <w:bookmarkStart w:id="83" w:name="_Toc355357905"/>
       <w:r>
         <w:lastRenderedPageBreak/>
         <w:t>4</w:t>
@@ -11079,7 +11083,7 @@
       <w:r>
         <w:t>files</w:t>
       </w:r>
-      <w:bookmarkEnd w:id="81"/>
+      <w:bookmarkEnd w:id="83"/>
     </w:p>
     <w:p>
       <w:pPr>
@@ -11258,7 +11262,7 @@
       <w:pPr>
         <w:pStyle w:val="Heading2"/>
       </w:pPr>
-      <w:bookmarkStart w:id="82" w:name="_Toc343523396"/>
+      <w:bookmarkStart w:id="84" w:name="_Toc343523396"/>
     </w:p>
     <w:p>
       <w:pPr>
@@ -11280,7 +11284,7 @@
       </w:r>
       <w:r>
         <w:pict>
-          <v:rect id="_x0000_i1045" style="width:468pt;height:1pt" o:hralign="center" o:hrstd="t" o:hrnoshade="t" o:hr="t" fillcolor="black [3213]" stroked="f"/>
+          <v:rect id="_x0000_i1048" style="width:468pt;height:1pt" o:hralign="center" o:hrstd="t" o:hrnoshade="t" o:hr="t" fillcolor="black [3213]" stroked="f"/>
         </w:pict>
       </w:r>
     </w:p>
@@ -11368,7 +11372,7 @@
           <w:rFonts w:ascii="Cambria" w:hAnsi="Cambria" w:cs="Times New Roman"/>
         </w:rPr>
         <w:pict>
-          <v:rect id="_x0000_i1046" style="width:468pt;height:1pt" o:hralign="center" o:hrstd="t" o:hrnoshade="t" o:hr="t" fillcolor="black [3213]" stroked="f"/>
+          <v:rect id="_x0000_i1049" style="width:468pt;height:1pt" o:hralign="center" o:hrstd="t" o:hrnoshade="t" o:hr="t" fillcolor="black [3213]" stroked="f"/>
         </w:pict>
       </w:r>
     </w:p>
@@ -11468,8 +11472,8 @@
         <w:t xml:space="preserve"> cores for this Lab.</w:t>
       </w:r>
     </w:p>
-    <w:bookmarkStart w:id="83" w:name="_MON_1427291402"/>
-    <w:bookmarkEnd w:id="83"/>
+    <w:bookmarkStart w:id="85" w:name="_MON_1427291402"/>
+    <w:bookmarkEnd w:id="85"/>
     <w:p>
       <w:pPr>
         <w:jc w:val="center"/>
@@ -11479,14 +11483,14 @@
           <w:rFonts w:asciiTheme="majorHAnsi" w:hAnsiTheme="majorHAnsi"/>
         </w:rPr>
         <w:object w:dxaOrig="3074" w:dyaOrig="1367">
-          <v:shape id="_x0000_i1047" type="#_x0000_t75" style="width:153.75pt;height:68.25pt" o:ole="" o:bordertopcolor="this" o:borderleftcolor="this" o:borderbottomcolor="this" o:borderrightcolor="this">
+          <v:shape id="_x0000_i1050" type="#_x0000_t75" style="width:153.75pt;height:68.25pt" o:ole="" o:bordertopcolor="this" o:borderleftcolor="this" o:borderbottomcolor="this" o:borderrightcolor="this">
             <v:imagedata r:id="rId41" o:title=""/>
             <w10:bordertop type="single" width="6"/>
             <w10:borderleft type="single" width="6"/>
             <w10:borderbottom type="single" width="6"/>
             <w10:borderright type="single" width="6"/>
           </v:shape>
-          <o:OLEObject Type="Embed" ProgID="Word.OpenDocumentText.12" ShapeID="_x0000_i1047" DrawAspect="Content" ObjectID="_1429099377" r:id="rId42"/>
+          <o:OLEObject Type="Embed" ProgID="Word.OpenDocumentText.12" ShapeID="_x0000_i1050" DrawAspect="Content" ObjectID="_1429099839" r:id="rId42"/>
         </w:object>
       </w:r>
     </w:p>
@@ -11573,7 +11577,7 @@
       </w:r>
       <w:r>
         <w:pict>
-          <v:rect id="_x0000_i1048" style="width:468pt;height:1pt" o:hralign="center" o:hrstd="t" o:hrnoshade="t" o:hr="t" fillcolor="black [3213]" stroked="f"/>
+          <v:rect id="_x0000_i1051" style="width:468pt;height:1pt" o:hralign="center" o:hrstd="t" o:hrnoshade="t" o:hr="t" fillcolor="black [3213]" stroked="f"/>
         </w:pict>
       </w:r>
     </w:p>
@@ -11630,7 +11634,7 @@
           <w:rFonts w:ascii="Cambria" w:hAnsi="Cambria" w:cs="Times New Roman"/>
         </w:rPr>
         <w:pict>
-          <v:rect id="_x0000_i1049" style="width:468pt;height:1pt" o:hralign="center" o:hrstd="t" o:hrnoshade="t" o:hr="t" fillcolor="black [3213]" stroked="f"/>
+          <v:rect id="_x0000_i1052" style="width:468pt;height:1pt" o:hralign="center" o:hrstd="t" o:hrnoshade="t" o:hr="t" fillcolor="black [3213]" stroked="f"/>
         </w:pict>
       </w:r>
     </w:p>
@@ -11653,7 +11657,7 @@
       <w:pPr>
         <w:pStyle w:val="Heading2"/>
       </w:pPr>
-      <w:bookmarkStart w:id="84" w:name="_Toc355357396"/>
+      <w:bookmarkStart w:id="86" w:name="_Toc355357906"/>
       <w:r>
         <w:lastRenderedPageBreak/>
         <w:t>4</w:t>
@@ -11677,8 +11681,8 @@
       <w:r>
         <w:t>iMPACT</w:t>
       </w:r>
-      <w:bookmarkEnd w:id="82"/>
       <w:bookmarkEnd w:id="84"/>
+      <w:bookmarkEnd w:id="86"/>
       <w:proofErr w:type="spellEnd"/>
     </w:p>
     <w:p>
@@ -12222,7 +12226,7 @@
       </w:r>
       <w:r>
         <w:pict>
-          <v:rect id="_x0000_i1050" style="width:468pt;height:1pt" o:hralign="center" o:hrstd="t" o:hrnoshade="t" o:hr="t" fillcolor="black [3213]" stroked="f"/>
+          <v:rect id="_x0000_i1053" style="width:468pt;height:1pt" o:hralign="center" o:hrstd="t" o:hrnoshade="t" o:hr="t" fillcolor="black [3213]" stroked="f"/>
         </w:pict>
       </w:r>
     </w:p>
@@ -12309,7 +12313,7 @@
       </w:pPr>
       <w:r>
         <w:pict>
-          <v:rect id="_x0000_i1051" style="width:468pt;height:1pt" o:hralign="center" o:hrstd="t" o:hrnoshade="t" o:hr="t" fillcolor="black [3213]" stroked="f"/>
+          <v:rect id="_x0000_i1054" style="width:468pt;height:1pt" o:hralign="center" o:hrstd="t" o:hrnoshade="t" o:hr="t" fillcolor="black [3213]" stroked="f"/>
         </w:pict>
       </w:r>
     </w:p>
@@ -12337,10 +12341,10 @@
           <w:rFonts w:ascii="Cambria" w:hAnsi="Cambria" w:cs="Times New Roman"/>
         </w:rPr>
         <w:object w:dxaOrig="9091" w:dyaOrig="6046">
-          <v:shape id="_x0000_i1052" type="#_x0000_t75" style="width:454.5pt;height:302.25pt" o:ole="">
+          <v:shape id="_x0000_i1055" type="#_x0000_t75" style="width:454.5pt;height:302.25pt" o:ole="">
             <v:imagedata r:id="rId43" o:title=""/>
           </v:shape>
-          <o:OLEObject Type="Embed" ProgID="PBrush" ShapeID="_x0000_i1052" DrawAspect="Content" ObjectID="_1429099378" r:id="rId44"/>
+          <o:OLEObject Type="Embed" ProgID="PBrush" ShapeID="_x0000_i1055" DrawAspect="Content" ObjectID="_1429099840" r:id="rId44"/>
         </w:object>
       </w:r>
     </w:p>
@@ -12482,21 +12486,21 @@
       </w:pPr>
     </w:p>
     <w:p/>
-    <w:bookmarkStart w:id="85" w:name="_Toc343523397"/>
+    <w:bookmarkStart w:id="87" w:name="_Toc343523397"/>
     <w:p>
       <w:pPr>
         <w:jc w:val="center"/>
       </w:pPr>
       <w:r>
         <w:object w:dxaOrig="5431" w:dyaOrig="2040">
-          <v:shape id="_x0000_i1053" type="#_x0000_t75" style="width:271.5pt;height:102pt" o:ole="" o:bordertopcolor="this" o:borderleftcolor="this" o:borderbottomcolor="this" o:borderrightcolor="this">
+          <v:shape id="_x0000_i1056" type="#_x0000_t75" style="width:271.5pt;height:102pt" o:ole="" o:bordertopcolor="this" o:borderleftcolor="this" o:borderbottomcolor="this" o:borderrightcolor="this">
             <v:imagedata r:id="rId45" o:title=""/>
             <w10:bordertop type="single" width="6"/>
             <w10:borderleft type="single" width="6"/>
             <w10:borderbottom type="single" width="6"/>
             <w10:borderright type="single" width="6"/>
           </v:shape>
-          <o:OLEObject Type="Embed" ProgID="PBrush" ShapeID="_x0000_i1053" DrawAspect="Content" ObjectID="_1429099379" r:id="rId46"/>
+          <o:OLEObject Type="Embed" ProgID="PBrush" ShapeID="_x0000_i1056" DrawAspect="Content" ObjectID="_1429099841" r:id="rId46"/>
         </w:object>
       </w:r>
     </w:p>
@@ -12522,7 +12526,7 @@
       <w:pPr>
         <w:pStyle w:val="Heading2"/>
       </w:pPr>
-      <w:bookmarkStart w:id="86" w:name="_Toc355357397"/>
+      <w:bookmarkStart w:id="88" w:name="_Toc355357907"/>
       <w:r>
         <w:t>4</w:t>
       </w:r>
@@ -12538,8 +12542,8 @@
       <w:r>
         <w:t>Debugging with SDK</w:t>
       </w:r>
-      <w:bookmarkEnd w:id="85"/>
-      <w:bookmarkEnd w:id="86"/>
+      <w:bookmarkEnd w:id="87"/>
+      <w:bookmarkEnd w:id="88"/>
     </w:p>
     <w:p>
       <w:pPr>
@@ -12708,10 +12712,10 @@
           <w:rFonts w:ascii="Cambria" w:hAnsi="Cambria" w:cs="Times New Roman"/>
         </w:rPr>
         <w:object w:dxaOrig="225" w:dyaOrig="150">
-          <v:shape id="_x0000_i1054" type="#_x0000_t75" style="width:11.25pt;height:7.5pt" o:ole="">
+          <v:shape id="_x0000_i1057" type="#_x0000_t75" style="width:11.25pt;height:7.5pt" o:ole="">
             <v:imagedata r:id="rId47" o:title=""/>
           </v:shape>
-          <o:OLEObject Type="Embed" ProgID="PBrush" ShapeID="_x0000_i1054" DrawAspect="Content" ObjectID="_1429099380" r:id="rId48"/>
+          <o:OLEObject Type="Embed" ProgID="PBrush" ShapeID="_x0000_i1057" DrawAspect="Content" ObjectID="_1429099842" r:id="rId48"/>
         </w:object>
       </w:r>
       <w:r>
@@ -12800,7 +12804,7 @@
           <w:szCs w:val="36"/>
         </w:rPr>
       </w:pPr>
-      <w:bookmarkStart w:id="87" w:name="_Toc355357398"/>
+      <w:bookmarkStart w:id="89" w:name="_Toc355357908"/>
       <w:r>
         <w:rPr>
           <w:rStyle w:val="Heading1Char"/>
@@ -12809,7 +12813,7 @@
         <w:lastRenderedPageBreak/>
         <w:t>Testing and Design Verification</w:t>
       </w:r>
-      <w:bookmarkEnd w:id="87"/>
+      <w:bookmarkEnd w:id="89"/>
       <w:r>
         <w:rPr>
           <w:rFonts w:ascii="Cambria" w:hAnsi="Cambria" w:cs="Times New Roman"/>
@@ -12844,7 +12848,7 @@
       <w:pPr>
         <w:pStyle w:val="Heading2"/>
       </w:pPr>
-      <w:bookmarkStart w:id="88" w:name="_Toc355357399"/>
+      <w:bookmarkStart w:id="90" w:name="_Toc355357909"/>
       <w:r>
         <w:t>5</w:t>
       </w:r>
@@ -12857,7 +12861,7 @@
       <w:r>
         <w:t>Verification with ChipScope Pro</w:t>
       </w:r>
-      <w:bookmarkEnd w:id="88"/>
+      <w:bookmarkEnd w:id="90"/>
     </w:p>
     <w:p>
       <w:pPr>
@@ -12982,10 +12986,10 @@
       </w:r>
       <w:r>
         <w:object w:dxaOrig="360" w:dyaOrig="330">
-          <v:shape id="_x0000_i1055" type="#_x0000_t75" style="width:18pt;height:16.5pt" o:ole="">
+          <v:shape id="_x0000_i1058" type="#_x0000_t75" style="width:18pt;height:16.5pt" o:ole="">
             <v:imagedata r:id="rId49" o:title=""/>
           </v:shape>
-          <o:OLEObject Type="Embed" ProgID="PBrush" ShapeID="_x0000_i1055" DrawAspect="Content" ObjectID="_1429099381" r:id="rId50"/>
+          <o:OLEObject Type="Embed" ProgID="PBrush" ShapeID="_x0000_i1058" DrawAspect="Content" ObjectID="_1429099843" r:id="rId50"/>
         </w:object>
       </w:r>
       <w:r>
@@ -13007,10 +13011,10 @@
           <w:rFonts w:ascii="Cambria" w:hAnsi="Cambria" w:cs="Times New Roman"/>
         </w:rPr>
         <w:object w:dxaOrig="8129" w:dyaOrig="2160">
-          <v:shape id="_x0000_i1056" type="#_x0000_t75" style="width:406.5pt;height:108pt" o:ole="">
+          <v:shape id="_x0000_i1059" type="#_x0000_t75" style="width:406.5pt;height:108pt" o:ole="">
             <v:imagedata r:id="rId51" o:title=""/>
           </v:shape>
-          <o:OLEObject Type="Embed" ProgID="PBrush" ShapeID="_x0000_i1056" DrawAspect="Content" ObjectID="_1429099382" r:id="rId52"/>
+          <o:OLEObject Type="Embed" ProgID="PBrush" ShapeID="_x0000_i1059" DrawAspect="Content" ObjectID="_1429099844" r:id="rId52"/>
         </w:object>
       </w:r>
     </w:p>
@@ -13423,14 +13427,14 @@
           <w:rFonts w:ascii="Cambria" w:hAnsi="Cambria" w:cs="Times New Roman"/>
         </w:rPr>
         <w:object w:dxaOrig="9286" w:dyaOrig="5581">
-          <v:shape id="_x0000_i1057" type="#_x0000_t75" style="width:464.25pt;height:279pt" o:ole="" o:bordertopcolor="this" o:borderleftcolor="this" o:borderbottomcolor="this" o:borderrightcolor="this">
+          <v:shape id="_x0000_i1060" type="#_x0000_t75" style="width:464.25pt;height:279pt" o:ole="" o:bordertopcolor="this" o:borderleftcolor="this" o:borderbottomcolor="this" o:borderrightcolor="this">
             <v:imagedata r:id="rId53" o:title=""/>
             <w10:bordertop type="single" width="6"/>
             <w10:borderleft type="single" width="6"/>
             <w10:borderbottom type="single" width="6"/>
             <w10:borderright type="single" width="6"/>
           </v:shape>
-          <o:OLEObject Type="Embed" ProgID="PBrush" ShapeID="_x0000_i1057" DrawAspect="Content" ObjectID="_1429099383" r:id="rId54"/>
+          <o:OLEObject Type="Embed" ProgID="PBrush" ShapeID="_x0000_i1060" DrawAspect="Content" ObjectID="_1429099845" r:id="rId54"/>
         </w:object>
       </w:r>
     </w:p>
@@ -13614,7 +13618,7 @@
       </w:r>
       <w:r>
         <w:pict>
-          <v:rect id="_x0000_i1058" style="width:468pt;height:1pt" o:hralign="center" o:hrstd="t" o:hrnoshade="t" o:hr="t" fillcolor="black [3213]" stroked="f"/>
+          <v:rect id="_x0000_i1061" style="width:468pt;height:1pt" o:hralign="center" o:hrstd="t" o:hrnoshade="t" o:hr="t" fillcolor="black [3213]" stroked="f"/>
         </w:pict>
       </w:r>
     </w:p>
@@ -13699,7 +13703,7 @@
           <w:rFonts w:ascii="Cambria" w:hAnsi="Cambria" w:cs="Times New Roman"/>
         </w:rPr>
         <w:pict>
-          <v:rect id="_x0000_i1059" style="width:468pt;height:1pt" o:hralign="center" o:hrstd="t" o:hrnoshade="t" o:hr="t" fillcolor="black [3213]" stroked="f"/>
+          <v:rect id="_x0000_i1062" style="width:468pt;height:1pt" o:hralign="center" o:hrstd="t" o:hrnoshade="t" o:hr="t" fillcolor="black [3213]" stroked="f"/>
         </w:pict>
       </w:r>
     </w:p>
@@ -13713,14 +13717,14 @@
           <w:rFonts w:ascii="Cambria" w:hAnsi="Cambria"/>
         </w:rPr>
         <w:object w:dxaOrig="9286" w:dyaOrig="5534">
-          <v:shape id="_x0000_i1060" type="#_x0000_t75" style="width:455.25pt;height:271.5pt" o:ole="" o:bordertopcolor="this" o:borderleftcolor="this" o:borderbottomcolor="this" o:borderrightcolor="this">
+          <v:shape id="_x0000_i1063" type="#_x0000_t75" style="width:455.25pt;height:271.5pt" o:ole="" o:bordertopcolor="this" o:borderleftcolor="this" o:borderbottomcolor="this" o:borderrightcolor="this">
             <v:imagedata r:id="rId55" o:title=""/>
             <w10:bordertop type="single" width="6"/>
             <w10:borderleft type="single" width="6"/>
             <w10:borderbottom type="single" width="6"/>
             <w10:borderright type="single" width="6"/>
           </v:shape>
-          <o:OLEObject Type="Embed" ProgID="PBrush" ShapeID="_x0000_i1060" DrawAspect="Content" ObjectID="_1429099384" r:id="rId56"/>
+          <o:OLEObject Type="Embed" ProgID="PBrush" ShapeID="_x0000_i1063" DrawAspect="Content" ObjectID="_1429099846" r:id="rId56"/>
         </w:object>
       </w:r>
     </w:p>
@@ -13749,7 +13753,7 @@
       </w:r>
     </w:p>
     <w:p/>
-    <w:bookmarkStart w:id="89" w:name="_Toc345686935"/>
+    <w:bookmarkStart w:id="91" w:name="_Toc345686935"/>
     <w:p>
       <w:pPr>
         <w:keepNext/>
@@ -13759,10 +13763,10 @@
           <w:rFonts w:asciiTheme="majorHAnsi" w:hAnsiTheme="majorHAnsi"/>
         </w:rPr>
         <w:object w:dxaOrig="9286" w:dyaOrig="5551">
-          <v:shape id="_x0000_i1061" type="#_x0000_t75" style="width:456.75pt;height:273pt" o:ole="">
+          <v:shape id="_x0000_i1064" type="#_x0000_t75" style="width:456.75pt;height:273pt" o:ole="">
             <v:imagedata r:id="rId57" o:title=""/>
           </v:shape>
-          <o:OLEObject Type="Embed" ProgID="PBrush" ShapeID="_x0000_i1061" DrawAspect="Content" ObjectID="_1429099385" r:id="rId58"/>
+          <o:OLEObject Type="Embed" ProgID="PBrush" ShapeID="_x0000_i1064" DrawAspect="Content" ObjectID="_1429099847" r:id="rId58"/>
         </w:object>
       </w:r>
     </w:p>
@@ -13804,16 +13808,16 @@
       <w:pPr>
         <w:pStyle w:val="AppendixHeading"/>
       </w:pPr>
-      <w:bookmarkStart w:id="90" w:name="_Toc355357400"/>
+      <w:bookmarkStart w:id="92" w:name="_Toc355357910"/>
       <w:r>
         <w:lastRenderedPageBreak/>
         <w:t xml:space="preserve">MATLAB </w:t>
       </w:r>
-      <w:bookmarkEnd w:id="89"/>
+      <w:bookmarkEnd w:id="91"/>
       <w:r>
         <w:t>Test Bench</w:t>
       </w:r>
-      <w:bookmarkEnd w:id="90"/>
+      <w:bookmarkEnd w:id="92"/>
     </w:p>
     <w:p>
       <w:pPr>
@@ -13848,6 +13852,8 @@
       </w:r>
       <w:proofErr w:type="spellEnd"/>
     </w:p>
+    <w:bookmarkStart w:id="93" w:name="_MON_1427624353"/>
+    <w:bookmarkEnd w:id="93"/>
     <w:p>
       <w:pPr>
         <w:rPr>
@@ -13857,40 +13863,29 @@
           <w:szCs w:val="20"/>
         </w:rPr>
       </w:pPr>
-    </w:p>
-    <w:bookmarkStart w:id="91" w:name="_MON_1427624353"/>
-    <w:bookmarkEnd w:id="91"/>
-    <w:p>
-      <w:pPr>
+      <w:r>
         <w:rPr>
           <w:rFonts w:ascii="Courier New" w:hAnsi="Courier New" w:cs="Courier New"/>
           <w:color w:val="000000"/>
           <w:sz w:val="20"/>
           <w:szCs w:val="20"/>
         </w:rPr>
-      </w:pPr>
-      <w:r>
-        <w:rPr>
-          <w:rFonts w:ascii="Courier New" w:hAnsi="Courier New" w:cs="Courier New"/>
-          <w:color w:val="000000"/>
-          <w:sz w:val="20"/>
-          <w:szCs w:val="20"/>
-        </w:rPr>
-        <w:object w:dxaOrig="9360" w:dyaOrig="10454">
-          <v:shape id="_x0000_i1064" type="#_x0000_t75" style="width:468pt;height:522.75pt" o:ole="">
+        <w:object w:dxaOrig="9360" w:dyaOrig="11353">
+          <v:shape id="_x0000_i1067" type="#_x0000_t75" style="width:468pt;height:567.75pt" o:ole="">
             <v:imagedata r:id="rId59" o:title=""/>
             <w10:bordertop type="single" width="4"/>
             <w10:borderleft type="single" width="4"/>
             <w10:borderright type="single" width="4"/>
           </v:shape>
-          <o:OLEObject Type="Embed" ProgID="Word.OpenDocumentText.12" ShapeID="_x0000_i1064" DrawAspect="Content" ObjectID="_1429099386" r:id="rId60"/>
+          <o:OLEObject Type="Embed" ProgID="Word.OpenDocumentText.12" ShapeID="_x0000_i1067" DrawAspect="Content" ObjectID="_1429099848" r:id="rId60"/>
         </w:object>
       </w:r>
     </w:p>
-    <w:bookmarkStart w:id="92" w:name="_MON_1427624406"/>
-    <w:bookmarkEnd w:id="92"/>
-    <w:p>
-      <w:pPr>
+    <w:bookmarkStart w:id="94" w:name="_MON_1427624406"/>
+    <w:bookmarkEnd w:id="94"/>
+    <w:p>
+      <w:pPr>
+        <w:spacing w:after="0"/>
         <w:rPr>
           <w:rFonts w:ascii="Courier New" w:hAnsi="Courier New" w:cs="Courier New"/>
           <w:color w:val="000000"/>
@@ -13905,17 +13900,17 @@
           <w:sz w:val="20"/>
           <w:szCs w:val="20"/>
         </w:rPr>
-        <w:object w:dxaOrig="9360" w:dyaOrig="12856">
-          <v:shape id="_x0000_i1065" type="#_x0000_t75" style="width:468pt;height:642.75pt" o:ole="">
+        <w:object w:dxaOrig="9360" w:dyaOrig="11907">
+          <v:shape id="_x0000_i1069" type="#_x0000_t75" style="width:468pt;height:595.5pt" o:ole="">
             <v:imagedata r:id="rId61" o:title=""/>
             <w10:borderleft type="single" width="4"/>
             <w10:borderright type="single" width="4"/>
           </v:shape>
-          <o:OLEObject Type="Embed" ProgID="Word.OpenDocumentText.12" ShapeID="_x0000_i1065" DrawAspect="Content" ObjectID="_1429099387" r:id="rId62"/>
+          <o:OLEObject Type="Embed" ProgID="Word.OpenDocumentText.12" ShapeID="_x0000_i1069" DrawAspect="Content" ObjectID="_1429099849" r:id="rId62"/>
         </w:object>
       </w:r>
-      <w:bookmarkStart w:id="93" w:name="_MON_1427624527"/>
-      <w:bookmarkEnd w:id="93"/>
+      <w:bookmarkStart w:id="95" w:name="_MON_1427624527"/>
+      <w:bookmarkEnd w:id="95"/>
       <w:r>
         <w:rPr>
           <w:rFonts w:ascii="Courier New" w:hAnsi="Courier New" w:cs="Courier New"/>
@@ -13923,32 +13918,32 @@
           <w:sz w:val="20"/>
           <w:szCs w:val="20"/>
         </w:rPr>
-        <w:object w:dxaOrig="9360" w:dyaOrig="12503">
-          <v:shape id="_x0000_i1066" type="#_x0000_t75" style="width:468pt;height:625.5pt" o:ole="">
+        <w:object w:dxaOrig="9360" w:dyaOrig="12956">
+          <v:shape id="_x0000_i1068" type="#_x0000_t75" style="width:468pt;height:9in" o:ole="">
             <v:imagedata r:id="rId63" o:title=""/>
             <w10:borderleft type="single" width="4"/>
             <w10:borderbottom type="single" width="4"/>
             <w10:borderright type="single" width="4"/>
           </v:shape>
-          <o:OLEObject Type="Embed" ProgID="Word.OpenDocumentText.12" ShapeID="_x0000_i1066" DrawAspect="Content" ObjectID="_1429099388" r:id="rId64"/>
+          <o:OLEObject Type="Embed" ProgID="Word.OpenDocumentText.12" ShapeID="_x0000_i1068" DrawAspect="Content" ObjectID="_1429099850" r:id="rId64"/>
         </w:object>
       </w:r>
     </w:p>
     <w:p>
       <w:pPr>
         <w:pStyle w:val="AppendixHeading"/>
-      </w:pPr>
-      <w:bookmarkStart w:id="94" w:name="_Toc345686936"/>
-      <w:bookmarkStart w:id="95" w:name="_Toc355357401"/>
-      <w:r>
-        <w:lastRenderedPageBreak/>
+        <w:pageBreakBefore w:val="0"/>
+      </w:pPr>
+      <w:bookmarkStart w:id="96" w:name="_Toc345686936"/>
+      <w:bookmarkStart w:id="97" w:name="_Toc355357911"/>
+      <w:r>
         <w:t xml:space="preserve">MATLAB </w:t>
       </w:r>
-      <w:bookmarkEnd w:id="94"/>
+      <w:bookmarkEnd w:id="96"/>
       <w:r>
         <w:t>DC Offset Correction</w:t>
       </w:r>
-      <w:bookmarkEnd w:id="95"/>
+      <w:bookmarkEnd w:id="97"/>
     </w:p>
     <w:p>
       <w:pPr>
@@ -13984,50 +13979,41 @@
           <w:sz w:val="20"/>
           <w:szCs w:val="20"/>
         </w:rPr>
-        <w:t>dc_offset_correction_tb</w:t>
-      </w:r>
-      <w:r>
+        <w:t>dc_offset_correction_tb.m</w:t>
+      </w:r>
+      <w:proofErr w:type="spellEnd"/>
+    </w:p>
+    <w:bookmarkStart w:id="98" w:name="_MON_1427624150"/>
+    <w:bookmarkEnd w:id="98"/>
+    <w:p>
+      <w:pPr>
         <w:rPr>
           <w:rFonts w:ascii="Courier New" w:hAnsi="Courier New" w:cs="Courier New"/>
           <w:color w:val="000000"/>
           <w:sz w:val="20"/>
           <w:szCs w:val="20"/>
         </w:rPr>
-        <w:t>.m</w:t>
-      </w:r>
-      <w:proofErr w:type="spellEnd"/>
-    </w:p>
-    <w:bookmarkStart w:id="96" w:name="_MON_1427624150"/>
-    <w:bookmarkEnd w:id="96"/>
-    <w:p>
-      <w:pPr>
+      </w:pPr>
+      <w:r>
         <w:rPr>
           <w:rFonts w:ascii="Courier New" w:hAnsi="Courier New" w:cs="Courier New"/>
           <w:color w:val="000000"/>
           <w:sz w:val="20"/>
           <w:szCs w:val="20"/>
         </w:rPr>
-      </w:pPr>
-      <w:r>
-        <w:rPr>
-          <w:rFonts w:ascii="Courier New" w:hAnsi="Courier New" w:cs="Courier New"/>
-          <w:color w:val="000000"/>
-          <w:sz w:val="20"/>
-          <w:szCs w:val="20"/>
-        </w:rPr>
         <w:object w:dxaOrig="9360" w:dyaOrig="10716">
-          <v:shape id="_x0000_i1062" type="#_x0000_t75" style="width:468pt;height:535.5pt" o:ole="" o:bordertopcolor="this" o:borderleftcolor="this" o:borderbottomcolor="this" o:borderrightcolor="this">
+          <v:shape id="_x0000_i1065" type="#_x0000_t75" style="width:468pt;height:535.5pt" o:ole="" o:bordertopcolor="this" o:borderleftcolor="this" o:borderbottomcolor="this" o:borderrightcolor="this">
             <v:imagedata r:id="rId65" o:title=""/>
             <w10:bordertop type="single" width="4"/>
             <w10:borderleft type="single" width="4"/>
             <w10:borderright type="single" width="4"/>
           </v:shape>
-          <o:OLEObject Type="Embed" ProgID="Word.OpenDocumentText.12" ShapeID="_x0000_i1062" DrawAspect="Content" ObjectID="_1429099389" r:id="rId66"/>
+          <o:OLEObject Type="Embed" ProgID="Word.OpenDocumentText.12" ShapeID="_x0000_i1065" DrawAspect="Content" ObjectID="_1429099851" r:id="rId66"/>
         </w:object>
       </w:r>
     </w:p>
-    <w:bookmarkStart w:id="97" w:name="_MON_1427624279"/>
-    <w:bookmarkEnd w:id="97"/>
+    <w:bookmarkStart w:id="99" w:name="_MON_1427624279"/>
+    <w:bookmarkEnd w:id="99"/>
     <w:p>
       <w:pPr>
         <w:rPr>
@@ -14045,13 +14031,13 @@
           <w:szCs w:val="20"/>
         </w:rPr>
         <w:object w:dxaOrig="9360" w:dyaOrig="6933">
-          <v:shape id="_x0000_i1063" type="#_x0000_t75" style="width:468pt;height:346.5pt" o:ole="" o:borderleftcolor="this" o:borderbottomcolor="this" o:borderrightcolor="this">
+          <v:shape id="_x0000_i1066" type="#_x0000_t75" style="width:468pt;height:346.5pt" o:ole="" o:borderleftcolor="this" o:borderbottomcolor="this" o:borderrightcolor="this">
             <v:imagedata r:id="rId67" o:title=""/>
             <w10:borderleft type="single" width="4"/>
             <w10:borderbottom type="single" width="4"/>
             <w10:borderright type="single" width="4"/>
           </v:shape>
-          <o:OLEObject Type="Embed" ProgID="Word.OpenDocumentText.12" ShapeID="_x0000_i1063" DrawAspect="Content" ObjectID="_1429099390" r:id="rId68"/>
+          <o:OLEObject Type="Embed" ProgID="Word.OpenDocumentText.12" ShapeID="_x0000_i1066" DrawAspect="Content" ObjectID="_1429099852" r:id="rId68"/>
         </w:object>
       </w:r>
     </w:p>
@@ -14172,7 +14158,7 @@
               <w:bCs/>
               <w:noProof/>
             </w:rPr>
-            <w:t>6</w:t>
+            <w:t>2</w:t>
           </w:r>
           <w:r>
             <w:rPr>
@@ -18714,7 +18700,7 @@
 </file>
 
 <file path=customXml/itemProps2.xml><?xml version="1.0" encoding="utf-8"?>
-<ds:datastoreItem xmlns:ds="http://schemas.openxmlformats.org/officeDocument/2006/customXml" ds:itemID="{7ABF7B7C-052F-4DA5-826E-3BA85E0801C3}">
+<ds:datastoreItem xmlns:ds="http://schemas.openxmlformats.org/officeDocument/2006/customXml" ds:itemID="{FA27749C-E346-4073-BD78-6561CED3D080}">
   <ds:schemaRefs>
     <ds:schemaRef ds:uri="http://schemas.openxmlformats.org/officeDocument/2006/bibliography"/>
   </ds:schemaRefs>

</xml_diff>

<commit_message>
update to Lab 4 Lab Tutorial
</commit_message>
<xml_diff>
--- a/Labs/Lab_4/DemoFilesAndDocumentation/Tutorial/Lab_4.docx
+++ b/Labs/Lab_4/DemoFilesAndDocumentation/Tutorial/Lab_4.docx
@@ -387,7 +387,7 @@
             </w:rPr>
             <w:fldChar w:fldCharType="separate"/>
           </w:r>
-          <w:hyperlink w:anchor="_Toc377142407" w:history="1">
+          <w:hyperlink w:anchor="_Toc378697040" w:history="1">
             <w:r>
               <w:rPr>
                 <w:rStyle w:val="Hyperlink"/>
@@ -418,7 +418,7 @@
                 <w:noProof/>
                 <w:webHidden/>
               </w:rPr>
-              <w:instrText xml:space="preserve"> PAGEREF _Toc377142407 \h </w:instrText>
+              <w:instrText xml:space="preserve"> PAGEREF _Toc378697040 \h </w:instrText>
             </w:r>
             <w:r>
               <w:rPr>
@@ -441,7 +441,7 @@
                 <w:noProof/>
                 <w:webHidden/>
               </w:rPr>
-              <w:t>4</w:t>
+              <w:t>3</w:t>
             </w:r>
             <w:r>
               <w:rPr>
@@ -461,7 +461,7 @@
               <w:noProof/>
             </w:rPr>
           </w:pPr>
-          <w:hyperlink w:anchor="_Toc377142408" w:history="1">
+          <w:hyperlink w:anchor="_Toc378697041" w:history="1">
             <w:r>
               <w:rPr>
                 <w:rStyle w:val="Hyperlink"/>
@@ -492,7 +492,7 @@
                 <w:noProof/>
                 <w:webHidden/>
               </w:rPr>
-              <w:instrText xml:space="preserve"> PAGEREF _Toc377142408 \h </w:instrText>
+              <w:instrText xml:space="preserve"> PAGEREF _Toc378697041 \h </w:instrText>
             </w:r>
             <w:r>
               <w:rPr>
@@ -515,7 +515,7 @@
                 <w:noProof/>
                 <w:webHidden/>
               </w:rPr>
-              <w:t>4</w:t>
+              <w:t>3</w:t>
             </w:r>
             <w:r>
               <w:rPr>
@@ -535,7 +535,7 @@
               <w:noProof/>
             </w:rPr>
           </w:pPr>
-          <w:hyperlink w:anchor="_Toc377142409" w:history="1">
+          <w:hyperlink w:anchor="_Toc378697042" w:history="1">
             <w:r>
               <w:rPr>
                 <w:rStyle w:val="Hyperlink"/>
@@ -566,7 +566,7 @@
                 <w:noProof/>
                 <w:webHidden/>
               </w:rPr>
-              <w:instrText xml:space="preserve"> PAGEREF _Toc377142409 \h </w:instrText>
+              <w:instrText xml:space="preserve"> PAGEREF _Toc378697042 \h </w:instrText>
             </w:r>
             <w:r>
               <w:rPr>
@@ -589,7 +589,7 @@
                 <w:noProof/>
                 <w:webHidden/>
               </w:rPr>
-              <w:t>4</w:t>
+              <w:t>3</w:t>
             </w:r>
             <w:r>
               <w:rPr>
@@ -609,7 +609,7 @@
               <w:noProof/>
             </w:rPr>
           </w:pPr>
-          <w:hyperlink w:anchor="_Toc377142410" w:history="1">
+          <w:hyperlink w:anchor="_Toc378697043" w:history="1">
             <w:r>
               <w:rPr>
                 <w:rStyle w:val="Hyperlink"/>
@@ -642,7 +642,7 @@
                 <w:noProof/>
                 <w:webHidden/>
               </w:rPr>
-              <w:instrText xml:space="preserve"> PAGEREF _Toc377142410 \h </w:instrText>
+              <w:instrText xml:space="preserve"> PAGEREF _Toc378697043 \h </w:instrText>
             </w:r>
             <w:r>
               <w:rPr>
@@ -665,7 +665,7 @@
                 <w:noProof/>
                 <w:webHidden/>
               </w:rPr>
-              <w:t>5</w:t>
+              <w:t>4</w:t>
             </w:r>
             <w:r>
               <w:rPr>
@@ -685,7 +685,7 @@
               <w:noProof/>
             </w:rPr>
           </w:pPr>
-          <w:hyperlink w:anchor="_Toc377142411" w:history="1">
+          <w:hyperlink w:anchor="_Toc378697044" w:history="1">
             <w:r>
               <w:rPr>
                 <w:rStyle w:val="Hyperlink"/>
@@ -716,7 +716,7 @@
                 <w:noProof/>
                 <w:webHidden/>
               </w:rPr>
-              <w:instrText xml:space="preserve"> PAGEREF _Toc377142411 \h </w:instrText>
+              <w:instrText xml:space="preserve"> PAGEREF _Toc378697044 \h </w:instrText>
             </w:r>
             <w:r>
               <w:rPr>
@@ -739,7 +739,7 @@
                 <w:noProof/>
                 <w:webHidden/>
               </w:rPr>
-              <w:t>5</w:t>
+              <w:t>4</w:t>
             </w:r>
             <w:r>
               <w:rPr>
@@ -759,7 +759,7 @@
               <w:noProof/>
             </w:rPr>
           </w:pPr>
-          <w:hyperlink w:anchor="_Toc377142412" w:history="1">
+          <w:hyperlink w:anchor="_Toc378697045" w:history="1">
             <w:r>
               <w:rPr>
                 <w:rStyle w:val="Hyperlink"/>
@@ -805,7 +805,7 @@
                 <w:noProof/>
                 <w:webHidden/>
               </w:rPr>
-              <w:instrText xml:space="preserve"> PAGEREF _Toc377142412 \h </w:instrText>
+              <w:instrText xml:space="preserve"> PAGEREF _Toc378697045 \h </w:instrText>
             </w:r>
             <w:r>
               <w:rPr>
@@ -828,7 +828,7 @@
                 <w:noProof/>
                 <w:webHidden/>
               </w:rPr>
-              <w:t>5</w:t>
+              <w:t>4</w:t>
             </w:r>
             <w:r>
               <w:rPr>
@@ -848,14 +848,14 @@
               <w:noProof/>
             </w:rPr>
           </w:pPr>
-          <w:hyperlink w:anchor="_Toc377142413" w:history="1">
+          <w:hyperlink w:anchor="_Toc378697046" w:history="1">
             <w:r>
               <w:rPr>
                 <w:rStyle w:val="Hyperlink"/>
                 <w:rFonts w:ascii="Century Schoolbook" w:hAnsi="Century Schoolbook"/>
                 <w:noProof/>
               </w:rPr>
-              <w:t>1.2</w:t>
+              <w:t>1.3</w:t>
             </w:r>
             <w:r>
               <w:rPr>
@@ -894,7 +894,7 @@
                 <w:noProof/>
                 <w:webHidden/>
               </w:rPr>
-              <w:instrText xml:space="preserve"> PAGEREF _Toc377142413 \h </w:instrText>
+              <w:instrText xml:space="preserve"> PAGEREF _Toc378697046 \h </w:instrText>
             </w:r>
             <w:r>
               <w:rPr>
@@ -917,7 +917,7 @@
                 <w:noProof/>
                 <w:webHidden/>
               </w:rPr>
-              <w:t>5</w:t>
+              <w:t>4</w:t>
             </w:r>
             <w:r>
               <w:rPr>
@@ -937,14 +937,14 @@
               <w:noProof/>
             </w:rPr>
           </w:pPr>
-          <w:hyperlink w:anchor="_Toc377142414" w:history="1">
+          <w:hyperlink w:anchor="_Toc378697047" w:history="1">
             <w:r>
               <w:rPr>
                 <w:rStyle w:val="Hyperlink"/>
                 <w:rFonts w:ascii="Century Schoolbook" w:hAnsi="Century Schoolbook"/>
                 <w:noProof/>
               </w:rPr>
-              <w:t>1.3    HDL Coder Project</w:t>
+              <w:t>1.4    HDL Coder Project</w:t>
             </w:r>
             <w:r>
               <w:rPr>
@@ -968,7 +968,7 @@
                 <w:noProof/>
                 <w:webHidden/>
               </w:rPr>
-              <w:instrText xml:space="preserve"> PAGEREF _Toc377142414 \h </w:instrText>
+              <w:instrText xml:space="preserve"> PAGEREF _Toc378697047 \h </w:instrText>
             </w:r>
             <w:r>
               <w:rPr>
@@ -991,7 +991,7 @@
                 <w:noProof/>
                 <w:webHidden/>
               </w:rPr>
-              <w:t>6</w:t>
+              <w:t>5</w:t>
             </w:r>
             <w:r>
               <w:rPr>
@@ -1011,7 +1011,7 @@
               <w:noProof/>
             </w:rPr>
           </w:pPr>
-          <w:hyperlink w:anchor="_Toc377142415" w:history="1">
+          <w:hyperlink w:anchor="_Toc378697048" w:history="1">
             <w:r>
               <w:rPr>
                 <w:rStyle w:val="Hyperlink"/>
@@ -1044,7 +1044,7 @@
                 <w:noProof/>
                 <w:webHidden/>
               </w:rPr>
-              <w:instrText xml:space="preserve"> PAGEREF _Toc377142415 \h </w:instrText>
+              <w:instrText xml:space="preserve"> PAGEREF _Toc378697048 \h </w:instrText>
             </w:r>
             <w:r>
               <w:rPr>
@@ -1067,7 +1067,7 @@
                 <w:noProof/>
                 <w:webHidden/>
               </w:rPr>
-              <w:t>10</w:t>
+              <w:t>9</w:t>
             </w:r>
             <w:r>
               <w:rPr>
@@ -1087,7 +1087,7 @@
               <w:noProof/>
             </w:rPr>
           </w:pPr>
-          <w:hyperlink w:anchor="_Toc377142417" w:history="1">
+          <w:hyperlink w:anchor="_Toc378697050" w:history="1">
             <w:r>
               <w:rPr>
                 <w:rStyle w:val="Hyperlink"/>
@@ -1133,7 +1133,7 @@
                 <w:noProof/>
                 <w:webHidden/>
               </w:rPr>
-              <w:instrText xml:space="preserve"> PAGEREF _Toc377142417 \h </w:instrText>
+              <w:instrText xml:space="preserve"> PAGEREF _Toc378697050 \h </w:instrText>
             </w:r>
             <w:r>
               <w:rPr>
@@ -1156,7 +1156,7 @@
                 <w:noProof/>
                 <w:webHidden/>
               </w:rPr>
-              <w:t>10</w:t>
+              <w:t>9</w:t>
             </w:r>
             <w:r>
               <w:rPr>
@@ -1176,7 +1176,7 @@
               <w:noProof/>
             </w:rPr>
           </w:pPr>
-          <w:hyperlink w:anchor="_Toc377142418" w:history="1">
+          <w:hyperlink w:anchor="_Toc378697051" w:history="1">
             <w:r>
               <w:rPr>
                 <w:rStyle w:val="Hyperlink"/>
@@ -1222,7 +1222,7 @@
                 <w:noProof/>
                 <w:webHidden/>
               </w:rPr>
-              <w:instrText xml:space="preserve"> PAGEREF _Toc377142418 \h </w:instrText>
+              <w:instrText xml:space="preserve"> PAGEREF _Toc378697051 \h </w:instrText>
             </w:r>
             <w:r>
               <w:rPr>
@@ -1245,7 +1245,7 @@
                 <w:noProof/>
                 <w:webHidden/>
               </w:rPr>
-              <w:t>11</w:t>
+              <w:t>10</w:t>
             </w:r>
             <w:r>
               <w:rPr>
@@ -1265,7 +1265,7 @@
               <w:noProof/>
             </w:rPr>
           </w:pPr>
-          <w:hyperlink w:anchor="_Toc377142419" w:history="1">
+          <w:hyperlink w:anchor="_Toc378697052" w:history="1">
             <w:r>
               <w:rPr>
                 <w:rStyle w:val="Hyperlink"/>
@@ -1311,7 +1311,7 @@
                 <w:noProof/>
                 <w:webHidden/>
               </w:rPr>
-              <w:instrText xml:space="preserve"> PAGEREF _Toc377142419 \h </w:instrText>
+              <w:instrText xml:space="preserve"> PAGEREF _Toc378697052 \h </w:instrText>
             </w:r>
             <w:r>
               <w:rPr>
@@ -1334,7 +1334,7 @@
                 <w:noProof/>
                 <w:webHidden/>
               </w:rPr>
-              <w:t>11</w:t>
+              <w:t>10</w:t>
             </w:r>
             <w:r>
               <w:rPr>
@@ -1354,7 +1354,7 @@
               <w:noProof/>
             </w:rPr>
           </w:pPr>
-          <w:hyperlink w:anchor="_Toc377142420" w:history="1">
+          <w:hyperlink w:anchor="_Toc378697053" w:history="1">
             <w:r>
               <w:rPr>
                 <w:rStyle w:val="Hyperlink"/>
@@ -1400,7 +1400,7 @@
                 <w:noProof/>
                 <w:webHidden/>
               </w:rPr>
-              <w:instrText xml:space="preserve"> PAGEREF _Toc377142420 \h </w:instrText>
+              <w:instrText xml:space="preserve"> PAGEREF _Toc378697053 \h </w:instrText>
             </w:r>
             <w:r>
               <w:rPr>
@@ -1423,7 +1423,7 @@
                 <w:noProof/>
                 <w:webHidden/>
               </w:rPr>
-              <w:t>11</w:t>
+              <w:t>10</w:t>
             </w:r>
             <w:r>
               <w:rPr>
@@ -1443,7 +1443,7 @@
               <w:noProof/>
             </w:rPr>
           </w:pPr>
-          <w:hyperlink w:anchor="_Toc377142421" w:history="1">
+          <w:hyperlink w:anchor="_Toc378697054" w:history="1">
             <w:r>
               <w:rPr>
                 <w:rStyle w:val="Hyperlink"/>
@@ -1489,7 +1489,7 @@
                 <w:noProof/>
                 <w:webHidden/>
               </w:rPr>
-              <w:instrText xml:space="preserve"> PAGEREF _Toc377142421 \h </w:instrText>
+              <w:instrText xml:space="preserve"> PAGEREF _Toc378697054 \h </w:instrText>
             </w:r>
             <w:r>
               <w:rPr>
@@ -1512,7 +1512,7 @@
                 <w:noProof/>
                 <w:webHidden/>
               </w:rPr>
-              <w:t>11</w:t>
+              <w:t>10</w:t>
             </w:r>
             <w:r>
               <w:rPr>
@@ -1532,7 +1532,7 @@
               <w:noProof/>
             </w:rPr>
           </w:pPr>
-          <w:hyperlink w:anchor="_Toc377142422" w:history="1">
+          <w:hyperlink w:anchor="_Toc378697055" w:history="1">
             <w:r>
               <w:rPr>
                 <w:rStyle w:val="Hyperlink"/>
@@ -1578,7 +1578,7 @@
                 <w:noProof/>
                 <w:webHidden/>
               </w:rPr>
-              <w:instrText xml:space="preserve"> PAGEREF _Toc377142422 \h </w:instrText>
+              <w:instrText xml:space="preserve"> PAGEREF _Toc378697055 \h </w:instrText>
             </w:r>
             <w:r>
               <w:rPr>
@@ -1601,7 +1601,7 @@
                 <w:noProof/>
                 <w:webHidden/>
               </w:rPr>
-              <w:t>12</w:t>
+              <w:t>11</w:t>
             </w:r>
             <w:r>
               <w:rPr>
@@ -1621,7 +1621,7 @@
               <w:noProof/>
             </w:rPr>
           </w:pPr>
-          <w:hyperlink w:anchor="_Toc377142423" w:history="1">
+          <w:hyperlink w:anchor="_Toc378697056" w:history="1">
             <w:r>
               <w:rPr>
                 <w:rStyle w:val="Hyperlink"/>
@@ -1667,7 +1667,7 @@
                 <w:noProof/>
                 <w:webHidden/>
               </w:rPr>
-              <w:instrText xml:space="preserve"> PAGEREF _Toc377142423 \h </w:instrText>
+              <w:instrText xml:space="preserve"> PAGEREF _Toc378697056 \h </w:instrText>
             </w:r>
             <w:r>
               <w:rPr>
@@ -1690,7 +1690,7 @@
                 <w:noProof/>
                 <w:webHidden/>
               </w:rPr>
-              <w:t>13</w:t>
+              <w:t>12</w:t>
             </w:r>
             <w:r>
               <w:rPr>
@@ -1710,7 +1710,7 @@
               <w:noProof/>
             </w:rPr>
           </w:pPr>
-          <w:hyperlink w:anchor="_Toc377142424" w:history="1">
+          <w:hyperlink w:anchor="_Toc378697057" w:history="1">
             <w:r>
               <w:rPr>
                 <w:rStyle w:val="Hyperlink"/>
@@ -1756,7 +1756,7 @@
                 <w:noProof/>
                 <w:webHidden/>
               </w:rPr>
-              <w:instrText xml:space="preserve"> PAGEREF _Toc377142424 \h </w:instrText>
+              <w:instrText xml:space="preserve"> PAGEREF _Toc378697057 \h </w:instrText>
             </w:r>
             <w:r>
               <w:rPr>
@@ -1779,7 +1779,7 @@
                 <w:noProof/>
                 <w:webHidden/>
               </w:rPr>
-              <w:t>14</w:t>
+              <w:t>13</w:t>
             </w:r>
             <w:r>
               <w:rPr>
@@ -1799,7 +1799,7 @@
               <w:noProof/>
             </w:rPr>
           </w:pPr>
-          <w:hyperlink w:anchor="_Toc377142425" w:history="1">
+          <w:hyperlink w:anchor="_Toc378697058" w:history="1">
             <w:r>
               <w:rPr>
                 <w:rStyle w:val="Hyperlink"/>
@@ -1845,7 +1845,7 @@
                 <w:noProof/>
                 <w:webHidden/>
               </w:rPr>
-              <w:instrText xml:space="preserve"> PAGEREF _Toc377142425 \h </w:instrText>
+              <w:instrText xml:space="preserve"> PAGEREF _Toc378697058 \h </w:instrText>
             </w:r>
             <w:r>
               <w:rPr>
@@ -1868,7 +1868,7 @@
                 <w:noProof/>
                 <w:webHidden/>
               </w:rPr>
-              <w:t>15</w:t>
+              <w:t>14</w:t>
             </w:r>
             <w:r>
               <w:rPr>
@@ -1888,7 +1888,7 @@
               <w:noProof/>
             </w:rPr>
           </w:pPr>
-          <w:hyperlink w:anchor="_Toc377142426" w:history="1">
+          <w:hyperlink w:anchor="_Toc378697059" w:history="1">
             <w:r>
               <w:rPr>
                 <w:rStyle w:val="Hyperlink"/>
@@ -1921,7 +1921,7 @@
                 <w:noProof/>
                 <w:webHidden/>
               </w:rPr>
-              <w:instrText xml:space="preserve"> PAGEREF _Toc377142426 \h </w:instrText>
+              <w:instrText xml:space="preserve"> PAGEREF _Toc378697059 \h </w:instrText>
             </w:r>
             <w:r>
               <w:rPr>
@@ -1944,7 +1944,7 @@
                 <w:noProof/>
                 <w:webHidden/>
               </w:rPr>
-              <w:t>17</w:t>
+              <w:t>16</w:t>
             </w:r>
             <w:r>
               <w:rPr>
@@ -1964,7 +1964,7 @@
               <w:noProof/>
             </w:rPr>
           </w:pPr>
-          <w:hyperlink w:anchor="_Toc377142428" w:history="1">
+          <w:hyperlink w:anchor="_Toc378697061" w:history="1">
             <w:r>
               <w:rPr>
                 <w:rStyle w:val="Hyperlink"/>
@@ -2010,7 +2010,7 @@
                 <w:noProof/>
                 <w:webHidden/>
               </w:rPr>
-              <w:instrText xml:space="preserve"> PAGEREF _Toc377142428 \h </w:instrText>
+              <w:instrText xml:space="preserve"> PAGEREF _Toc378697061 \h </w:instrText>
             </w:r>
             <w:r>
               <w:rPr>
@@ -2033,7 +2033,7 @@
                 <w:noProof/>
                 <w:webHidden/>
               </w:rPr>
-              <w:t>17</w:t>
+              <w:t>16</w:t>
             </w:r>
             <w:r>
               <w:rPr>
@@ -2053,7 +2053,7 @@
               <w:noProof/>
             </w:rPr>
           </w:pPr>
-          <w:hyperlink w:anchor="_Toc377142429" w:history="1">
+          <w:hyperlink w:anchor="_Toc378697062" w:history="1">
             <w:r>
               <w:rPr>
                 <w:rStyle w:val="Hyperlink"/>
@@ -2099,7 +2099,7 @@
                 <w:noProof/>
                 <w:webHidden/>
               </w:rPr>
-              <w:instrText xml:space="preserve"> PAGEREF _Toc377142429 \h </w:instrText>
+              <w:instrText xml:space="preserve"> PAGEREF _Toc378697062 \h </w:instrText>
             </w:r>
             <w:r>
               <w:rPr>
@@ -2122,7 +2122,7 @@
                 <w:noProof/>
                 <w:webHidden/>
               </w:rPr>
-              <w:t>18</w:t>
+              <w:t>17</w:t>
             </w:r>
             <w:r>
               <w:rPr>
@@ -2142,7 +2142,7 @@
               <w:noProof/>
             </w:rPr>
           </w:pPr>
-          <w:hyperlink w:anchor="_Toc377142430" w:history="1">
+          <w:hyperlink w:anchor="_Toc378697063" w:history="1">
             <w:r>
               <w:rPr>
                 <w:rStyle w:val="Hyperlink"/>
@@ -2188,7 +2188,7 @@
                 <w:noProof/>
                 <w:webHidden/>
               </w:rPr>
-              <w:instrText xml:space="preserve"> PAGEREF _Toc377142430 \h </w:instrText>
+              <w:instrText xml:space="preserve"> PAGEREF _Toc378697063 \h </w:instrText>
             </w:r>
             <w:r>
               <w:rPr>
@@ -2211,7 +2211,7 @@
                 <w:noProof/>
                 <w:webHidden/>
               </w:rPr>
-              <w:t>19</w:t>
+              <w:t>18</w:t>
             </w:r>
             <w:r>
               <w:rPr>
@@ -2231,7 +2231,7 @@
               <w:noProof/>
             </w:rPr>
           </w:pPr>
-          <w:hyperlink w:anchor="_Toc377142431" w:history="1">
+          <w:hyperlink w:anchor="_Toc378697064" w:history="1">
             <w:r>
               <w:rPr>
                 <w:rStyle w:val="Hyperlink"/>
@@ -2264,7 +2264,7 @@
                 <w:noProof/>
                 <w:webHidden/>
               </w:rPr>
-              <w:instrText xml:space="preserve"> PAGEREF _Toc377142431 \h </w:instrText>
+              <w:instrText xml:space="preserve"> PAGEREF _Toc378697064 \h </w:instrText>
             </w:r>
             <w:r>
               <w:rPr>
@@ -2287,7 +2287,7 @@
                 <w:noProof/>
                 <w:webHidden/>
               </w:rPr>
-              <w:t>21</w:t>
+              <w:t>20</w:t>
             </w:r>
             <w:r>
               <w:rPr>
@@ -2307,7 +2307,7 @@
               <w:noProof/>
             </w:rPr>
           </w:pPr>
-          <w:hyperlink w:anchor="_Toc377142432" w:history="1">
+          <w:hyperlink w:anchor="_Toc378697065" w:history="1">
             <w:r>
               <w:rPr>
                 <w:rStyle w:val="Hyperlink"/>
@@ -2353,7 +2353,7 @@
                 <w:noProof/>
                 <w:webHidden/>
               </w:rPr>
-              <w:instrText xml:space="preserve"> PAGEREF _Toc377142432 \h </w:instrText>
+              <w:instrText xml:space="preserve"> PAGEREF _Toc378697065 \h </w:instrText>
             </w:r>
             <w:r>
               <w:rPr>
@@ -2376,7 +2376,7 @@
                 <w:noProof/>
                 <w:webHidden/>
               </w:rPr>
-              <w:t>21</w:t>
+              <w:t>20</w:t>
             </w:r>
             <w:r>
               <w:rPr>
@@ -2399,7 +2399,7 @@
               <w:noProof/>
             </w:rPr>
           </w:pPr>
-          <w:hyperlink w:anchor="_Toc377142433" w:history="1">
+          <w:hyperlink w:anchor="_Toc378697066" w:history="1">
             <w:r>
               <w:rPr>
                 <w:rStyle w:val="Hyperlink"/>
@@ -2445,7 +2445,7 @@
                 <w:noProof/>
                 <w:webHidden/>
               </w:rPr>
-              <w:instrText xml:space="preserve"> PAGEREF _Toc377142433 \h </w:instrText>
+              <w:instrText xml:space="preserve"> PAGEREF _Toc378697066 \h </w:instrText>
             </w:r>
             <w:r>
               <w:rPr>
@@ -2468,7 +2468,7 @@
                 <w:noProof/>
                 <w:webHidden/>
               </w:rPr>
-              <w:t>24</w:t>
+              <w:t>23</w:t>
             </w:r>
             <w:r>
               <w:rPr>
@@ -2491,7 +2491,7 @@
               <w:noProof/>
             </w:rPr>
           </w:pPr>
-          <w:hyperlink w:anchor="_Toc377142434" w:history="1">
+          <w:hyperlink w:anchor="_Toc378697067" w:history="1">
             <w:r>
               <w:rPr>
                 <w:rStyle w:val="Hyperlink"/>
@@ -2537,7 +2537,7 @@
                 <w:noProof/>
                 <w:webHidden/>
               </w:rPr>
-              <w:instrText xml:space="preserve"> PAGEREF _Toc377142434 \h </w:instrText>
+              <w:instrText xml:space="preserve"> PAGEREF _Toc378697067 \h </w:instrText>
             </w:r>
             <w:r>
               <w:rPr>
@@ -2560,7 +2560,7 @@
                 <w:noProof/>
                 <w:webHidden/>
               </w:rPr>
-              <w:t>27</w:t>
+              <w:t>26</w:t>
             </w:r>
             <w:r>
               <w:rPr>
@@ -2636,7 +2636,7 @@
         </w:rPr>
       </w:pPr>
       <w:bookmarkStart w:id="0" w:name="_Toc374546880"/>
-      <w:bookmarkStart w:id="1" w:name="_Toc377142407"/>
+      <w:bookmarkStart w:id="1" w:name="_Toc378697040"/>
       <w:r>
         <w:rPr>
           <w:rFonts w:cs="Calibri"/>
@@ -2814,7 +2814,7 @@
         <w:pStyle w:val="Heading2"/>
       </w:pPr>
       <w:bookmarkStart w:id="2" w:name="_Toc374546881"/>
-      <w:bookmarkStart w:id="3" w:name="_Toc377142408"/>
+      <w:bookmarkStart w:id="3" w:name="_Toc378697041"/>
       <w:r>
         <w:t>Procedure</w:t>
       </w:r>
@@ -2967,7 +2967,7 @@
         <w:pStyle w:val="Heading2"/>
       </w:pPr>
       <w:bookmarkStart w:id="4" w:name="_Toc374546882"/>
-      <w:bookmarkStart w:id="5" w:name="_Toc377142409"/>
+      <w:bookmarkStart w:id="5" w:name="_Toc378697042"/>
       <w:r>
         <w:t>Objectives</w:t>
       </w:r>
@@ -3089,7 +3089,7 @@
         </w:rPr>
       </w:pPr>
       <w:bookmarkStart w:id="6" w:name="_Toc374546976"/>
-      <w:bookmarkStart w:id="7" w:name="_Toc377142410"/>
+      <w:bookmarkStart w:id="7" w:name="_Toc378697043"/>
       <w:r>
         <w:rPr>
           <w:rStyle w:val="Heading1Char"/>
@@ -3186,7 +3186,7 @@
         <w:spacing w:before="0"/>
       </w:pPr>
       <w:bookmarkStart w:id="19" w:name="_Toc374546978"/>
-      <w:bookmarkStart w:id="20" w:name="_Toc377142411"/>
+      <w:bookmarkStart w:id="20" w:name="_Toc378697044"/>
       <w:r>
         <w:t>1.1</w:t>
       </w:r>
@@ -3228,7 +3228,55 @@
         <w:rPr>
           <w:rFonts w:ascii="Cambria" w:hAnsi="Cambria" w:cs="Times New Roman"/>
         </w:rPr>
-        <w:t xml:space="preserve"> to interleave our signal before transmitting it. Since these PCores have already been created in the previous labs, we can simply use the same PCores for this lab as well. Refer to Lab 1 for information on how to create this PCore if needed.</w:t>
+        <w:t xml:space="preserve"> to </w:t>
+      </w:r>
+      <w:r>
+        <w:rPr>
+          <w:rFonts w:ascii="Cambria" w:hAnsi="Cambria" w:cs="Times New Roman"/>
+        </w:rPr>
+        <w:t>de</w:t>
+      </w:r>
+      <w:r>
+        <w:rPr>
+          <w:rFonts w:ascii="Cambria" w:hAnsi="Cambria" w:cs="Times New Roman"/>
+        </w:rPr>
+        <w:t xml:space="preserve">interleave our signal before </w:t>
+      </w:r>
+      <w:r>
+        <w:rPr>
+          <w:rFonts w:ascii="Cambria" w:hAnsi="Cambria" w:cs="Times New Roman"/>
+        </w:rPr>
+        <w:t>processing it</w:t>
+      </w:r>
+      <w:r>
+        <w:rPr>
+          <w:rFonts w:ascii="Cambria" w:hAnsi="Cambria" w:cs="Times New Roman"/>
+        </w:rPr>
+        <w:t xml:space="preserve">. Since these PCores have already been created in the previous labs, we can simply use the same PCores for this lab as well. Refer to Lab 1 for information on how to create </w:t>
+      </w:r>
+      <w:r>
+        <w:rPr>
+          <w:rFonts w:ascii="Cambria" w:hAnsi="Cambria" w:cs="Times New Roman"/>
+        </w:rPr>
+        <w:t>these</w:t>
+      </w:r>
+      <w:r>
+        <w:rPr>
+          <w:rFonts w:ascii="Cambria" w:hAnsi="Cambria" w:cs="Times New Roman"/>
+        </w:rPr>
+        <w:t xml:space="preserve"> PCore</w:t>
+      </w:r>
+      <w:r>
+        <w:rPr>
+          <w:rFonts w:ascii="Cambria" w:hAnsi="Cambria" w:cs="Times New Roman"/>
+        </w:rPr>
+        <w:t>s</w:t>
+      </w:r>
+      <w:r>
+        <w:rPr>
+          <w:rFonts w:ascii="Cambria" w:hAnsi="Cambria" w:cs="Times New Roman"/>
+        </w:rPr>
+        <w:t xml:space="preserve"> if needed.</w:t>
       </w:r>
       <w:bookmarkStart w:id="21" w:name="_Toc343252528"/>
       <w:bookmarkStart w:id="22" w:name="_Toc345686911"/>
@@ -3243,7 +3291,7 @@
         <w:pStyle w:val="Heading2"/>
         <w:spacing w:before="0"/>
       </w:pPr>
-      <w:bookmarkStart w:id="23" w:name="_Toc377142412"/>
+      <w:bookmarkStart w:id="23" w:name="_Toc378697045"/>
       <w:r>
         <w:t>1.2</w:t>
       </w:r>
@@ -3292,35 +3340,7 @@
         <w:rPr>
           <w:rFonts w:ascii="Cambria" w:hAnsi="Cambria" w:cs="Times New Roman"/>
         </w:rPr>
-        <w:t xml:space="preserve"> Since the data coming from the ADC Driver is held for 2 clock cycles (to </w:t>
-      </w:r>
-      <w:proofErr w:type="spellStart"/>
-      <w:r>
-        <w:rPr>
-          <w:rFonts w:ascii="Cambria" w:hAnsi="Cambria" w:cs="Times New Roman"/>
-        </w:rPr>
-        <w:t>deinterleave</w:t>
-      </w:r>
-      <w:proofErr w:type="spellEnd"/>
-      <w:r>
-        <w:rPr>
-          <w:rFonts w:ascii="Cambria" w:hAnsi="Cambria" w:cs="Times New Roman"/>
-        </w:rPr>
-        <w:t xml:space="preserve"> the </w:t>
-      </w:r>
-      <w:proofErr w:type="spellStart"/>
-      <w:r>
-        <w:rPr>
-          <w:rFonts w:ascii="Cambria" w:hAnsi="Cambria" w:cs="Times New Roman"/>
-        </w:rPr>
-        <w:t>rxd</w:t>
-      </w:r>
-      <w:proofErr w:type="spellEnd"/>
-      <w:r>
-        <w:rPr>
-          <w:rFonts w:ascii="Cambria" w:hAnsi="Cambria" w:cs="Times New Roman"/>
-        </w:rPr>
-        <w:t xml:space="preserve"> data), the DC Offset core should be clocked at one half the rate of the ADC Driver core. </w:t>
+        <w:t xml:space="preserve"> Since the data coming from the ADC Driver is held for 2 clock cycles (to deinterleave the rxd data), the DC Offset core should be clocked at one half the rate of the ADC Driver core. </w:t>
       </w:r>
       <w:r>
         <w:rPr>
@@ -3456,7 +3476,6 @@
         </w:rPr>
         <w:t xml:space="preserve">Save this function as </w:t>
       </w:r>
-      <w:proofErr w:type="spellStart"/>
       <w:r>
         <w:rPr>
           <w:rFonts w:ascii="Courier New" w:hAnsi="Courier New" w:cs="Courier New"/>
@@ -3475,7 +3494,6 @@
         </w:rPr>
         <w:t>.m</w:t>
       </w:r>
-      <w:proofErr w:type="spellEnd"/>
       <w:r>
         <w:rPr>
           <w:rFonts w:ascii="Cambria" w:hAnsi="Cambria" w:cs="Courier New"/>
@@ -3518,9 +3536,9 @@
         <w:spacing w:before="0"/>
       </w:pPr>
       <w:bookmarkStart w:id="24" w:name="_Toc355357886"/>
-      <w:bookmarkStart w:id="25" w:name="_Toc377142413"/>
-      <w:r>
-        <w:t>1.2</w:t>
+      <w:bookmarkStart w:id="25" w:name="_Toc378697046"/>
+      <w:r>
+        <w:t>1.3</w:t>
       </w:r>
       <w:r>
         <w:tab/>
@@ -3553,43 +3571,7 @@
         <w:rPr>
           <w:rFonts w:ascii="Cambria" w:hAnsi="Cambria"/>
         </w:rPr>
-        <w:t xml:space="preserve">created the code needed to correct the DC offset, we also need to create a test bench script to test the algorithm. This is done by observing the output graph of the result, which in this case is the signal I and q channels with their corrected means, as well as a plot of the RSSI output. To accomplish this, it is necessary to have a “test” signal from the ADC to use for the analysis; Therefore in addition to this script, you will need a signal exported from ChipScope with the ADC output for both </w:t>
-      </w:r>
-      <w:proofErr w:type="gramStart"/>
-      <w:r>
-        <w:rPr>
-          <w:rFonts w:ascii="Cambria" w:hAnsi="Cambria"/>
-        </w:rPr>
-        <w:t xml:space="preserve">the </w:t>
-      </w:r>
-      <w:proofErr w:type="spellStart"/>
-      <w:r>
-        <w:rPr>
-          <w:rFonts w:ascii="Cambria" w:hAnsi="Cambria"/>
-        </w:rPr>
-        <w:t>i</w:t>
-      </w:r>
-      <w:proofErr w:type="spellEnd"/>
-      <w:proofErr w:type="gramEnd"/>
-      <w:r>
-        <w:rPr>
-          <w:rFonts w:ascii="Cambria" w:hAnsi="Cambria"/>
-        </w:rPr>
-        <w:t xml:space="preserve"> and q channels. You can either use the ChipScope data obtained from Lab 2, or download the DC.prn file provided on the </w:t>
-      </w:r>
-      <w:proofErr w:type="spellStart"/>
-      <w:r>
-        <w:rPr>
-          <w:rFonts w:ascii="Cambria" w:hAnsi="Cambria"/>
-        </w:rPr>
-        <w:t>GitHub</w:t>
-      </w:r>
-      <w:proofErr w:type="spellEnd"/>
-      <w:r>
-        <w:rPr>
-          <w:rFonts w:ascii="Cambria" w:hAnsi="Cambria"/>
-        </w:rPr>
-        <w:t xml:space="preserve"> Repo</w:t>
+        <w:t>created the code needed to correct the DC offset, we also need to create a test bench script to test the algorithm. This is done by observing the output graph of the result, which in this case is the signal I and q channels with their corrected means, as well as a plot of the RSSI output. To accomplish this, it is necessary to have a “test” signal from the ADC to use for the analysis; Therefore in addition to this script, you will need a signal exported from ChipScope with the ADC output for both the i and q channels. You can either use the ChipScope data obtained from Lab 2, or download the DC.prn file provided on the GitHub Repo</w:t>
       </w:r>
       <w:r>
         <w:rPr>
@@ -3705,21 +3687,7 @@
         <w:rPr>
           <w:rFonts w:ascii="Cambria" w:hAnsi="Cambria"/>
         </w:rPr>
-        <w:t xml:space="preserve">. Run “help </w:t>
-      </w:r>
-      <w:proofErr w:type="spellStart"/>
-      <w:r>
-        <w:rPr>
-          <w:rFonts w:ascii="Cambria" w:hAnsi="Cambria"/>
-        </w:rPr>
-        <w:t>textscan</w:t>
-      </w:r>
-      <w:proofErr w:type="spellEnd"/>
-      <w:r>
-        <w:rPr>
-          <w:rFonts w:ascii="Cambria" w:hAnsi="Cambria"/>
-        </w:rPr>
-        <w:t>” to get more information on how to change this line to load data from your ChipScope Export.</w:t>
+        <w:t>. Run “help textscan” to get more information on how to change this line to load data from your ChipScope Export.</w:t>
       </w:r>
     </w:p>
     <w:p>
@@ -3804,7 +3772,6 @@
         </w:rPr>
         <w:t xml:space="preserve">Save this function as </w:t>
       </w:r>
-      <w:proofErr w:type="spellStart"/>
       <w:r>
         <w:rPr>
           <w:rFonts w:ascii="Courier New" w:hAnsi="Courier New" w:cs="Courier New"/>
@@ -3828,7 +3795,6 @@
         </w:rPr>
         <w:t>_tb.m</w:t>
       </w:r>
-      <w:proofErr w:type="spellEnd"/>
       <w:r>
         <w:rPr>
           <w:rFonts w:ascii="Cambria" w:hAnsi="Cambria" w:cs="Courier New"/>
@@ -3864,14 +3830,14 @@
         <w:pStyle w:val="Heading2"/>
         <w:spacing w:before="0"/>
       </w:pPr>
-      <w:bookmarkStart w:id="27" w:name="_Toc377142414"/>
+      <w:bookmarkStart w:id="27" w:name="_Toc378697047"/>
       <w:r>
         <w:t>1.</w:t>
       </w:r>
       <w:bookmarkStart w:id="28" w:name="_GoBack"/>
       <w:bookmarkEnd w:id="28"/>
       <w:r>
-        <w:t>3</w:t>
+        <w:t>4</w:t>
       </w:r>
       <w:r>
         <w:t xml:space="preserve">    </w:t>
@@ -3972,19 +3938,17 @@
         </w:rPr>
         <w:t xml:space="preserve"> </w:t>
       </w:r>
-      <w:proofErr w:type="spellStart"/>
-      <w:r>
-        <w:rPr>
-          <w:rFonts w:ascii="Cambria" w:hAnsi="Cambria" w:cs="Times New Roman"/>
-        </w:rPr>
-        <w:t>dc_offset</w:t>
-      </w:r>
-      <w:proofErr w:type="spellEnd"/>
-      <w:r>
-        <w:rPr>
-          <w:rFonts w:ascii="Cambria" w:hAnsi="Cambria" w:cs="Times New Roman"/>
-        </w:rPr>
-        <w:t xml:space="preserve"> </w:t>
+      <w:r>
+        <w:rPr>
+          <w:rFonts w:ascii="Cambria" w:hAnsi="Cambria" w:cs="Times New Roman"/>
+        </w:rPr>
+        <w:t xml:space="preserve">the </w:t>
+      </w:r>
+      <w:r>
+        <w:rPr>
+          <w:rFonts w:ascii="Cambria" w:hAnsi="Cambria" w:cs="Times New Roman"/>
+        </w:rPr>
+        <w:t xml:space="preserve">dc_offset </w:t>
       </w:r>
       <w:r>
         <w:rPr>
@@ -4016,7 +3980,6 @@
         </w:rPr>
         <w:t xml:space="preserve">, create a new HDL coder project called </w:t>
       </w:r>
-      <w:proofErr w:type="spellStart"/>
       <w:r>
         <w:rPr>
           <w:rFonts w:ascii="Courier New" w:hAnsi="Courier New" w:cs="Courier New"/>
@@ -4024,14 +3987,12 @@
         </w:rPr>
         <w:t>dc_offset_pcore</w:t>
       </w:r>
-      <w:proofErr w:type="spellEnd"/>
       <w:r>
         <w:rPr>
           <w:rFonts w:ascii="Cambria" w:hAnsi="Cambria" w:cs="Times New Roman"/>
         </w:rPr>
         <w:t xml:space="preserve">. Add both your </w:t>
       </w:r>
-      <w:proofErr w:type="spellStart"/>
       <w:r>
         <w:rPr>
           <w:rFonts w:ascii="Courier New" w:hAnsi="Courier New" w:cs="Courier New"/>
@@ -4048,14 +4009,12 @@
         </w:rPr>
         <w:t>.m</w:t>
       </w:r>
-      <w:proofErr w:type="spellEnd"/>
       <w:r>
         <w:rPr>
           <w:rFonts w:ascii="Cambria" w:hAnsi="Cambria" w:cs="Times New Roman"/>
         </w:rPr>
         <w:t xml:space="preserve"> file and your </w:t>
       </w:r>
-      <w:proofErr w:type="spellStart"/>
       <w:r>
         <w:rPr>
           <w:rFonts w:ascii="Courier New" w:hAnsi="Courier New" w:cs="Courier New"/>
@@ -4072,7 +4031,6 @@
         </w:rPr>
         <w:t>.m</w:t>
       </w:r>
-      <w:proofErr w:type="spellEnd"/>
       <w:r>
         <w:rPr>
           <w:rFonts w:ascii="Cambria" w:hAnsi="Cambria" w:cs="Times New Roman"/>
@@ -4294,7 +4252,7 @@
             <w10:borderbottom type="single" width="8"/>
             <w10:borderright type="single" width="8"/>
           </v:shape>
-          <o:OLEObject Type="Embed" ProgID="PBrush" ShapeID="_x0000_i1028" DrawAspect="Content" ObjectID="_1451136802" r:id="rId10"/>
+          <o:OLEObject Type="Embed" ProgID="PBrush" ShapeID="_x0000_i1028" DrawAspect="Content" ObjectID="_1452440376" r:id="rId10"/>
         </w:object>
       </w:r>
     </w:p>
@@ -4318,11 +4276,9 @@
       <w:r>
         <w:t xml:space="preserve">for </w:t>
       </w:r>
-      <w:proofErr w:type="spellStart"/>
       <w:r>
         <w:t>dc_offset_correction</w:t>
       </w:r>
-      <w:proofErr w:type="spellEnd"/>
       <w:r>
         <w:t xml:space="preserve"> function</w:t>
       </w:r>
@@ -4397,21 +4353,7 @@
         <w:rPr>
           <w:rFonts w:ascii="Cambria" w:hAnsi="Cambria" w:cs="Times New Roman"/>
         </w:rPr>
-        <w:t xml:space="preserve">.  Here you can select the FPGA you will use for your design. For this Lab, we will not be using any of the built-in </w:t>
-      </w:r>
-      <w:proofErr w:type="spellStart"/>
-      <w:r>
-        <w:rPr>
-          <w:rFonts w:ascii="Cambria" w:hAnsi="Cambria" w:cs="Times New Roman"/>
-        </w:rPr>
-        <w:t>Zynq</w:t>
-      </w:r>
-      <w:proofErr w:type="spellEnd"/>
-      <w:r>
-        <w:rPr>
-          <w:rFonts w:ascii="Cambria" w:hAnsi="Cambria" w:cs="Times New Roman"/>
-        </w:rPr>
-        <w:t xml:space="preserve"> board functionality within our MATLAB PCores. </w:t>
+        <w:t xml:space="preserve">.  Here you can select the FPGA you will use for your design. For this Lab, we will not be using any of the built-in Zynq board functionality within our MATLAB PCores. </w:t>
       </w:r>
       <w:r>
         <w:rPr>
@@ -4454,7 +4396,7 @@
           <v:shape id="_x0000_i1029" type="#_x0000_t75" style="width:435pt;height:226.5pt" o:ole="">
             <v:imagedata r:id="rId11" o:title=""/>
           </v:shape>
-          <o:OLEObject Type="Embed" ProgID="PBrush" ShapeID="_x0000_i1029" DrawAspect="Content" ObjectID="_1451136803" r:id="rId12"/>
+          <o:OLEObject Type="Embed" ProgID="PBrush" ShapeID="_x0000_i1029" DrawAspect="Content" ObjectID="_1452440377" r:id="rId12"/>
         </w:object>
       </w:r>
     </w:p>
@@ -4516,7 +4458,6 @@
         </w:rPr>
         <w:t xml:space="preserve"> to </w:t>
       </w:r>
-      <w:proofErr w:type="spellStart"/>
       <w:r>
         <w:rPr>
           <w:rFonts w:ascii="Courier New" w:hAnsi="Courier New" w:cs="Courier New"/>
@@ -4531,7 +4472,6 @@
         </w:rPr>
         <w:t>_pcore</w:t>
       </w:r>
-      <w:proofErr w:type="spellEnd"/>
       <w:r>
         <w:rPr>
           <w:rFonts w:asciiTheme="majorHAnsi" w:hAnsiTheme="majorHAnsi"/>
@@ -4543,21 +4483,7 @@
         <w:rPr>
           <w:rFonts w:asciiTheme="majorHAnsi" w:hAnsiTheme="majorHAnsi"/>
         </w:rPr>
-        <w:t xml:space="preserve">or something similar. This is optional as MATLAB will give its default name for each of your cores, as well as a default version, however it is helpful to rename your core for easier </w:t>
-      </w:r>
-      <w:proofErr w:type="spellStart"/>
-      <w:r>
-        <w:rPr>
-          <w:rFonts w:asciiTheme="majorHAnsi" w:hAnsiTheme="majorHAnsi"/>
-        </w:rPr>
-        <w:t>netlist</w:t>
-      </w:r>
-      <w:proofErr w:type="spellEnd"/>
-      <w:r>
-        <w:rPr>
-          <w:rFonts w:asciiTheme="majorHAnsi" w:hAnsiTheme="majorHAnsi"/>
-        </w:rPr>
-        <w:t xml:space="preserve"> configuration later in the lab.</w:t>
+        <w:t>or something similar. This is optional as MATLAB will give its default name for each of your cores, as well as a default version, however it is helpful to rename your core for easier netlist configuration later in the lab.</w:t>
       </w:r>
     </w:p>
     <w:p>
@@ -4642,7 +4568,7 @@
           <v:shape id="_x0000_i1030" type="#_x0000_t75" style="width:463.5pt;height:279.75pt" o:ole="">
             <v:imagedata r:id="rId13" o:title=""/>
           </v:shape>
-          <o:OLEObject Type="Embed" ProgID="PBrush" ShapeID="_x0000_i1030" DrawAspect="Content" ObjectID="_1451136804" r:id="rId14"/>
+          <o:OLEObject Type="Embed" ProgID="PBrush" ShapeID="_x0000_i1030" DrawAspect="Content" ObjectID="_1452440378" r:id="rId14"/>
         </w:object>
       </w:r>
     </w:p>
@@ -4710,35 +4636,13 @@
         <w:rPr>
           <w:rFonts w:asciiTheme="majorHAnsi" w:hAnsiTheme="majorHAnsi"/>
         </w:rPr>
-        <w:t xml:space="preserve"> and select Run This Task. This will create a PCore for your design that can be used directly within Xilinx EDK. By default, the PCore is created in &lt;Project Directory/MATLAB folder/</w:t>
-      </w:r>
-      <w:proofErr w:type="spellStart"/>
+        <w:t xml:space="preserve"> and select Run This Task. This will create a PCore for your design that can be used directly within Xilinx EDK. </w:t>
+      </w:r>
       <w:r>
         <w:rPr>
           <w:rFonts w:asciiTheme="majorHAnsi" w:hAnsiTheme="majorHAnsi"/>
         </w:rPr>
-        <w:t>codegen</w:t>
-      </w:r>
-      <w:proofErr w:type="spellEnd"/>
-      <w:r>
-        <w:rPr>
-          <w:rFonts w:asciiTheme="majorHAnsi" w:hAnsiTheme="majorHAnsi"/>
-        </w:rPr>
-        <w:t>/</w:t>
-      </w:r>
-      <w:proofErr w:type="spellStart"/>
-      <w:r>
-        <w:rPr>
-          <w:rFonts w:asciiTheme="majorHAnsi" w:hAnsiTheme="majorHAnsi"/>
-        </w:rPr>
-        <w:t>ipcore</w:t>
-      </w:r>
-      <w:proofErr w:type="spellEnd"/>
-      <w:r>
-        <w:rPr>
-          <w:rFonts w:asciiTheme="majorHAnsi" w:hAnsiTheme="majorHAnsi"/>
-        </w:rPr>
-        <w:t>&gt;.</w:t>
+        <w:t>By default, the PCore is created in &lt;Project Directory/MATLAB folder/codegen/ipcore&gt;.</w:t>
       </w:r>
     </w:p>
     <w:p>
@@ -4911,7 +4815,7 @@
         </w:rPr>
       </w:pPr>
       <w:bookmarkStart w:id="30" w:name="_Toc374546887"/>
-      <w:bookmarkStart w:id="31" w:name="_Toc377142415"/>
+      <w:bookmarkStart w:id="31" w:name="_Toc378697048"/>
       <w:r>
         <w:rPr>
           <w:rStyle w:val="Heading1Char"/>
@@ -5095,6 +4999,7 @@
       <w:bookmarkStart w:id="66" w:name="_Toc377141748"/>
       <w:bookmarkStart w:id="67" w:name="_Toc377142388"/>
       <w:bookmarkStart w:id="68" w:name="_Toc377142416"/>
+      <w:bookmarkStart w:id="69" w:name="_Toc378697049"/>
       <w:bookmarkEnd w:id="32"/>
       <w:bookmarkEnd w:id="33"/>
       <w:bookmarkEnd w:id="34"/>
@@ -5132,13 +5037,14 @@
       <w:bookmarkEnd w:id="66"/>
       <w:bookmarkEnd w:id="67"/>
       <w:bookmarkEnd w:id="68"/>
+      <w:bookmarkEnd w:id="69"/>
     </w:p>
     <w:p>
       <w:pPr>
         <w:pStyle w:val="Heading2"/>
       </w:pPr>
-      <w:bookmarkStart w:id="69" w:name="_Toc374546889"/>
-      <w:bookmarkStart w:id="70" w:name="_Toc377142417"/>
+      <w:bookmarkStart w:id="70" w:name="_Toc374546889"/>
+      <w:bookmarkStart w:id="71" w:name="_Toc378697050"/>
       <w:r>
         <w:t>2</w:t>
       </w:r>
@@ -5151,8 +5057,8 @@
       <w:r>
         <w:t>Needed IP Cores</w:t>
       </w:r>
-      <w:bookmarkEnd w:id="69"/>
       <w:bookmarkEnd w:id="70"/>
+      <w:bookmarkEnd w:id="71"/>
     </w:p>
     <w:p>
       <w:pPr>
@@ -5357,7 +5263,7 @@
             <w10:borderbottom type="single" width="6"/>
             <w10:borderright type="single" width="6"/>
           </v:shape>
-          <o:OLEObject Type="Embed" ProgID="PBrush" ShapeID="_x0000_i1031" DrawAspect="Content" ObjectID="_1451136805" r:id="rId16"/>
+          <o:OLEObject Type="Embed" ProgID="PBrush" ShapeID="_x0000_i1031" DrawAspect="Content" ObjectID="_1452440379" r:id="rId16"/>
         </w:object>
       </w:r>
     </w:p>
@@ -5404,15 +5310,15 @@
       <w:pPr>
         <w:pStyle w:val="Heading2"/>
       </w:pPr>
-      <w:bookmarkStart w:id="71" w:name="_Toc339888835"/>
-      <w:bookmarkStart w:id="72" w:name="_Toc339888920"/>
-      <w:bookmarkStart w:id="73" w:name="_Toc339889165"/>
-      <w:bookmarkStart w:id="74" w:name="_Toc339889190"/>
-      <w:bookmarkStart w:id="75" w:name="_Toc374546890"/>
-      <w:bookmarkEnd w:id="71"/>
+      <w:bookmarkStart w:id="72" w:name="_Toc339888835"/>
+      <w:bookmarkStart w:id="73" w:name="_Toc339888920"/>
+      <w:bookmarkStart w:id="74" w:name="_Toc339889165"/>
+      <w:bookmarkStart w:id="75" w:name="_Toc339889190"/>
+      <w:bookmarkStart w:id="76" w:name="_Toc374546890"/>
       <w:bookmarkEnd w:id="72"/>
       <w:bookmarkEnd w:id="73"/>
       <w:bookmarkEnd w:id="74"/>
+      <w:bookmarkEnd w:id="75"/>
     </w:p>
     <w:p/>
     <w:p/>
@@ -5420,9 +5326,9 @@
       <w:pPr>
         <w:pStyle w:val="Heading2"/>
       </w:pPr>
-      <w:bookmarkStart w:id="76" w:name="_Toc377132113"/>
-      <w:bookmarkStart w:id="77" w:name="_Toc377142418"/>
-      <w:bookmarkEnd w:id="75"/>
+      <w:bookmarkStart w:id="77" w:name="_Toc377132113"/>
+      <w:bookmarkStart w:id="78" w:name="_Toc378697051"/>
+      <w:bookmarkEnd w:id="76"/>
       <w:r>
         <w:lastRenderedPageBreak/>
         <w:t xml:space="preserve">2.2 </w:t>
@@ -5439,8 +5345,8 @@
       <w:r>
         <w:t xml:space="preserve"> Driver Port</w:t>
       </w:r>
-      <w:bookmarkEnd w:id="76"/>
       <w:bookmarkEnd w:id="77"/>
+      <w:bookmarkEnd w:id="78"/>
     </w:p>
     <w:p>
       <w:pPr>
@@ -5504,7 +5410,6 @@
         </w:rPr>
         <w:t xml:space="preserve"> the </w:t>
       </w:r>
-      <w:proofErr w:type="spellStart"/>
       <w:r>
         <w:rPr>
           <w:rFonts w:ascii="Courier New" w:hAnsi="Courier New" w:cs="Courier New"/>
@@ -5527,71 +5432,58 @@
           <w:sz w:val="20"/>
           <w:szCs w:val="20"/>
         </w:rPr>
-        <w:t>q_sel</w:t>
-      </w:r>
-      <w:proofErr w:type="spellEnd"/>
+        <w:t>q_sel,</w:t>
+      </w:r>
+      <w:r>
+        <w:rPr>
+          <w:rFonts w:asciiTheme="majorHAnsi" w:hAnsiTheme="majorHAnsi" w:cs="Courier New"/>
+          <w:sz w:val="20"/>
+          <w:szCs w:val="20"/>
+        </w:rPr>
+        <w:t xml:space="preserve"> </w:t>
+      </w:r>
+      <w:r>
+        <w:rPr>
+          <w:rFonts w:asciiTheme="majorHAnsi" w:hAnsiTheme="majorHAnsi" w:cs="Courier New"/>
+        </w:rPr>
+        <w:t>the</w:t>
+      </w:r>
+      <w:r>
+        <w:rPr>
+          <w:rFonts w:asciiTheme="majorHAnsi" w:hAnsiTheme="majorHAnsi" w:cs="Courier New"/>
+          <w:sz w:val="20"/>
+          <w:szCs w:val="20"/>
+        </w:rPr>
+        <w:t xml:space="preserve"> </w:t>
+      </w:r>
       <w:r>
         <w:rPr>
           <w:rFonts w:ascii="Courier New" w:hAnsi="Courier New" w:cs="Courier New"/>
           <w:sz w:val="20"/>
           <w:szCs w:val="20"/>
         </w:rPr>
-        <w:t>,</w:t>
-      </w:r>
-      <w:r>
-        <w:rPr>
-          <w:rFonts w:asciiTheme="majorHAnsi" w:hAnsiTheme="majorHAnsi" w:cs="Courier New"/>
-          <w:sz w:val="20"/>
-          <w:szCs w:val="20"/>
-        </w:rPr>
-        <w:t xml:space="preserve"> </w:t>
-      </w:r>
-      <w:r>
-        <w:rPr>
-          <w:rFonts w:asciiTheme="majorHAnsi" w:hAnsiTheme="majorHAnsi" w:cs="Courier New"/>
-        </w:rPr>
-        <w:t>the</w:t>
-      </w:r>
-      <w:r>
-        <w:rPr>
-          <w:rFonts w:asciiTheme="majorHAnsi" w:hAnsiTheme="majorHAnsi" w:cs="Courier New"/>
-          <w:sz w:val="20"/>
-          <w:szCs w:val="20"/>
-        </w:rPr>
-        <w:t xml:space="preserve"> </w:t>
-      </w:r>
-      <w:proofErr w:type="spellStart"/>
+        <w:t>rxd</w:t>
+      </w:r>
+      <w:r>
+        <w:rPr>
+          <w:rFonts w:ascii="Cambria" w:hAnsi="Cambria" w:cs="Times New Roman"/>
+        </w:rPr>
+        <w:t xml:space="preserve"> and </w:t>
+      </w:r>
+      <w:r>
+        <w:rPr>
+          <w:rFonts w:ascii="Cambria" w:hAnsi="Cambria" w:cs="Times New Roman"/>
+        </w:rPr>
+        <w:t xml:space="preserve">the </w:t>
+      </w:r>
       <w:r>
         <w:rPr>
           <w:rFonts w:ascii="Courier New" w:hAnsi="Courier New" w:cs="Courier New"/>
           <w:sz w:val="20"/>
           <w:szCs w:val="20"/>
         </w:rPr>
-        <w:t>rxd</w:t>
-      </w:r>
-      <w:proofErr w:type="spellEnd"/>
-      <w:r>
-        <w:rPr>
-          <w:rFonts w:ascii="Cambria" w:hAnsi="Cambria" w:cs="Times New Roman"/>
-        </w:rPr>
-        <w:t xml:space="preserve"> and </w:t>
-      </w:r>
-      <w:r>
-        <w:rPr>
-          <w:rFonts w:ascii="Cambria" w:hAnsi="Cambria" w:cs="Times New Roman"/>
-        </w:rPr>
-        <w:t xml:space="preserve">the </w:t>
-      </w:r>
-      <w:proofErr w:type="spellStart"/>
-      <w:r>
-        <w:rPr>
-          <w:rFonts w:ascii="Courier New" w:hAnsi="Courier New" w:cs="Courier New"/>
-          <w:sz w:val="20"/>
-          <w:szCs w:val="20"/>
-        </w:rPr>
-        <w:t>bliky</w:t>
-      </w:r>
-      <w:proofErr w:type="spellEnd"/>
+        <w:t>blinky</w:t>
+      </w:r>
       <w:r>
         <w:rPr>
           <w:rFonts w:ascii="Cambria" w:hAnsi="Cambria" w:cs="Times New Roman"/>
@@ -5635,7 +5527,6 @@
         </w:rPr>
         <w:t xml:space="preserve">Next are the </w:t>
       </w:r>
-      <w:proofErr w:type="spellStart"/>
       <w:r>
         <w:rPr>
           <w:rFonts w:ascii="Courier New" w:hAnsi="Courier New" w:cs="Courier New"/>
@@ -5644,7 +5535,6 @@
         </w:rPr>
         <w:t>rx_i</w:t>
       </w:r>
-      <w:proofErr w:type="spellEnd"/>
       <w:r>
         <w:rPr>
           <w:rFonts w:asciiTheme="majorHAnsi" w:hAnsiTheme="majorHAnsi" w:cs="Courier New"/>
@@ -5665,16 +5555,22 @@
         </w:rPr>
         <w:t xml:space="preserve"> the </w:t>
       </w:r>
-      <w:proofErr w:type="spellStart"/>
       <w:r>
         <w:rPr>
           <w:rFonts w:ascii="Courier New" w:hAnsi="Courier New" w:cs="Courier New"/>
           <w:sz w:val="20"/>
           <w:szCs w:val="20"/>
         </w:rPr>
-        <w:t>rq_q</w:t>
-      </w:r>
-      <w:proofErr w:type="spellEnd"/>
+        <w:t>rx</w:t>
+      </w:r>
+      <w:r>
+        <w:rPr>
+          <w:rFonts w:ascii="Courier New" w:hAnsi="Courier New" w:cs="Courier New"/>
+          <w:sz w:val="20"/>
+          <w:szCs w:val="20"/>
+        </w:rPr>
+        <w:t>_q</w:t>
+      </w:r>
       <w:r>
         <w:rPr>
           <w:rFonts w:ascii="Cambria" w:hAnsi="Cambria" w:cs="Times New Roman"/>
@@ -5685,20 +5581,61 @@
         <w:rPr>
           <w:rFonts w:ascii="Cambria" w:hAnsi="Cambria" w:cs="Times New Roman"/>
         </w:rPr>
-        <w:t xml:space="preserve"> There is no further logic required to connect these pins to, therefore they can be left </w:t>
-      </w:r>
-      <w:r>
-        <w:rPr>
-          <w:rFonts w:ascii="Cambria" w:hAnsi="Cambria" w:cs="Times New Roman"/>
-          <w:b/>
-        </w:rPr>
-        <w:t>unconnected</w:t>
-      </w:r>
-      <w:r>
-        <w:rPr>
-          <w:rFonts w:ascii="Cambria" w:hAnsi="Cambria" w:cs="Times New Roman"/>
-        </w:rPr>
-        <w:t>. Later we will connect these pins to ChipScope to be monitored in software.</w:t>
+        <w:t xml:space="preserve"> Connect these pins to the </w:t>
+      </w:r>
+      <w:r>
+        <w:rPr>
+          <w:rFonts w:ascii="Courier New" w:hAnsi="Courier New" w:cs="Courier New"/>
+          <w:sz w:val="20"/>
+        </w:rPr>
+        <w:t>i</w:t>
+      </w:r>
+      <w:r>
+        <w:rPr>
+          <w:rFonts w:ascii="Courier New" w:hAnsi="Courier New" w:cs="Courier New"/>
+          <w:sz w:val="20"/>
+        </w:rPr>
+        <w:t>_in</w:t>
+      </w:r>
+      <w:r>
+        <w:rPr>
+          <w:rFonts w:ascii="Cambria" w:hAnsi="Cambria" w:cs="Times New Roman"/>
+          <w:sz w:val="20"/>
+        </w:rPr>
+        <w:t xml:space="preserve"> </w:t>
+      </w:r>
+      <w:r>
+        <w:rPr>
+          <w:rFonts w:ascii="Cambria" w:hAnsi="Cambria" w:cs="Times New Roman"/>
+        </w:rPr>
+        <w:t xml:space="preserve">and </w:t>
+      </w:r>
+      <w:r>
+        <w:rPr>
+          <w:rFonts w:ascii="Courier New" w:hAnsi="Courier New" w:cs="Courier New"/>
+          <w:sz w:val="20"/>
+        </w:rPr>
+        <w:t>q</w:t>
+      </w:r>
+      <w:r>
+        <w:rPr>
+          <w:rFonts w:ascii="Courier New" w:hAnsi="Courier New" w:cs="Courier New"/>
+          <w:sz w:val="20"/>
+        </w:rPr>
+        <w:t>_in</w:t>
+      </w:r>
+      <w:r>
+        <w:rPr>
+          <w:rFonts w:ascii="Cambria" w:hAnsi="Cambria" w:cs="Times New Roman"/>
+          <w:sz w:val="20"/>
+        </w:rPr>
+        <w:t xml:space="preserve"> </w:t>
+      </w:r>
+      <w:r>
+        <w:rPr>
+          <w:rFonts w:ascii="Cambria" w:hAnsi="Cambria" w:cs="Times New Roman"/>
+        </w:rPr>
+        <w:t>pins of the dc_offset PCore.</w:t>
       </w:r>
     </w:p>
     <w:p>
@@ -5805,8 +5742,8 @@
         <w:pStyle w:val="Heading2"/>
         <w:spacing w:before="0"/>
       </w:pPr>
-      <w:bookmarkStart w:id="78" w:name="_Toc374546986"/>
-      <w:bookmarkStart w:id="79" w:name="_Toc377142419"/>
+      <w:bookmarkStart w:id="79" w:name="_Toc374546986"/>
+      <w:bookmarkStart w:id="80" w:name="_Toc378697052"/>
       <w:r>
         <w:t>2.3</w:t>
       </w:r>
@@ -5822,8 +5759,8 @@
       <w:r>
         <w:t>Port</w:t>
       </w:r>
-      <w:bookmarkEnd w:id="78"/>
       <w:bookmarkEnd w:id="79"/>
+      <w:bookmarkEnd w:id="80"/>
     </w:p>
     <w:p>
       <w:pPr>
@@ -6108,7 +6045,7 @@
         <w:pStyle w:val="Heading2"/>
         <w:spacing w:before="0"/>
       </w:pPr>
-      <w:bookmarkStart w:id="80" w:name="_Toc377142420"/>
+      <w:bookmarkStart w:id="81" w:name="_Toc378697053"/>
       <w:r>
         <w:t>2.4</w:t>
       </w:r>
@@ -6121,7 +6058,7 @@
       <w:r>
         <w:t>UART</w:t>
       </w:r>
-      <w:bookmarkEnd w:id="80"/>
+      <w:bookmarkEnd w:id="81"/>
     </w:p>
     <w:p>
       <w:pPr>
@@ -6144,21 +6081,7 @@
         <w:rPr>
           <w:rFonts w:asciiTheme="majorHAnsi" w:hAnsiTheme="majorHAnsi"/>
         </w:rPr>
-        <w:t xml:space="preserve"> Communications Low-Speed section, add the AXI UART (</w:t>
-      </w:r>
-      <w:proofErr w:type="spellStart"/>
-      <w:r>
-        <w:rPr>
-          <w:rFonts w:asciiTheme="majorHAnsi" w:hAnsiTheme="majorHAnsi"/>
-        </w:rPr>
-        <w:t>Lite</w:t>
-      </w:r>
-      <w:proofErr w:type="spellEnd"/>
-      <w:r>
-        <w:rPr>
-          <w:rFonts w:asciiTheme="majorHAnsi" w:hAnsiTheme="majorHAnsi"/>
-        </w:rPr>
-        <w:t>) to your design</w:t>
+        <w:t xml:space="preserve"> Communications Low-Speed section, add the AXI UART (Lite) to your design</w:t>
       </w:r>
     </w:p>
     <w:p>
@@ -6176,21 +6099,7 @@
         <w:rPr>
           <w:rFonts w:asciiTheme="majorHAnsi" w:hAnsiTheme="majorHAnsi"/>
         </w:rPr>
-        <w:t xml:space="preserve">Name the core </w:t>
-      </w:r>
-      <w:proofErr w:type="spellStart"/>
-      <w:r>
-        <w:rPr>
-          <w:rFonts w:asciiTheme="majorHAnsi" w:hAnsiTheme="majorHAnsi"/>
-        </w:rPr>
-        <w:t>mcu_uart</w:t>
-      </w:r>
-      <w:proofErr w:type="spellEnd"/>
-      <w:r>
-        <w:rPr>
-          <w:rFonts w:asciiTheme="majorHAnsi" w:hAnsiTheme="majorHAnsi"/>
-        </w:rPr>
-        <w:t xml:space="preserve"> as shown in Figure 2-1. Keep all configuration settings as default.</w:t>
+        <w:t>Name the core mcu_uart as shown in Figure 2-1. Keep all configuration settings as default.</w:t>
       </w:r>
     </w:p>
     <w:p>
@@ -6223,7 +6132,7 @@
         <w:pStyle w:val="Heading2"/>
         <w:spacing w:before="0"/>
       </w:pPr>
-      <w:bookmarkStart w:id="81" w:name="_Toc377142421"/>
+      <w:bookmarkStart w:id="82" w:name="_Toc378697054"/>
       <w:r>
         <w:t xml:space="preserve">2.5 </w:t>
       </w:r>
@@ -6236,7 +6145,7 @@
       <w:r>
         <w:t>DC Offset</w:t>
       </w:r>
-      <w:bookmarkEnd w:id="81"/>
+      <w:bookmarkEnd w:id="82"/>
     </w:p>
     <w:p>
       <w:pPr>
@@ -6335,50 +6244,20 @@
         <w:rPr>
           <w:rFonts w:ascii="Cambria" w:hAnsi="Cambria" w:cs="Times New Roman"/>
         </w:rPr>
-        <w:t xml:space="preserve">ured correctly, the </w:t>
-      </w:r>
-      <w:proofErr w:type="spellStart"/>
-      <w:r>
-        <w:rPr>
-          <w:rFonts w:ascii="Cambria" w:hAnsi="Cambria" w:cs="Times New Roman"/>
-        </w:rPr>
-        <w:t>i_in</w:t>
-      </w:r>
-      <w:proofErr w:type="spellEnd"/>
-      <w:r>
-        <w:rPr>
-          <w:rFonts w:ascii="Cambria" w:hAnsi="Cambria" w:cs="Times New Roman"/>
-        </w:rPr>
-        <w:t xml:space="preserve"> and </w:t>
-      </w:r>
-      <w:proofErr w:type="spellStart"/>
-      <w:r>
-        <w:rPr>
-          <w:rFonts w:ascii="Cambria" w:hAnsi="Cambria" w:cs="Times New Roman"/>
-        </w:rPr>
-        <w:t>q_</w:t>
-      </w:r>
-      <w:r>
-        <w:rPr>
-          <w:rFonts w:ascii="Cambria" w:hAnsi="Cambria" w:cs="Times New Roman"/>
-        </w:rPr>
-        <w:t>in</w:t>
-      </w:r>
-      <w:proofErr w:type="spellEnd"/>
-      <w:r>
-        <w:rPr>
-          <w:rFonts w:ascii="Cambria" w:hAnsi="Cambria" w:cs="Times New Roman"/>
-        </w:rPr>
-        <w:t xml:space="preserve"> pins of the </w:t>
-      </w:r>
-      <w:proofErr w:type="spellStart"/>
-      <w:r>
-        <w:rPr>
-          <w:rFonts w:ascii="Cambria" w:hAnsi="Cambria" w:cs="Times New Roman"/>
-        </w:rPr>
-        <w:t>dc_offset</w:t>
-      </w:r>
-      <w:proofErr w:type="spellEnd"/>
+        <w:t>ured correctly, the i_in</w:t>
+      </w:r>
+      <w:r>
+        <w:rPr>
+          <w:rFonts w:ascii="Cambria" w:hAnsi="Cambria" w:cs="Times New Roman"/>
+        </w:rPr>
+        <w:t xml:space="preserve"> and q_</w:t>
+      </w:r>
+      <w:r>
+        <w:rPr>
+          <w:rFonts w:ascii="Cambria" w:hAnsi="Cambria" w:cs="Times New Roman"/>
+        </w:rPr>
+        <w:t>in pins of the dc_offset</w:t>
+      </w:r>
       <w:r>
         <w:rPr>
           <w:rFonts w:ascii="Cambria" w:hAnsi="Cambria" w:cs="Times New Roman"/>
@@ -6403,33 +6282,11 @@
         </w:rPr>
         <w:t xml:space="preserve">The </w:t>
       </w:r>
-      <w:proofErr w:type="spellStart"/>
-      <w:r>
-        <w:rPr>
-          <w:rFonts w:ascii="Cambria" w:hAnsi="Cambria" w:cs="Times New Roman"/>
-        </w:rPr>
-        <w:t>i_out</w:t>
-      </w:r>
-      <w:proofErr w:type="spellEnd"/>
-      <w:r>
-        <w:rPr>
-          <w:rFonts w:ascii="Cambria" w:hAnsi="Cambria" w:cs="Times New Roman"/>
-        </w:rPr>
-        <w:t xml:space="preserve"> and </w:t>
-      </w:r>
-      <w:proofErr w:type="spellStart"/>
-      <w:r>
-        <w:rPr>
-          <w:rFonts w:ascii="Cambria" w:hAnsi="Cambria" w:cs="Times New Roman"/>
-        </w:rPr>
-        <w:t>q_out</w:t>
-      </w:r>
-      <w:proofErr w:type="spellEnd"/>
-      <w:r>
-        <w:rPr>
-          <w:rFonts w:ascii="Cambria" w:hAnsi="Cambria" w:cs="Times New Roman"/>
-        </w:rPr>
-        <w:t xml:space="preserve"> pins will be connected to ChipScope for MATLAB Analysis. They can be left unconnected for now.</w:t>
+      <w:r>
+        <w:rPr>
+          <w:rFonts w:ascii="Cambria" w:hAnsi="Cambria" w:cs="Times New Roman"/>
+        </w:rPr>
+        <w:t>i_out and q_out pins will be connected to ChipScope for MATLAB Analysis. They can be left unconnected for now.</w:t>
       </w:r>
     </w:p>
     <w:p>
@@ -6447,21 +6304,7 @@
         <w:rPr>
           <w:rFonts w:ascii="Cambria" w:hAnsi="Cambria" w:cs="Times New Roman"/>
         </w:rPr>
-        <w:t xml:space="preserve">Set the </w:t>
-      </w:r>
-      <w:proofErr w:type="spellStart"/>
-      <w:r>
-        <w:rPr>
-          <w:rFonts w:ascii="Cambria" w:hAnsi="Cambria" w:cs="Times New Roman"/>
-        </w:rPr>
-        <w:t>blinky</w:t>
-      </w:r>
-      <w:proofErr w:type="spellEnd"/>
-      <w:r>
-        <w:rPr>
-          <w:rFonts w:ascii="Cambria" w:hAnsi="Cambria" w:cs="Times New Roman"/>
-        </w:rPr>
-        <w:t xml:space="preserve"> pin as an External port.</w:t>
+        <w:t>Set the blinky pin as an External port.</w:t>
       </w:r>
     </w:p>
     <w:p>
@@ -6544,8 +6387,8 @@
         <w:pStyle w:val="Heading2"/>
         <w:spacing w:before="0"/>
       </w:pPr>
-      <w:bookmarkStart w:id="82" w:name="_Toc374546892"/>
-      <w:bookmarkStart w:id="83" w:name="_Toc377142422"/>
+      <w:bookmarkStart w:id="83" w:name="_Toc374546892"/>
+      <w:bookmarkStart w:id="84" w:name="_Toc378697055"/>
       <w:r>
         <w:t>2</w:t>
       </w:r>
@@ -6567,32 +6410,20 @@
       <w:r>
         <w:t>Clock Generator IP Core</w:t>
       </w:r>
-      <w:bookmarkEnd w:id="82"/>
       <w:bookmarkEnd w:id="83"/>
-    </w:p>
-    <w:p>
-      <w:pPr>
-        <w:rPr>
-          <w:rFonts w:ascii="Cambria" w:hAnsi="Cambria" w:cs="Times New Roman"/>
-        </w:rPr>
-      </w:pPr>
-      <w:r>
-        <w:rPr>
-          <w:rFonts w:ascii="Cambria" w:hAnsi="Cambria" w:cs="Times New Roman"/>
-        </w:rPr>
-        <w:t>The Clock Generator is used in this project to distribute the appropriate clock signals to each of the PCores</w:t>
-      </w:r>
-      <w:r>
-        <w:rPr>
-          <w:rFonts w:ascii="Cambria" w:hAnsi="Cambria" w:cs="Times New Roman"/>
-        </w:rPr>
-        <w:t xml:space="preserve"> required for receiving a tone</w:t>
-      </w:r>
-      <w:r>
-        <w:rPr>
-          <w:rFonts w:ascii="Cambria" w:hAnsi="Cambria" w:cs="Times New Roman"/>
-        </w:rPr>
-        <w:t xml:space="preserve">, as well as any external hardware which may require a clock signal. For this project, the </w:t>
+      <w:bookmarkEnd w:id="84"/>
+    </w:p>
+    <w:p>
+      <w:pPr>
+        <w:rPr>
+          <w:rFonts w:ascii="Cambria" w:hAnsi="Cambria" w:cs="Times New Roman"/>
+        </w:rPr>
+      </w:pPr>
+      <w:r>
+        <w:rPr>
+          <w:rFonts w:ascii="Cambria" w:hAnsi="Cambria" w:cs="Times New Roman"/>
+        </w:rPr>
+        <w:t xml:space="preserve">The </w:t>
       </w:r>
       <w:r>
         <w:rPr>
@@ -6604,9 +6435,38 @@
         <w:rPr>
           <w:rFonts w:ascii="Cambria" w:hAnsi="Cambria" w:cs="Times New Roman"/>
         </w:rPr>
+        <w:t>Clock Generator is used in this project to distribute the appropriate clock signals to each of the PCores</w:t>
+      </w:r>
+      <w:r>
+        <w:rPr>
+          <w:rFonts w:ascii="Cambria" w:hAnsi="Cambria" w:cs="Times New Roman"/>
+        </w:rPr>
+        <w:t xml:space="preserve"> required for Chilipepper initialization</w:t>
+      </w:r>
+      <w:r>
+        <w:rPr>
+          <w:rFonts w:ascii="Cambria" w:hAnsi="Cambria" w:cs="Times New Roman"/>
+        </w:rPr>
+        <w:t xml:space="preserve">, as well as any external hardware which may require a clock signal. </w:t>
+      </w:r>
+      <w:r>
+        <w:rPr>
+          <w:rFonts w:ascii="Cambria" w:hAnsi="Cambria" w:cs="Times New Roman"/>
+        </w:rPr>
+        <w:t xml:space="preserve">For this project, the </w:t>
+      </w:r>
+      <w:r>
+        <w:rPr>
+          <w:rFonts w:ascii="Cambria" w:hAnsi="Cambria" w:cs="Times New Roman"/>
+        </w:rPr>
+        <w:t xml:space="preserve">TX </w:t>
+      </w:r>
+      <w:r>
+        <w:rPr>
+          <w:rFonts w:ascii="Cambria" w:hAnsi="Cambria" w:cs="Times New Roman"/>
+        </w:rPr>
         <w:t xml:space="preserve">Clock Generator is sourced from the 40 MHz </w:t>
       </w:r>
-      <w:proofErr w:type="spellStart"/>
       <w:r>
         <w:rPr>
           <w:rFonts w:ascii="Courier New" w:hAnsi="Courier New" w:cs="Courier New"/>
@@ -6615,7 +6475,6 @@
         </w:rPr>
         <w:t>pll_clk_out</w:t>
       </w:r>
-      <w:proofErr w:type="spellEnd"/>
       <w:r>
         <w:rPr>
           <w:rFonts w:ascii="Cambria" w:hAnsi="Cambria" w:cs="Times New Roman"/>
@@ -6669,7 +6528,19 @@
         <w:rPr>
           <w:rFonts w:ascii="Cambria" w:hAnsi="Cambria" w:cs="Times New Roman"/>
         </w:rPr>
-        <w:t xml:space="preserve"> (MCU) and the </w:t>
+        <w:t xml:space="preserve"> (MCU</w:t>
+      </w:r>
+      <w:r>
+        <w:rPr>
+          <w:rFonts w:ascii="Cambria" w:hAnsi="Cambria" w:cs="Times New Roman"/>
+        </w:rPr>
+        <w:t xml:space="preserve"> Driver</w:t>
+      </w:r>
+      <w:r>
+        <w:rPr>
+          <w:rFonts w:ascii="Cambria" w:hAnsi="Cambria" w:cs="Times New Roman"/>
+        </w:rPr>
+        <w:t xml:space="preserve">) and the </w:t>
       </w:r>
       <w:r>
         <w:rPr>
@@ -6779,21 +6650,7 @@
         <w:rPr>
           <w:rFonts w:ascii="Cambria" w:hAnsi="Cambria" w:cs="Times New Roman"/>
         </w:rPr>
-        <w:t xml:space="preserve"> Although no DAC is used within the design, the clock is required for proper initialization of the Chilipepper FMC. For this lab, the Clock Generator has been named </w:t>
-      </w:r>
-      <w:proofErr w:type="spellStart"/>
-      <w:r>
-        <w:rPr>
-          <w:rFonts w:ascii="Cambria" w:hAnsi="Cambria" w:cs="Times New Roman"/>
-        </w:rPr>
-        <w:t>tx_clock_generator</w:t>
-      </w:r>
-      <w:proofErr w:type="spellEnd"/>
-      <w:r>
-        <w:rPr>
-          <w:rFonts w:ascii="Cambria" w:hAnsi="Cambria" w:cs="Times New Roman"/>
-        </w:rPr>
-        <w:t>.</w:t>
+        <w:t xml:space="preserve"> Although no DAC is used within the design, the clock is required for proper initialization of the Chilipepper FMC. For this lab, the Clock Generator has been named tx_clock_generator.</w:t>
       </w:r>
     </w:p>
     <w:p>
@@ -6975,7 +6832,13 @@
         <w:rPr>
           <w:rFonts w:ascii="Cambria" w:hAnsi="Cambria" w:cs="Times New Roman"/>
         </w:rPr>
-        <w:t xml:space="preserve">, 0Phase, </w:t>
+        <w:t xml:space="preserve">, 180 </w:t>
+      </w:r>
+      <w:r>
+        <w:rPr>
+          <w:rFonts w:ascii="Cambria" w:hAnsi="Cambria" w:cs="Times New Roman"/>
+        </w:rPr>
+        <w:t xml:space="preserve">Phase, </w:t>
       </w:r>
       <w:r>
         <w:rPr>
@@ -7054,7 +6917,19 @@
         <w:rPr>
           <w:rFonts w:ascii="Cambria" w:hAnsi="Cambria" w:cs="Times New Roman"/>
         </w:rPr>
-        <w:t xml:space="preserve">, 0Phase, </w:t>
+        <w:t>, 0</w:t>
+      </w:r>
+      <w:r>
+        <w:rPr>
+          <w:rFonts w:ascii="Cambria" w:hAnsi="Cambria" w:cs="Times New Roman"/>
+        </w:rPr>
+        <w:t xml:space="preserve"> </w:t>
+      </w:r>
+      <w:r>
+        <w:rPr>
+          <w:rFonts w:ascii="Cambria" w:hAnsi="Cambria" w:cs="Times New Roman"/>
+        </w:rPr>
+        <w:t xml:space="preserve">Phase, </w:t>
       </w:r>
       <w:r>
         <w:rPr>
@@ -7233,19 +7108,11 @@
         <w:tab/>
         <w:t xml:space="preserve"> </w:t>
       </w:r>
-      <w:proofErr w:type="spellStart"/>
-      <w:r>
-        <w:rPr>
-          <w:rFonts w:ascii="Cambria" w:hAnsi="Cambria" w:cs="Times New Roman"/>
-        </w:rPr>
-        <w:t>mcu</w:t>
-      </w:r>
-      <w:proofErr w:type="spellEnd"/>
-      <w:r>
-        <w:rPr>
-          <w:rFonts w:ascii="Cambria" w:hAnsi="Cambria" w:cs="Times New Roman"/>
-        </w:rPr>
-        <w:t>::</w:t>
+      <w:r>
+        <w:rPr>
+          <w:rFonts w:ascii="Cambria" w:hAnsi="Cambria" w:cs="Times New Roman"/>
+        </w:rPr>
+        <w:t>mcu::</w:t>
       </w:r>
       <w:r>
         <w:rPr>
@@ -7386,15 +7253,8 @@
           <w:rFonts w:ascii="Cambria" w:hAnsi="Cambria" w:cs="Times New Roman"/>
         </w:rPr>
         <w:tab/>
-      </w:r>
-      <w:proofErr w:type="spellStart"/>
-      <w:r>
-        <w:rPr>
-          <w:rFonts w:ascii="Cambria" w:hAnsi="Cambria" w:cs="Times New Roman"/>
-        </w:rPr>
         <w:t>net_gnd</w:t>
       </w:r>
-      <w:proofErr w:type="spellEnd"/>
     </w:p>
     <w:p>
       <w:pPr>
@@ -7450,7 +7310,7 @@
         <w:pStyle w:val="Heading2"/>
         <w:spacing w:before="0"/>
       </w:pPr>
-      <w:bookmarkStart w:id="84" w:name="_Toc377142423"/>
+      <w:bookmarkStart w:id="85" w:name="_Toc378697056"/>
       <w:r>
         <w:lastRenderedPageBreak/>
         <w:t xml:space="preserve">2.7 </w:t>
@@ -7467,33 +7327,55 @@
       <w:r>
         <w:t>Clock Generator IP Core</w:t>
       </w:r>
-      <w:bookmarkEnd w:id="84"/>
-    </w:p>
-    <w:p>
-      <w:pPr>
-        <w:rPr>
-          <w:rFonts w:ascii="Cambria" w:hAnsi="Cambria" w:cs="Times New Roman"/>
-        </w:rPr>
-      </w:pPr>
-      <w:r>
-        <w:rPr>
-          <w:rFonts w:ascii="Cambria" w:hAnsi="Cambria" w:cs="Times New Roman"/>
-        </w:rPr>
-        <w:t xml:space="preserve">In addition to the TX Clock Generator, another clock generator is required for this design. As mentioned in Lab 2 and the Chilipepper User’s Guide, the receiver chain is to be clocked from the RX return clock from the Chilipepper board to ensure data is latched properly from the ADC. In this design, there are two cores which must be clocked from the RX return clock; therefore a new clock generator called </w:t>
-      </w:r>
-      <w:proofErr w:type="spellStart"/>
-      <w:r>
-        <w:rPr>
-          <w:rFonts w:ascii="Cambria" w:hAnsi="Cambria" w:cs="Times New Roman"/>
-        </w:rPr>
-        <w:t>rx_clock_generator</w:t>
-      </w:r>
-      <w:proofErr w:type="spellEnd"/>
-      <w:r>
-        <w:rPr>
-          <w:rFonts w:ascii="Cambria" w:hAnsi="Cambria" w:cs="Times New Roman"/>
-        </w:rPr>
-        <w:t xml:space="preserve"> is used to distribute the clock signal.</w:t>
+      <w:bookmarkEnd w:id="85"/>
+    </w:p>
+    <w:p>
+      <w:pPr>
+        <w:rPr>
+          <w:rFonts w:ascii="Cambria" w:hAnsi="Cambria" w:cs="Times New Roman"/>
+        </w:rPr>
+      </w:pPr>
+      <w:r>
+        <w:rPr>
+          <w:rFonts w:ascii="Cambria" w:hAnsi="Cambria" w:cs="Times New Roman"/>
+        </w:rPr>
+        <w:t xml:space="preserve">In addition to the TX Clock Generator, another clock generator is required for this design. As mentioned in Lab 2 and the Chilipepper User’s Guide, the receiver chain is to be clocked </w:t>
+      </w:r>
+      <w:r>
+        <w:rPr>
+          <w:rFonts w:ascii="Cambria" w:hAnsi="Cambria" w:cs="Times New Roman"/>
+        </w:rPr>
+        <w:t>using</w:t>
+      </w:r>
+      <w:r>
+        <w:rPr>
+          <w:rFonts w:ascii="Cambria" w:hAnsi="Cambria" w:cs="Times New Roman"/>
+        </w:rPr>
+        <w:t xml:space="preserve"> the RX return clock </w:t>
+      </w:r>
+      <w:r>
+        <w:rPr>
+          <w:rFonts w:ascii="Cambria" w:hAnsi="Cambria" w:cs="Times New Roman"/>
+        </w:rPr>
+        <w:t>on</w:t>
+      </w:r>
+      <w:r>
+        <w:rPr>
+          <w:rFonts w:ascii="Cambria" w:hAnsi="Cambria" w:cs="Times New Roman"/>
+        </w:rPr>
+        <w:t xml:space="preserve"> the Chilipepper board to ensure data is latched properly from the ADC. In this design, there are two cores which must be clocked </w:t>
+      </w:r>
+      <w:r>
+        <w:rPr>
+          <w:rFonts w:ascii="Cambria" w:hAnsi="Cambria" w:cs="Times New Roman"/>
+        </w:rPr>
+        <w:t>using</w:t>
+      </w:r>
+      <w:r>
+        <w:rPr>
+          <w:rFonts w:ascii="Cambria" w:hAnsi="Cambria" w:cs="Times New Roman"/>
+        </w:rPr>
+        <w:t xml:space="preserve"> the RX return clock; therefore a new clock generator called rx_clock_generator is used to distribute the clock signal.</w:t>
       </w:r>
     </w:p>
     <w:p>
@@ -7608,13 +7490,13 @@
         <w:rPr>
           <w:rFonts w:ascii="Cambria" w:hAnsi="Cambria" w:cs="Times New Roman"/>
         </w:rPr>
-        <w:t>9</w:t>
-      </w:r>
-      <w:r>
-        <w:rPr>
-          <w:rFonts w:ascii="Cambria" w:hAnsi="Cambria" w:cs="Times New Roman"/>
-        </w:rPr>
-        <w:t xml:space="preserve">0 Phase, </w:t>
+        <w:t>180</w:t>
+      </w:r>
+      <w:r>
+        <w:rPr>
+          <w:rFonts w:ascii="Cambria" w:hAnsi="Cambria" w:cs="Times New Roman"/>
+        </w:rPr>
+        <w:t xml:space="preserve"> Phase, </w:t>
       </w:r>
       <w:r>
         <w:rPr>
@@ -7686,13 +7568,13 @@
         <w:rPr>
           <w:rFonts w:ascii="Cambria" w:hAnsi="Cambria" w:cs="Times New Roman"/>
         </w:rPr>
-        <w:t>9</w:t>
-      </w:r>
-      <w:r>
-        <w:rPr>
-          <w:rFonts w:ascii="Cambria" w:hAnsi="Cambria" w:cs="Times New Roman"/>
-        </w:rPr>
-        <w:t xml:space="preserve">0Phase, </w:t>
+        <w:t xml:space="preserve">180 </w:t>
+      </w:r>
+      <w:r>
+        <w:rPr>
+          <w:rFonts w:ascii="Cambria" w:hAnsi="Cambria" w:cs="Times New Roman"/>
+        </w:rPr>
+        <w:t xml:space="preserve">Phase, </w:t>
       </w:r>
       <w:r>
         <w:rPr>
@@ -7859,19 +7741,11 @@
         <w:tab/>
         <w:t xml:space="preserve"> </w:t>
       </w:r>
-      <w:proofErr w:type="spellStart"/>
-      <w:r>
-        <w:rPr>
-          <w:rFonts w:ascii="Cambria" w:hAnsi="Cambria" w:cs="Times New Roman"/>
-        </w:rPr>
-        <w:t>adc_driver</w:t>
-      </w:r>
-      <w:proofErr w:type="spellEnd"/>
-      <w:r>
-        <w:rPr>
-          <w:rFonts w:ascii="Cambria" w:hAnsi="Cambria" w:cs="Times New Roman"/>
-        </w:rPr>
-        <w:t>::IPCORE_CLK</w:t>
+      <w:r>
+        <w:rPr>
+          <w:rFonts w:ascii="Cambria" w:hAnsi="Cambria" w:cs="Times New Roman"/>
+        </w:rPr>
+        <w:t>adc_driver::IPCORE_CLK</w:t>
       </w:r>
     </w:p>
     <w:p>
@@ -7909,19 +7783,11 @@
         </w:rPr>
         <w:tab/>
       </w:r>
-      <w:proofErr w:type="spellStart"/>
-      <w:r>
-        <w:rPr>
-          <w:rFonts w:ascii="Cambria" w:hAnsi="Cambria" w:cs="Times New Roman"/>
-        </w:rPr>
-        <w:t>dc_offset</w:t>
-      </w:r>
-      <w:proofErr w:type="spellEnd"/>
-      <w:r>
-        <w:rPr>
-          <w:rFonts w:ascii="Cambria" w:hAnsi="Cambria" w:cs="Times New Roman"/>
-        </w:rPr>
-        <w:t>::</w:t>
+      <w:r>
+        <w:rPr>
+          <w:rFonts w:ascii="Cambria" w:hAnsi="Cambria" w:cs="Times New Roman"/>
+        </w:rPr>
+        <w:t>dc_offset::</w:t>
       </w:r>
       <w:r>
         <w:rPr>
@@ -7976,15 +7842,8 @@
           <w:rFonts w:ascii="Cambria" w:hAnsi="Cambria" w:cs="Times New Roman"/>
         </w:rPr>
         <w:tab/>
-      </w:r>
-      <w:proofErr w:type="spellStart"/>
-      <w:r>
-        <w:rPr>
-          <w:rFonts w:ascii="Cambria" w:hAnsi="Cambria" w:cs="Times New Roman"/>
-        </w:rPr>
         <w:t>net_gnd</w:t>
       </w:r>
-      <w:proofErr w:type="spellEnd"/>
     </w:p>
     <w:p>
       <w:pPr>
@@ -8091,7 +7950,7 @@
           <v:shape id="_x0000_i1032" type="#_x0000_t75" style="width:455.25pt;height:146.25pt" o:ole="">
             <v:imagedata r:id="rId17" o:title=""/>
           </v:shape>
-          <o:OLEObject Type="Embed" ProgID="PBrush" ShapeID="_x0000_i1032" DrawAspect="Content" ObjectID="_1451136806" r:id="rId18"/>
+          <o:OLEObject Type="Embed" ProgID="PBrush" ShapeID="_x0000_i1032" DrawAspect="Content" ObjectID="_1452440380" r:id="rId18"/>
         </w:object>
       </w:r>
     </w:p>
@@ -8204,8 +8063,8 @@
       <w:pPr>
         <w:pStyle w:val="Heading2"/>
       </w:pPr>
-      <w:bookmarkStart w:id="85" w:name="_Toc374546893"/>
-      <w:bookmarkStart w:id="86" w:name="_Toc377142424"/>
+      <w:bookmarkStart w:id="86" w:name="_Toc374546893"/>
+      <w:bookmarkStart w:id="87" w:name="_Toc378697057"/>
       <w:r>
         <w:t>2.8</w:t>
       </w:r>
@@ -8221,8 +8080,8 @@
       <w:r>
         <w:t xml:space="preserve"> Assignments</w:t>
       </w:r>
-      <w:bookmarkEnd w:id="85"/>
       <w:bookmarkEnd w:id="86"/>
+      <w:bookmarkEnd w:id="87"/>
     </w:p>
     <w:p>
       <w:pPr>
@@ -8254,7 +8113,7 @@
         <w:rPr>
           <w:rFonts w:ascii="Cambria" w:hAnsi="Cambria" w:cs="Times New Roman"/>
         </w:rPr>
-        <w:t xml:space="preserve">clock for the other cores should be set as well. The next step is to setup the </w:t>
+        <w:t xml:space="preserve">for the other cores should be set as well. The next step is to setup the </w:t>
       </w:r>
       <w:r>
         <w:rPr>
@@ -8369,8 +8228,8 @@
         </w:rPr>
       </w:pPr>
     </w:p>
-    <w:bookmarkStart w:id="87" w:name="_MON_1415433365"/>
-    <w:bookmarkEnd w:id="87"/>
+    <w:bookmarkStart w:id="88" w:name="_MON_1415433365"/>
+    <w:bookmarkEnd w:id="88"/>
     <w:p>
       <w:pPr>
         <w:keepNext/>
@@ -8378,14 +8237,14 @@
       </w:pPr>
       <w:r>
         <w:object w:dxaOrig="9360" w:dyaOrig="10948">
-          <v:shape id="_x0000_i1050" type="#_x0000_t75" style="width:462.75pt;height:541.5pt" o:ole="">
+          <v:shape id="_x0000_i1033" type="#_x0000_t75" style="width:462.75pt;height:541.5pt" o:ole="" o:bordertopcolor="this" o:borderleftcolor="this" o:borderbottomcolor="this" o:borderrightcolor="this">
             <v:imagedata r:id="rId19" o:title=""/>
             <w10:bordertop type="single" width="6"/>
             <w10:borderleft type="single" width="6"/>
             <w10:borderbottom type="single" width="6"/>
             <w10:borderright type="single" width="6"/>
           </v:shape>
-          <o:OLEObject Type="Embed" ProgID="Word.OpenDocumentText.12" ShapeID="_x0000_i1050" DrawAspect="Content" ObjectID="_1451136807" r:id="rId20"/>
+          <o:OLEObject Type="Embed" ProgID="Word.OpenDocumentText.12" ShapeID="_x0000_i1033" DrawAspect="Content" ObjectID="_1452440381" r:id="rId20"/>
         </w:object>
       </w:r>
     </w:p>
@@ -8413,9 +8272,9 @@
         <w:pStyle w:val="Heading2"/>
         <w:spacing w:after="240"/>
       </w:pPr>
-      <w:bookmarkStart w:id="88" w:name="_Toc374546989"/>
-      <w:bookmarkStart w:id="89" w:name="_Toc377132118"/>
-      <w:bookmarkStart w:id="90" w:name="_Toc377142425"/>
+      <w:bookmarkStart w:id="89" w:name="_Toc374546989"/>
+      <w:bookmarkStart w:id="90" w:name="_Toc377132118"/>
+      <w:bookmarkStart w:id="91" w:name="_Toc378697058"/>
       <w:r>
         <w:t xml:space="preserve">2.9 </w:t>
       </w:r>
@@ -8423,9 +8282,9 @@
         <w:tab/>
         <w:t>Adding ChipScope Peripheral</w:t>
       </w:r>
-      <w:bookmarkEnd w:id="88"/>
       <w:bookmarkEnd w:id="89"/>
       <w:bookmarkEnd w:id="90"/>
+      <w:bookmarkEnd w:id="91"/>
     </w:p>
     <w:p>
       <w:pPr>
@@ -8439,14 +8298,12 @@
         </w:rPr>
         <w:t xml:space="preserve">The last step is to setup the ChipScope peripheral to verify the functionality of the </w:t>
       </w:r>
-      <w:proofErr w:type="spellStart"/>
-      <w:r>
-        <w:rPr>
-          <w:rFonts w:ascii="Cambria" w:hAnsi="Cambria" w:cs="Times New Roman"/>
-        </w:rPr>
-        <w:t>DC_offset_correction</w:t>
-      </w:r>
-      <w:proofErr w:type="spellEnd"/>
+      <w:r>
+        <w:rPr>
+          <w:rFonts w:ascii="Cambria" w:hAnsi="Cambria" w:cs="Times New Roman"/>
+        </w:rPr>
+        <w:t>dc_offset_correction</w:t>
+      </w:r>
       <w:r>
         <w:rPr>
           <w:rFonts w:ascii="Cambria" w:hAnsi="Cambria" w:cs="Times New Roman"/>
@@ -8570,49 +8427,7 @@
         <w:rPr>
           <w:rFonts w:ascii="Cambria" w:hAnsi="Cambria" w:cs="Times New Roman"/>
         </w:rPr>
-        <w:t xml:space="preserve">Add the </w:t>
-      </w:r>
-      <w:proofErr w:type="spellStart"/>
-      <w:r>
-        <w:rPr>
-          <w:rFonts w:ascii="Cambria" w:hAnsi="Cambria" w:cs="Times New Roman"/>
-        </w:rPr>
-        <w:t>i_out</w:t>
-      </w:r>
-      <w:proofErr w:type="spellEnd"/>
-      <w:r>
-        <w:rPr>
-          <w:rFonts w:ascii="Cambria" w:hAnsi="Cambria" w:cs="Times New Roman"/>
-        </w:rPr>
-        <w:t xml:space="preserve"> and </w:t>
-      </w:r>
-      <w:proofErr w:type="spellStart"/>
-      <w:r>
-        <w:rPr>
-          <w:rFonts w:ascii="Cambria" w:hAnsi="Cambria" w:cs="Times New Roman"/>
-        </w:rPr>
-        <w:t>q_out</w:t>
-      </w:r>
-      <w:proofErr w:type="spellEnd"/>
-      <w:r>
-        <w:rPr>
-          <w:rFonts w:ascii="Cambria" w:hAnsi="Cambria" w:cs="Times New Roman"/>
-        </w:rPr>
-        <w:t xml:space="preserve"> pins from the </w:t>
-      </w:r>
-      <w:proofErr w:type="spellStart"/>
-      <w:r>
-        <w:rPr>
-          <w:rFonts w:ascii="Cambria" w:hAnsi="Cambria" w:cs="Times New Roman"/>
-        </w:rPr>
-        <w:t>dc_offset</w:t>
-      </w:r>
-      <w:proofErr w:type="spellEnd"/>
-      <w:r>
-        <w:rPr>
-          <w:rFonts w:ascii="Cambria" w:hAnsi="Cambria" w:cs="Times New Roman"/>
-        </w:rPr>
-        <w:t xml:space="preserve"> Port.  Additionally, you should set the clock to the same clock used for the core, which for this design is rx_</w:t>
+        <w:t>Add the i_out and q_out pins from the dc_offset Port.  Additionally, you should set the clock to the same clock used for the core, which for this design is rx_</w:t>
       </w:r>
       <w:r>
         <w:rPr>
@@ -8642,49 +8457,7 @@
         <w:rPr>
           <w:rFonts w:ascii="Cambria" w:hAnsi="Cambria" w:cs="Times New Roman"/>
         </w:rPr>
-        <w:t>(</w:t>
-      </w:r>
-      <w:proofErr w:type="gramStart"/>
-      <w:r>
-        <w:rPr>
-          <w:rFonts w:ascii="Cambria" w:hAnsi="Cambria" w:cs="Times New Roman"/>
-        </w:rPr>
-        <w:t>optional</w:t>
-      </w:r>
-      <w:proofErr w:type="gramEnd"/>
-      <w:r>
-        <w:rPr>
-          <w:rFonts w:ascii="Cambria" w:hAnsi="Cambria" w:cs="Times New Roman"/>
-        </w:rPr>
-        <w:t xml:space="preserve">) you can also add the </w:t>
-      </w:r>
-      <w:proofErr w:type="spellStart"/>
-      <w:r>
-        <w:rPr>
-          <w:rFonts w:ascii="Cambria" w:hAnsi="Cambria" w:cs="Times New Roman"/>
-        </w:rPr>
-        <w:t>rx_i</w:t>
-      </w:r>
-      <w:proofErr w:type="spellEnd"/>
-      <w:r>
-        <w:rPr>
-          <w:rFonts w:ascii="Cambria" w:hAnsi="Cambria" w:cs="Times New Roman"/>
-        </w:rPr>
-        <w:t xml:space="preserve"> and </w:t>
-      </w:r>
-      <w:proofErr w:type="spellStart"/>
-      <w:r>
-        <w:rPr>
-          <w:rFonts w:ascii="Cambria" w:hAnsi="Cambria" w:cs="Times New Roman"/>
-        </w:rPr>
-        <w:t>rx_q</w:t>
-      </w:r>
-      <w:proofErr w:type="spellEnd"/>
-      <w:r>
-        <w:rPr>
-          <w:rFonts w:ascii="Cambria" w:hAnsi="Cambria" w:cs="Times New Roman"/>
-        </w:rPr>
-        <w:t xml:space="preserve"> signals from the ADC Driver to see the before and after affect of the dc correction.</w:t>
+        <w:t>(optional) you can also add the rx_i and rx_q signals from the ADC Driver to see the before and after affect of the dc correction.</w:t>
       </w:r>
     </w:p>
     <w:p>
@@ -8704,14 +8477,12 @@
         </w:rPr>
         <w:t xml:space="preserve">Click ok to finish configuration of your ChipScope peripheral. Your new port list should look similar to Figure 2-4 below. Be sure your Clock and </w:t>
       </w:r>
-      <w:proofErr w:type="spellStart"/>
       <w:r>
         <w:rPr>
           <w:rFonts w:ascii="Cambria" w:hAnsi="Cambria" w:cs="Times New Roman"/>
         </w:rPr>
         <w:t>dc_offset</w:t>
       </w:r>
-      <w:proofErr w:type="spellEnd"/>
       <w:r>
         <w:rPr>
           <w:rFonts w:ascii="Cambria" w:hAnsi="Cambria" w:cs="Times New Roman"/>
@@ -8729,10 +8500,10 @@
           <w:rFonts w:ascii="Cambria" w:hAnsi="Cambria" w:cs="Times New Roman"/>
         </w:rPr>
         <w:object w:dxaOrig="9719" w:dyaOrig="6271">
-          <v:shape id="_x0000_i1033" type="#_x0000_t75" style="width:461.25pt;height:297.75pt" o:ole="">
+          <v:shape id="_x0000_i1034" type="#_x0000_t75" style="width:461.25pt;height:297.75pt" o:ole="">
             <v:imagedata r:id="rId21" o:title=""/>
           </v:shape>
-          <o:OLEObject Type="Embed" ProgID="PBrush" ShapeID="_x0000_i1033" DrawAspect="Content" ObjectID="_1451136808" r:id="rId22"/>
+          <o:OLEObject Type="Embed" ProgID="PBrush" ShapeID="_x0000_i1034" DrawAspect="Content" ObjectID="_1452440382" r:id="rId22"/>
         </w:object>
       </w:r>
     </w:p>
@@ -8759,7 +8530,7 @@
           <w:rFonts w:ascii="Cambria" w:hAnsi="Cambria" w:cs="Times New Roman"/>
         </w:rPr>
       </w:pPr>
-      <w:bookmarkStart w:id="91" w:name="_Toc374546894"/>
+      <w:bookmarkStart w:id="92" w:name="_Toc374546894"/>
       <w:r>
         <w:rPr>
           <w:rFonts w:ascii="Cambria" w:hAnsi="Cambria" w:cs="Times New Roman"/>
@@ -8792,7 +8563,7 @@
           <w:szCs w:val="36"/>
         </w:rPr>
       </w:pPr>
-      <w:bookmarkStart w:id="92" w:name="_Toc377142426"/>
+      <w:bookmarkStart w:id="93" w:name="_Toc378697059"/>
       <w:r>
         <w:rPr>
           <w:rStyle w:val="Heading1Char"/>
@@ -8808,8 +8579,8 @@
         </w:rPr>
         <w:t>roject</w:t>
       </w:r>
-      <w:bookmarkEnd w:id="91"/>
       <w:bookmarkEnd w:id="92"/>
+      <w:bookmarkEnd w:id="93"/>
       <w:r>
         <w:rPr>
           <w:rFonts w:ascii="Cambria" w:hAnsi="Cambria" w:cs="Times New Roman"/>
@@ -8903,48 +8674,48 @@
           <w:szCs w:val="26"/>
         </w:rPr>
       </w:pPr>
-      <w:bookmarkStart w:id="93" w:name="_Toc339888842"/>
-      <w:bookmarkStart w:id="94" w:name="_Toc339888927"/>
-      <w:bookmarkStart w:id="95" w:name="_Toc339889172"/>
-      <w:bookmarkStart w:id="96" w:name="_Toc339889197"/>
-      <w:bookmarkStart w:id="97" w:name="_Toc339889264"/>
-      <w:bookmarkStart w:id="98" w:name="_Toc339889297"/>
-      <w:bookmarkStart w:id="99" w:name="_Toc339889322"/>
-      <w:bookmarkStart w:id="100" w:name="_Toc339890084"/>
-      <w:bookmarkStart w:id="101" w:name="_Toc339890115"/>
-      <w:bookmarkStart w:id="102" w:name="_Toc340043088"/>
-      <w:bookmarkStart w:id="103" w:name="_Toc340663236"/>
-      <w:bookmarkStart w:id="104" w:name="_Toc340666762"/>
-      <w:bookmarkStart w:id="105" w:name="_Toc340825605"/>
-      <w:bookmarkStart w:id="106" w:name="_Toc340840878"/>
-      <w:bookmarkStart w:id="107" w:name="_Toc341861695"/>
-      <w:bookmarkStart w:id="108" w:name="_Toc342290210"/>
-      <w:bookmarkStart w:id="109" w:name="_Toc343239996"/>
-      <w:bookmarkStart w:id="110" w:name="_Toc343259735"/>
-      <w:bookmarkStart w:id="111" w:name="_Toc343501777"/>
-      <w:bookmarkStart w:id="112" w:name="_Toc343504511"/>
-      <w:bookmarkStart w:id="113" w:name="_Toc343504604"/>
-      <w:bookmarkStart w:id="114" w:name="_Toc343505399"/>
-      <w:bookmarkStart w:id="115" w:name="_Toc343523394"/>
-      <w:bookmarkStart w:id="116" w:name="_Toc374546895"/>
-      <w:bookmarkStart w:id="117" w:name="_Toc374547037"/>
-      <w:bookmarkStart w:id="118" w:name="_Toc374547060"/>
-      <w:bookmarkStart w:id="119" w:name="_Toc374703929"/>
-      <w:bookmarkStart w:id="120" w:name="_Toc374703958"/>
-      <w:bookmarkStart w:id="121" w:name="_Toc377054667"/>
-      <w:bookmarkStart w:id="122" w:name="_Toc377129585"/>
-      <w:bookmarkStart w:id="123" w:name="_Toc377129620"/>
-      <w:bookmarkStart w:id="124" w:name="_Toc377129661"/>
-      <w:bookmarkStart w:id="125" w:name="_Toc377131965"/>
-      <w:bookmarkStart w:id="126" w:name="_Toc377141543"/>
-      <w:bookmarkStart w:id="127" w:name="_Toc377141574"/>
-      <w:bookmarkStart w:id="128" w:name="_Toc377141670"/>
-      <w:bookmarkStart w:id="129" w:name="_Toc377141700"/>
-      <w:bookmarkStart w:id="130" w:name="_Toc377141730"/>
-      <w:bookmarkStart w:id="131" w:name="_Toc377141759"/>
-      <w:bookmarkStart w:id="132" w:name="_Toc377142399"/>
-      <w:bookmarkStart w:id="133" w:name="_Toc377142427"/>
-      <w:bookmarkEnd w:id="93"/>
+      <w:bookmarkStart w:id="94" w:name="_Toc339888842"/>
+      <w:bookmarkStart w:id="95" w:name="_Toc339888927"/>
+      <w:bookmarkStart w:id="96" w:name="_Toc339889172"/>
+      <w:bookmarkStart w:id="97" w:name="_Toc339889197"/>
+      <w:bookmarkStart w:id="98" w:name="_Toc339889264"/>
+      <w:bookmarkStart w:id="99" w:name="_Toc339889297"/>
+      <w:bookmarkStart w:id="100" w:name="_Toc339889322"/>
+      <w:bookmarkStart w:id="101" w:name="_Toc339890084"/>
+      <w:bookmarkStart w:id="102" w:name="_Toc339890115"/>
+      <w:bookmarkStart w:id="103" w:name="_Toc340043088"/>
+      <w:bookmarkStart w:id="104" w:name="_Toc340663236"/>
+      <w:bookmarkStart w:id="105" w:name="_Toc340666762"/>
+      <w:bookmarkStart w:id="106" w:name="_Toc340825605"/>
+      <w:bookmarkStart w:id="107" w:name="_Toc340840878"/>
+      <w:bookmarkStart w:id="108" w:name="_Toc341861695"/>
+      <w:bookmarkStart w:id="109" w:name="_Toc342290210"/>
+      <w:bookmarkStart w:id="110" w:name="_Toc343239996"/>
+      <w:bookmarkStart w:id="111" w:name="_Toc343259735"/>
+      <w:bookmarkStart w:id="112" w:name="_Toc343501777"/>
+      <w:bookmarkStart w:id="113" w:name="_Toc343504511"/>
+      <w:bookmarkStart w:id="114" w:name="_Toc343504604"/>
+      <w:bookmarkStart w:id="115" w:name="_Toc343505399"/>
+      <w:bookmarkStart w:id="116" w:name="_Toc343523394"/>
+      <w:bookmarkStart w:id="117" w:name="_Toc374546895"/>
+      <w:bookmarkStart w:id="118" w:name="_Toc374547037"/>
+      <w:bookmarkStart w:id="119" w:name="_Toc374547060"/>
+      <w:bookmarkStart w:id="120" w:name="_Toc374703929"/>
+      <w:bookmarkStart w:id="121" w:name="_Toc374703958"/>
+      <w:bookmarkStart w:id="122" w:name="_Toc377054667"/>
+      <w:bookmarkStart w:id="123" w:name="_Toc377129585"/>
+      <w:bookmarkStart w:id="124" w:name="_Toc377129620"/>
+      <w:bookmarkStart w:id="125" w:name="_Toc377129661"/>
+      <w:bookmarkStart w:id="126" w:name="_Toc377131965"/>
+      <w:bookmarkStart w:id="127" w:name="_Toc377141543"/>
+      <w:bookmarkStart w:id="128" w:name="_Toc377141574"/>
+      <w:bookmarkStart w:id="129" w:name="_Toc377141670"/>
+      <w:bookmarkStart w:id="130" w:name="_Toc377141700"/>
+      <w:bookmarkStart w:id="131" w:name="_Toc377141730"/>
+      <w:bookmarkStart w:id="132" w:name="_Toc377141759"/>
+      <w:bookmarkStart w:id="133" w:name="_Toc377142399"/>
+      <w:bookmarkStart w:id="134" w:name="_Toc377142427"/>
+      <w:bookmarkStart w:id="135" w:name="_Toc378697060"/>
       <w:bookmarkEnd w:id="94"/>
       <w:bookmarkEnd w:id="95"/>
       <w:bookmarkEnd w:id="96"/>
@@ -8985,27 +8756,29 @@
       <w:bookmarkEnd w:id="131"/>
       <w:bookmarkEnd w:id="132"/>
       <w:bookmarkEnd w:id="133"/>
-    </w:p>
-    <w:p>
-      <w:pPr>
-        <w:pStyle w:val="Heading2"/>
-      </w:pPr>
-      <w:bookmarkStart w:id="134" w:name="_Toc374546896"/>
-      <w:bookmarkStart w:id="135" w:name="_Toc377142428"/>
-      <w:r>
-        <w:t>3</w:t>
-      </w:r>
-      <w:r>
-        <w:t xml:space="preserve">.1 </w:t>
-      </w:r>
-      <w:r>
-        <w:tab/>
-      </w:r>
-      <w:r>
-        <w:t>Creating a new C Project</w:t>
-      </w:r>
       <w:bookmarkEnd w:id="134"/>
       <w:bookmarkEnd w:id="135"/>
+    </w:p>
+    <w:p>
+      <w:pPr>
+        <w:pStyle w:val="Heading2"/>
+      </w:pPr>
+      <w:bookmarkStart w:id="136" w:name="_Toc374546896"/>
+      <w:bookmarkStart w:id="137" w:name="_Toc378697061"/>
+      <w:r>
+        <w:t>3</w:t>
+      </w:r>
+      <w:r>
+        <w:t xml:space="preserve">.1 </w:t>
+      </w:r>
+      <w:r>
+        <w:tab/>
+      </w:r>
+      <w:r>
+        <w:t>Creating a new C Project</w:t>
+      </w:r>
+      <w:bookmarkEnd w:id="136"/>
+      <w:bookmarkEnd w:id="137"/>
     </w:p>
     <w:p>
       <w:pPr>
@@ -9161,7 +8934,6 @@
         </w:rPr>
         <w:t>“</w:t>
       </w:r>
-      <w:proofErr w:type="spellStart"/>
       <w:r>
         <w:rPr>
           <w:rFonts w:ascii="Cambria" w:hAnsi="Cambria" w:cs="Times New Roman"/>
@@ -9174,7 +8946,6 @@
         </w:rPr>
         <w:t>rx</w:t>
       </w:r>
-      <w:proofErr w:type="spellEnd"/>
       <w:r>
         <w:rPr>
           <w:rFonts w:ascii="Cambria" w:hAnsi="Cambria" w:cs="Times New Roman"/>
@@ -9272,7 +9043,7 @@
         <w:rPr>
           <w:rFonts w:ascii="Cambria" w:hAnsi="Cambria" w:cs="Times New Roman"/>
         </w:rPr>
-        <w:t>tone</w:t>
+        <w:t>qpsk_rx</w:t>
       </w:r>
       <w:r>
         <w:rPr>
@@ -9297,21 +9068,7 @@
         <w:rPr>
           <w:rFonts w:ascii="Cambria" w:hAnsi="Cambria" w:cs="Times New Roman"/>
         </w:rPr>
-        <w:t>(</w:t>
-      </w:r>
-      <w:proofErr w:type="spellStart"/>
-      <w:r>
-        <w:rPr>
-          <w:rFonts w:ascii="Cambria" w:hAnsi="Cambria" w:cs="Times New Roman"/>
-        </w:rPr>
-        <w:t>bsp</w:t>
-      </w:r>
-      <w:proofErr w:type="spellEnd"/>
-      <w:r>
-        <w:rPr>
-          <w:rFonts w:ascii="Cambria" w:hAnsi="Cambria" w:cs="Times New Roman"/>
-        </w:rPr>
-        <w:t xml:space="preserve">) </w:t>
+        <w:t xml:space="preserve">(bsp) </w:t>
       </w:r>
       <w:r>
         <w:rPr>
@@ -9341,29 +9098,20 @@
         <w:rPr>
           <w:rFonts w:ascii="Cambria" w:hAnsi="Cambria" w:cs="Times New Roman"/>
         </w:rPr>
-        <w:t>tone</w:t>
-      </w:r>
-      <w:r>
-        <w:rPr>
-          <w:rFonts w:ascii="Cambria" w:hAnsi="Cambria" w:cs="Times New Roman"/>
-        </w:rPr>
-        <w:t xml:space="preserve"> project folder, and into the </w:t>
-      </w:r>
-      <w:proofErr w:type="spellStart"/>
-      <w:r>
-        <w:rPr>
-          <w:rFonts w:ascii="Cambria" w:hAnsi="Cambria" w:cs="Times New Roman"/>
-        </w:rPr>
-        <w:t>src</w:t>
-      </w:r>
-      <w:proofErr w:type="spellEnd"/>
-      <w:r>
-        <w:rPr>
-          <w:rFonts w:ascii="Cambria" w:hAnsi="Cambria" w:cs="Times New Roman"/>
-        </w:rPr>
-        <w:t xml:space="preserve"> folder, you should see a </w:t>
-      </w:r>
-      <w:proofErr w:type="spellStart"/>
+        <w:t>qpsk_rx</w:t>
+      </w:r>
+      <w:r>
+        <w:rPr>
+          <w:rFonts w:ascii="Cambria" w:hAnsi="Cambria" w:cs="Times New Roman"/>
+        </w:rPr>
+        <w:t xml:space="preserve"> </w:t>
+      </w:r>
+      <w:r>
+        <w:rPr>
+          <w:rFonts w:ascii="Cambria" w:hAnsi="Cambria" w:cs="Times New Roman"/>
+        </w:rPr>
+        <w:t xml:space="preserve">project folder, and into the src folder, you should see a </w:t>
+      </w:r>
       <w:r>
         <w:rPr>
           <w:rFonts w:ascii="Courier New" w:hAnsi="Courier New" w:cs="Courier New"/>
@@ -9372,7 +9120,6 @@
         </w:rPr>
         <w:t>helloworld.c</w:t>
       </w:r>
-      <w:proofErr w:type="spellEnd"/>
       <w:r>
         <w:rPr>
           <w:rFonts w:ascii="Cambria" w:hAnsi="Cambria" w:cs="Times New Roman"/>
@@ -9389,21 +9136,7 @@
         <w:rPr>
           <w:rFonts w:ascii="Cambria" w:hAnsi="Cambria" w:cs="Times New Roman"/>
         </w:rPr>
-        <w:t xml:space="preserve">Feel free to rename this file to </w:t>
-      </w:r>
-      <w:proofErr w:type="spellStart"/>
-      <w:r>
-        <w:rPr>
-          <w:rFonts w:ascii="Cambria" w:hAnsi="Cambria" w:cs="Times New Roman"/>
-        </w:rPr>
-        <w:t>main.c</w:t>
-      </w:r>
-      <w:proofErr w:type="spellEnd"/>
-      <w:r>
-        <w:rPr>
-          <w:rFonts w:ascii="Cambria" w:hAnsi="Cambria" w:cs="Times New Roman"/>
-        </w:rPr>
-        <w:t xml:space="preserve"> or something more appropriate.</w:t>
+        <w:t>Feel free to rename this file to main.c or something more appropriate.</w:t>
       </w:r>
     </w:p>
     <w:p>
@@ -9505,7 +9238,6 @@
         </w:rPr>
         <w:t xml:space="preserve"> the </w:t>
       </w:r>
-      <w:proofErr w:type="spellStart"/>
       <w:r>
         <w:rPr>
           <w:rFonts w:ascii="Cambria" w:hAnsi="Cambria" w:cs="Times New Roman"/>
@@ -9513,14 +9245,12 @@
         </w:rPr>
         <w:t>Chilipepper.c</w:t>
       </w:r>
-      <w:proofErr w:type="spellEnd"/>
       <w:r>
         <w:rPr>
           <w:rFonts w:ascii="Cambria" w:hAnsi="Cambria" w:cs="Times New Roman"/>
         </w:rPr>
         <w:t xml:space="preserve"> and </w:t>
       </w:r>
-      <w:proofErr w:type="spellStart"/>
       <w:r>
         <w:rPr>
           <w:rFonts w:ascii="Cambria" w:hAnsi="Cambria" w:cs="Times New Roman"/>
@@ -9528,26 +9258,11 @@
         </w:rPr>
         <w:t>Chilipepper.h</w:t>
       </w:r>
-      <w:proofErr w:type="spellEnd"/>
-      <w:r>
-        <w:rPr>
-          <w:rFonts w:ascii="Cambria" w:hAnsi="Cambria" w:cs="Times New Roman"/>
-        </w:rPr>
-        <w:t xml:space="preserve"> files from the </w:t>
-      </w:r>
-      <w:proofErr w:type="spellStart"/>
-      <w:r>
-        <w:rPr>
-          <w:rFonts w:ascii="Cambria" w:hAnsi="Cambria" w:cs="Times New Roman"/>
-        </w:rPr>
-        <w:t>GitHub</w:t>
-      </w:r>
-      <w:proofErr w:type="spellEnd"/>
-      <w:r>
-        <w:rPr>
-          <w:rFonts w:ascii="Cambria" w:hAnsi="Cambria" w:cs="Times New Roman"/>
-        </w:rPr>
-        <w:t xml:space="preserve"> repository</w:t>
+      <w:r>
+        <w:rPr>
+          <w:rFonts w:ascii="Cambria" w:hAnsi="Cambria" w:cs="Times New Roman"/>
+        </w:rPr>
+        <w:t xml:space="preserve"> files from the GitHub repository</w:t>
       </w:r>
       <w:r>
         <w:rPr>
@@ -9560,21 +9275,7 @@
         <w:rPr>
           <w:rFonts w:ascii="Cambria" w:hAnsi="Cambria" w:cs="Times New Roman"/>
         </w:rPr>
-        <w:t xml:space="preserve"> if you don’t already have them. Copy them into the source directory with your </w:t>
-      </w:r>
-      <w:proofErr w:type="spellStart"/>
-      <w:r>
-        <w:rPr>
-          <w:rFonts w:ascii="Cambria" w:hAnsi="Cambria" w:cs="Times New Roman"/>
-        </w:rPr>
-        <w:t>main.c</w:t>
-      </w:r>
-      <w:proofErr w:type="spellEnd"/>
-      <w:r>
-        <w:rPr>
-          <w:rFonts w:ascii="Cambria" w:hAnsi="Cambria" w:cs="Times New Roman"/>
-        </w:rPr>
-        <w:t xml:space="preserve"> file.</w:t>
+        <w:t xml:space="preserve"> if you don’t already have them. Copy them into the source directory with your main.c file.</w:t>
       </w:r>
     </w:p>
     <w:p>
@@ -9593,21 +9294,7 @@
         <w:rPr>
           <w:rFonts w:ascii="Cambria" w:hAnsi="Cambria" w:cs="Times New Roman"/>
         </w:rPr>
-        <w:t xml:space="preserve">Open the </w:t>
-      </w:r>
-      <w:proofErr w:type="spellStart"/>
-      <w:r>
-        <w:rPr>
-          <w:rFonts w:ascii="Cambria" w:hAnsi="Cambria" w:cs="Times New Roman"/>
-        </w:rPr>
-        <w:t>Chilipepper.c</w:t>
-      </w:r>
-      <w:proofErr w:type="spellEnd"/>
-      <w:r>
-        <w:rPr>
-          <w:rFonts w:ascii="Cambria" w:hAnsi="Cambria" w:cs="Times New Roman"/>
-        </w:rPr>
-        <w:t xml:space="preserve"> file and modify </w:t>
+        <w:t xml:space="preserve">Open the Chilipepper.c file and modify </w:t>
       </w:r>
       <w:r>
         <w:rPr>
@@ -9730,7 +9417,7 @@
       </w:r>
       <w:r>
         <w:pict>
-          <v:rect id="_x0000_i1034" style="width:468pt;height:1pt" o:hralign="center" o:hrstd="t" o:hrnoshade="t" o:hr="t" fillcolor="black [3213]" stroked="f"/>
+          <v:rect id="_x0000_i1035" style="width:468pt;height:1pt" o:hralign="center" o:hrstd="t" o:hrnoshade="t" o:hr="t" fillcolor="black [3213]" stroked="f"/>
         </w:pict>
       </w:r>
     </w:p>
@@ -9779,37 +9466,7 @@
         <w:rPr>
           <w:rFonts w:ascii="Cambria" w:hAnsi="Cambria" w:cs="Times New Roman"/>
         </w:rPr>
-        <w:t xml:space="preserve">You may be required to add the Math Library to the project to define the </w:t>
-      </w:r>
-      <w:proofErr w:type="spellStart"/>
-      <w:proofErr w:type="gramStart"/>
-      <w:r>
-        <w:rPr>
-          <w:rFonts w:ascii="Cambria" w:hAnsi="Cambria" w:cs="Times New Roman"/>
-        </w:rPr>
-        <w:t>pow</w:t>
-      </w:r>
-      <w:proofErr w:type="spellEnd"/>
-      <w:proofErr w:type="gramEnd"/>
-      <w:r>
-        <w:rPr>
-          <w:rFonts w:ascii="Cambria" w:hAnsi="Cambria" w:cs="Times New Roman"/>
-        </w:rPr>
-        <w:t xml:space="preserve"> function used in the </w:t>
-      </w:r>
-      <w:proofErr w:type="spellStart"/>
-      <w:r>
-        <w:rPr>
-          <w:rFonts w:ascii="Cambria" w:hAnsi="Cambria" w:cs="Times New Roman"/>
-        </w:rPr>
-        <w:t>Chilipepper.c</w:t>
-      </w:r>
-      <w:proofErr w:type="spellEnd"/>
-      <w:r>
-        <w:rPr>
-          <w:rFonts w:ascii="Cambria" w:hAnsi="Cambria" w:cs="Times New Roman"/>
-        </w:rPr>
-        <w:t xml:space="preserve"> Library file. If so, follow the optional step 9 listed below.</w:t>
+        <w:t>You may be required to add the Math Library to the project to define the pow function used in the Chilipepper.c Library file. If so, follow the optional step 9 listed below.</w:t>
       </w:r>
     </w:p>
     <w:p>
@@ -9825,7 +9482,7 @@
           <w:rFonts w:ascii="Cambria" w:hAnsi="Cambria" w:cs="Times New Roman"/>
         </w:rPr>
         <w:pict>
-          <v:rect id="_x0000_i1035" style="width:468pt;height:1pt" o:hralign="center" o:hrstd="t" o:hrnoshade="t" o:hr="t" fillcolor="black [3213]" stroked="f"/>
+          <v:rect id="_x0000_i1036" style="width:468pt;height:1pt" o:hralign="center" o:hrstd="t" o:hrnoshade="t" o:hr="t" fillcolor="black [3213]" stroked="f"/>
         </w:pict>
       </w:r>
     </w:p>
@@ -9860,7 +9517,7 @@
             <v:imagedata r:id="rId23" o:title=""/>
             <w10:wrap type="square" anchorx="margin" anchory="margin"/>
           </v:shape>
-          <o:OLEObject Type="Embed" ProgID="PBrush" ShapeID="_x0000_s1208" DrawAspect="Content" ObjectID="_1451136821" r:id="rId24"/>
+          <o:OLEObject Type="Embed" ProgID="PBrush" ShapeID="_x0000_s1208" DrawAspect="Content" ObjectID="_1452440395" r:id="rId24"/>
         </w:pict>
       </w:r>
       <w:r>
@@ -9926,54 +9583,38 @@
           <w:rFonts w:asciiTheme="majorHAnsi" w:hAnsiTheme="majorHAnsi"/>
           <w:b/>
         </w:rPr>
-        <w:t xml:space="preserve">ARM </w:t>
-      </w:r>
-      <w:proofErr w:type="spellStart"/>
+        <w:t>ARM gcc linker</w:t>
+      </w:r>
+      <w:r>
+        <w:rPr>
+          <w:rFonts w:asciiTheme="majorHAnsi" w:hAnsiTheme="majorHAnsi"/>
+        </w:rPr>
+        <w:t xml:space="preserve">, click the Libraries folder. Click the button, type the letter </w:t>
+      </w:r>
       <w:r>
         <w:rPr>
           <w:rFonts w:asciiTheme="majorHAnsi" w:hAnsiTheme="majorHAnsi"/>
           <w:b/>
         </w:rPr>
-        <w:t>gcc</w:t>
-      </w:r>
-      <w:proofErr w:type="spellEnd"/>
+        <w:t>m</w:t>
+      </w:r>
+      <w:r>
+        <w:rPr>
+          <w:rFonts w:asciiTheme="majorHAnsi" w:hAnsiTheme="majorHAnsi"/>
+        </w:rPr>
+        <w:t xml:space="preserve"> into the prompt and select ok. </w:t>
+      </w:r>
       <w:r>
         <w:rPr>
           <w:rFonts w:asciiTheme="majorHAnsi" w:hAnsiTheme="majorHAnsi"/>
           <w:b/>
         </w:rPr>
-        <w:t xml:space="preserve"> linker</w:t>
+        <w:t>Apply</w:t>
       </w:r>
       <w:r>
         <w:rPr>
           <w:rFonts w:asciiTheme="majorHAnsi" w:hAnsiTheme="majorHAnsi"/>
         </w:rPr>
-        <w:t xml:space="preserve">, click the Libraries folder. Click the button, type the letter </w:t>
-      </w:r>
-      <w:r>
-        <w:rPr>
-          <w:rFonts w:asciiTheme="majorHAnsi" w:hAnsiTheme="majorHAnsi"/>
-          <w:b/>
-        </w:rPr>
-        <w:t>m</w:t>
-      </w:r>
-      <w:r>
-        <w:rPr>
-          <w:rFonts w:asciiTheme="majorHAnsi" w:hAnsiTheme="majorHAnsi"/>
-        </w:rPr>
-        <w:t xml:space="preserve"> into the prompt and select ok. </w:t>
-      </w:r>
-      <w:r>
-        <w:rPr>
-          <w:rFonts w:asciiTheme="majorHAnsi" w:hAnsiTheme="majorHAnsi"/>
-          <w:b/>
-        </w:rPr>
-        <w:t>Apply</w:t>
-      </w:r>
-      <w:r>
-        <w:rPr>
-          <w:rFonts w:asciiTheme="majorHAnsi" w:hAnsiTheme="majorHAnsi"/>
-        </w:rPr>
         <w:t xml:space="preserve"> and hit ok.</w:t>
       </w:r>
     </w:p>
@@ -9985,8 +9626,8 @@
         </w:rPr>
       </w:pPr>
     </w:p>
-    <w:bookmarkStart w:id="136" w:name="_MON_1450884254"/>
-    <w:bookmarkEnd w:id="136"/>
+    <w:bookmarkStart w:id="138" w:name="_MON_1450884254"/>
+    <w:bookmarkEnd w:id="138"/>
     <w:p>
       <w:pPr>
         <w:keepNext/>
@@ -9998,14 +9639,14 @@
           <w:rFonts w:ascii="Cambria" w:hAnsi="Cambria" w:cs="Times New Roman"/>
         </w:rPr>
         <w:object w:dxaOrig="7920" w:dyaOrig="6323">
-          <v:shape id="_x0000_i1036" type="#_x0000_t75" style="width:396pt;height:316.5pt" o:ole="" o:bordertopcolor="this" o:borderleftcolor="this" o:borderbottomcolor="this" o:borderrightcolor="this">
+          <v:shape id="_x0000_i1037" type="#_x0000_t75" style="width:396pt;height:316.5pt" o:ole="" o:bordertopcolor="this" o:borderleftcolor="this" o:borderbottomcolor="this" o:borderrightcolor="this">
             <v:imagedata r:id="rId25" o:title=""/>
             <w10:bordertop type="single" width="6"/>
             <w10:borderleft type="single" width="6"/>
             <w10:borderbottom type="single" width="6"/>
             <w10:borderright type="single" width="6"/>
           </v:shape>
-          <o:OLEObject Type="Embed" ProgID="Word.OpenDocumentText.12" ShapeID="_x0000_i1036" DrawAspect="Content" ObjectID="_1451136809" r:id="rId26"/>
+          <o:OLEObject Type="Embed" ProgID="Word.OpenDocumentText.12" ShapeID="_x0000_i1037" DrawAspect="Content" ObjectID="_1452440383" r:id="rId26"/>
         </w:object>
       </w:r>
     </w:p>
@@ -10020,24 +9661,19 @@
       <w:r>
         <w:t xml:space="preserve">Figure 3-1: </w:t>
       </w:r>
-      <w:proofErr w:type="spellStart"/>
-      <w:r>
-        <w:t>main.c</w:t>
-      </w:r>
-      <w:proofErr w:type="spellEnd"/>
-      <w:r>
-        <w:t xml:space="preserve"> file for DC Offset Correction SDK Project</w:t>
-      </w:r>
-    </w:p>
-    <w:p>
-      <w:bookmarkStart w:id="137" w:name="_Toc374546993"/>
-      <w:bookmarkStart w:id="138" w:name="_Toc374546899"/>
+      <w:r>
+        <w:t>main.c file for DC Offset Correction SDK Project</w:t>
+      </w:r>
+    </w:p>
+    <w:p>
+      <w:bookmarkStart w:id="139" w:name="_Toc374546993"/>
+      <w:bookmarkStart w:id="140" w:name="_Toc374546899"/>
     </w:p>
     <w:p>
       <w:pPr>
         <w:pStyle w:val="Heading2"/>
       </w:pPr>
-      <w:bookmarkStart w:id="139" w:name="_Toc377142429"/>
+      <w:bookmarkStart w:id="141" w:name="_Toc378697062"/>
       <w:r>
         <w:t xml:space="preserve">3.2 </w:t>
       </w:r>
@@ -10045,8 +9681,8 @@
         <w:tab/>
         <w:t>Programming the Board</w:t>
       </w:r>
-      <w:bookmarkEnd w:id="137"/>
       <w:bookmarkEnd w:id="139"/>
+      <w:bookmarkEnd w:id="141"/>
     </w:p>
     <w:p>
       <w:pPr>
@@ -10231,19 +9867,11 @@
         </w:rPr>
         <w:t xml:space="preserve">pen </w:t>
       </w:r>
-      <w:proofErr w:type="spellStart"/>
-      <w:r>
-        <w:rPr>
-          <w:rFonts w:ascii="Cambria" w:hAnsi="Cambria" w:cs="Times New Roman"/>
-        </w:rPr>
-        <w:t>iMPACT</w:t>
-      </w:r>
-      <w:proofErr w:type="spellEnd"/>
-      <w:r>
-        <w:rPr>
-          <w:rFonts w:ascii="Cambria" w:hAnsi="Cambria" w:cs="Times New Roman"/>
-        </w:rPr>
-        <w:t xml:space="preserve"> in the ISE Design tools.</w:t>
+      <w:r>
+        <w:rPr>
+          <w:rFonts w:ascii="Cambria" w:hAnsi="Cambria" w:cs="Times New Roman"/>
+        </w:rPr>
+        <w:t>iMPACT in the ISE Design tools.</w:t>
       </w:r>
     </w:p>
     <w:p>
@@ -10279,21 +9907,7 @@
         <w:rPr>
           <w:rFonts w:ascii="Cambria" w:hAnsi="Cambria" w:cs="Times New Roman"/>
         </w:rPr>
-        <w:t xml:space="preserve">Select yes to allow </w:t>
-      </w:r>
-      <w:proofErr w:type="spellStart"/>
-      <w:r>
-        <w:rPr>
-          <w:rFonts w:ascii="Cambria" w:hAnsi="Cambria" w:cs="Times New Roman"/>
-        </w:rPr>
-        <w:t>iMPACT</w:t>
-      </w:r>
-      <w:proofErr w:type="spellEnd"/>
-      <w:r>
-        <w:rPr>
-          <w:rFonts w:ascii="Cambria" w:hAnsi="Cambria" w:cs="Times New Roman"/>
-        </w:rPr>
-        <w:t xml:space="preserve"> to automatically create a</w:t>
+        <w:t>Select yes to allow iMPACT to automatically create a</w:t>
       </w:r>
       <w:r>
         <w:rPr>
@@ -10384,21 +9998,7 @@
         <w:rPr>
           <w:rFonts w:ascii="Cambria" w:hAnsi="Cambria" w:cs="Times New Roman"/>
         </w:rPr>
-        <w:t xml:space="preserve">Select ok on the next screen verifying that the board displayed is your </w:t>
-      </w:r>
-      <w:proofErr w:type="spellStart"/>
-      <w:r>
-        <w:rPr>
-          <w:rFonts w:ascii="Cambria" w:hAnsi="Cambria" w:cs="Times New Roman"/>
-        </w:rPr>
-        <w:t>Zynq</w:t>
-      </w:r>
-      <w:proofErr w:type="spellEnd"/>
-      <w:r>
-        <w:rPr>
-          <w:rFonts w:ascii="Cambria" w:hAnsi="Cambria" w:cs="Times New Roman"/>
-        </w:rPr>
-        <w:t xml:space="preserve"> xc7z020 board. </w:t>
+        <w:t xml:space="preserve">Select ok on the next screen verifying that the board displayed is your Zynq xc7z020 board. </w:t>
       </w:r>
       <w:r>
         <w:rPr>
@@ -10417,10 +10017,10 @@
           <w:rFonts w:ascii="Cambria" w:hAnsi="Cambria" w:cs="Times New Roman"/>
         </w:rPr>
         <w:object w:dxaOrig="8054" w:dyaOrig="3330">
-          <v:shape id="_x0000_i1037" type="#_x0000_t75" style="width:402.75pt;height:166.5pt" o:ole="">
+          <v:shape id="_x0000_i1038" type="#_x0000_t75" style="width:402.75pt;height:166.5pt" o:ole="">
             <v:imagedata r:id="rId27" o:title=""/>
           </v:shape>
-          <o:OLEObject Type="Embed" ProgID="PBrush" ShapeID="_x0000_i1037" DrawAspect="Content" ObjectID="_1451136810" r:id="rId28"/>
+          <o:OLEObject Type="Embed" ProgID="PBrush" ShapeID="_x0000_i1038" DrawAspect="Content" ObjectID="_1452440384" r:id="rId28"/>
         </w:object>
       </w:r>
     </w:p>
@@ -10506,10 +10106,10 @@
           <w:rFonts w:ascii="Cambria" w:hAnsi="Cambria" w:cs="Times New Roman"/>
         </w:rPr>
         <w:object w:dxaOrig="9029" w:dyaOrig="3586">
-          <v:shape id="_x0000_i1038" type="#_x0000_t75" style="width:451.5pt;height:179.25pt" o:ole="">
+          <v:shape id="_x0000_i1039" type="#_x0000_t75" style="width:451.5pt;height:179.25pt" o:ole="">
             <v:imagedata r:id="rId29" o:title=""/>
           </v:shape>
-          <o:OLEObject Type="Embed" ProgID="PBrush" ShapeID="_x0000_i1038" DrawAspect="Content" ObjectID="_1451136811" r:id="rId30"/>
+          <o:OLEObject Type="Embed" ProgID="PBrush" ShapeID="_x0000_i1039" DrawAspect="Content" ObjectID="_1452440385" r:id="rId30"/>
         </w:object>
       </w:r>
     </w:p>
@@ -10525,21 +10125,16 @@
         <w:noBreakHyphen/>
         <w:t xml:space="preserve">3: </w:t>
       </w:r>
-      <w:proofErr w:type="spellStart"/>
-      <w:r>
-        <w:t>iMPACT</w:t>
-      </w:r>
-      <w:proofErr w:type="spellEnd"/>
-      <w:r>
-        <w:t xml:space="preserve"> configuration screen</w:t>
+      <w:r>
+        <w:t>iMPACT configuration screen</w:t>
       </w:r>
     </w:p>
     <w:p>
       <w:pPr>
         <w:pStyle w:val="Heading2"/>
       </w:pPr>
-      <w:bookmarkStart w:id="140" w:name="_Toc374546994"/>
-      <w:bookmarkStart w:id="141" w:name="_Toc377142430"/>
+      <w:bookmarkStart w:id="142" w:name="_Toc374546994"/>
+      <w:bookmarkStart w:id="143" w:name="_Toc378697063"/>
       <w:r>
         <w:t xml:space="preserve">3.3 </w:t>
       </w:r>
@@ -10549,8 +10144,8 @@
       <w:r>
         <w:t>Debugging with SDK</w:t>
       </w:r>
-      <w:bookmarkEnd w:id="140"/>
-      <w:bookmarkEnd w:id="141"/>
+      <w:bookmarkEnd w:id="142"/>
+      <w:bookmarkEnd w:id="143"/>
     </w:p>
     <w:p>
       <w:pPr>
@@ -10626,7 +10221,7 @@
           <w:sz w:val="20"/>
           <w:szCs w:val="20"/>
         </w:rPr>
-        <w:t>tone</w:t>
+        <w:t>qpsk_rx</w:t>
       </w:r>
       <w:r>
         <w:rPr>
@@ -10645,15 +10240,7 @@
           <w:rFonts w:ascii="Cambria" w:hAnsi="Cambria" w:cs="Times New Roman"/>
           <w:b/>
         </w:rPr>
-        <w:t xml:space="preserve">Debug </w:t>
-      </w:r>
-      <w:proofErr w:type="gramStart"/>
-      <w:r>
-        <w:rPr>
-          <w:rFonts w:ascii="Cambria" w:hAnsi="Cambria" w:cs="Times New Roman"/>
-          <w:b/>
-        </w:rPr>
-        <w:t>As</w:t>
+        <w:t>Debug As</w:t>
       </w:r>
       <w:r>
         <w:rPr>
@@ -10667,7 +10254,6 @@
         </w:rPr>
         <w:sym w:font="Wingdings" w:char="F0E0"/>
       </w:r>
-      <w:proofErr w:type="gramEnd"/>
       <w:r>
         <w:rPr>
           <w:rFonts w:ascii="Cambria" w:hAnsi="Cambria" w:cs="Times New Roman"/>
@@ -10718,43 +10304,25 @@
         </w:rPr>
         <w:t xml:space="preserve">the </w:t>
       </w:r>
-      <w:proofErr w:type="spellStart"/>
       <w:r>
         <w:rPr>
           <w:rFonts w:ascii="Courier New" w:hAnsi="Courier New" w:cs="Courier New"/>
           <w:sz w:val="20"/>
         </w:rPr>
-        <w:t>init_</w:t>
-      </w:r>
-      <w:proofErr w:type="gramStart"/>
+        <w:t>init_platform</w:t>
+      </w:r>
       <w:r>
         <w:rPr>
           <w:rFonts w:ascii="Courier New" w:hAnsi="Courier New" w:cs="Courier New"/>
           <w:sz w:val="20"/>
         </w:rPr>
-        <w:t>platform</w:t>
-      </w:r>
-      <w:proofErr w:type="spellEnd"/>
-      <w:r>
-        <w:rPr>
-          <w:rFonts w:ascii="Courier New" w:hAnsi="Courier New" w:cs="Courier New"/>
+        <w:t>()</w:t>
+      </w:r>
+      <w:r>
+        <w:rPr>
+          <w:rFonts w:ascii="Cambria" w:hAnsi="Cambria" w:cs="Times New Roman"/>
           <w:sz w:val="20"/>
         </w:rPr>
-        <w:t>(</w:t>
-      </w:r>
-      <w:proofErr w:type="gramEnd"/>
-      <w:r>
-        <w:rPr>
-          <w:rFonts w:ascii="Courier New" w:hAnsi="Courier New" w:cs="Courier New"/>
-          <w:sz w:val="20"/>
-        </w:rPr>
-        <w:t>)</w:t>
-      </w:r>
-      <w:r>
-        <w:rPr>
-          <w:rFonts w:ascii="Cambria" w:hAnsi="Cambria" w:cs="Times New Roman"/>
-          <w:sz w:val="20"/>
-        </w:rPr>
         <w:t xml:space="preserve"> </w:t>
       </w:r>
       <w:r>
@@ -10801,23 +10369,21 @@
           <w:rFonts w:ascii="Cambria" w:hAnsi="Cambria" w:cs="Times New Roman"/>
         </w:rPr>
       </w:pPr>
-      <w:bookmarkStart w:id="142" w:name="_Toc345686932"/>
-      <w:bookmarkStart w:id="143" w:name="_Toc374546995"/>
-      <w:bookmarkEnd w:id="138"/>
+      <w:bookmarkStart w:id="144" w:name="_Toc345686932"/>
+      <w:bookmarkStart w:id="145" w:name="_Toc374546995"/>
+      <w:bookmarkEnd w:id="140"/>
       <w:r>
         <w:rPr>
           <w:rFonts w:ascii="Cambria" w:hAnsi="Cambria" w:cs="Times New Roman"/>
         </w:rPr>
         <w:t xml:space="preserve">If the software initialization worked, you should see a green light on the Chilipepper, as well as the Blinking LEDs on the FPGA from the </w:t>
       </w:r>
-      <w:proofErr w:type="spellStart"/>
       <w:r>
         <w:rPr>
           <w:rFonts w:ascii="Cambria" w:hAnsi="Cambria" w:cs="Times New Roman"/>
         </w:rPr>
         <w:t>dc_offset</w:t>
       </w:r>
-      <w:proofErr w:type="spellEnd"/>
       <w:r>
         <w:rPr>
           <w:rFonts w:ascii="Cambria" w:hAnsi="Cambria" w:cs="Times New Roman"/>
@@ -10838,10 +10404,10 @@
           <w:szCs w:val="36"/>
         </w:rPr>
       </w:pPr>
-      <w:bookmarkStart w:id="144" w:name="_Toc377132124"/>
-      <w:bookmarkStart w:id="145" w:name="_Toc377142431"/>
-      <w:bookmarkEnd w:id="142"/>
-      <w:bookmarkEnd w:id="143"/>
+      <w:bookmarkStart w:id="146" w:name="_Toc377132124"/>
+      <w:bookmarkStart w:id="147" w:name="_Toc378697064"/>
+      <w:bookmarkEnd w:id="144"/>
+      <w:bookmarkEnd w:id="145"/>
       <w:r>
         <w:rPr>
           <w:rStyle w:val="Heading1Char"/>
@@ -10850,8 +10416,8 @@
         <w:lastRenderedPageBreak/>
         <w:t>Testing and Design Verification</w:t>
       </w:r>
-      <w:bookmarkEnd w:id="144"/>
-      <w:bookmarkEnd w:id="145"/>
+      <w:bookmarkEnd w:id="146"/>
+      <w:bookmarkEnd w:id="147"/>
       <w:r>
         <w:rPr>
           <w:rFonts w:ascii="Cambria" w:hAnsi="Cambria" w:cs="Times New Roman"/>
@@ -10879,10 +10445,10 @@
       <w:pPr>
         <w:pStyle w:val="Heading2"/>
       </w:pPr>
-      <w:bookmarkStart w:id="146" w:name="_Toc345686933"/>
-      <w:bookmarkStart w:id="147" w:name="_Toc374546996"/>
-      <w:bookmarkStart w:id="148" w:name="_Toc377132125"/>
-      <w:bookmarkStart w:id="149" w:name="_Toc377142432"/>
+      <w:bookmarkStart w:id="148" w:name="_Toc345686933"/>
+      <w:bookmarkStart w:id="149" w:name="_Toc374546996"/>
+      <w:bookmarkStart w:id="150" w:name="_Toc377132125"/>
+      <w:bookmarkStart w:id="151" w:name="_Toc378697065"/>
       <w:r>
         <w:t>4.1</w:t>
       </w:r>
@@ -10890,10 +10456,10 @@
         <w:tab/>
         <w:t>Verification with ChipScope Pro</w:t>
       </w:r>
-      <w:bookmarkEnd w:id="146"/>
-      <w:bookmarkEnd w:id="147"/>
       <w:bookmarkEnd w:id="148"/>
       <w:bookmarkEnd w:id="149"/>
+      <w:bookmarkEnd w:id="150"/>
+      <w:bookmarkEnd w:id="151"/>
     </w:p>
     <w:p>
       <w:pPr>
@@ -11048,10 +10614,10 @@
       </w:r>
       <w:r>
         <w:object w:dxaOrig="360" w:dyaOrig="330">
-          <v:shape id="_x0000_i1039" type="#_x0000_t75" style="width:18pt;height:16.5pt" o:ole="">
+          <v:shape id="_x0000_i1040" type="#_x0000_t75" style="width:18pt;height:16.5pt" o:ole="">
             <v:imagedata r:id="rId31" o:title=""/>
           </v:shape>
-          <o:OLEObject Type="Embed" ProgID="PBrush" ShapeID="_x0000_i1039" DrawAspect="Content" ObjectID="_1451136812" r:id="rId32"/>
+          <o:OLEObject Type="Embed" ProgID="PBrush" ShapeID="_x0000_i1040" DrawAspect="Content" ObjectID="_1452440386" r:id="rId32"/>
         </w:object>
       </w:r>
       <w:r>
@@ -11073,10 +10639,10 @@
           <w:rFonts w:ascii="Cambria" w:hAnsi="Cambria" w:cs="Times New Roman"/>
         </w:rPr>
         <w:object w:dxaOrig="8129" w:dyaOrig="2160">
-          <v:shape id="_x0000_i1040" type="#_x0000_t75" style="width:406.5pt;height:108pt" o:ole="">
+          <v:shape id="_x0000_i1041" type="#_x0000_t75" style="width:406.5pt;height:108pt" o:ole="">
             <v:imagedata r:id="rId33" o:title=""/>
           </v:shape>
-          <o:OLEObject Type="Embed" ProgID="PBrush" ShapeID="_x0000_i1040" DrawAspect="Content" ObjectID="_1451136813" r:id="rId34"/>
+          <o:OLEObject Type="Embed" ProgID="PBrush" ShapeID="_x0000_i1041" DrawAspect="Content" ObjectID="_1452440387" r:id="rId34"/>
         </w:object>
       </w:r>
     </w:p>
@@ -11100,7 +10666,7 @@
       </w:r>
       <w:r>
         <w:pict>
-          <v:rect id="_x0000_i1041" style="width:468pt;height:1pt" o:hralign="center" o:hrstd="t" o:hrnoshade="t" o:hr="t" fillcolor="black [3213]" stroked="f"/>
+          <v:rect id="_x0000_i1042" style="width:468pt;height:1pt" o:hralign="center" o:hrstd="t" o:hrnoshade="t" o:hr="t" fillcolor="black [3213]" stroked="f"/>
         </w:pict>
       </w:r>
     </w:p>
@@ -11165,7 +10731,7 @@
           <w:rFonts w:ascii="Cambria" w:hAnsi="Cambria" w:cs="Times New Roman"/>
         </w:rPr>
         <w:pict>
-          <v:rect id="_x0000_i1042" style="width:468pt;height:1pt" o:hralign="center" o:hrstd="t" o:hrnoshade="t" o:hr="t" fillcolor="black [3213]" stroked="f"/>
+          <v:rect id="_x0000_i1043" style="width:468pt;height:1pt" o:hralign="center" o:hrstd="t" o:hrnoshade="t" o:hr="t" fillcolor="black [3213]" stroked="f"/>
         </w:pict>
       </w:r>
     </w:p>
@@ -11219,39 +10785,12 @@
         </w:rPr>
         <w:t>... You will be greeted with a Plug-in Parameters screen. Enter the following in the box, and hit ok. “</w:t>
       </w:r>
-      <w:proofErr w:type="spellStart"/>
-      <w:proofErr w:type="gramStart"/>
       <w:r>
         <w:rPr>
           <w:rFonts w:ascii="Cambria" w:hAnsi="Cambria" w:cs="Times New Roman"/>
           <w:b/>
         </w:rPr>
-        <w:t>xilinx_tcf</w:t>
-      </w:r>
-      <w:proofErr w:type="spellEnd"/>
-      <w:proofErr w:type="gramEnd"/>
-      <w:r>
-        <w:rPr>
-          <w:rFonts w:ascii="Cambria" w:hAnsi="Cambria" w:cs="Times New Roman"/>
-          <w:b/>
-        </w:rPr>
-        <w:t xml:space="preserve"> URL=</w:t>
-      </w:r>
-      <w:proofErr w:type="spellStart"/>
-      <w:r>
-        <w:rPr>
-          <w:rFonts w:ascii="Cambria" w:hAnsi="Cambria" w:cs="Times New Roman"/>
-          <w:b/>
-        </w:rPr>
-        <w:t>tcp</w:t>
-      </w:r>
-      <w:proofErr w:type="spellEnd"/>
-      <w:r>
-        <w:rPr>
-          <w:rFonts w:ascii="Cambria" w:hAnsi="Cambria" w:cs="Times New Roman"/>
-          <w:b/>
-        </w:rPr>
-        <w:t>::3121</w:t>
+        <w:t>xilinx_tcf URL=tcp::3121</w:t>
       </w:r>
       <w:r>
         <w:rPr>
@@ -11363,21 +10902,7 @@
         <w:rPr>
           <w:rFonts w:ascii="Cambria" w:hAnsi="Cambria" w:cs="Times New Roman"/>
         </w:rPr>
-        <w:t xml:space="preserve">On the Bus Plot screen, you can view </w:t>
-      </w:r>
-      <w:proofErr w:type="gramStart"/>
-      <w:r>
-        <w:rPr>
-          <w:rFonts w:ascii="Cambria" w:hAnsi="Cambria" w:cs="Times New Roman"/>
-        </w:rPr>
-        <w:t>the I</w:t>
-      </w:r>
-      <w:proofErr w:type="gramEnd"/>
-      <w:r>
-        <w:rPr>
-          <w:rFonts w:ascii="Cambria" w:hAnsi="Cambria" w:cs="Times New Roman"/>
-        </w:rPr>
-        <w:t xml:space="preserve"> and Q channel signals that you connected to your ChipScope peripheral previously. Right click on a signal to change its features such as bus radix, name or color. For this Lab, both signals should be set to the signed decimal bus radix.</w:t>
+        <w:t>On the Bus Plot screen, you can view the I and Q channel signals that you connected to your ChipScope peripheral previously. Right click on a signal to change its features such as bus radix, name or color. For this Lab, both signals should be set to the signed decimal bus radix.</w:t>
       </w:r>
     </w:p>
     <w:p>
@@ -11446,10 +10971,10 @@
           <w:rFonts w:ascii="Cambria" w:hAnsi="Cambria" w:cs="Times New Roman"/>
         </w:rPr>
         <w:object w:dxaOrig="8999" w:dyaOrig="5204">
-          <v:shape id="_x0000_i1043" type="#_x0000_t75" style="width:450pt;height:260.25pt" o:ole="">
+          <v:shape id="_x0000_i1044" type="#_x0000_t75" style="width:450pt;height:260.25pt" o:ole="">
             <v:imagedata r:id="rId35" o:title=""/>
           </v:shape>
-          <o:OLEObject Type="Embed" ProgID="PBrush" ShapeID="_x0000_i1043" DrawAspect="Content" ObjectID="_1451136814" r:id="rId36"/>
+          <o:OLEObject Type="Embed" ProgID="PBrush" ShapeID="_x0000_i1044" DrawAspect="Content" ObjectID="_1452440388" r:id="rId36"/>
         </w:object>
       </w:r>
     </w:p>
@@ -11477,21 +11002,11 @@
       <w:r>
         <w:t xml:space="preserve">ADC I channel output </w:t>
       </w:r>
-      <w:proofErr w:type="spellStart"/>
-      <w:r>
-        <w:t>vs</w:t>
-      </w:r>
-      <w:proofErr w:type="spellEnd"/>
-      <w:r>
-        <w:t xml:space="preserve"> </w:t>
-      </w:r>
-      <w:proofErr w:type="spellStart"/>
-      <w:r>
-        <w:t>dc_offset</w:t>
-      </w:r>
-      <w:proofErr w:type="spellEnd"/>
-      <w:r>
-        <w:t xml:space="preserve"> I channel output</w:t>
+      <w:r>
+        <w:t>vs.</w:t>
+      </w:r>
+      <w:r>
+        <w:t xml:space="preserve"> dc_offset I channel output</w:t>
       </w:r>
     </w:p>
     <w:p>
@@ -11504,10 +11019,10 @@
           <w:rFonts w:ascii="Cambria" w:hAnsi="Cambria" w:cs="Times New Roman"/>
         </w:rPr>
         <w:object w:dxaOrig="9014" w:dyaOrig="5221">
-          <v:shape id="_x0000_i1044" type="#_x0000_t75" style="width:450.75pt;height:261pt" o:ole="">
+          <v:shape id="_x0000_i1045" type="#_x0000_t75" style="width:450.75pt;height:261pt" o:ole="">
             <v:imagedata r:id="rId37" o:title=""/>
           </v:shape>
-          <o:OLEObject Type="Embed" ProgID="PBrush" ShapeID="_x0000_i1044" DrawAspect="Content" ObjectID="_1451136815" r:id="rId38"/>
+          <o:OLEObject Type="Embed" ProgID="PBrush" ShapeID="_x0000_i1045" DrawAspect="Content" ObjectID="_1452440389" r:id="rId38"/>
         </w:object>
       </w:r>
     </w:p>
@@ -11540,21 +11055,11 @@
       <w:r>
         <w:t xml:space="preserve">ADC q channel output </w:t>
       </w:r>
-      <w:proofErr w:type="spellStart"/>
-      <w:r>
-        <w:t>vs</w:t>
-      </w:r>
-      <w:proofErr w:type="spellEnd"/>
-      <w:r>
-        <w:t xml:space="preserve"> </w:t>
-      </w:r>
-      <w:proofErr w:type="spellStart"/>
-      <w:r>
-        <w:t>dc_offset</w:t>
-      </w:r>
-      <w:proofErr w:type="spellEnd"/>
-      <w:r>
-        <w:t xml:space="preserve"> q channel output</w:t>
+      <w:r>
+        <w:t>vs.</w:t>
+      </w:r>
+      <w:r>
+        <w:t xml:space="preserve"> dc_offset q channel output</w:t>
       </w:r>
     </w:p>
     <w:p>
@@ -11581,8 +11086,8 @@
       <w:pPr>
         <w:pStyle w:val="AppendixHeading"/>
       </w:pPr>
-      <w:bookmarkStart w:id="150" w:name="_Toc345686935"/>
-      <w:bookmarkStart w:id="151" w:name="_Toc377142433"/>
+      <w:bookmarkStart w:id="152" w:name="_Toc345686935"/>
+      <w:bookmarkStart w:id="153" w:name="_Toc378697066"/>
       <w:r>
         <w:lastRenderedPageBreak/>
         <w:t xml:space="preserve">MATLAB </w:t>
@@ -11593,8 +11098,8 @@
       <w:r>
         <w:t xml:space="preserve"> Function</w:t>
       </w:r>
-      <w:bookmarkEnd w:id="150"/>
-      <w:bookmarkEnd w:id="151"/>
+      <w:bookmarkEnd w:id="152"/>
+      <w:bookmarkEnd w:id="153"/>
     </w:p>
     <w:p/>
     <w:p>
@@ -11618,7 +11123,6 @@
         </w:rPr>
         <w:t xml:space="preserve">unction </w:t>
       </w:r>
-      <w:proofErr w:type="spellStart"/>
       <w:r>
         <w:rPr>
           <w:rFonts w:ascii="Courier New" w:hAnsi="Courier New" w:cs="Courier New"/>
@@ -11637,10 +11141,9 @@
         </w:rPr>
         <w:t>.m</w:t>
       </w:r>
-      <w:proofErr w:type="spellEnd"/>
-    </w:p>
-    <w:bookmarkStart w:id="152" w:name="_MON_1418628446"/>
-    <w:bookmarkEnd w:id="152"/>
+    </w:p>
+    <w:bookmarkStart w:id="154" w:name="_MON_1418628446"/>
+    <w:bookmarkEnd w:id="154"/>
     <w:p>
       <w:pPr>
         <w:rPr>
@@ -11652,18 +11155,18 @@
           <w:rFonts w:ascii="Cambria" w:hAnsi="Cambria"/>
         </w:rPr>
         <w:object w:dxaOrig="9360" w:dyaOrig="10467">
-          <v:shape id="_x0000_i1045" type="#_x0000_t75" style="width:468pt;height:523.5pt" o:ole="" o:bordertopcolor="this" o:borderleftcolor="this" o:borderrightcolor="this">
+          <v:shape id="_x0000_i1046" type="#_x0000_t75" style="width:468pt;height:523.5pt" o:ole="" o:bordertopcolor="this" o:borderleftcolor="this" o:borderrightcolor="this">
             <v:imagedata r:id="rId39" o:title=""/>
             <w10:bordertop type="single" width="8"/>
             <w10:borderleft type="single" width="8"/>
             <w10:borderright type="single" width="8"/>
           </v:shape>
-          <o:OLEObject Type="Embed" ProgID="Word.OpenDocumentText.12" ShapeID="_x0000_i1045" DrawAspect="Content" ObjectID="_1451136816" r:id="rId40"/>
+          <o:OLEObject Type="Embed" ProgID="Word.OpenDocumentText.12" ShapeID="_x0000_i1046" DrawAspect="Content" ObjectID="_1452440390" r:id="rId40"/>
         </w:object>
       </w:r>
     </w:p>
-    <w:bookmarkStart w:id="153" w:name="_MON_1418628576"/>
-    <w:bookmarkEnd w:id="153"/>
+    <w:bookmarkStart w:id="155" w:name="_MON_1418628576"/>
+    <w:bookmarkEnd w:id="155"/>
     <w:p>
       <w:pPr>
         <w:rPr>
@@ -11675,17 +11178,17 @@
           <w:rFonts w:ascii="Cambria" w:hAnsi="Cambria"/>
         </w:rPr>
         <w:object w:dxaOrig="9360" w:dyaOrig="12814">
-          <v:shape id="_x0000_i1046" type="#_x0000_t75" style="width:468pt;height:640.5pt" o:ole="" o:borderleftcolor="this" o:borderrightcolor="this">
+          <v:shape id="_x0000_i1047" type="#_x0000_t75" style="width:468pt;height:640.5pt" o:ole="" o:borderleftcolor="this" o:borderrightcolor="this">
             <v:imagedata r:id="rId41" o:title=""/>
             <w10:borderleft type="single" width="8"/>
             <w10:borderright type="single" width="8"/>
           </v:shape>
-          <o:OLEObject Type="Embed" ProgID="Word.OpenDocumentText.12" ShapeID="_x0000_i1046" DrawAspect="Content" ObjectID="_1451136817" r:id="rId42"/>
+          <o:OLEObject Type="Embed" ProgID="Word.OpenDocumentText.12" ShapeID="_x0000_i1047" DrawAspect="Content" ObjectID="_1452440391" r:id="rId42"/>
         </w:object>
       </w:r>
     </w:p>
-    <w:bookmarkStart w:id="154" w:name="_MON_1418628654"/>
-    <w:bookmarkEnd w:id="154"/>
+    <w:bookmarkStart w:id="156" w:name="_MON_1418628654"/>
+    <w:bookmarkEnd w:id="156"/>
     <w:p>
       <w:pPr>
         <w:rPr>
@@ -11697,13 +11200,13 @@
           <w:rFonts w:ascii="Cambria" w:hAnsi="Cambria"/>
         </w:rPr>
         <w:object w:dxaOrig="9360" w:dyaOrig="11823">
-          <v:shape id="_x0000_i1047" type="#_x0000_t75" style="width:468pt;height:591pt" o:ole="" o:borderleftcolor="this" o:borderbottomcolor="this" o:borderrightcolor="this">
+          <v:shape id="_x0000_i1048" type="#_x0000_t75" style="width:468pt;height:591pt" o:ole="" o:borderleftcolor="this" o:borderbottomcolor="this" o:borderrightcolor="this">
             <v:imagedata r:id="rId43" o:title=""/>
             <w10:borderleft type="single" width="8"/>
             <w10:borderbottom type="single" width="8"/>
             <w10:borderright type="single" width="8"/>
           </v:shape>
-          <o:OLEObject Type="Embed" ProgID="Word.OpenDocumentText.12" ShapeID="_x0000_i1047" DrawAspect="Content" ObjectID="_1451136818" r:id="rId44"/>
+          <o:OLEObject Type="Embed" ProgID="Word.OpenDocumentText.12" ShapeID="_x0000_i1048" DrawAspect="Content" ObjectID="_1452440392" r:id="rId44"/>
         </w:object>
       </w:r>
     </w:p>
@@ -11711,13 +11214,13 @@
       <w:pPr>
         <w:pStyle w:val="AppendixHeading"/>
       </w:pPr>
-      <w:bookmarkStart w:id="155" w:name="_Toc345686936"/>
-      <w:bookmarkStart w:id="156" w:name="_Toc377142434"/>
+      <w:bookmarkStart w:id="157" w:name="_Toc345686936"/>
+      <w:bookmarkStart w:id="158" w:name="_Toc378697067"/>
       <w:r>
         <w:lastRenderedPageBreak/>
         <w:t xml:space="preserve">MATLAB </w:t>
       </w:r>
-      <w:bookmarkEnd w:id="155"/>
+      <w:bookmarkEnd w:id="157"/>
       <w:r>
         <w:t>DC Offset Correction Test Bench</w:t>
       </w:r>
@@ -11727,7 +11230,7 @@
       <w:r>
         <w:t>Script</w:t>
       </w:r>
-      <w:bookmarkEnd w:id="156"/>
+      <w:bookmarkEnd w:id="158"/>
     </w:p>
     <w:p>
       <w:pPr>
@@ -11755,7 +11258,6 @@
         </w:rPr>
         <w:t xml:space="preserve"> </w:t>
       </w:r>
-      <w:proofErr w:type="spellStart"/>
       <w:r>
         <w:rPr>
           <w:rFonts w:ascii="Courier New" w:hAnsi="Courier New" w:cs="Courier New"/>
@@ -11774,10 +11276,9 @@
         </w:rPr>
         <w:t>.m</w:t>
       </w:r>
-      <w:proofErr w:type="spellEnd"/>
-    </w:p>
-    <w:bookmarkStart w:id="157" w:name="_MON_1418811251"/>
-    <w:bookmarkEnd w:id="157"/>
+    </w:p>
+    <w:bookmarkStart w:id="159" w:name="_MON_1418811251"/>
+    <w:bookmarkEnd w:id="159"/>
     <w:p>
       <w:pPr>
         <w:rPr>
@@ -11795,28 +11296,28 @@
           <w:szCs w:val="20"/>
         </w:rPr>
         <w:object w:dxaOrig="9360" w:dyaOrig="10739">
-          <v:shape id="_x0000_i1048" type="#_x0000_t75" style="width:468pt;height:537pt" o:ole="" o:bordertopcolor="this" o:borderleftcolor="this" o:borderrightcolor="this">
+          <v:shape id="_x0000_i1049" type="#_x0000_t75" style="width:468pt;height:537pt" o:ole="" o:bordertopcolor="this" o:borderleftcolor="this" o:borderrightcolor="this">
             <v:imagedata r:id="rId45" o:title=""/>
             <w10:bordertop type="single" width="8"/>
             <w10:borderleft type="single" width="8"/>
             <w10:borderright type="single" width="8"/>
           </v:shape>
-          <o:OLEObject Type="Embed" ProgID="Word.OpenDocumentText.12" ShapeID="_x0000_i1048" DrawAspect="Content" ObjectID="_1451136819" r:id="rId46"/>
+          <o:OLEObject Type="Embed" ProgID="Word.OpenDocumentText.12" ShapeID="_x0000_i1049" DrawAspect="Content" ObjectID="_1452440393" r:id="rId46"/>
         </w:object>
       </w:r>
     </w:p>
-    <w:bookmarkStart w:id="158" w:name="_MON_1418811328"/>
-    <w:bookmarkEnd w:id="158"/>
+    <w:bookmarkStart w:id="160" w:name="_MON_1418811328"/>
+    <w:bookmarkEnd w:id="160"/>
     <w:p>
       <w:r>
         <w:object w:dxaOrig="9360" w:dyaOrig="6933">
-          <v:shape id="_x0000_i1049" type="#_x0000_t75" style="width:468pt;height:346.5pt" o:ole="" o:borderleftcolor="this" o:borderbottomcolor="this" o:borderrightcolor="this">
+          <v:shape id="_x0000_i1050" type="#_x0000_t75" style="width:468pt;height:346.5pt" o:ole="" o:borderleftcolor="this" o:borderbottomcolor="this" o:borderrightcolor="this">
             <v:imagedata r:id="rId47" o:title=""/>
             <w10:borderleft type="single" width="8"/>
             <w10:borderbottom type="single" width="4"/>
             <w10:borderright type="single" width="8"/>
           </v:shape>
-          <o:OLEObject Type="Embed" ProgID="Word.OpenDocumentText.12" ShapeID="_x0000_i1049" DrawAspect="Content" ObjectID="_1451136820" r:id="rId48"/>
+          <o:OLEObject Type="Embed" ProgID="Word.OpenDocumentText.12" ShapeID="_x0000_i1050" DrawAspect="Content" ObjectID="_1452440394" r:id="rId48"/>
         </w:object>
       </w:r>
     </w:p>
@@ -11867,9 +11368,9 @@
       <w:tblLook w:val="04A0"/>
     </w:tblPr>
     <w:tblGrid>
-      <w:gridCol w:w="4309"/>
-      <w:gridCol w:w="958"/>
-      <w:gridCol w:w="4309"/>
+      <w:gridCol w:w="4283"/>
+      <w:gridCol w:w="1009"/>
+      <w:gridCol w:w="4284"/>
     </w:tblGrid>
     <w:tr>
       <w:trPr>
@@ -11937,7 +11438,7 @@
               <w:bCs/>
               <w:noProof/>
             </w:rPr>
-            <w:t>14</w:t>
+            <w:t>16</w:t>
           </w:r>
           <w:r>
             <w:rPr>
@@ -15683,7 +15184,7 @@
 </file>
 
 <file path=customXml/itemProps2.xml><?xml version="1.0" encoding="utf-8"?>
-<ds:datastoreItem xmlns:ds="http://schemas.openxmlformats.org/officeDocument/2006/customXml" ds:itemID="{960B6289-B4E0-4A5C-AE2B-11857D725190}">
+<ds:datastoreItem xmlns:ds="http://schemas.openxmlformats.org/officeDocument/2006/customXml" ds:itemID="{30B3B43C-A546-4B6C-B4E3-9873E0FC4F46}">
   <ds:schemaRefs>
     <ds:schemaRef ds:uri="http://schemas.openxmlformats.org/officeDocument/2006/bibliography"/>
   </ds:schemaRefs>

</xml_diff>

<commit_message>
slight update to Lab 4 documentation
</commit_message>
<xml_diff>
--- a/Labs/Lab_4/DemoFilesAndDocumentation/Tutorial/Lab_4.docx
+++ b/Labs/Lab_4/DemoFilesAndDocumentation/Tutorial/Lab_4.docx
@@ -4252,7 +4252,7 @@
             <w10:borderbottom type="single" width="8"/>
             <w10:borderright type="single" width="8"/>
           </v:shape>
-          <o:OLEObject Type="Embed" ProgID="PBrush" ShapeID="_x0000_i1028" DrawAspect="Content" ObjectID="_1452440376" r:id="rId10"/>
+          <o:OLEObject Type="Embed" ProgID="PBrush" ShapeID="_x0000_i1028" DrawAspect="Content" ObjectID="_1452770793" r:id="rId10"/>
         </w:object>
       </w:r>
     </w:p>
@@ -4396,7 +4396,7 @@
           <v:shape id="_x0000_i1029" type="#_x0000_t75" style="width:435pt;height:226.5pt" o:ole="">
             <v:imagedata r:id="rId11" o:title=""/>
           </v:shape>
-          <o:OLEObject Type="Embed" ProgID="PBrush" ShapeID="_x0000_i1029" DrawAspect="Content" ObjectID="_1452440377" r:id="rId12"/>
+          <o:OLEObject Type="Embed" ProgID="PBrush" ShapeID="_x0000_i1029" DrawAspect="Content" ObjectID="_1452770794" r:id="rId12"/>
         </w:object>
       </w:r>
     </w:p>
@@ -4568,7 +4568,7 @@
           <v:shape id="_x0000_i1030" type="#_x0000_t75" style="width:463.5pt;height:279.75pt" o:ole="">
             <v:imagedata r:id="rId13" o:title=""/>
           </v:shape>
-          <o:OLEObject Type="Embed" ProgID="PBrush" ShapeID="_x0000_i1030" DrawAspect="Content" ObjectID="_1452440378" r:id="rId14"/>
+          <o:OLEObject Type="Embed" ProgID="PBrush" ShapeID="_x0000_i1030" DrawAspect="Content" ObjectID="_1452770795" r:id="rId14"/>
         </w:object>
       </w:r>
     </w:p>
@@ -5263,7 +5263,7 @@
             <w10:borderbottom type="single" width="6"/>
             <w10:borderright type="single" width="6"/>
           </v:shape>
-          <o:OLEObject Type="Embed" ProgID="PBrush" ShapeID="_x0000_i1031" DrawAspect="Content" ObjectID="_1452440379" r:id="rId16"/>
+          <o:OLEObject Type="Embed" ProgID="PBrush" ShapeID="_x0000_i1031" DrawAspect="Content" ObjectID="_1452770796" r:id="rId16"/>
         </w:object>
       </w:r>
     </w:p>
@@ -7950,7 +7950,7 @@
           <v:shape id="_x0000_i1032" type="#_x0000_t75" style="width:455.25pt;height:146.25pt" o:ole="">
             <v:imagedata r:id="rId17" o:title=""/>
           </v:shape>
-          <o:OLEObject Type="Embed" ProgID="PBrush" ShapeID="_x0000_i1032" DrawAspect="Content" ObjectID="_1452440380" r:id="rId18"/>
+          <o:OLEObject Type="Embed" ProgID="PBrush" ShapeID="_x0000_i1032" DrawAspect="Content" ObjectID="_1452770797" r:id="rId18"/>
         </w:object>
       </w:r>
     </w:p>
@@ -8244,7 +8244,7 @@
             <w10:borderbottom type="single" width="6"/>
             <w10:borderright type="single" width="6"/>
           </v:shape>
-          <o:OLEObject Type="Embed" ProgID="Word.OpenDocumentText.12" ShapeID="_x0000_i1033" DrawAspect="Content" ObjectID="_1452440381" r:id="rId20"/>
+          <o:OLEObject Type="Embed" ProgID="Word.OpenDocumentText.12" ShapeID="_x0000_i1033" DrawAspect="Content" ObjectID="_1452770798" r:id="rId20"/>
         </w:object>
       </w:r>
     </w:p>
@@ -8503,7 +8503,7 @@
           <v:shape id="_x0000_i1034" type="#_x0000_t75" style="width:461.25pt;height:297.75pt" o:ole="">
             <v:imagedata r:id="rId21" o:title=""/>
           </v:shape>
-          <o:OLEObject Type="Embed" ProgID="PBrush" ShapeID="_x0000_i1034" DrawAspect="Content" ObjectID="_1452440382" r:id="rId22"/>
+          <o:OLEObject Type="Embed" ProgID="PBrush" ShapeID="_x0000_i1034" DrawAspect="Content" ObjectID="_1452770799" r:id="rId22"/>
         </w:object>
       </w:r>
     </w:p>
@@ -9517,7 +9517,7 @@
             <v:imagedata r:id="rId23" o:title=""/>
             <w10:wrap type="square" anchorx="margin" anchory="margin"/>
           </v:shape>
-          <o:OLEObject Type="Embed" ProgID="PBrush" ShapeID="_x0000_s1208" DrawAspect="Content" ObjectID="_1452440395" r:id="rId24"/>
+          <o:OLEObject Type="Embed" ProgID="PBrush" ShapeID="_x0000_s1208" DrawAspect="Content" ObjectID="_1452770812" r:id="rId24"/>
         </w:pict>
       </w:r>
       <w:r>
@@ -9646,7 +9646,7 @@
             <w10:borderbottom type="single" width="6"/>
             <w10:borderright type="single" width="6"/>
           </v:shape>
-          <o:OLEObject Type="Embed" ProgID="Word.OpenDocumentText.12" ShapeID="_x0000_i1037" DrawAspect="Content" ObjectID="_1452440383" r:id="rId26"/>
+          <o:OLEObject Type="Embed" ProgID="Word.OpenDocumentText.12" ShapeID="_x0000_i1037" DrawAspect="Content" ObjectID="_1452770800" r:id="rId26"/>
         </w:object>
       </w:r>
     </w:p>
@@ -10020,7 +10020,7 @@
           <v:shape id="_x0000_i1038" type="#_x0000_t75" style="width:402.75pt;height:166.5pt" o:ole="">
             <v:imagedata r:id="rId27" o:title=""/>
           </v:shape>
-          <o:OLEObject Type="Embed" ProgID="PBrush" ShapeID="_x0000_i1038" DrawAspect="Content" ObjectID="_1452440384" r:id="rId28"/>
+          <o:OLEObject Type="Embed" ProgID="PBrush" ShapeID="_x0000_i1038" DrawAspect="Content" ObjectID="_1452770801" r:id="rId28"/>
         </w:object>
       </w:r>
     </w:p>
@@ -10046,6 +10046,7 @@
         <w:t>: configuration for Zed Board System.bit file</w:t>
       </w:r>
     </w:p>
+    <w:p/>
     <w:p>
       <w:pPr>
         <w:pStyle w:val="ListParagraph"/>
@@ -10097,6 +10098,14 @@
     </w:p>
     <w:p>
       <w:pPr>
+        <w:spacing w:before="240"/>
+        <w:rPr>
+          <w:rFonts w:ascii="Cambria" w:hAnsi="Cambria" w:cs="Times New Roman"/>
+        </w:rPr>
+      </w:pPr>
+    </w:p>
+    <w:p>
+      <w:pPr>
         <w:keepNext/>
         <w:spacing w:before="240"/>
         <w:jc w:val="center"/>
@@ -10109,7 +10118,7 @@
           <v:shape id="_x0000_i1039" type="#_x0000_t75" style="width:451.5pt;height:179.25pt" o:ole="">
             <v:imagedata r:id="rId29" o:title=""/>
           </v:shape>
-          <o:OLEObject Type="Embed" ProgID="PBrush" ShapeID="_x0000_i1039" DrawAspect="Content" ObjectID="_1452440385" r:id="rId30"/>
+          <o:OLEObject Type="Embed" ProgID="PBrush" ShapeID="_x0000_i1039" DrawAspect="Content" ObjectID="_1452770802" r:id="rId30"/>
         </w:object>
       </w:r>
     </w:p>
@@ -10136,6 +10145,7 @@
       <w:bookmarkStart w:id="142" w:name="_Toc374546994"/>
       <w:bookmarkStart w:id="143" w:name="_Toc378697063"/>
       <w:r>
+        <w:lastRenderedPageBreak/>
         <w:t xml:space="preserve">3.3 </w:t>
       </w:r>
       <w:r>
@@ -10199,7 +10209,6 @@
         <w:rPr>
           <w:rFonts w:ascii="Cambria" w:hAnsi="Cambria" w:cs="Times New Roman"/>
         </w:rPr>
-        <w:lastRenderedPageBreak/>
         <w:t xml:space="preserve">Test it by </w:t>
       </w:r>
       <w:r>
@@ -10617,7 +10626,7 @@
           <v:shape id="_x0000_i1040" type="#_x0000_t75" style="width:18pt;height:16.5pt" o:ole="">
             <v:imagedata r:id="rId31" o:title=""/>
           </v:shape>
-          <o:OLEObject Type="Embed" ProgID="PBrush" ShapeID="_x0000_i1040" DrawAspect="Content" ObjectID="_1452440386" r:id="rId32"/>
+          <o:OLEObject Type="Embed" ProgID="PBrush" ShapeID="_x0000_i1040" DrawAspect="Content" ObjectID="_1452770803" r:id="rId32"/>
         </w:object>
       </w:r>
       <w:r>
@@ -10642,7 +10651,7 @@
           <v:shape id="_x0000_i1041" type="#_x0000_t75" style="width:406.5pt;height:108pt" o:ole="">
             <v:imagedata r:id="rId33" o:title=""/>
           </v:shape>
-          <o:OLEObject Type="Embed" ProgID="PBrush" ShapeID="_x0000_i1041" DrawAspect="Content" ObjectID="_1452440387" r:id="rId34"/>
+          <o:OLEObject Type="Embed" ProgID="PBrush" ShapeID="_x0000_i1041" DrawAspect="Content" ObjectID="_1452770804" r:id="rId34"/>
         </w:object>
       </w:r>
     </w:p>
@@ -10974,7 +10983,7 @@
           <v:shape id="_x0000_i1044" type="#_x0000_t75" style="width:450pt;height:260.25pt" o:ole="">
             <v:imagedata r:id="rId35" o:title=""/>
           </v:shape>
-          <o:OLEObject Type="Embed" ProgID="PBrush" ShapeID="_x0000_i1044" DrawAspect="Content" ObjectID="_1452440388" r:id="rId36"/>
+          <o:OLEObject Type="Embed" ProgID="PBrush" ShapeID="_x0000_i1044" DrawAspect="Content" ObjectID="_1452770805" r:id="rId36"/>
         </w:object>
       </w:r>
     </w:p>
@@ -11022,7 +11031,7 @@
           <v:shape id="_x0000_i1045" type="#_x0000_t75" style="width:450.75pt;height:261pt" o:ole="">
             <v:imagedata r:id="rId37" o:title=""/>
           </v:shape>
-          <o:OLEObject Type="Embed" ProgID="PBrush" ShapeID="_x0000_i1045" DrawAspect="Content" ObjectID="_1452440389" r:id="rId38"/>
+          <o:OLEObject Type="Embed" ProgID="PBrush" ShapeID="_x0000_i1045" DrawAspect="Content" ObjectID="_1452770806" r:id="rId38"/>
         </w:object>
       </w:r>
     </w:p>
@@ -11161,7 +11170,7 @@
             <w10:borderleft type="single" width="8"/>
             <w10:borderright type="single" width="8"/>
           </v:shape>
-          <o:OLEObject Type="Embed" ProgID="Word.OpenDocumentText.12" ShapeID="_x0000_i1046" DrawAspect="Content" ObjectID="_1452440390" r:id="rId40"/>
+          <o:OLEObject Type="Embed" ProgID="Word.OpenDocumentText.12" ShapeID="_x0000_i1046" DrawAspect="Content" ObjectID="_1452770807" r:id="rId40"/>
         </w:object>
       </w:r>
     </w:p>
@@ -11183,7 +11192,7 @@
             <w10:borderleft type="single" width="8"/>
             <w10:borderright type="single" width="8"/>
           </v:shape>
-          <o:OLEObject Type="Embed" ProgID="Word.OpenDocumentText.12" ShapeID="_x0000_i1047" DrawAspect="Content" ObjectID="_1452440391" r:id="rId42"/>
+          <o:OLEObject Type="Embed" ProgID="Word.OpenDocumentText.12" ShapeID="_x0000_i1047" DrawAspect="Content" ObjectID="_1452770808" r:id="rId42"/>
         </w:object>
       </w:r>
     </w:p>
@@ -11206,7 +11215,7 @@
             <w10:borderbottom type="single" width="8"/>
             <w10:borderright type="single" width="8"/>
           </v:shape>
-          <o:OLEObject Type="Embed" ProgID="Word.OpenDocumentText.12" ShapeID="_x0000_i1048" DrawAspect="Content" ObjectID="_1452440392" r:id="rId44"/>
+          <o:OLEObject Type="Embed" ProgID="Word.OpenDocumentText.12" ShapeID="_x0000_i1048" DrawAspect="Content" ObjectID="_1452770809" r:id="rId44"/>
         </w:object>
       </w:r>
     </w:p>
@@ -11302,7 +11311,7 @@
             <w10:borderleft type="single" width="8"/>
             <w10:borderright type="single" width="8"/>
           </v:shape>
-          <o:OLEObject Type="Embed" ProgID="Word.OpenDocumentText.12" ShapeID="_x0000_i1049" DrawAspect="Content" ObjectID="_1452440393" r:id="rId46"/>
+          <o:OLEObject Type="Embed" ProgID="Word.OpenDocumentText.12" ShapeID="_x0000_i1049" DrawAspect="Content" ObjectID="_1452770810" r:id="rId46"/>
         </w:object>
       </w:r>
     </w:p>
@@ -11317,7 +11326,7 @@
             <w10:borderbottom type="single" width="4"/>
             <w10:borderright type="single" width="8"/>
           </v:shape>
-          <o:OLEObject Type="Embed" ProgID="Word.OpenDocumentText.12" ShapeID="_x0000_i1050" DrawAspect="Content" ObjectID="_1452440394" r:id="rId48"/>
+          <o:OLEObject Type="Embed" ProgID="Word.OpenDocumentText.12" ShapeID="_x0000_i1050" DrawAspect="Content" ObjectID="_1452770811" r:id="rId48"/>
         </w:object>
       </w:r>
     </w:p>
@@ -11368,9 +11377,9 @@
       <w:tblLook w:val="04A0"/>
     </w:tblPr>
     <w:tblGrid>
-      <w:gridCol w:w="4283"/>
-      <w:gridCol w:w="1009"/>
-      <w:gridCol w:w="4284"/>
+      <w:gridCol w:w="4309"/>
+      <w:gridCol w:w="958"/>
+      <w:gridCol w:w="4309"/>
     </w:tblGrid>
     <w:tr>
       <w:trPr>
@@ -11438,7 +11447,7 @@
               <w:bCs/>
               <w:noProof/>
             </w:rPr>
-            <w:t>16</w:t>
+            <w:t>23</w:t>
           </w:r>
           <w:r>
             <w:rPr>
@@ -15184,7 +15193,7 @@
 </file>
 
 <file path=customXml/itemProps2.xml><?xml version="1.0" encoding="utf-8"?>
-<ds:datastoreItem xmlns:ds="http://schemas.openxmlformats.org/officeDocument/2006/customXml" ds:itemID="{30B3B43C-A546-4B6C-B4E3-9873E0FC4F46}">
+<ds:datastoreItem xmlns:ds="http://schemas.openxmlformats.org/officeDocument/2006/customXml" ds:itemID="{31687418-21B2-4050-A197-FF5CA61F2A61}">
   <ds:schemaRefs>
     <ds:schemaRef ds:uri="http://schemas.openxmlformats.org/officeDocument/2006/bibliography"/>
   </ds:schemaRefs>

</xml_diff>